<commit_message>
added stuff about laplace's equation
</commit_message>
<xml_diff>
--- a/doc/ProjectReport.docx
+++ b/doc/ProjectReport.docx
@@ -155,8 +155,6 @@
         </w:rPr>
         <w:t>:</w:t>
       </w:r>
-      <w:bookmarkStart w:id="0" w:name="_GoBack"/>
-      <w:bookmarkEnd w:id="0"/>
       <w:r>
         <w:rPr>
           <w:sz w:val="40"/>
@@ -294,8 +292,8 @@
           <w:sz w:val="28"/>
         </w:rPr>
       </w:pPr>
-      <w:bookmarkStart w:id="1" w:name="_Toc513111723"/>
-      <w:bookmarkStart w:id="2" w:name="_Toc513111733"/>
+      <w:bookmarkStart w:id="0" w:name="_Toc513111723"/>
+      <w:bookmarkStart w:id="1" w:name="_Toc513111733"/>
       <w:r>
         <w:rPr>
           <w:rFonts w:ascii="Times New Roman" w:hAnsi="Times New Roman" w:cs="Times New Roman"/>
@@ -306,8 +304,8 @@
         <w:lastRenderedPageBreak/>
         <w:t>Abstract</w:t>
       </w:r>
+      <w:bookmarkEnd w:id="0"/>
       <w:bookmarkEnd w:id="1"/>
-      <w:bookmarkEnd w:id="2"/>
     </w:p>
     <w:p>
       <w:pPr>
@@ -504,7 +502,19 @@
         <w:rPr>
           <w:szCs w:val="24"/>
         </w:rPr>
-        <w:t>. The purpose of this report is to solve the two-dimensional Poisson’s equation using linear approximations and</w:t>
+        <w:t xml:space="preserve">. The purpose of this report is to solve the two-dimensional Poisson’s </w:t>
+      </w:r>
+      <w:r>
+        <w:rPr>
+          <w:szCs w:val="24"/>
+        </w:rPr>
+        <w:t xml:space="preserve">and Laplace’s </w:t>
+      </w:r>
+      <w:r>
+        <w:rPr>
+          <w:szCs w:val="24"/>
+        </w:rPr>
+        <w:t>equation using linear approximations and</w:t>
       </w:r>
       <w:r>
         <w:rPr>
@@ -562,8 +572,8 @@
         <w:br w:type="page"/>
       </w:r>
     </w:p>
+    <w:bookmarkStart w:id="2" w:name="_Toc513111724" w:displacedByCustomXml="next"/>
     <w:bookmarkStart w:id="3" w:name="_Toc513111734" w:displacedByCustomXml="next"/>
-    <w:bookmarkStart w:id="4" w:name="_Toc513111724" w:displacedByCustomXml="next"/>
     <w:sdt>
       <w:sdtPr>
         <w:rPr>
@@ -607,8 +617,8 @@
             </w:rPr>
             <w:t>Table of Contents</w:t>
           </w:r>
-          <w:bookmarkEnd w:id="4"/>
           <w:bookmarkEnd w:id="3"/>
+          <w:bookmarkEnd w:id="2"/>
         </w:p>
         <w:p>
           <w:pPr>
@@ -1406,8 +1416,8 @@
           <w:sz w:val="28"/>
         </w:rPr>
       </w:pPr>
-      <w:bookmarkStart w:id="5" w:name="_Toc513111725"/>
-      <w:bookmarkStart w:id="6" w:name="_Toc513111735"/>
+      <w:bookmarkStart w:id="4" w:name="_Toc513111725"/>
+      <w:bookmarkStart w:id="5" w:name="_Toc513111735"/>
       <w:r>
         <w:rPr>
           <w:rFonts w:ascii="Times New Roman" w:hAnsi="Times New Roman" w:cs="Times New Roman"/>
@@ -1417,8 +1427,8 @@
         </w:rPr>
         <w:t>List of Tables and Figures</w:t>
       </w:r>
+      <w:bookmarkEnd w:id="4"/>
       <w:bookmarkEnd w:id="5"/>
-      <w:bookmarkEnd w:id="6"/>
     </w:p>
     <w:sdt>
       <w:sdtPr>
@@ -2260,8 +2270,8 @@
           <w:sz w:val="28"/>
         </w:rPr>
       </w:pPr>
-      <w:bookmarkStart w:id="7" w:name="_Toc513111726"/>
-      <w:bookmarkStart w:id="8" w:name="_Toc513111736"/>
+      <w:bookmarkStart w:id="6" w:name="_Toc513111726"/>
+      <w:bookmarkStart w:id="7" w:name="_Toc513111736"/>
       <w:r>
         <w:rPr>
           <w:rFonts w:ascii="Times New Roman" w:hAnsi="Times New Roman" w:cs="Times New Roman"/>
@@ -2271,8 +2281,8 @@
         </w:rPr>
         <w:t>Introduction</w:t>
       </w:r>
+      <w:bookmarkEnd w:id="6"/>
       <w:bookmarkEnd w:id="7"/>
-      <w:bookmarkEnd w:id="8"/>
       <w:r>
         <w:rPr>
           <w:rFonts w:ascii="Times New Roman" w:hAnsi="Times New Roman" w:cs="Times New Roman"/>
@@ -2388,6 +2398,118 @@
           <w:shd w:val="clear" w:color="auto" w:fill="FFFFFF"/>
         </w:rPr>
         <w:t xml:space="preserve">                                                             (1)</w:t>
+      </w:r>
+    </w:p>
+    <w:p>
+      <w:pPr>
+        <w:spacing w:line="480" w:lineRule="auto"/>
+        <w:contextualSpacing/>
+        <w:rPr>
+          <w:szCs w:val="24"/>
+        </w:rPr>
+      </w:pPr>
+      <w:r>
+        <w:rPr>
+          <w:szCs w:val="24"/>
+        </w:rPr>
+        <w:t xml:space="preserve">and its special case, Laplace’s equation </w:t>
+      </w:r>
+    </w:p>
+    <w:p>
+      <w:pPr>
+        <w:spacing w:line="480" w:lineRule="auto"/>
+        <w:contextualSpacing/>
+        <w:jc w:val="right"/>
+        <w:rPr>
+          <w:rFonts w:eastAsiaTheme="minorEastAsia"/>
+          <w:color w:val="222222"/>
+          <w:szCs w:val="21"/>
+          <w:shd w:val="clear" w:color="auto" w:fill="FFFFFF"/>
+        </w:rPr>
+      </w:pPr>
+      <m:oMath>
+        <m:sSup>
+          <m:sSupPr>
+            <m:ctrlPr>
+              <w:rPr>
+                <w:rFonts w:ascii="Cambria Math" w:hAnsi="Cambria Math" w:cs="Cambria Math"/>
+                <w:color w:val="222222"/>
+                <w:szCs w:val="21"/>
+                <w:shd w:val="clear" w:color="auto" w:fill="FFFFFF"/>
+              </w:rPr>
+            </m:ctrlPr>
+          </m:sSupPr>
+          <m:e>
+            <m:r>
+              <m:rPr>
+                <m:sty m:val="p"/>
+              </m:rPr>
+              <w:rPr>
+                <w:rFonts w:ascii="Cambria Math" w:hAnsi="Cambria Math" w:cs="Cambria Math"/>
+                <w:color w:val="222222"/>
+                <w:szCs w:val="21"/>
+                <w:shd w:val="clear" w:color="auto" w:fill="FFFFFF"/>
+              </w:rPr>
+              <m:t>∇</m:t>
+            </m:r>
+          </m:e>
+          <m:sup>
+            <m:r>
+              <w:rPr>
+                <w:rFonts w:ascii="Cambria Math" w:hAnsi="Cambria Math" w:cs="Cambria Math"/>
+                <w:color w:val="222222"/>
+                <w:szCs w:val="21"/>
+                <w:shd w:val="clear" w:color="auto" w:fill="FFFFFF"/>
+              </w:rPr>
+              <m:t>2</m:t>
+            </m:r>
+          </m:sup>
+        </m:sSup>
+        <m:r>
+          <w:rPr>
+            <w:rFonts w:ascii="Cambria Math" w:hAnsi="Cambria Math" w:cs="Cambria Math"/>
+            <w:color w:val="222222"/>
+            <w:szCs w:val="21"/>
+            <w:shd w:val="clear" w:color="auto" w:fill="FFFFFF"/>
+          </w:rPr>
+          <m:t xml:space="preserve"> u=</m:t>
+        </m:r>
+        <m:r>
+          <w:rPr>
+            <w:rFonts w:ascii="Cambria Math" w:hAnsi="Cambria Math" w:cs="Cambria Math"/>
+            <w:color w:val="222222"/>
+            <w:szCs w:val="21"/>
+            <w:shd w:val="clear" w:color="auto" w:fill="FFFFFF"/>
+          </w:rPr>
+          <m:t>0</m:t>
+        </m:r>
+      </m:oMath>
+      <w:r>
+        <w:rPr>
+          <w:rFonts w:eastAsiaTheme="minorEastAsia"/>
+          <w:color w:val="222222"/>
+          <w:szCs w:val="21"/>
+          <w:shd w:val="clear" w:color="auto" w:fill="FFFFFF"/>
+        </w:rPr>
+        <w:t xml:space="preserve">                                                             (</w:t>
+      </w:r>
+      <w:r>
+        <w:rPr>
+          <w:rFonts w:eastAsiaTheme="minorEastAsia"/>
+          <w:color w:val="222222"/>
+          <w:szCs w:val="21"/>
+          <w:shd w:val="clear" w:color="auto" w:fill="FFFFFF"/>
+        </w:rPr>
+        <w:t>2</w:t>
+      </w:r>
+      <w:r>
+        <w:rPr>
+          <w:rFonts w:eastAsiaTheme="minorEastAsia"/>
+          <w:color w:val="222222"/>
+          <w:szCs w:val="21"/>
+          <w:shd w:val="clear" w:color="auto" w:fill="FFFFFF"/>
+        </w:rPr>
+        <w:t>)</w:t>
       </w:r>
     </w:p>
     <w:p>
@@ -2775,7 +2897,25 @@
           <w:szCs w:val="21"/>
           <w:shd w:val="clear" w:color="auto" w:fill="FFFFFF"/>
         </w:rPr>
-        <w:t xml:space="preserve">                                                    (2)</w:t>
+        <w:t xml:space="preserve">                                                    (</w:t>
+      </w:r>
+      <w:r>
+        <w:rPr>
+          <w:rFonts w:eastAsiaTheme="minorEastAsia"/>
+          <w:color w:val="222222"/>
+          <w:szCs w:val="21"/>
+          <w:shd w:val="clear" w:color="auto" w:fill="FFFFFF"/>
+        </w:rPr>
+        <w:t>3</w:t>
+      </w:r>
+      <w:r>
+        <w:rPr>
+          <w:rFonts w:eastAsiaTheme="minorEastAsia"/>
+          <w:color w:val="222222"/>
+          <w:szCs w:val="21"/>
+          <w:shd w:val="clear" w:color="auto" w:fill="FFFFFF"/>
+        </w:rPr>
+        <w:t>)</w:t>
       </w:r>
     </w:p>
     <w:p>
@@ -2841,12 +2981,24 @@
         <w:rPr>
           <w:szCs w:val="24"/>
         </w:rPr>
-        <w:t>parameter.</w:t>
+        <w:t>parameter</w:t>
+      </w:r>
+      <w:r>
+        <w:rPr>
+          <w:rFonts w:eastAsiaTheme="minorEastAsia"/>
+          <w:color w:val="222222"/>
+          <w:szCs w:val="21"/>
+          <w:shd w:val="clear" w:color="auto" w:fill="FFFFFF"/>
+        </w:rPr>
+        <w:t>.</w:t>
       </w:r>
       <w:proofErr w:type="gramEnd"/>
       <w:r>
         <w:rPr>
-          <w:szCs w:val="24"/>
+          <w:rFonts w:eastAsiaTheme="minorEastAsia"/>
+          <w:color w:val="222222"/>
+          <w:szCs w:val="21"/>
+          <w:shd w:val="clear" w:color="auto" w:fill="FFFFFF"/>
         </w:rPr>
         <w:t xml:space="preserve"> </w:t>
       </w:r>
@@ -2854,7 +3006,19 @@
         <w:rPr>
           <w:szCs w:val="24"/>
         </w:rPr>
-        <w:t>In a two-space dimension, Poisson’s equation then becomes</w:t>
+        <w:t xml:space="preserve">In a two-space dimension, Poisson’s equation </w:t>
+      </w:r>
+      <w:r>
+        <w:rPr>
+          <w:szCs w:val="24"/>
+        </w:rPr>
+        <w:t xml:space="preserve">and Laplace’s equation </w:t>
+      </w:r>
+      <w:r>
+        <w:rPr>
+          <w:szCs w:val="24"/>
+        </w:rPr>
+        <w:t>then become</w:t>
       </w:r>
     </w:p>
     <w:p>
@@ -3033,6 +3197,7 @@
           <m:t>=f(x,y)</m:t>
         </m:r>
       </m:oMath>
+      <w:proofErr w:type="gramStart"/>
       <w:r>
         <w:rPr>
           <w:rFonts w:eastAsiaTheme="minorEastAsia"/>
@@ -3040,7 +3205,213 @@
           <w:szCs w:val="21"/>
           <w:shd w:val="clear" w:color="auto" w:fill="FFFFFF"/>
         </w:rPr>
-        <w:t xml:space="preserve">                                                    (3)</w:t>
+        <w:t>,</w:t>
+      </w:r>
+      <w:r>
+        <w:rPr>
+          <w:rFonts w:eastAsiaTheme="minorEastAsia"/>
+          <w:color w:val="222222"/>
+          <w:szCs w:val="21"/>
+          <w:shd w:val="clear" w:color="auto" w:fill="FFFFFF"/>
+        </w:rPr>
+        <w:t xml:space="preserve">   </w:t>
+      </w:r>
+      <w:proofErr w:type="gramEnd"/>
+      <w:r>
+        <w:rPr>
+          <w:rFonts w:eastAsiaTheme="minorEastAsia"/>
+          <w:color w:val="222222"/>
+          <w:szCs w:val="21"/>
+          <w:shd w:val="clear" w:color="auto" w:fill="FFFFFF"/>
+        </w:rPr>
+        <w:t xml:space="preserve">                </w:t>
+      </w:r>
+      <m:oMath>
+        <m:f>
+          <m:fPr>
+            <m:ctrlPr>
+              <w:rPr>
+                <w:rFonts w:ascii="Cambria Math" w:hAnsi="Cambria Math" w:cs="Cambria Math"/>
+                <w:i/>
+                <w:color w:val="222222"/>
+                <w:szCs w:val="21"/>
+                <w:shd w:val="clear" w:color="auto" w:fill="FFFFFF"/>
+              </w:rPr>
+            </m:ctrlPr>
+          </m:fPr>
+          <m:num>
+            <m:sSup>
+              <m:sSupPr>
+                <m:ctrlPr>
+                  <w:rPr>
+                    <w:rFonts w:ascii="Cambria Math" w:hAnsi="Cambria Math" w:cs="Cambria Math"/>
+                    <w:i/>
+                    <w:color w:val="222222"/>
+                    <w:szCs w:val="21"/>
+                    <w:shd w:val="clear" w:color="auto" w:fill="FFFFFF"/>
+                  </w:rPr>
+                </m:ctrlPr>
+              </m:sSupPr>
+              <m:e>
+                <m:r>
+                  <w:rPr>
+                    <w:rFonts w:ascii="Cambria Math" w:hAnsi="Cambria Math" w:cs="Cambria Math"/>
+                    <w:color w:val="222222"/>
+                    <w:szCs w:val="21"/>
+                    <w:shd w:val="clear" w:color="auto" w:fill="FFFFFF"/>
+                  </w:rPr>
+                  <m:t>∂</m:t>
+                </m:r>
+              </m:e>
+              <m:sup>
+                <m:r>
+                  <w:rPr>
+                    <w:rFonts w:ascii="Cambria Math" w:hAnsi="Cambria Math" w:cs="Cambria Math"/>
+                    <w:color w:val="222222"/>
+                    <w:szCs w:val="21"/>
+                    <w:shd w:val="clear" w:color="auto" w:fill="FFFFFF"/>
+                  </w:rPr>
+                  <m:t>2</m:t>
+                </m:r>
+              </m:sup>
+            </m:sSup>
+            <m:r>
+              <w:rPr>
+                <w:rFonts w:ascii="Cambria Math" w:hAnsi="Cambria Math" w:cs="Cambria Math"/>
+                <w:color w:val="222222"/>
+                <w:szCs w:val="21"/>
+                <w:shd w:val="clear" w:color="auto" w:fill="FFFFFF"/>
+              </w:rPr>
+              <m:t>u</m:t>
+            </m:r>
+          </m:num>
+          <m:den>
+            <m:r>
+              <w:rPr>
+                <w:rFonts w:ascii="Cambria Math" w:hAnsi="Cambria Math" w:cs="Cambria Math"/>
+                <w:color w:val="222222"/>
+                <w:szCs w:val="21"/>
+                <w:shd w:val="clear" w:color="auto" w:fill="FFFFFF"/>
+              </w:rPr>
+              <m:t>∂x</m:t>
+            </m:r>
+          </m:den>
+        </m:f>
+        <m:r>
+          <w:rPr>
+            <w:rFonts w:ascii="Cambria Math" w:hAnsi="Cambria Math" w:cs="Cambria Math"/>
+            <w:color w:val="222222"/>
+            <w:szCs w:val="21"/>
+            <w:shd w:val="clear" w:color="auto" w:fill="FFFFFF"/>
+          </w:rPr>
+          <m:t xml:space="preserve">+ </m:t>
+        </m:r>
+        <m:f>
+          <m:fPr>
+            <m:ctrlPr>
+              <w:rPr>
+                <w:rFonts w:ascii="Cambria Math" w:hAnsi="Cambria Math" w:cs="Cambria Math"/>
+                <w:i/>
+                <w:color w:val="222222"/>
+                <w:szCs w:val="21"/>
+                <w:shd w:val="clear" w:color="auto" w:fill="FFFFFF"/>
+              </w:rPr>
+            </m:ctrlPr>
+          </m:fPr>
+          <m:num>
+            <m:sSup>
+              <m:sSupPr>
+                <m:ctrlPr>
+                  <w:rPr>
+                    <w:rFonts w:ascii="Cambria Math" w:hAnsi="Cambria Math" w:cs="Cambria Math"/>
+                    <w:i/>
+                    <w:color w:val="222222"/>
+                    <w:szCs w:val="21"/>
+                    <w:shd w:val="clear" w:color="auto" w:fill="FFFFFF"/>
+                  </w:rPr>
+                </m:ctrlPr>
+              </m:sSupPr>
+              <m:e>
+                <m:r>
+                  <w:rPr>
+                    <w:rFonts w:ascii="Cambria Math" w:hAnsi="Cambria Math" w:cs="Cambria Math"/>
+                    <w:color w:val="222222"/>
+                    <w:szCs w:val="21"/>
+                    <w:shd w:val="clear" w:color="auto" w:fill="FFFFFF"/>
+                  </w:rPr>
+                  <m:t>∂</m:t>
+                </m:r>
+              </m:e>
+              <m:sup>
+                <m:r>
+                  <w:rPr>
+                    <w:rFonts w:ascii="Cambria Math" w:hAnsi="Cambria Math" w:cs="Cambria Math"/>
+                    <w:color w:val="222222"/>
+                    <w:szCs w:val="21"/>
+                    <w:shd w:val="clear" w:color="auto" w:fill="FFFFFF"/>
+                  </w:rPr>
+                  <m:t>2</m:t>
+                </m:r>
+              </m:sup>
+            </m:sSup>
+            <m:r>
+              <w:rPr>
+                <w:rFonts w:ascii="Cambria Math" w:hAnsi="Cambria Math" w:cs="Cambria Math"/>
+                <w:color w:val="222222"/>
+                <w:szCs w:val="21"/>
+                <w:shd w:val="clear" w:color="auto" w:fill="FFFFFF"/>
+              </w:rPr>
+              <m:t>u</m:t>
+            </m:r>
+          </m:num>
+          <m:den>
+            <m:r>
+              <w:rPr>
+                <w:rFonts w:ascii="Cambria Math" w:hAnsi="Cambria Math" w:cs="Cambria Math"/>
+                <w:color w:val="222222"/>
+                <w:szCs w:val="21"/>
+                <w:shd w:val="clear" w:color="auto" w:fill="FFFFFF"/>
+              </w:rPr>
+              <m:t>∂y</m:t>
+            </m:r>
+          </m:den>
+        </m:f>
+        <m:r>
+          <w:rPr>
+            <w:rFonts w:ascii="Cambria Math" w:hAnsi="Cambria Math" w:cs="Cambria Math"/>
+            <w:color w:val="222222"/>
+            <w:szCs w:val="21"/>
+            <w:shd w:val="clear" w:color="auto" w:fill="FFFFFF"/>
+          </w:rPr>
+          <m:t>=0</m:t>
+        </m:r>
+      </m:oMath>
+      <w:r>
+        <w:rPr>
+          <w:rFonts w:eastAsiaTheme="minorEastAsia"/>
+          <w:color w:val="222222"/>
+          <w:szCs w:val="21"/>
+          <w:shd w:val="clear" w:color="auto" w:fill="FFFFFF"/>
+        </w:rPr>
+        <w:t xml:space="preserve">                                 (</w:t>
+      </w:r>
+      <w:r>
+        <w:rPr>
+          <w:rFonts w:eastAsiaTheme="minorEastAsia"/>
+          <w:color w:val="222222"/>
+          <w:szCs w:val="21"/>
+          <w:shd w:val="clear" w:color="auto" w:fill="FFFFFF"/>
+        </w:rPr>
+        <w:t>4</w:t>
+      </w:r>
+      <w:r>
+        <w:rPr>
+          <w:rFonts w:eastAsiaTheme="minorEastAsia"/>
+          <w:color w:val="222222"/>
+          <w:szCs w:val="21"/>
+          <w:shd w:val="clear" w:color="auto" w:fill="FFFFFF"/>
+        </w:rPr>
+        <w:t>)</w:t>
       </w:r>
     </w:p>
     <w:p>
@@ -3069,7 +3440,31 @@
         <w:rPr>
           <w:szCs w:val="24"/>
         </w:rPr>
-        <w:t xml:space="preserve"> solve the two-dimensional Poisson’s equation, boundary conditions must be specified over the entire boundary, i.e. over the contour of the domain of interest. Typical boundary conditions can either be of the Dirichlet type, where the function itself is assigned on the boundary, the Neumann type, where the normal derivative of the function is assigned on the boundary, or </w:t>
+        <w:t xml:space="preserve"> solve the</w:t>
+      </w:r>
+      <w:r>
+        <w:rPr>
+          <w:szCs w:val="24"/>
+        </w:rPr>
+        <w:t>se</w:t>
+      </w:r>
+      <w:r>
+        <w:rPr>
+          <w:szCs w:val="24"/>
+        </w:rPr>
+        <w:t xml:space="preserve"> two-</w:t>
+      </w:r>
+      <w:r>
+        <w:rPr>
+          <w:szCs w:val="24"/>
+        </w:rPr>
+        <w:t>dimensional equations</w:t>
+      </w:r>
+      <w:r>
+        <w:rPr>
+          <w:szCs w:val="24"/>
+        </w:rPr>
+        <w:t xml:space="preserve">, boundary conditions must be specified over the entire boundary, i.e. over the contour of the domain of interest. Typical boundary conditions can either be of the Dirichlet type, where the function itself is assigned on the boundary, the Neumann type, where the normal derivative of the function is assigned on the boundary, or </w:t>
       </w:r>
       <w:r>
         <w:rPr>
@@ -3099,7 +3494,19 @@
         <w:rPr>
           <w:szCs w:val="24"/>
         </w:rPr>
-        <w:t>, Poisson’s equation can then be solved for.</w:t>
+        <w:t xml:space="preserve">, Poisson’s </w:t>
+      </w:r>
+      <w:r>
+        <w:rPr>
+          <w:szCs w:val="24"/>
+        </w:rPr>
+        <w:t xml:space="preserve">and Laplace’s </w:t>
+      </w:r>
+      <w:r>
+        <w:rPr>
+          <w:szCs w:val="24"/>
+        </w:rPr>
+        <w:t>equation can then be solved for.</w:t>
       </w:r>
     </w:p>
     <w:p>
@@ -3112,8 +3519,8 @@
           <w:sz w:val="28"/>
         </w:rPr>
       </w:pPr>
-      <w:bookmarkStart w:id="9" w:name="_Toc513111727"/>
-      <w:bookmarkStart w:id="10" w:name="_Toc513111737"/>
+      <w:bookmarkStart w:id="8" w:name="_Toc513111727"/>
+      <w:bookmarkStart w:id="9" w:name="_Toc513111737"/>
       <w:r>
         <w:rPr>
           <w:rFonts w:ascii="Times New Roman" w:hAnsi="Times New Roman" w:cs="Times New Roman"/>
@@ -3123,8 +3530,8 @@
         </w:rPr>
         <w:t>Discretization</w:t>
       </w:r>
+      <w:bookmarkEnd w:id="8"/>
       <w:bookmarkEnd w:id="9"/>
-      <w:bookmarkEnd w:id="10"/>
       <w:r>
         <w:rPr>
           <w:rFonts w:ascii="Times New Roman" w:hAnsi="Times New Roman" w:cs="Times New Roman"/>
@@ -3223,7 +3630,33 @@
         <w:rPr>
           <w:szCs w:val="24"/>
         </w:rPr>
-        <w:t xml:space="preserve">Inherent in these approximations are the errors caused by such approximations but which most of the time are small enough to even pose a complication in the problem. </w:t>
+        <w:t>Inherent in these approximations are the errors caused by such approximations but which most of the time are small enough to even pose a complication in the problem.</w:t>
+      </w:r>
+      <w:r>
+        <w:rPr>
+          <w:szCs w:val="24"/>
+        </w:rPr>
+        <w:t xml:space="preserve"> Since Poisson’s equation and Laplace’s equation is extremely </w:t>
+      </w:r>
+      <w:proofErr w:type="gramStart"/>
+      <w:r>
+        <w:rPr>
+          <w:szCs w:val="24"/>
+        </w:rPr>
+        <w:t>similar to</w:t>
+      </w:r>
+      <w:proofErr w:type="gramEnd"/>
+      <w:r>
+        <w:rPr>
+          <w:szCs w:val="24"/>
+        </w:rPr>
+        <w:t xml:space="preserve"> each other, only Poisson’s equation will be the one examined in this paper; Laplace’s equation would just follow a similar method. </w:t>
+      </w:r>
+      <w:r>
+        <w:rPr>
+          <w:szCs w:val="24"/>
+        </w:rPr>
+        <w:t xml:space="preserve"> </w:t>
       </w:r>
     </w:p>
     <w:p>
@@ -3383,7 +3816,21 @@
           <w:rFonts w:eastAsiaTheme="minorEastAsia"/>
           <w:szCs w:val="24"/>
         </w:rPr>
-        <w:t xml:space="preserve">                                                         (4)</w:t>
+        <w:t xml:space="preserve">                                                         (</w:t>
+      </w:r>
+      <w:r>
+        <w:rPr>
+          <w:rFonts w:eastAsiaTheme="minorEastAsia"/>
+          <w:szCs w:val="24"/>
+        </w:rPr>
+        <w:t>5</w:t>
+      </w:r>
+      <w:r>
+        <w:rPr>
+          <w:rFonts w:eastAsiaTheme="minorEastAsia"/>
+          <w:szCs w:val="24"/>
+        </w:rPr>
+        <w:t>)</w:t>
       </w:r>
     </w:p>
     <w:p>
@@ -3818,7 +4265,7 @@
           <w:rFonts w:eastAsiaTheme="minorEastAsia"/>
           <w:szCs w:val="24"/>
         </w:rPr>
-        <w:t>5</w:t>
+        <w:t>6</w:t>
       </w:r>
       <w:r>
         <w:rPr>
@@ -4034,8 +4481,8 @@
           <w:sz w:val="24"/>
         </w:rPr>
       </w:pPr>
-      <w:bookmarkStart w:id="11" w:name="_Toc513111728"/>
-      <w:bookmarkStart w:id="12" w:name="_Toc513111738"/>
+      <w:bookmarkStart w:id="10" w:name="_Toc513111728"/>
+      <w:bookmarkStart w:id="11" w:name="_Toc513111738"/>
       <w:r>
         <w:rPr>
           <w:rFonts w:ascii="Times New Roman" w:hAnsi="Times New Roman" w:cs="Times New Roman"/>
@@ -4045,8 +4492,8 @@
         </w:rPr>
         <w:t>Gauss-Seidel</w:t>
       </w:r>
+      <w:bookmarkEnd w:id="10"/>
       <w:bookmarkEnd w:id="11"/>
-      <w:bookmarkEnd w:id="12"/>
       <w:r>
         <w:rPr>
           <w:rFonts w:ascii="Times New Roman" w:hAnsi="Times New Roman" w:cs="Times New Roman"/>
@@ -4088,7 +4535,13 @@
         <w:rPr>
           <w:szCs w:val="24"/>
         </w:rPr>
-        <w:t xml:space="preserve">By using the calculated values as soon as they are available increases the convergence speed, and hence </w:t>
+        <w:t>U</w:t>
+      </w:r>
+      <w:r>
+        <w:rPr>
+          <w:szCs w:val="24"/>
+        </w:rPr>
+        <w:t xml:space="preserve">sing the calculated values as soon as they are available increases the convergence speed, and hence </w:t>
       </w:r>
       <w:r>
         <w:rPr>
@@ -4100,13 +4553,19 @@
         <w:rPr>
           <w:szCs w:val="24"/>
         </w:rPr>
-        <w:t xml:space="preserve">a faster result. The Gauss-Seidel method is </w:t>
-      </w:r>
-      <w:r>
-        <w:rPr>
-          <w:szCs w:val="24"/>
-        </w:rPr>
-        <w:t>defined as</w:t>
+        <w:t xml:space="preserve">a faster result. </w:t>
+      </w:r>
+      <w:r>
+        <w:rPr>
+          <w:szCs w:val="24"/>
+        </w:rPr>
+        <w:t>Rearranging equation (6) yields t</w:t>
+      </w:r>
+      <w:r>
+        <w:rPr>
+          <w:szCs w:val="24"/>
+        </w:rPr>
+        <w:t xml:space="preserve">he Gauss-Seidel method </w:t>
       </w:r>
     </w:p>
     <w:p>
@@ -4545,7 +5004,7 @@
         <w:rPr>
           <w:szCs w:val="24"/>
         </w:rPr>
-        <w:t>6</w:t>
+        <w:t>7</w:t>
       </w:r>
       <w:r>
         <w:rPr>
@@ -4564,8 +5023,8 @@
           <w:sz w:val="24"/>
         </w:rPr>
       </w:pPr>
-      <w:bookmarkStart w:id="13" w:name="_Toc513111729"/>
-      <w:bookmarkStart w:id="14" w:name="_Toc513111739"/>
+      <w:bookmarkStart w:id="12" w:name="_Toc513111729"/>
+      <w:bookmarkStart w:id="13" w:name="_Toc513111739"/>
       <w:r>
         <w:rPr>
           <w:rFonts w:ascii="Times New Roman" w:hAnsi="Times New Roman" w:cs="Times New Roman"/>
@@ -4593,8 +5052,8 @@
         </w:rPr>
         <w:t>ver Relaxation (SOR)</w:t>
       </w:r>
+      <w:bookmarkEnd w:id="12"/>
       <w:bookmarkEnd w:id="13"/>
-      <w:bookmarkEnd w:id="14"/>
       <w:r>
         <w:rPr>
           <w:rFonts w:ascii="Times New Roman" w:hAnsi="Times New Roman" w:cs="Times New Roman"/>
@@ -4618,7 +5077,19 @@
           <w:szCs w:val="24"/>
         </w:rPr>
         <w:tab/>
-        <w:t xml:space="preserve">Successive over Relaxation is another such type of iterative method can helps solve Poisson’s equation. The main difference between SOR and Gauss-Seidel is that SOR converges faster since </w:t>
+        <w:t xml:space="preserve">Successive over Relaxation is another such type of iterative method </w:t>
+      </w:r>
+      <w:r>
+        <w:rPr>
+          <w:szCs w:val="24"/>
+        </w:rPr>
+        <w:t>that</w:t>
+      </w:r>
+      <w:r>
+        <w:rPr>
+          <w:szCs w:val="24"/>
+        </w:rPr>
+        <w:t xml:space="preserve"> helps solve Poisson’s equation. The main difference between SOR and Gauss-Seidel is that SOR converges faster since </w:t>
       </w:r>
       <w:r>
         <w:rPr>
@@ -5287,8 +5758,8 @@
           <w:sz w:val="28"/>
         </w:rPr>
       </w:pPr>
-      <w:bookmarkStart w:id="15" w:name="_Toc513111730"/>
-      <w:bookmarkStart w:id="16" w:name="_Toc513111740"/>
+      <w:bookmarkStart w:id="14" w:name="_Toc513111730"/>
+      <w:bookmarkStart w:id="15" w:name="_Toc513111740"/>
       <w:r>
         <w:rPr>
           <w:rFonts w:ascii="Times New Roman" w:hAnsi="Times New Roman" w:cs="Times New Roman"/>
@@ -5298,8 +5769,8 @@
         </w:rPr>
         <w:t>Technical Specifications</w:t>
       </w:r>
+      <w:bookmarkEnd w:id="14"/>
       <w:bookmarkEnd w:id="15"/>
-      <w:bookmarkEnd w:id="16"/>
       <w:r>
         <w:rPr>
           <w:rFonts w:ascii="Times New Roman" w:hAnsi="Times New Roman" w:cs="Times New Roman"/>
@@ -5389,7 +5860,33 @@
         <w:rPr>
           <w:szCs w:val="24"/>
         </w:rPr>
-        <w:t xml:space="preserve">rs. It also has an installed physical memory RAM of 8 GB and available physical memory od 6.93 GB. Figure 1 shows the complete system summary of the computer while the text file </w:t>
+        <w:t>rs. It also has an installed physical memory RAM of 8 GB and available physical memory o</w:t>
+      </w:r>
+      <w:r>
+        <w:rPr>
+          <w:szCs w:val="24"/>
+        </w:rPr>
+        <w:t>f</w:t>
+      </w:r>
+      <w:r>
+        <w:rPr>
+          <w:szCs w:val="24"/>
+        </w:rPr>
+        <w:t xml:space="preserve"> 6.93 GB. Figure 1 shows the complete system summary of the computer </w:t>
+      </w:r>
+      <w:r>
+        <w:rPr>
+          <w:szCs w:val="24"/>
+        </w:rPr>
+        <w:t xml:space="preserve">used </w:t>
+      </w:r>
+      <w:bookmarkStart w:id="16" w:name="_GoBack"/>
+      <w:bookmarkEnd w:id="16"/>
+      <w:r>
+        <w:rPr>
+          <w:szCs w:val="24"/>
+        </w:rPr>
+        <w:t xml:space="preserve">while the text file </w:t>
       </w:r>
       <w:r>
         <w:rPr>
@@ -9036,7 +9533,7 @@
 </file>
 
 <file path=customXml/itemProps1.xml><?xml version="1.0" encoding="utf-8"?>
-<ds:datastoreItem xmlns:ds="http://schemas.openxmlformats.org/officeDocument/2006/customXml" ds:itemID="{05CEEE84-D4A0-4D4C-8AFF-86AEE6462D9F}">
+<ds:datastoreItem xmlns:ds="http://schemas.openxmlformats.org/officeDocument/2006/customXml" ds:itemID="{8185BA3F-E76C-40C5-AFE5-66310A2633C9}">
   <ds:schemaRefs>
     <ds:schemaRef ds:uri="http://schemas.openxmlformats.org/officeDocument/2006/bibliography"/>
   </ds:schemaRefs>

</xml_diff>

<commit_message>
description of numerical methods
</commit_message>
<xml_diff>
--- a/doc/ProjectReport.docx
+++ b/doc/ProjectReport.docx
@@ -292,8 +292,8 @@
           <w:sz w:val="28"/>
         </w:rPr>
       </w:pPr>
-      <w:bookmarkStart w:id="0" w:name="_Toc513111723"/>
-      <w:bookmarkStart w:id="1" w:name="_Toc513111733"/>
+      <w:bookmarkStart w:id="0" w:name="_Toc513508623"/>
+      <w:bookmarkStart w:id="1" w:name="_Toc513508637"/>
       <w:r>
         <w:rPr>
           <w:rFonts w:ascii="Times New Roman" w:hAnsi="Times New Roman" w:cs="Times New Roman"/>
@@ -496,7 +496,13 @@
         <w:rPr>
           <w:szCs w:val="24"/>
         </w:rPr>
-        <w:t>, among others</w:t>
+        <w:t xml:space="preserve">, </w:t>
+      </w:r>
+      <w:r>
+        <w:rPr>
+          <w:szCs w:val="24"/>
+        </w:rPr>
+        <w:t>and many more</w:t>
       </w:r>
       <w:r>
         <w:rPr>
@@ -557,6 +563,12 @@
           <w:szCs w:val="24"/>
         </w:rPr>
         <w:t xml:space="preserve">ver Relaxation (SOR). </w:t>
+      </w:r>
+      <w:r>
+        <w:rPr>
+          <w:szCs w:val="24"/>
+        </w:rPr>
+        <w:t xml:space="preserve">The results presented in this report clearly indicate the SOR method converges much faster than the Gauss-Seidel method because of the relaxation factor. </w:t>
       </w:r>
     </w:p>
     <w:p>
@@ -572,8 +584,8 @@
         <w:br w:type="page"/>
       </w:r>
     </w:p>
-    <w:bookmarkStart w:id="2" w:name="_Toc513111724" w:displacedByCustomXml="next"/>
-    <w:bookmarkStart w:id="3" w:name="_Toc513111734" w:displacedByCustomXml="next"/>
+    <w:bookmarkStart w:id="2" w:name="_Toc513508638" w:displacedByCustomXml="next"/>
+    <w:bookmarkStart w:id="3" w:name="_Toc513508624" w:displacedByCustomXml="next"/>
     <w:sdt>
       <w:sdtPr>
         <w:rPr>
@@ -649,7 +661,7 @@
           <w:r>
             <w:fldChar w:fldCharType="separate"/>
           </w:r>
-          <w:hyperlink w:anchor="_Toc513111723" w:history="1">
+          <w:hyperlink w:anchor="_Toc513508623" w:history="1">
             <w:r>
               <w:rPr>
                 <w:rStyle w:val="Hyperlink"/>
@@ -678,7 +690,7 @@
                 <w:noProof/>
                 <w:webHidden/>
               </w:rPr>
-              <w:instrText xml:space="preserve"> PAGEREF _Toc513111723 \h </w:instrText>
+              <w:instrText xml:space="preserve"> PAGEREF _Toc513508623 \h </w:instrText>
             </w:r>
             <w:r>
               <w:rPr>
@@ -721,7 +733,7 @@
               <w:sz w:val="22"/>
             </w:rPr>
           </w:pPr>
-          <w:hyperlink w:anchor="_Toc513111724" w:history="1">
+          <w:hyperlink w:anchor="_Toc513508624" w:history="1">
             <w:r>
               <w:rPr>
                 <w:rStyle w:val="Hyperlink"/>
@@ -750,7 +762,7 @@
                 <w:noProof/>
                 <w:webHidden/>
               </w:rPr>
-              <w:instrText xml:space="preserve"> PAGEREF _Toc513111724 \h </w:instrText>
+              <w:instrText xml:space="preserve"> PAGEREF _Toc513508624 \h </w:instrText>
             </w:r>
             <w:r>
               <w:rPr>
@@ -793,7 +805,7 @@
               <w:sz w:val="22"/>
             </w:rPr>
           </w:pPr>
-          <w:hyperlink w:anchor="_Toc513111725" w:history="1">
+          <w:hyperlink w:anchor="_Toc513508625" w:history="1">
             <w:r>
               <w:rPr>
                 <w:rStyle w:val="Hyperlink"/>
@@ -822,7 +834,7 @@
                 <w:noProof/>
                 <w:webHidden/>
               </w:rPr>
-              <w:instrText xml:space="preserve"> PAGEREF _Toc513111725 \h </w:instrText>
+              <w:instrText xml:space="preserve"> PAGEREF _Toc513508625 \h </w:instrText>
             </w:r>
             <w:r>
               <w:rPr>
@@ -865,7 +877,7 @@
               <w:sz w:val="22"/>
             </w:rPr>
           </w:pPr>
-          <w:hyperlink w:anchor="_Toc513111726" w:history="1">
+          <w:hyperlink w:anchor="_Toc513508626" w:history="1">
             <w:r>
               <w:rPr>
                 <w:rStyle w:val="Hyperlink"/>
@@ -894,7 +906,7 @@
                 <w:noProof/>
                 <w:webHidden/>
               </w:rPr>
-              <w:instrText xml:space="preserve"> PAGEREF _Toc513111726 \h </w:instrText>
+              <w:instrText xml:space="preserve"> PAGEREF _Toc513508626 \h </w:instrText>
             </w:r>
             <w:r>
               <w:rPr>
@@ -914,7 +926,7 @@
                 <w:noProof/>
                 <w:webHidden/>
               </w:rPr>
-              <w:t>4</w:t>
+              <w:t>1</w:t>
             </w:r>
             <w:r>
               <w:rPr>
@@ -937,7 +949,7 @@
               <w:sz w:val="22"/>
             </w:rPr>
           </w:pPr>
-          <w:hyperlink w:anchor="_Toc513111727" w:history="1">
+          <w:hyperlink w:anchor="_Toc513508627" w:history="1">
             <w:r>
               <w:rPr>
                 <w:rStyle w:val="Hyperlink"/>
@@ -966,7 +978,7 @@
                 <w:noProof/>
                 <w:webHidden/>
               </w:rPr>
-              <w:instrText xml:space="preserve"> PAGEREF _Toc513111727 \h </w:instrText>
+              <w:instrText xml:space="preserve"> PAGEREF _Toc513508627 \h </w:instrText>
             </w:r>
             <w:r>
               <w:rPr>
@@ -986,7 +998,7 @@
                 <w:noProof/>
                 <w:webHidden/>
               </w:rPr>
-              <w:t>4</w:t>
+              <w:t>1</w:t>
             </w:r>
             <w:r>
               <w:rPr>
@@ -1009,7 +1021,7 @@
               <w:sz w:val="22"/>
             </w:rPr>
           </w:pPr>
-          <w:hyperlink w:anchor="_Toc513111728" w:history="1">
+          <w:hyperlink w:anchor="_Toc513508628" w:history="1">
             <w:r>
               <w:rPr>
                 <w:rStyle w:val="Hyperlink"/>
@@ -1038,7 +1050,7 @@
                 <w:noProof/>
                 <w:webHidden/>
               </w:rPr>
-              <w:instrText xml:space="preserve"> PAGEREF _Toc513111728 \h </w:instrText>
+              <w:instrText xml:space="preserve"> PAGEREF _Toc513508628 \h </w:instrText>
             </w:r>
             <w:r>
               <w:rPr>
@@ -1058,7 +1070,7 @@
                 <w:noProof/>
                 <w:webHidden/>
               </w:rPr>
-              <w:t>5</w:t>
+              <w:t>2</w:t>
             </w:r>
             <w:r>
               <w:rPr>
@@ -1081,7 +1093,7 @@
               <w:sz w:val="22"/>
             </w:rPr>
           </w:pPr>
-          <w:hyperlink w:anchor="_Toc513111729" w:history="1">
+          <w:hyperlink w:anchor="_Toc513508629" w:history="1">
             <w:r>
               <w:rPr>
                 <w:rStyle w:val="Hyperlink"/>
@@ -1089,25 +1101,7 @@
                 <w:b/>
                 <w:noProof/>
               </w:rPr>
-              <w:t xml:space="preserve">Successive </w:t>
-            </w:r>
-            <w:r>
-              <w:rPr>
-                <w:rStyle w:val="Hyperlink"/>
-                <w:rFonts w:cs="Times New Roman"/>
-                <w:b/>
-                <w:noProof/>
-              </w:rPr>
-              <w:t>o</w:t>
-            </w:r>
-            <w:r>
-              <w:rPr>
-                <w:rStyle w:val="Hyperlink"/>
-                <w:rFonts w:cs="Times New Roman"/>
-                <w:b/>
-                <w:noProof/>
-              </w:rPr>
-              <w:t>ver Relaxation (SOR)</w:t>
+              <w:t>Successive over Relaxation (SOR)</w:t>
             </w:r>
             <w:r>
               <w:rPr>
@@ -1128,7 +1122,7 @@
                 <w:noProof/>
                 <w:webHidden/>
               </w:rPr>
-              <w:instrText xml:space="preserve"> PAGEREF _Toc513111729 \h </w:instrText>
+              <w:instrText xml:space="preserve"> PAGEREF _Toc513508629 \h </w:instrText>
             </w:r>
             <w:r>
               <w:rPr>
@@ -1148,7 +1142,7 @@
                 <w:noProof/>
                 <w:webHidden/>
               </w:rPr>
-              <w:t>5</w:t>
+              <w:t>3</w:t>
             </w:r>
             <w:r>
               <w:rPr>
@@ -1171,7 +1165,7 @@
               <w:sz w:val="22"/>
             </w:rPr>
           </w:pPr>
-          <w:hyperlink w:anchor="_Toc513111730" w:history="1">
+          <w:hyperlink w:anchor="_Toc513508630" w:history="1">
             <w:r>
               <w:rPr>
                 <w:rStyle w:val="Hyperlink"/>
@@ -1179,7 +1173,7 @@
                 <w:b/>
                 <w:noProof/>
               </w:rPr>
-              <w:t>Technical Specifications</w:t>
+              <w:t>Numerical Method Description</w:t>
             </w:r>
             <w:r>
               <w:rPr>
@@ -1200,7 +1194,7 @@
                 <w:noProof/>
                 <w:webHidden/>
               </w:rPr>
-              <w:instrText xml:space="preserve"> PAGEREF _Toc513111730 \h </w:instrText>
+              <w:instrText xml:space="preserve"> PAGEREF _Toc513508630 \h </w:instrText>
             </w:r>
             <w:r>
               <w:rPr>
@@ -1220,7 +1214,151 @@
                 <w:noProof/>
                 <w:webHidden/>
               </w:rPr>
-              <w:t>5</w:t>
+              <w:t>3</w:t>
+            </w:r>
+            <w:r>
+              <w:rPr>
+                <w:noProof/>
+                <w:webHidden/>
+              </w:rPr>
+              <w:fldChar w:fldCharType="end"/>
+            </w:r>
+          </w:hyperlink>
+        </w:p>
+        <w:p>
+          <w:pPr>
+            <w:pStyle w:val="TOC2"/>
+            <w:tabs>
+              <w:tab w:val="right" w:leader="dot" w:pos="9350"/>
+            </w:tabs>
+            <w:rPr>
+              <w:rFonts w:asciiTheme="minorHAnsi" w:eastAsiaTheme="minorEastAsia" w:hAnsiTheme="minorHAnsi"/>
+              <w:noProof/>
+              <w:sz w:val="22"/>
+            </w:rPr>
+          </w:pPr>
+          <w:hyperlink w:anchor="_Toc513508631" w:history="1">
+            <w:r>
+              <w:rPr>
+                <w:rStyle w:val="Hyperlink"/>
+                <w:rFonts w:cs="Times New Roman"/>
+                <w:b/>
+                <w:noProof/>
+              </w:rPr>
+              <w:t>Gauss-Seidel Method</w:t>
+            </w:r>
+            <w:r>
+              <w:rPr>
+                <w:noProof/>
+                <w:webHidden/>
+              </w:rPr>
+              <w:tab/>
+            </w:r>
+            <w:r>
+              <w:rPr>
+                <w:noProof/>
+                <w:webHidden/>
+              </w:rPr>
+              <w:fldChar w:fldCharType="begin"/>
+            </w:r>
+            <w:r>
+              <w:rPr>
+                <w:noProof/>
+                <w:webHidden/>
+              </w:rPr>
+              <w:instrText xml:space="preserve"> PAGEREF _Toc513508631 \h </w:instrText>
+            </w:r>
+            <w:r>
+              <w:rPr>
+                <w:noProof/>
+                <w:webHidden/>
+              </w:rPr>
+            </w:r>
+            <w:r>
+              <w:rPr>
+                <w:noProof/>
+                <w:webHidden/>
+              </w:rPr>
+              <w:fldChar w:fldCharType="separate"/>
+            </w:r>
+            <w:r>
+              <w:rPr>
+                <w:noProof/>
+                <w:webHidden/>
+              </w:rPr>
+              <w:t>3</w:t>
+            </w:r>
+            <w:r>
+              <w:rPr>
+                <w:noProof/>
+                <w:webHidden/>
+              </w:rPr>
+              <w:fldChar w:fldCharType="end"/>
+            </w:r>
+          </w:hyperlink>
+        </w:p>
+        <w:p>
+          <w:pPr>
+            <w:pStyle w:val="TOC2"/>
+            <w:tabs>
+              <w:tab w:val="right" w:leader="dot" w:pos="9350"/>
+            </w:tabs>
+            <w:rPr>
+              <w:rFonts w:asciiTheme="minorHAnsi" w:eastAsiaTheme="minorEastAsia" w:hAnsiTheme="minorHAnsi"/>
+              <w:noProof/>
+              <w:sz w:val="22"/>
+            </w:rPr>
+          </w:pPr>
+          <w:hyperlink w:anchor="_Toc513508632" w:history="1">
+            <w:r>
+              <w:rPr>
+                <w:rStyle w:val="Hyperlink"/>
+                <w:rFonts w:cs="Times New Roman"/>
+                <w:b/>
+                <w:noProof/>
+              </w:rPr>
+              <w:t>SOR Method</w:t>
+            </w:r>
+            <w:r>
+              <w:rPr>
+                <w:noProof/>
+                <w:webHidden/>
+              </w:rPr>
+              <w:tab/>
+            </w:r>
+            <w:r>
+              <w:rPr>
+                <w:noProof/>
+                <w:webHidden/>
+              </w:rPr>
+              <w:fldChar w:fldCharType="begin"/>
+            </w:r>
+            <w:r>
+              <w:rPr>
+                <w:noProof/>
+                <w:webHidden/>
+              </w:rPr>
+              <w:instrText xml:space="preserve"> PAGEREF _Toc513508632 \h </w:instrText>
+            </w:r>
+            <w:r>
+              <w:rPr>
+                <w:noProof/>
+                <w:webHidden/>
+              </w:rPr>
+            </w:r>
+            <w:r>
+              <w:rPr>
+                <w:noProof/>
+                <w:webHidden/>
+              </w:rPr>
+              <w:fldChar w:fldCharType="separate"/>
+            </w:r>
+            <w:r>
+              <w:rPr>
+                <w:noProof/>
+                <w:webHidden/>
+              </w:rPr>
+              <w:t>4</w:t>
             </w:r>
             <w:r>
               <w:rPr>
@@ -1243,14 +1381,15 @@
               <w:sz w:val="22"/>
             </w:rPr>
           </w:pPr>
-          <w:hyperlink w:anchor="_Toc513111731" w:history="1">
+          <w:hyperlink w:anchor="_Toc513508633" w:history="1">
             <w:r>
               <w:rPr>
                 <w:rStyle w:val="Hyperlink"/>
                 <w:rFonts w:cs="Times New Roman"/>
-                <w:noProof/>
-              </w:rPr>
-              <w:t>Figure 1. System Summary for computer used</w:t>
+                <w:b/>
+                <w:noProof/>
+              </w:rPr>
+              <w:t>Technical Specifications</w:t>
             </w:r>
             <w:r>
               <w:rPr>
@@ -1271,7 +1410,7 @@
                 <w:noProof/>
                 <w:webHidden/>
               </w:rPr>
-              <w:instrText xml:space="preserve"> PAGEREF _Toc513111731 \h </w:instrText>
+              <w:instrText xml:space="preserve"> PAGEREF _Toc513508633 \h </w:instrText>
             </w:r>
             <w:r>
               <w:rPr>
@@ -1291,7 +1430,7 @@
                 <w:noProof/>
                 <w:webHidden/>
               </w:rPr>
-              <w:t>6</w:t>
+              <w:t>4</w:t>
             </w:r>
             <w:r>
               <w:rPr>
@@ -1314,7 +1453,78 @@
               <w:sz w:val="22"/>
             </w:rPr>
           </w:pPr>
-          <w:hyperlink w:anchor="_Toc513111732" w:history="1">
+          <w:hyperlink w:anchor="_Toc513508634" w:history="1">
+            <w:r>
+              <w:rPr>
+                <w:rStyle w:val="Hyperlink"/>
+                <w:rFonts w:cs="Times New Roman"/>
+                <w:noProof/>
+              </w:rPr>
+              <w:t>Figure 1. System Summary for computer used</w:t>
+            </w:r>
+            <w:r>
+              <w:rPr>
+                <w:noProof/>
+                <w:webHidden/>
+              </w:rPr>
+              <w:tab/>
+            </w:r>
+            <w:r>
+              <w:rPr>
+                <w:noProof/>
+                <w:webHidden/>
+              </w:rPr>
+              <w:fldChar w:fldCharType="begin"/>
+            </w:r>
+            <w:r>
+              <w:rPr>
+                <w:noProof/>
+                <w:webHidden/>
+              </w:rPr>
+              <w:instrText xml:space="preserve"> PAGEREF _Toc513508634 \h </w:instrText>
+            </w:r>
+            <w:r>
+              <w:rPr>
+                <w:noProof/>
+                <w:webHidden/>
+              </w:rPr>
+            </w:r>
+            <w:r>
+              <w:rPr>
+                <w:noProof/>
+                <w:webHidden/>
+              </w:rPr>
+              <w:fldChar w:fldCharType="separate"/>
+            </w:r>
+            <w:r>
+              <w:rPr>
+                <w:noProof/>
+                <w:webHidden/>
+              </w:rPr>
+              <w:t>5</w:t>
+            </w:r>
+            <w:r>
+              <w:rPr>
+                <w:noProof/>
+                <w:webHidden/>
+              </w:rPr>
+              <w:fldChar w:fldCharType="end"/>
+            </w:r>
+          </w:hyperlink>
+        </w:p>
+        <w:p>
+          <w:pPr>
+            <w:pStyle w:val="TOC1"/>
+            <w:tabs>
+              <w:tab w:val="right" w:leader="dot" w:pos="9350"/>
+            </w:tabs>
+            <w:rPr>
+              <w:rFonts w:asciiTheme="minorHAnsi" w:eastAsiaTheme="minorEastAsia" w:hAnsiTheme="minorHAnsi"/>
+              <w:noProof/>
+              <w:sz w:val="22"/>
+            </w:rPr>
+          </w:pPr>
+          <w:hyperlink w:anchor="_Toc513508635" w:history="1">
             <w:r>
               <w:rPr>
                 <w:rStyle w:val="Hyperlink"/>
@@ -1343,7 +1553,7 @@
                 <w:noProof/>
                 <w:webHidden/>
               </w:rPr>
-              <w:instrText xml:space="preserve"> PAGEREF _Toc513111732 \h </w:instrText>
+              <w:instrText xml:space="preserve"> PAGEREF _Toc513508635 \h </w:instrText>
             </w:r>
             <w:r>
               <w:rPr>
@@ -1363,7 +1573,79 @@
                 <w:noProof/>
                 <w:webHidden/>
               </w:rPr>
-              <w:t>7</w:t>
+              <w:t>6</w:t>
+            </w:r>
+            <w:r>
+              <w:rPr>
+                <w:noProof/>
+                <w:webHidden/>
+              </w:rPr>
+              <w:fldChar w:fldCharType="end"/>
+            </w:r>
+          </w:hyperlink>
+        </w:p>
+        <w:p>
+          <w:pPr>
+            <w:pStyle w:val="TOC1"/>
+            <w:tabs>
+              <w:tab w:val="right" w:leader="dot" w:pos="9350"/>
+            </w:tabs>
+            <w:rPr>
+              <w:rFonts w:asciiTheme="minorHAnsi" w:eastAsiaTheme="minorEastAsia" w:hAnsiTheme="minorHAnsi"/>
+              <w:noProof/>
+              <w:sz w:val="22"/>
+            </w:rPr>
+          </w:pPr>
+          <w:hyperlink w:anchor="_Toc513508636" w:history="1">
+            <w:r>
+              <w:rPr>
+                <w:rStyle w:val="Hyperlink"/>
+                <w:rFonts w:cs="Times New Roman"/>
+                <w:b/>
+                <w:noProof/>
+              </w:rPr>
+              <w:t>References</w:t>
+            </w:r>
+            <w:r>
+              <w:rPr>
+                <w:noProof/>
+                <w:webHidden/>
+              </w:rPr>
+              <w:tab/>
+            </w:r>
+            <w:r>
+              <w:rPr>
+                <w:noProof/>
+                <w:webHidden/>
+              </w:rPr>
+              <w:fldChar w:fldCharType="begin"/>
+            </w:r>
+            <w:r>
+              <w:rPr>
+                <w:noProof/>
+                <w:webHidden/>
+              </w:rPr>
+              <w:instrText xml:space="preserve"> PAGEREF _Toc513508636 \h </w:instrText>
+            </w:r>
+            <w:r>
+              <w:rPr>
+                <w:noProof/>
+                <w:webHidden/>
+              </w:rPr>
+            </w:r>
+            <w:r>
+              <w:rPr>
+                <w:noProof/>
+                <w:webHidden/>
+              </w:rPr>
+              <w:fldChar w:fldCharType="separate"/>
+            </w:r>
+            <w:r>
+              <w:rPr>
+                <w:noProof/>
+                <w:webHidden/>
+              </w:rPr>
+              <w:t>8</w:t>
             </w:r>
             <w:r>
               <w:rPr>
@@ -1416,8 +1698,8 @@
           <w:sz w:val="28"/>
         </w:rPr>
       </w:pPr>
-      <w:bookmarkStart w:id="4" w:name="_Toc513111725"/>
-      <w:bookmarkStart w:id="5" w:name="_Toc513111735"/>
+      <w:bookmarkStart w:id="4" w:name="_Toc513508625"/>
+      <w:bookmarkStart w:id="5" w:name="_Toc513508639"/>
       <w:r>
         <w:rPr>
           <w:rFonts w:ascii="Times New Roman" w:hAnsi="Times New Roman" w:cs="Times New Roman"/>
@@ -1481,7 +1763,7 @@
           <w:r>
             <w:fldChar w:fldCharType="separate"/>
           </w:r>
-          <w:hyperlink w:anchor="_Toc513111733" w:history="1">
+          <w:hyperlink w:anchor="_Toc513508637" w:history="1">
             <w:r>
               <w:rPr>
                 <w:rStyle w:val="Hyperlink"/>
@@ -1510,7 +1792,7 @@
                 <w:noProof/>
                 <w:webHidden/>
               </w:rPr>
-              <w:instrText xml:space="preserve"> PAGEREF _Toc513111733 \h </w:instrText>
+              <w:instrText xml:space="preserve"> PAGEREF _Toc513508637 \h </w:instrText>
             </w:r>
             <w:r>
               <w:rPr>
@@ -1553,7 +1835,7 @@
               <w:sz w:val="22"/>
             </w:rPr>
           </w:pPr>
-          <w:hyperlink w:anchor="_Toc513111734" w:history="1">
+          <w:hyperlink w:anchor="_Toc513508638" w:history="1">
             <w:r>
               <w:rPr>
                 <w:rStyle w:val="Hyperlink"/>
@@ -1582,7 +1864,7 @@
                 <w:noProof/>
                 <w:webHidden/>
               </w:rPr>
-              <w:instrText xml:space="preserve"> PAGEREF _Toc513111734 \h </w:instrText>
+              <w:instrText xml:space="preserve"> PAGEREF _Toc513508638 \h </w:instrText>
             </w:r>
             <w:r>
               <w:rPr>
@@ -1625,7 +1907,7 @@
               <w:sz w:val="22"/>
             </w:rPr>
           </w:pPr>
-          <w:hyperlink w:anchor="_Toc513111735" w:history="1">
+          <w:hyperlink w:anchor="_Toc513508639" w:history="1">
             <w:r>
               <w:rPr>
                 <w:rStyle w:val="Hyperlink"/>
@@ -1654,7 +1936,7 @@
                 <w:noProof/>
                 <w:webHidden/>
               </w:rPr>
-              <w:instrText xml:space="preserve"> PAGEREF _Toc513111735 \h </w:instrText>
+              <w:instrText xml:space="preserve"> PAGEREF _Toc513508639 \h </w:instrText>
             </w:r>
             <w:r>
               <w:rPr>
@@ -1697,7 +1979,7 @@
               <w:sz w:val="22"/>
             </w:rPr>
           </w:pPr>
-          <w:hyperlink w:anchor="_Toc513111736" w:history="1">
+          <w:hyperlink w:anchor="_Toc513508640" w:history="1">
             <w:r>
               <w:rPr>
                 <w:rStyle w:val="Hyperlink"/>
@@ -1726,7 +2008,7 @@
                 <w:noProof/>
                 <w:webHidden/>
               </w:rPr>
-              <w:instrText xml:space="preserve"> PAGEREF _Toc513111736 \h </w:instrText>
+              <w:instrText xml:space="preserve"> PAGEREF _Toc513508640 \h </w:instrText>
             </w:r>
             <w:r>
               <w:rPr>
@@ -1746,7 +2028,7 @@
                 <w:noProof/>
                 <w:webHidden/>
               </w:rPr>
-              <w:t>4</w:t>
+              <w:t>1</w:t>
             </w:r>
             <w:r>
               <w:rPr>
@@ -1769,7 +2051,7 @@
               <w:sz w:val="22"/>
             </w:rPr>
           </w:pPr>
-          <w:hyperlink w:anchor="_Toc513111737" w:history="1">
+          <w:hyperlink w:anchor="_Toc513508641" w:history="1">
             <w:r>
               <w:rPr>
                 <w:rStyle w:val="Hyperlink"/>
@@ -1798,7 +2080,7 @@
                 <w:noProof/>
                 <w:webHidden/>
               </w:rPr>
-              <w:instrText xml:space="preserve"> PAGEREF _Toc513111737 \h </w:instrText>
+              <w:instrText xml:space="preserve"> PAGEREF _Toc513508641 \h </w:instrText>
             </w:r>
             <w:r>
               <w:rPr>
@@ -1818,7 +2100,7 @@
                 <w:noProof/>
                 <w:webHidden/>
               </w:rPr>
-              <w:t>4</w:t>
+              <w:t>1</w:t>
             </w:r>
             <w:r>
               <w:rPr>
@@ -1841,7 +2123,7 @@
               <w:sz w:val="22"/>
             </w:rPr>
           </w:pPr>
-          <w:hyperlink w:anchor="_Toc513111738" w:history="1">
+          <w:hyperlink w:anchor="_Toc513508642" w:history="1">
             <w:r>
               <w:rPr>
                 <w:rStyle w:val="Hyperlink"/>
@@ -1870,7 +2152,7 @@
                 <w:noProof/>
                 <w:webHidden/>
               </w:rPr>
-              <w:instrText xml:space="preserve"> PAGEREF _Toc513111738 \h </w:instrText>
+              <w:instrText xml:space="preserve"> PAGEREF _Toc513508642 \h </w:instrText>
             </w:r>
             <w:r>
               <w:rPr>
@@ -1890,7 +2172,7 @@
                 <w:noProof/>
                 <w:webHidden/>
               </w:rPr>
-              <w:t>5</w:t>
+              <w:t>2</w:t>
             </w:r>
             <w:r>
               <w:rPr>
@@ -1913,7 +2195,7 @@
               <w:sz w:val="22"/>
             </w:rPr>
           </w:pPr>
-          <w:hyperlink w:anchor="_Toc513111739" w:history="1">
+          <w:hyperlink w:anchor="_Toc513508643" w:history="1">
             <w:r>
               <w:rPr>
                 <w:rStyle w:val="Hyperlink"/>
@@ -1921,25 +2203,7 @@
                 <w:b/>
                 <w:noProof/>
               </w:rPr>
-              <w:t xml:space="preserve">Successive </w:t>
-            </w:r>
-            <w:r>
-              <w:rPr>
-                <w:rStyle w:val="Hyperlink"/>
-                <w:rFonts w:cs="Times New Roman"/>
-                <w:b/>
-                <w:noProof/>
-              </w:rPr>
-              <w:t>o</w:t>
-            </w:r>
-            <w:r>
-              <w:rPr>
-                <w:rStyle w:val="Hyperlink"/>
-                <w:rFonts w:cs="Times New Roman"/>
-                <w:b/>
-                <w:noProof/>
-              </w:rPr>
-              <w:t>ver Relaxation (SOR)</w:t>
+              <w:t>Successive over Relaxation (SOR)</w:t>
             </w:r>
             <w:r>
               <w:rPr>
@@ -1960,7 +2224,7 @@
                 <w:noProof/>
                 <w:webHidden/>
               </w:rPr>
-              <w:instrText xml:space="preserve"> PAGEREF _Toc513111739 \h </w:instrText>
+              <w:instrText xml:space="preserve"> PAGEREF _Toc513508643 \h </w:instrText>
             </w:r>
             <w:r>
               <w:rPr>
@@ -1980,7 +2244,7 @@
                 <w:noProof/>
                 <w:webHidden/>
               </w:rPr>
-              <w:t>5</w:t>
+              <w:t>3</w:t>
             </w:r>
             <w:r>
               <w:rPr>
@@ -2003,7 +2267,7 @@
               <w:sz w:val="22"/>
             </w:rPr>
           </w:pPr>
-          <w:hyperlink w:anchor="_Toc513111740" w:history="1">
+          <w:hyperlink w:anchor="_Toc513508644" w:history="1">
             <w:r>
               <w:rPr>
                 <w:rStyle w:val="Hyperlink"/>
@@ -2011,7 +2275,7 @@
                 <w:b/>
                 <w:noProof/>
               </w:rPr>
-              <w:t>Technical Specifications</w:t>
+              <w:t>Numerical Method Description</w:t>
             </w:r>
             <w:r>
               <w:rPr>
@@ -2032,7 +2296,7 @@
                 <w:noProof/>
                 <w:webHidden/>
               </w:rPr>
-              <w:instrText xml:space="preserve"> PAGEREF _Toc513111740 \h </w:instrText>
+              <w:instrText xml:space="preserve"> PAGEREF _Toc513508644 \h </w:instrText>
             </w:r>
             <w:r>
               <w:rPr>
@@ -2052,7 +2316,151 @@
                 <w:noProof/>
                 <w:webHidden/>
               </w:rPr>
-              <w:t>5</w:t>
+              <w:t>3</w:t>
+            </w:r>
+            <w:r>
+              <w:rPr>
+                <w:noProof/>
+                <w:webHidden/>
+              </w:rPr>
+              <w:fldChar w:fldCharType="end"/>
+            </w:r>
+          </w:hyperlink>
+        </w:p>
+        <w:p>
+          <w:pPr>
+            <w:pStyle w:val="TOC2"/>
+            <w:tabs>
+              <w:tab w:val="right" w:leader="dot" w:pos="9350"/>
+            </w:tabs>
+            <w:rPr>
+              <w:rFonts w:asciiTheme="minorHAnsi" w:eastAsiaTheme="minorEastAsia" w:hAnsiTheme="minorHAnsi"/>
+              <w:noProof/>
+              <w:sz w:val="22"/>
+            </w:rPr>
+          </w:pPr>
+          <w:hyperlink w:anchor="_Toc513508645" w:history="1">
+            <w:r>
+              <w:rPr>
+                <w:rStyle w:val="Hyperlink"/>
+                <w:rFonts w:cs="Times New Roman"/>
+                <w:b/>
+                <w:noProof/>
+              </w:rPr>
+              <w:t>Gauss-Seidel Method</w:t>
+            </w:r>
+            <w:r>
+              <w:rPr>
+                <w:noProof/>
+                <w:webHidden/>
+              </w:rPr>
+              <w:tab/>
+            </w:r>
+            <w:r>
+              <w:rPr>
+                <w:noProof/>
+                <w:webHidden/>
+              </w:rPr>
+              <w:fldChar w:fldCharType="begin"/>
+            </w:r>
+            <w:r>
+              <w:rPr>
+                <w:noProof/>
+                <w:webHidden/>
+              </w:rPr>
+              <w:instrText xml:space="preserve"> PAGEREF _Toc513508645 \h </w:instrText>
+            </w:r>
+            <w:r>
+              <w:rPr>
+                <w:noProof/>
+                <w:webHidden/>
+              </w:rPr>
+            </w:r>
+            <w:r>
+              <w:rPr>
+                <w:noProof/>
+                <w:webHidden/>
+              </w:rPr>
+              <w:fldChar w:fldCharType="separate"/>
+            </w:r>
+            <w:r>
+              <w:rPr>
+                <w:noProof/>
+                <w:webHidden/>
+              </w:rPr>
+              <w:t>3</w:t>
+            </w:r>
+            <w:r>
+              <w:rPr>
+                <w:noProof/>
+                <w:webHidden/>
+              </w:rPr>
+              <w:fldChar w:fldCharType="end"/>
+            </w:r>
+          </w:hyperlink>
+        </w:p>
+        <w:p>
+          <w:pPr>
+            <w:pStyle w:val="TOC2"/>
+            <w:tabs>
+              <w:tab w:val="right" w:leader="dot" w:pos="9350"/>
+            </w:tabs>
+            <w:rPr>
+              <w:rFonts w:asciiTheme="minorHAnsi" w:eastAsiaTheme="minorEastAsia" w:hAnsiTheme="minorHAnsi"/>
+              <w:noProof/>
+              <w:sz w:val="22"/>
+            </w:rPr>
+          </w:pPr>
+          <w:hyperlink w:anchor="_Toc513508646" w:history="1">
+            <w:r>
+              <w:rPr>
+                <w:rStyle w:val="Hyperlink"/>
+                <w:rFonts w:cs="Times New Roman"/>
+                <w:b/>
+                <w:noProof/>
+              </w:rPr>
+              <w:t>SOR Method</w:t>
+            </w:r>
+            <w:r>
+              <w:rPr>
+                <w:noProof/>
+                <w:webHidden/>
+              </w:rPr>
+              <w:tab/>
+            </w:r>
+            <w:r>
+              <w:rPr>
+                <w:noProof/>
+                <w:webHidden/>
+              </w:rPr>
+              <w:fldChar w:fldCharType="begin"/>
+            </w:r>
+            <w:r>
+              <w:rPr>
+                <w:noProof/>
+                <w:webHidden/>
+              </w:rPr>
+              <w:instrText xml:space="preserve"> PAGEREF _Toc513508646 \h </w:instrText>
+            </w:r>
+            <w:r>
+              <w:rPr>
+                <w:noProof/>
+                <w:webHidden/>
+              </w:rPr>
+            </w:r>
+            <w:r>
+              <w:rPr>
+                <w:noProof/>
+                <w:webHidden/>
+              </w:rPr>
+              <w:fldChar w:fldCharType="separate"/>
+            </w:r>
+            <w:r>
+              <w:rPr>
+                <w:noProof/>
+                <w:webHidden/>
+              </w:rPr>
+              <w:t>4</w:t>
             </w:r>
             <w:r>
               <w:rPr>
@@ -2075,14 +2483,15 @@
               <w:sz w:val="22"/>
             </w:rPr>
           </w:pPr>
-          <w:hyperlink w:anchor="_Toc513111741" w:history="1">
+          <w:hyperlink w:anchor="_Toc513508647" w:history="1">
             <w:r>
               <w:rPr>
                 <w:rStyle w:val="Hyperlink"/>
                 <w:rFonts w:cs="Times New Roman"/>
-                <w:noProof/>
-              </w:rPr>
-              <w:t>Figure 1. System Summary for computer used</w:t>
+                <w:b/>
+                <w:noProof/>
+              </w:rPr>
+              <w:t>Technical Specifications</w:t>
             </w:r>
             <w:r>
               <w:rPr>
@@ -2103,7 +2512,7 @@
                 <w:noProof/>
                 <w:webHidden/>
               </w:rPr>
-              <w:instrText xml:space="preserve"> PAGEREF _Toc513111741 \h </w:instrText>
+              <w:instrText xml:space="preserve"> PAGEREF _Toc513508647 \h </w:instrText>
             </w:r>
             <w:r>
               <w:rPr>
@@ -2123,7 +2532,7 @@
                 <w:noProof/>
                 <w:webHidden/>
               </w:rPr>
-              <w:t>6</w:t>
+              <w:t>4</w:t>
             </w:r>
             <w:r>
               <w:rPr>
@@ -2146,7 +2555,78 @@
               <w:sz w:val="22"/>
             </w:rPr>
           </w:pPr>
-          <w:hyperlink w:anchor="_Toc513111742" w:history="1">
+          <w:hyperlink w:anchor="_Toc513508648" w:history="1">
+            <w:r>
+              <w:rPr>
+                <w:rStyle w:val="Hyperlink"/>
+                <w:rFonts w:cs="Times New Roman"/>
+                <w:noProof/>
+              </w:rPr>
+              <w:t>Figure 1. System Summary for computer used</w:t>
+            </w:r>
+            <w:r>
+              <w:rPr>
+                <w:noProof/>
+                <w:webHidden/>
+              </w:rPr>
+              <w:tab/>
+            </w:r>
+            <w:r>
+              <w:rPr>
+                <w:noProof/>
+                <w:webHidden/>
+              </w:rPr>
+              <w:fldChar w:fldCharType="begin"/>
+            </w:r>
+            <w:r>
+              <w:rPr>
+                <w:noProof/>
+                <w:webHidden/>
+              </w:rPr>
+              <w:instrText xml:space="preserve"> PAGEREF _Toc513508648 \h </w:instrText>
+            </w:r>
+            <w:r>
+              <w:rPr>
+                <w:noProof/>
+                <w:webHidden/>
+              </w:rPr>
+            </w:r>
+            <w:r>
+              <w:rPr>
+                <w:noProof/>
+                <w:webHidden/>
+              </w:rPr>
+              <w:fldChar w:fldCharType="separate"/>
+            </w:r>
+            <w:r>
+              <w:rPr>
+                <w:noProof/>
+                <w:webHidden/>
+              </w:rPr>
+              <w:t>5</w:t>
+            </w:r>
+            <w:r>
+              <w:rPr>
+                <w:noProof/>
+                <w:webHidden/>
+              </w:rPr>
+              <w:fldChar w:fldCharType="end"/>
+            </w:r>
+          </w:hyperlink>
+        </w:p>
+        <w:p>
+          <w:pPr>
+            <w:pStyle w:val="TOC1"/>
+            <w:tabs>
+              <w:tab w:val="right" w:leader="dot" w:pos="9350"/>
+            </w:tabs>
+            <w:rPr>
+              <w:rFonts w:asciiTheme="minorHAnsi" w:eastAsiaTheme="minorEastAsia" w:hAnsiTheme="minorHAnsi"/>
+              <w:noProof/>
+              <w:sz w:val="22"/>
+            </w:rPr>
+          </w:pPr>
+          <w:hyperlink w:anchor="_Toc513508649" w:history="1">
             <w:r>
               <w:rPr>
                 <w:rStyle w:val="Hyperlink"/>
@@ -2175,7 +2655,7 @@
                 <w:noProof/>
                 <w:webHidden/>
               </w:rPr>
-              <w:instrText xml:space="preserve"> PAGEREF _Toc513111742 \h </w:instrText>
+              <w:instrText xml:space="preserve"> PAGEREF _Toc513508649 \h </w:instrText>
             </w:r>
             <w:r>
               <w:rPr>
@@ -2195,7 +2675,79 @@
                 <w:noProof/>
                 <w:webHidden/>
               </w:rPr>
-              <w:t>7</w:t>
+              <w:t>6</w:t>
+            </w:r>
+            <w:r>
+              <w:rPr>
+                <w:noProof/>
+                <w:webHidden/>
+              </w:rPr>
+              <w:fldChar w:fldCharType="end"/>
+            </w:r>
+          </w:hyperlink>
+        </w:p>
+        <w:p>
+          <w:pPr>
+            <w:pStyle w:val="TOC1"/>
+            <w:tabs>
+              <w:tab w:val="right" w:leader="dot" w:pos="9350"/>
+            </w:tabs>
+            <w:rPr>
+              <w:rFonts w:asciiTheme="minorHAnsi" w:eastAsiaTheme="minorEastAsia" w:hAnsiTheme="minorHAnsi"/>
+              <w:noProof/>
+              <w:sz w:val="22"/>
+            </w:rPr>
+          </w:pPr>
+          <w:hyperlink w:anchor="_Toc513508650" w:history="1">
+            <w:r>
+              <w:rPr>
+                <w:rStyle w:val="Hyperlink"/>
+                <w:rFonts w:cs="Times New Roman"/>
+                <w:b/>
+                <w:noProof/>
+              </w:rPr>
+              <w:t>References</w:t>
+            </w:r>
+            <w:r>
+              <w:rPr>
+                <w:noProof/>
+                <w:webHidden/>
+              </w:rPr>
+              <w:tab/>
+            </w:r>
+            <w:r>
+              <w:rPr>
+                <w:noProof/>
+                <w:webHidden/>
+              </w:rPr>
+              <w:fldChar w:fldCharType="begin"/>
+            </w:r>
+            <w:r>
+              <w:rPr>
+                <w:noProof/>
+                <w:webHidden/>
+              </w:rPr>
+              <w:instrText xml:space="preserve"> PAGEREF _Toc513508650 \h </w:instrText>
+            </w:r>
+            <w:r>
+              <w:rPr>
+                <w:noProof/>
+                <w:webHidden/>
+              </w:rPr>
+            </w:r>
+            <w:r>
+              <w:rPr>
+                <w:noProof/>
+                <w:webHidden/>
+              </w:rPr>
+              <w:fldChar w:fldCharType="separate"/>
+            </w:r>
+            <w:r>
+              <w:rPr>
+                <w:noProof/>
+                <w:webHidden/>
+              </w:rPr>
+              <w:t>8</w:t>
             </w:r>
             <w:r>
               <w:rPr>
@@ -2270,8 +2822,8 @@
           <w:sz w:val="28"/>
         </w:rPr>
       </w:pPr>
-      <w:bookmarkStart w:id="6" w:name="_Toc513111726"/>
-      <w:bookmarkStart w:id="7" w:name="_Toc513111736"/>
+      <w:bookmarkStart w:id="6" w:name="_Toc513508626"/>
+      <w:bookmarkStart w:id="7" w:name="_Toc513508640"/>
       <w:r>
         <w:rPr>
           <w:rFonts w:ascii="Times New Roman" w:hAnsi="Times New Roman" w:cs="Times New Roman"/>
@@ -2472,16 +3024,7 @@
             <w:szCs w:val="21"/>
             <w:shd w:val="clear" w:color="auto" w:fill="FFFFFF"/>
           </w:rPr>
-          <m:t xml:space="preserve"> u=</m:t>
-        </m:r>
-        <m:r>
-          <w:rPr>
-            <w:rFonts w:ascii="Cambria Math" w:hAnsi="Cambria Math" w:cs="Cambria Math"/>
-            <w:color w:val="222222"/>
-            <w:szCs w:val="21"/>
-            <w:shd w:val="clear" w:color="auto" w:fill="FFFFFF"/>
-          </w:rPr>
-          <m:t>0</m:t>
+          <m:t xml:space="preserve"> u=0</m:t>
         </m:r>
       </m:oMath>
       <w:r>
@@ -2491,25 +3034,7 @@
           <w:szCs w:val="21"/>
           <w:shd w:val="clear" w:color="auto" w:fill="FFFFFF"/>
         </w:rPr>
-        <w:t xml:space="preserve">                                                             (</w:t>
-      </w:r>
-      <w:r>
-        <w:rPr>
-          <w:rFonts w:eastAsiaTheme="minorEastAsia"/>
-          <w:color w:val="222222"/>
-          <w:szCs w:val="21"/>
-          <w:shd w:val="clear" w:color="auto" w:fill="FFFFFF"/>
-        </w:rPr>
-        <w:t>2</w:t>
-      </w:r>
-      <w:r>
-        <w:rPr>
-          <w:rFonts w:eastAsiaTheme="minorEastAsia"/>
-          <w:color w:val="222222"/>
-          <w:szCs w:val="21"/>
-          <w:shd w:val="clear" w:color="auto" w:fill="FFFFFF"/>
-        </w:rPr>
-        <w:t>)</w:t>
+        <w:t xml:space="preserve">                                                             (2)</w:t>
       </w:r>
     </w:p>
     <w:p>
@@ -3519,8 +4044,8 @@
           <w:sz w:val="28"/>
         </w:rPr>
       </w:pPr>
-      <w:bookmarkStart w:id="8" w:name="_Toc513111727"/>
-      <w:bookmarkStart w:id="9" w:name="_Toc513111737"/>
+      <w:bookmarkStart w:id="8" w:name="_Toc513508627"/>
+      <w:bookmarkStart w:id="9" w:name="_Toc513508641"/>
       <w:r>
         <w:rPr>
           <w:rFonts w:ascii="Times New Roman" w:hAnsi="Times New Roman" w:cs="Times New Roman"/>
@@ -3582,6 +4107,12 @@
         <w:rPr>
           <w:szCs w:val="24"/>
         </w:rPr>
+        <w:t xml:space="preserve"> involving higher order derivatives</w:t>
+      </w:r>
+      <w:r>
+        <w:rPr>
+          <w:szCs w:val="24"/>
+        </w:rPr>
         <w:t xml:space="preserve">; the main idea behind linear approximations </w:t>
       </w:r>
       <w:r>
@@ -3624,6 +4155,12 @@
         <w:rPr>
           <w:szCs w:val="24"/>
         </w:rPr>
+        <w:t xml:space="preserve"> at a point</w:t>
+      </w:r>
+      <w:r>
+        <w:rPr>
+          <w:szCs w:val="24"/>
+        </w:rPr>
         <w:t xml:space="preserve">. </w:t>
       </w:r>
       <w:r>
@@ -3636,7 +4173,19 @@
         <w:rPr>
           <w:szCs w:val="24"/>
         </w:rPr>
-        <w:t xml:space="preserve"> Since Poisson’s equation and Laplace’s equation is extremely </w:t>
+        <w:t xml:space="preserve"> Since Poisson’s equation and Laplace’s equation </w:t>
+      </w:r>
+      <w:r>
+        <w:rPr>
+          <w:szCs w:val="24"/>
+        </w:rPr>
+        <w:t>are</w:t>
+      </w:r>
+      <w:r>
+        <w:rPr>
+          <w:szCs w:val="24"/>
+        </w:rPr>
+        <w:t xml:space="preserve"> extremely </w:t>
       </w:r>
       <w:proofErr w:type="gramStart"/>
       <w:r>
@@ -3650,7 +4199,63 @@
         <w:rPr>
           <w:szCs w:val="24"/>
         </w:rPr>
-        <w:t xml:space="preserve"> each other, only Poisson’s equation will be the one examined in this paper; Laplace’s equation would just follow a similar method. </w:t>
+        <w:t xml:space="preserve"> each other, only Poisson’s equation will be the one examined in this paper; Laplace’s equation would just follow a similar method</w:t>
+      </w:r>
+      <w:r>
+        <w:rPr>
+          <w:szCs w:val="24"/>
+        </w:rPr>
+        <w:t xml:space="preserve"> with  </w:t>
+      </w:r>
+      <m:oMath>
+        <m:r>
+          <w:rPr>
+            <w:rFonts w:ascii="Cambria Math" w:hAnsi="Cambria Math" w:cs="Cambria Math"/>
+            <w:color w:val="222222"/>
+            <w:szCs w:val="21"/>
+            <w:shd w:val="clear" w:color="auto" w:fill="FFFFFF"/>
+          </w:rPr>
+          <m:t>f</m:t>
+        </m:r>
+        <m:d>
+          <m:dPr>
+            <m:ctrlPr>
+              <w:rPr>
+                <w:rFonts w:ascii="Cambria Math" w:hAnsi="Cambria Math" w:cs="Cambria Math"/>
+                <w:i/>
+                <w:color w:val="222222"/>
+                <w:szCs w:val="21"/>
+                <w:shd w:val="clear" w:color="auto" w:fill="FFFFFF"/>
+              </w:rPr>
+            </m:ctrlPr>
+          </m:dPr>
+          <m:e>
+            <m:r>
+              <w:rPr>
+                <w:rFonts w:ascii="Cambria Math" w:hAnsi="Cambria Math" w:cs="Cambria Math"/>
+                <w:color w:val="222222"/>
+                <w:szCs w:val="21"/>
+                <w:shd w:val="clear" w:color="auto" w:fill="FFFFFF"/>
+              </w:rPr>
+              <m:t>x,y</m:t>
+            </m:r>
+          </m:e>
+        </m:d>
+        <m:r>
+          <w:rPr>
+            <w:rFonts w:ascii="Cambria Math" w:hAnsi="Cambria Math" w:cs="Cambria Math"/>
+            <w:color w:val="222222"/>
+            <w:szCs w:val="21"/>
+            <w:shd w:val="clear" w:color="auto" w:fill="FFFFFF"/>
+          </w:rPr>
+          <m:t>=0</m:t>
+        </m:r>
+      </m:oMath>
+      <w:r>
+        <w:rPr>
+          <w:szCs w:val="24"/>
+        </w:rPr>
+        <w:t xml:space="preserve">. </w:t>
       </w:r>
       <w:r>
         <w:rPr>
@@ -4450,7 +5055,25 @@
         <w:rPr>
           <w:szCs w:val="24"/>
         </w:rPr>
-        <w:t xml:space="preserve">This report focuses on </w:t>
+        <w:t xml:space="preserve">The main advantage of using iterative methods is that complex differential equations can be converted to a much simpler linear system if equations. </w:t>
+      </w:r>
+      <w:r>
+        <w:rPr>
+          <w:szCs w:val="24"/>
+        </w:rPr>
+        <w:t>This report</w:t>
+      </w:r>
+      <w:r>
+        <w:rPr>
+          <w:szCs w:val="24"/>
+        </w:rPr>
+        <w:t xml:space="preserve"> and project</w:t>
+      </w:r>
+      <w:r>
+        <w:rPr>
+          <w:szCs w:val="24"/>
+        </w:rPr>
+        <w:t xml:space="preserve"> focuses on </w:t>
       </w:r>
       <w:r>
         <w:rPr>
@@ -4481,8 +5104,8 @@
           <w:sz w:val="24"/>
         </w:rPr>
       </w:pPr>
-      <w:bookmarkStart w:id="10" w:name="_Toc513111728"/>
-      <w:bookmarkStart w:id="11" w:name="_Toc513111738"/>
+      <w:bookmarkStart w:id="10" w:name="_Toc513508628"/>
+      <w:bookmarkStart w:id="11" w:name="_Toc513508642"/>
       <w:r>
         <w:rPr>
           <w:rFonts w:ascii="Times New Roman" w:hAnsi="Times New Roman" w:cs="Times New Roman"/>
@@ -4566,6 +5189,44 @@
           <w:szCs w:val="24"/>
         </w:rPr>
         <w:t xml:space="preserve">he Gauss-Seidel method </w:t>
+      </w:r>
+      <w:r>
+        <w:rPr>
+          <w:szCs w:val="24"/>
+        </w:rPr>
+        <w:t xml:space="preserve">with the superscript </w:t>
+      </w:r>
+      <m:oMath>
+        <m:r>
+          <w:rPr>
+            <w:rFonts w:ascii="Cambria Math" w:hAnsi="Cambria Math"/>
+            <w:szCs w:val="24"/>
+          </w:rPr>
+          <m:t>k</m:t>
+        </m:r>
+      </m:oMath>
+      <w:r>
+        <w:rPr>
+          <w:rFonts w:eastAsiaTheme="minorEastAsia"/>
+          <w:szCs w:val="24"/>
+        </w:rPr>
+        <w:t xml:space="preserve"> referring to the original iteration and </w:t>
+      </w:r>
+      <m:oMath>
+        <m:r>
+          <w:rPr>
+            <w:rFonts w:ascii="Cambria Math" w:hAnsi="Cambria Math"/>
+            <w:szCs w:val="24"/>
+          </w:rPr>
+          <m:t xml:space="preserve">k+1 </m:t>
+        </m:r>
+      </m:oMath>
+      <w:r>
+        <w:rPr>
+          <w:rFonts w:eastAsiaTheme="minorEastAsia"/>
+          <w:szCs w:val="24"/>
+        </w:rPr>
+        <w:t xml:space="preserve">the next iteration </w:t>
       </w:r>
     </w:p>
     <w:p>
@@ -5023,8 +5684,8 @@
           <w:sz w:val="24"/>
         </w:rPr>
       </w:pPr>
-      <w:bookmarkStart w:id="12" w:name="_Toc513111729"/>
-      <w:bookmarkStart w:id="13" w:name="_Toc513111739"/>
+      <w:bookmarkStart w:id="12" w:name="_Toc513508629"/>
+      <w:bookmarkStart w:id="13" w:name="_Toc513508643"/>
       <w:r>
         <w:rPr>
           <w:rFonts w:ascii="Times New Roman" w:hAnsi="Times New Roman" w:cs="Times New Roman"/>
@@ -5737,6 +6398,8 @@
           <w:sz w:val="28"/>
         </w:rPr>
       </w:pPr>
+      <w:bookmarkStart w:id="14" w:name="_Toc513508630"/>
+      <w:bookmarkStart w:id="15" w:name="_Toc513508644"/>
       <w:r>
         <w:rPr>
           <w:rFonts w:ascii="Times New Roman" w:hAnsi="Times New Roman" w:cs="Times New Roman"/>
@@ -5746,39 +6409,650 @@
         </w:rPr>
         <w:t>Numerical Method Description</w:t>
       </w:r>
+      <w:bookmarkEnd w:id="14"/>
+      <w:bookmarkEnd w:id="15"/>
     </w:p>
     <w:p/>
     <w:p>
       <w:pPr>
-        <w:pStyle w:val="Heading1"/>
+        <w:pStyle w:val="Heading2"/>
         <w:rPr>
           <w:rFonts w:ascii="Times New Roman" w:hAnsi="Times New Roman" w:cs="Times New Roman"/>
           <w:b/>
           <w:color w:val="auto"/>
           <w:sz w:val="28"/>
+          <w:szCs w:val="32"/>
         </w:rPr>
       </w:pPr>
-      <w:bookmarkStart w:id="14" w:name="_Toc513111730"/>
-      <w:bookmarkStart w:id="15" w:name="_Toc513111740"/>
+      <w:bookmarkStart w:id="16" w:name="_Toc513508631"/>
+      <w:bookmarkStart w:id="17" w:name="_Toc513508645"/>
       <w:r>
         <w:rPr>
           <w:rFonts w:ascii="Times New Roman" w:hAnsi="Times New Roman" w:cs="Times New Roman"/>
           <w:b/>
           <w:color w:val="auto"/>
-          <w:sz w:val="28"/>
-        </w:rPr>
-        <w:t>Technical Specifications</w:t>
-      </w:r>
-      <w:bookmarkEnd w:id="14"/>
-      <w:bookmarkEnd w:id="15"/>
-      <w:r>
-        <w:rPr>
-          <w:rFonts w:ascii="Times New Roman" w:hAnsi="Times New Roman" w:cs="Times New Roman"/>
-          <w:b/>
-          <w:color w:val="auto"/>
-          <w:sz w:val="28"/>
+          <w:sz w:val="24"/>
+        </w:rPr>
+        <w:t>Gauss-Seidel Method</w:t>
+      </w:r>
+      <w:bookmarkEnd w:id="16"/>
+      <w:bookmarkEnd w:id="17"/>
+    </w:p>
+    <w:p/>
+    <w:p>
+      <w:pPr>
+        <w:spacing w:line="480" w:lineRule="auto"/>
+        <w:contextualSpacing/>
+      </w:pPr>
+      <w:r>
+        <w:tab/>
+        <w:t>As stated above, the Gauss-Seidel method is one of the most universal and widely used iterative methods due to its simplicity and nearly always applicability. This iterative method</w:t>
+      </w:r>
+      <w:r>
+        <w:t xml:space="preserve"> displays a higher convergence rate than other iterative methods, such as the Jacobi, but a much slower convergence rate than the SOR. A sample pseudo code that describes this method is given</w:t>
+      </w:r>
+    </w:p>
+    <w:p>
+      <w:pPr>
+        <w:spacing w:line="240" w:lineRule="auto"/>
+        <w:contextualSpacing/>
+        <w:rPr>
+          <w:rFonts w:ascii="Courier New" w:hAnsi="Courier New" w:cs="Courier New"/>
+          <w:i/>
+        </w:rPr>
+      </w:pPr>
+      <w:r>
+        <w:rPr>
+          <w:rFonts w:ascii="Courier New" w:hAnsi="Courier New" w:cs="Courier New"/>
+          <w:i/>
+        </w:rPr>
+        <w:t>c</w:t>
+      </w:r>
+      <w:r>
+        <w:rPr>
+          <w:rFonts w:ascii="Courier New" w:hAnsi="Courier New" w:cs="Courier New"/>
+          <w:i/>
+        </w:rPr>
+        <w:t xml:space="preserve">hoose an initial guess </w:t>
+      </w:r>
+      <w:proofErr w:type="gramStart"/>
+      <w:r>
+        <w:rPr>
+          <w:rFonts w:ascii="Courier New" w:hAnsi="Courier New" w:cs="Courier New"/>
+          <w:i/>
+        </w:rPr>
+        <w:t>x</w:t>
+      </w:r>
+      <w:r>
+        <w:rPr>
+          <w:rFonts w:ascii="Courier New" w:hAnsi="Courier New" w:cs="Courier New"/>
+          <w:i/>
+          <w:vertAlign w:val="superscript"/>
+        </w:rPr>
+        <w:t>(</w:t>
+      </w:r>
+      <w:proofErr w:type="gramEnd"/>
+      <w:r>
+        <w:rPr>
+          <w:rFonts w:ascii="Courier New" w:hAnsi="Courier New" w:cs="Courier New"/>
+          <w:i/>
+          <w:vertAlign w:val="superscript"/>
+        </w:rPr>
+        <w:t>0)</w:t>
+      </w:r>
+      <w:r>
+        <w:rPr>
+          <w:rFonts w:ascii="Courier New" w:hAnsi="Courier New" w:cs="Courier New"/>
+          <w:i/>
+        </w:rPr>
+        <w:t xml:space="preserve"> to the solution x</w:t>
+      </w:r>
+      <w:r>
+        <w:rPr>
+          <w:rFonts w:ascii="Courier New" w:hAnsi="Courier New" w:cs="Courier New"/>
+          <w:i/>
         </w:rPr>
         <w:br/>
+        <w:t>for k = 1, 2,…</w:t>
+      </w:r>
+    </w:p>
+    <w:p>
+      <w:pPr>
+        <w:spacing w:line="240" w:lineRule="auto"/>
+        <w:contextualSpacing/>
+        <w:rPr>
+          <w:rFonts w:ascii="Courier New" w:hAnsi="Courier New" w:cs="Courier New"/>
+          <w:i/>
+        </w:rPr>
+      </w:pPr>
+      <w:r>
+        <w:rPr>
+          <w:rFonts w:ascii="Courier New" w:hAnsi="Courier New" w:cs="Courier New"/>
+          <w:i/>
+        </w:rPr>
+        <w:tab/>
+      </w:r>
+      <w:r>
+        <w:rPr>
+          <w:rFonts w:ascii="Courier New" w:hAnsi="Courier New" w:cs="Courier New"/>
+          <w:i/>
+        </w:rPr>
+        <w:t>for</w:t>
+      </w:r>
+      <w:r>
+        <w:rPr>
+          <w:rFonts w:ascii="Courier New" w:hAnsi="Courier New" w:cs="Courier New"/>
+          <w:i/>
+        </w:rPr>
+        <w:t xml:space="preserve"> </w:t>
+      </w:r>
+      <w:proofErr w:type="spellStart"/>
+      <w:r>
+        <w:rPr>
+          <w:rFonts w:ascii="Courier New" w:hAnsi="Courier New" w:cs="Courier New"/>
+          <w:i/>
+        </w:rPr>
+        <w:t>i</w:t>
+      </w:r>
+      <w:proofErr w:type="spellEnd"/>
+      <w:r>
+        <w:rPr>
+          <w:rFonts w:ascii="Courier New" w:hAnsi="Courier New" w:cs="Courier New"/>
+          <w:i/>
+        </w:rPr>
+        <w:t xml:space="preserve"> = 1, 2, </w:t>
+      </w:r>
+      <w:proofErr w:type="gramStart"/>
+      <w:r>
+        <w:rPr>
+          <w:rFonts w:ascii="Courier New" w:hAnsi="Courier New" w:cs="Courier New"/>
+          <w:i/>
+        </w:rPr>
+        <w:t>… ,</w:t>
+      </w:r>
+      <w:proofErr w:type="gramEnd"/>
+      <w:r>
+        <w:rPr>
+          <w:rFonts w:ascii="Courier New" w:hAnsi="Courier New" w:cs="Courier New"/>
+          <w:i/>
+        </w:rPr>
+        <w:t xml:space="preserve"> n</w:t>
+      </w:r>
+    </w:p>
+    <w:p>
+      <w:pPr>
+        <w:spacing w:line="240" w:lineRule="auto"/>
+        <w:contextualSpacing/>
+        <w:rPr>
+          <w:rFonts w:ascii="Courier New" w:hAnsi="Courier New" w:cs="Courier New"/>
+          <w:i/>
+        </w:rPr>
+      </w:pPr>
+      <w:r>
+        <w:rPr>
+          <w:rFonts w:ascii="Courier New" w:hAnsi="Courier New" w:cs="Courier New"/>
+          <w:i/>
+        </w:rPr>
+        <w:tab/>
+      </w:r>
+      <w:r>
+        <w:rPr>
+          <w:rFonts w:ascii="Courier New" w:hAnsi="Courier New" w:cs="Courier New"/>
+          <w:i/>
+        </w:rPr>
+        <w:tab/>
+      </w:r>
+      <w:r>
+        <w:rPr>
+          <w:rFonts w:ascii="Courier New" w:hAnsi="Courier New" w:cs="Courier New"/>
+          <w:i/>
+        </w:rPr>
+        <w:t>σ = 0</w:t>
+      </w:r>
+    </w:p>
+    <w:p>
+      <w:pPr>
+        <w:spacing w:line="240" w:lineRule="auto"/>
+        <w:contextualSpacing/>
+        <w:rPr>
+          <w:rFonts w:ascii="Courier New" w:hAnsi="Courier New" w:cs="Courier New"/>
+          <w:i/>
+        </w:rPr>
+      </w:pPr>
+      <w:r>
+        <w:rPr>
+          <w:rFonts w:ascii="Courier New" w:hAnsi="Courier New" w:cs="Courier New"/>
+          <w:i/>
+        </w:rPr>
+        <w:tab/>
+      </w:r>
+      <w:r>
+        <w:rPr>
+          <w:rFonts w:ascii="Courier New" w:hAnsi="Courier New" w:cs="Courier New"/>
+          <w:i/>
+        </w:rPr>
+        <w:tab/>
+        <w:t>for j = 1, 2, …, i-1</w:t>
+      </w:r>
+    </w:p>
+    <w:p>
+      <w:pPr>
+        <w:spacing w:line="240" w:lineRule="auto"/>
+        <w:contextualSpacing/>
+        <w:rPr>
+          <w:rFonts w:ascii="Courier New" w:hAnsi="Courier New" w:cs="Courier New"/>
+          <w:i/>
+        </w:rPr>
+      </w:pPr>
+      <w:r>
+        <w:rPr>
+          <w:rFonts w:ascii="Courier New" w:hAnsi="Courier New" w:cs="Courier New"/>
+          <w:i/>
+        </w:rPr>
+        <w:tab/>
+      </w:r>
+      <w:r>
+        <w:rPr>
+          <w:rFonts w:ascii="Courier New" w:hAnsi="Courier New" w:cs="Courier New"/>
+          <w:i/>
+        </w:rPr>
+        <w:tab/>
+      </w:r>
+      <w:r>
+        <w:rPr>
+          <w:rFonts w:ascii="Courier New" w:hAnsi="Courier New" w:cs="Courier New"/>
+          <w:i/>
+        </w:rPr>
+        <w:tab/>
+        <w:t xml:space="preserve">σ = </w:t>
+      </w:r>
+      <w:r>
+        <w:rPr>
+          <w:rFonts w:ascii="Courier New" w:hAnsi="Courier New" w:cs="Courier New"/>
+          <w:i/>
+        </w:rPr>
+        <w:t>σ</w:t>
+      </w:r>
+      <w:r>
+        <w:rPr>
+          <w:rFonts w:ascii="Courier New" w:hAnsi="Courier New" w:cs="Courier New"/>
+          <w:i/>
+        </w:rPr>
+        <w:t xml:space="preserve"> + </w:t>
+      </w:r>
+      <w:proofErr w:type="spellStart"/>
+      <w:r>
+        <w:rPr>
+          <w:rFonts w:ascii="Courier New" w:hAnsi="Courier New" w:cs="Courier New"/>
+          <w:i/>
+        </w:rPr>
+        <w:t>a</w:t>
+      </w:r>
+      <w:r>
+        <w:rPr>
+          <w:rFonts w:ascii="Courier New" w:hAnsi="Courier New" w:cs="Courier New"/>
+          <w:i/>
+          <w:vertAlign w:val="subscript"/>
+        </w:rPr>
+        <w:t>ij</w:t>
+      </w:r>
+      <w:r>
+        <w:rPr>
+          <w:rFonts w:ascii="Courier New" w:hAnsi="Courier New" w:cs="Courier New"/>
+          <w:i/>
+        </w:rPr>
+        <w:t>x</w:t>
+      </w:r>
+      <w:r>
+        <w:rPr>
+          <w:rFonts w:ascii="Courier New" w:hAnsi="Courier New" w:cs="Courier New"/>
+          <w:i/>
+          <w:vertAlign w:val="subscript"/>
+        </w:rPr>
+        <w:t>j</w:t>
+      </w:r>
+      <w:proofErr w:type="spellEnd"/>
+      <w:r>
+        <w:rPr>
+          <w:rFonts w:ascii="Courier New" w:hAnsi="Courier New" w:cs="Courier New"/>
+          <w:i/>
+          <w:vertAlign w:val="superscript"/>
+        </w:rPr>
+        <w:t>(k)</w:t>
+      </w:r>
+    </w:p>
+    <w:p>
+      <w:pPr>
+        <w:spacing w:line="240" w:lineRule="auto"/>
+        <w:contextualSpacing/>
+        <w:rPr>
+          <w:rFonts w:ascii="Courier New" w:hAnsi="Courier New" w:cs="Courier New"/>
+          <w:i/>
+        </w:rPr>
+      </w:pPr>
+      <w:r>
+        <w:rPr>
+          <w:rFonts w:ascii="Courier New" w:hAnsi="Courier New" w:cs="Courier New"/>
+          <w:i/>
+        </w:rPr>
+        <w:tab/>
+      </w:r>
+      <w:r>
+        <w:rPr>
+          <w:rFonts w:ascii="Courier New" w:hAnsi="Courier New" w:cs="Courier New"/>
+          <w:i/>
+        </w:rPr>
+        <w:tab/>
+        <w:t>end</w:t>
+      </w:r>
+    </w:p>
+    <w:p>
+      <w:pPr>
+        <w:spacing w:line="240" w:lineRule="auto"/>
+        <w:contextualSpacing/>
+        <w:rPr>
+          <w:rFonts w:ascii="Courier New" w:hAnsi="Courier New" w:cs="Courier New"/>
+          <w:i/>
+        </w:rPr>
+      </w:pPr>
+      <w:r>
+        <w:rPr>
+          <w:rFonts w:ascii="Courier New" w:hAnsi="Courier New" w:cs="Courier New"/>
+          <w:i/>
+        </w:rPr>
+        <w:tab/>
+      </w:r>
+      <w:r>
+        <w:rPr>
+          <w:rFonts w:ascii="Courier New" w:hAnsi="Courier New" w:cs="Courier New"/>
+          <w:i/>
+        </w:rPr>
+        <w:tab/>
+        <w:t>for j = i+</w:t>
+      </w:r>
+      <w:proofErr w:type="gramStart"/>
+      <w:r>
+        <w:rPr>
+          <w:rFonts w:ascii="Courier New" w:hAnsi="Courier New" w:cs="Courier New"/>
+          <w:i/>
+        </w:rPr>
+        <w:t>1,…</w:t>
+      </w:r>
+      <w:proofErr w:type="gramEnd"/>
+      <w:r>
+        <w:rPr>
+          <w:rFonts w:ascii="Courier New" w:hAnsi="Courier New" w:cs="Courier New"/>
+          <w:i/>
+        </w:rPr>
+        <w:t>,n</w:t>
+      </w:r>
+    </w:p>
+    <w:p>
+      <w:pPr>
+        <w:spacing w:line="240" w:lineRule="auto"/>
+        <w:contextualSpacing/>
+        <w:rPr>
+          <w:rFonts w:ascii="Courier New" w:hAnsi="Courier New" w:cs="Courier New"/>
+          <w:i/>
+          <w:vertAlign w:val="superscript"/>
+        </w:rPr>
+      </w:pPr>
+      <w:r>
+        <w:rPr>
+          <w:rFonts w:ascii="Courier New" w:hAnsi="Courier New" w:cs="Courier New"/>
+          <w:i/>
+        </w:rPr>
+        <w:tab/>
+      </w:r>
+      <w:r>
+        <w:rPr>
+          <w:rFonts w:ascii="Courier New" w:hAnsi="Courier New" w:cs="Courier New"/>
+          <w:i/>
+        </w:rPr>
+        <w:tab/>
+      </w:r>
+      <w:r>
+        <w:rPr>
+          <w:rFonts w:ascii="Courier New" w:hAnsi="Courier New" w:cs="Courier New"/>
+          <w:i/>
+        </w:rPr>
+        <w:tab/>
+      </w:r>
+      <w:r>
+        <w:rPr>
+          <w:rFonts w:ascii="Courier New" w:hAnsi="Courier New" w:cs="Courier New"/>
+          <w:i/>
+        </w:rPr>
+        <w:t xml:space="preserve">σ = σ + </w:t>
+      </w:r>
+      <w:proofErr w:type="spellStart"/>
+      <w:r>
+        <w:rPr>
+          <w:rFonts w:ascii="Courier New" w:hAnsi="Courier New" w:cs="Courier New"/>
+          <w:i/>
+        </w:rPr>
+        <w:t>a</w:t>
+      </w:r>
+      <w:r>
+        <w:rPr>
+          <w:rFonts w:ascii="Courier New" w:hAnsi="Courier New" w:cs="Courier New"/>
+          <w:i/>
+          <w:vertAlign w:val="subscript"/>
+        </w:rPr>
+        <w:t>ij</w:t>
+      </w:r>
+      <w:r>
+        <w:rPr>
+          <w:rFonts w:ascii="Courier New" w:hAnsi="Courier New" w:cs="Courier New"/>
+          <w:i/>
+        </w:rPr>
+        <w:t>x</w:t>
+      </w:r>
+      <w:r>
+        <w:rPr>
+          <w:rFonts w:ascii="Courier New" w:hAnsi="Courier New" w:cs="Courier New"/>
+          <w:i/>
+          <w:vertAlign w:val="subscript"/>
+        </w:rPr>
+        <w:t>j</w:t>
+      </w:r>
+      <w:proofErr w:type="spellEnd"/>
+      <w:r>
+        <w:rPr>
+          <w:rFonts w:ascii="Courier New" w:hAnsi="Courier New" w:cs="Courier New"/>
+          <w:i/>
+          <w:vertAlign w:val="superscript"/>
+        </w:rPr>
+        <w:t>(k</w:t>
+      </w:r>
+      <w:r>
+        <w:rPr>
+          <w:rFonts w:ascii="Courier New" w:hAnsi="Courier New" w:cs="Courier New"/>
+          <w:i/>
+          <w:vertAlign w:val="superscript"/>
+        </w:rPr>
+        <w:t>-1</w:t>
+      </w:r>
+      <w:r>
+        <w:rPr>
+          <w:rFonts w:ascii="Courier New" w:hAnsi="Courier New" w:cs="Courier New"/>
+          <w:i/>
+          <w:vertAlign w:val="superscript"/>
+        </w:rPr>
+        <w:t>)</w:t>
+      </w:r>
+    </w:p>
+    <w:p>
+      <w:pPr>
+        <w:spacing w:line="240" w:lineRule="auto"/>
+        <w:contextualSpacing/>
+        <w:rPr>
+          <w:rFonts w:ascii="Courier New" w:hAnsi="Courier New" w:cs="Courier New"/>
+          <w:i/>
+        </w:rPr>
+      </w:pPr>
+      <w:r>
+        <w:rPr>
+          <w:rFonts w:ascii="Courier New" w:hAnsi="Courier New" w:cs="Courier New"/>
+          <w:i/>
+        </w:rPr>
+        <w:tab/>
+      </w:r>
+      <w:r>
+        <w:rPr>
+          <w:rFonts w:ascii="Courier New" w:hAnsi="Courier New" w:cs="Courier New"/>
+          <w:i/>
+        </w:rPr>
+        <w:tab/>
+        <w:t>end</w:t>
+      </w:r>
+    </w:p>
+    <w:p>
+      <w:pPr>
+        <w:spacing w:line="240" w:lineRule="auto"/>
+        <w:contextualSpacing/>
+        <w:rPr>
+          <w:rFonts w:ascii="Courier New" w:hAnsi="Courier New" w:cs="Courier New"/>
+          <w:i/>
+          <w:vertAlign w:val="subscript"/>
+        </w:rPr>
+      </w:pPr>
+      <w:r>
+        <w:rPr>
+          <w:rFonts w:ascii="Courier New" w:hAnsi="Courier New" w:cs="Courier New"/>
+          <w:i/>
+        </w:rPr>
+        <w:tab/>
+      </w:r>
+      <w:r>
+        <w:rPr>
+          <w:rFonts w:ascii="Courier New" w:hAnsi="Courier New" w:cs="Courier New"/>
+          <w:i/>
+        </w:rPr>
+        <w:tab/>
+        <w:t>x</w:t>
+      </w:r>
+      <w:r>
+        <w:rPr>
+          <w:rFonts w:ascii="Courier New" w:hAnsi="Courier New" w:cs="Courier New"/>
+          <w:i/>
+          <w:vertAlign w:val="subscript"/>
+        </w:rPr>
+        <w:t>i</w:t>
+      </w:r>
+      <w:r>
+        <w:rPr>
+          <w:rFonts w:ascii="Courier New" w:hAnsi="Courier New" w:cs="Courier New"/>
+          <w:i/>
+          <w:vertAlign w:val="superscript"/>
+        </w:rPr>
+        <w:t>(k)</w:t>
+      </w:r>
+      <w:r>
+        <w:rPr>
+          <w:rFonts w:ascii="Courier New" w:hAnsi="Courier New" w:cs="Courier New"/>
+          <w:i/>
+        </w:rPr>
+        <w:t xml:space="preserve"> = (b</w:t>
+      </w:r>
+      <w:r>
+        <w:rPr>
+          <w:rFonts w:ascii="Courier New" w:hAnsi="Courier New" w:cs="Courier New"/>
+          <w:i/>
+          <w:vertAlign w:val="subscript"/>
+        </w:rPr>
+        <w:t>i</w:t>
+      </w:r>
+      <w:r>
+        <w:rPr>
+          <w:rFonts w:ascii="Courier New" w:hAnsi="Courier New" w:cs="Courier New"/>
+          <w:i/>
+        </w:rPr>
+        <w:t xml:space="preserve"> – </w:t>
+      </w:r>
+      <w:r>
+        <w:rPr>
+          <w:rFonts w:ascii="Courier New" w:hAnsi="Courier New" w:cs="Courier New"/>
+          <w:i/>
+        </w:rPr>
+        <w:t>σ</w:t>
+      </w:r>
+      <w:r>
+        <w:rPr>
+          <w:rFonts w:ascii="Courier New" w:hAnsi="Courier New" w:cs="Courier New"/>
+          <w:i/>
+        </w:rPr>
+        <w:t>)/</w:t>
+      </w:r>
+      <w:proofErr w:type="spellStart"/>
+      <w:r>
+        <w:rPr>
+          <w:rFonts w:ascii="Courier New" w:hAnsi="Courier New" w:cs="Courier New"/>
+          <w:i/>
+        </w:rPr>
+        <w:t>a</w:t>
+      </w:r>
+      <w:r>
+        <w:rPr>
+          <w:rFonts w:ascii="Courier New" w:hAnsi="Courier New" w:cs="Courier New"/>
+          <w:i/>
+          <w:vertAlign w:val="subscript"/>
+        </w:rPr>
+        <w:t>ij</w:t>
+      </w:r>
+      <w:proofErr w:type="spellEnd"/>
+    </w:p>
+    <w:p>
+      <w:pPr>
+        <w:spacing w:line="240" w:lineRule="auto"/>
+        <w:contextualSpacing/>
+        <w:rPr>
+          <w:rFonts w:ascii="Courier New" w:hAnsi="Courier New" w:cs="Courier New"/>
+          <w:i/>
+        </w:rPr>
+      </w:pPr>
+      <w:r>
+        <w:rPr>
+          <w:rFonts w:ascii="Courier New" w:hAnsi="Courier New" w:cs="Courier New"/>
+          <w:i/>
+        </w:rPr>
+        <w:tab/>
+        <w:t>end</w:t>
+      </w:r>
+    </w:p>
+    <w:p>
+      <w:pPr>
+        <w:spacing w:line="240" w:lineRule="auto"/>
+        <w:contextualSpacing/>
+        <w:rPr>
+          <w:rFonts w:ascii="Courier New" w:hAnsi="Courier New" w:cs="Courier New"/>
+          <w:i/>
+        </w:rPr>
+      </w:pPr>
+      <w:r>
+        <w:rPr>
+          <w:rFonts w:ascii="Courier New" w:hAnsi="Courier New" w:cs="Courier New"/>
+          <w:i/>
+        </w:rPr>
+        <w:tab/>
+        <w:t>check convergence; continue if necessary</w:t>
+      </w:r>
+    </w:p>
+    <w:p>
+      <w:pPr>
+        <w:spacing w:line="240" w:lineRule="auto"/>
+        <w:contextualSpacing/>
+        <w:rPr>
+          <w:rFonts w:ascii="Courier New" w:hAnsi="Courier New" w:cs="Courier New"/>
+          <w:i/>
+        </w:rPr>
+      </w:pPr>
+      <w:r>
+        <w:rPr>
+          <w:rFonts w:ascii="Courier New" w:hAnsi="Courier New" w:cs="Courier New"/>
+          <w:i/>
+        </w:rPr>
+        <w:t>end</w:t>
       </w:r>
     </w:p>
     <w:p>
@@ -5786,6 +7060,696 @@
         <w:spacing w:line="480" w:lineRule="auto"/>
         <w:contextualSpacing/>
         <w:rPr>
+          <w:rFonts w:ascii="Courier New" w:hAnsi="Courier New" w:cs="Courier New"/>
+          <w:i/>
+        </w:rPr>
+      </w:pPr>
+    </w:p>
+    <w:p>
+      <w:pPr>
+        <w:pStyle w:val="Heading2"/>
+        <w:rPr>
+          <w:rFonts w:ascii="Times New Roman" w:hAnsi="Times New Roman" w:cs="Times New Roman"/>
+          <w:b/>
+          <w:color w:val="auto"/>
+          <w:sz w:val="24"/>
+        </w:rPr>
+      </w:pPr>
+      <w:bookmarkStart w:id="18" w:name="_Toc513508632"/>
+      <w:bookmarkStart w:id="19" w:name="_Toc513508646"/>
+      <w:r>
+        <w:rPr>
+          <w:rFonts w:ascii="Times New Roman" w:hAnsi="Times New Roman" w:cs="Times New Roman"/>
+          <w:b/>
+          <w:color w:val="auto"/>
+          <w:sz w:val="24"/>
+        </w:rPr>
+        <w:t>SOR Method</w:t>
+      </w:r>
+      <w:bookmarkEnd w:id="18"/>
+      <w:bookmarkEnd w:id="19"/>
+    </w:p>
+    <w:p/>
+    <w:p>
+      <w:r>
+        <w:tab/>
+        <w:t>The successive over relaxation</w:t>
+      </w:r>
+    </w:p>
+    <w:p>
+      <w:r>
+        <w:t xml:space="preserve"> </w:t>
+      </w:r>
+    </w:p>
+    <w:p>
+      <w:pPr>
+        <w:spacing w:line="240" w:lineRule="auto"/>
+        <w:contextualSpacing/>
+        <w:rPr>
+          <w:rFonts w:ascii="Courier New" w:hAnsi="Courier New" w:cs="Courier New"/>
+        </w:rPr>
+      </w:pPr>
+      <w:r>
+        <w:rPr>
+          <w:rFonts w:ascii="Courier New" w:hAnsi="Courier New" w:cs="Courier New"/>
+        </w:rPr>
+        <w:t xml:space="preserve">set </w:t>
+      </w:r>
+      <w:proofErr w:type="gramStart"/>
+      <w:r>
+        <w:rPr>
+          <w:rFonts w:ascii="Courier New" w:hAnsi="Courier New" w:cs="Courier New"/>
+        </w:rPr>
+        <w:t>x</w:t>
+      </w:r>
+      <w:r>
+        <w:rPr>
+          <w:rFonts w:ascii="Courier New" w:hAnsi="Courier New" w:cs="Courier New"/>
+          <w:vertAlign w:val="superscript"/>
+        </w:rPr>
+        <w:t>(</w:t>
+      </w:r>
+      <w:proofErr w:type="gramEnd"/>
+      <w:r>
+        <w:rPr>
+          <w:rFonts w:ascii="Courier New" w:hAnsi="Courier New" w:cs="Courier New"/>
+          <w:vertAlign w:val="superscript"/>
+        </w:rPr>
+        <w:t>0)</w:t>
+      </w:r>
+      <w:r>
+        <w:rPr>
+          <w:rFonts w:ascii="Courier New" w:hAnsi="Courier New" w:cs="Courier New"/>
+        </w:rPr>
+        <w:t xml:space="preserve"> equal to 0</w:t>
+      </w:r>
+    </w:p>
+    <w:p>
+      <w:pPr>
+        <w:spacing w:line="240" w:lineRule="auto"/>
+        <w:contextualSpacing/>
+        <w:rPr>
+          <w:rFonts w:ascii="Courier New" w:hAnsi="Courier New" w:cs="Courier New"/>
+        </w:rPr>
+      </w:pPr>
+      <w:r>
+        <w:rPr>
+          <w:rFonts w:ascii="Courier New" w:hAnsi="Courier New" w:cs="Courier New"/>
+        </w:rPr>
+        <w:t xml:space="preserve">for k = </w:t>
+      </w:r>
+      <w:proofErr w:type="gramStart"/>
+      <w:r>
+        <w:rPr>
+          <w:rFonts w:ascii="Courier New" w:hAnsi="Courier New" w:cs="Courier New"/>
+        </w:rPr>
+        <w:t>1,2,…</w:t>
+      </w:r>
+      <w:proofErr w:type="gramEnd"/>
+      <w:r>
+        <w:rPr>
+          <w:rFonts w:ascii="Courier New" w:hAnsi="Courier New" w:cs="Courier New"/>
+        </w:rPr>
+        <w:t xml:space="preserve"> do</w:t>
+      </w:r>
+    </w:p>
+    <w:p>
+      <w:pPr>
+        <w:spacing w:line="240" w:lineRule="auto"/>
+        <w:contextualSpacing/>
+        <w:rPr>
+          <w:rFonts w:ascii="Courier New" w:hAnsi="Courier New" w:cs="Courier New"/>
+        </w:rPr>
+      </w:pPr>
+      <w:r>
+        <w:rPr>
+          <w:rFonts w:ascii="Courier New" w:hAnsi="Courier New" w:cs="Courier New"/>
+        </w:rPr>
+        <w:tab/>
+        <w:t xml:space="preserve">for I = </w:t>
+      </w:r>
+      <w:proofErr w:type="gramStart"/>
+      <w:r>
+        <w:rPr>
+          <w:rFonts w:ascii="Courier New" w:hAnsi="Courier New" w:cs="Courier New"/>
+        </w:rPr>
+        <w:t>1,2,…</w:t>
+      </w:r>
+      <w:proofErr w:type="gramEnd"/>
+      <w:r>
+        <w:rPr>
+          <w:rFonts w:ascii="Courier New" w:hAnsi="Courier New" w:cs="Courier New"/>
+        </w:rPr>
+        <w:t>,n do</w:t>
+      </w:r>
+    </w:p>
+    <w:p>
+      <w:pPr>
+        <w:spacing w:line="240" w:lineRule="auto"/>
+        <w:contextualSpacing/>
+        <w:rPr>
+          <w:rFonts w:ascii="Courier New" w:hAnsi="Courier New" w:cs="Courier New"/>
+        </w:rPr>
+      </w:pPr>
+      <w:r>
+        <w:rPr>
+          <w:rFonts w:ascii="Courier New" w:hAnsi="Courier New" w:cs="Courier New"/>
+        </w:rPr>
+        <w:tab/>
+      </w:r>
+      <w:r>
+        <w:rPr>
+          <w:rFonts w:ascii="Courier New" w:hAnsi="Courier New" w:cs="Courier New"/>
+        </w:rPr>
+        <w:tab/>
+        <w:t>σ = 0</w:t>
+      </w:r>
+    </w:p>
+    <w:p>
+      <w:pPr>
+        <w:spacing w:line="240" w:lineRule="auto"/>
+        <w:contextualSpacing/>
+        <w:rPr>
+          <w:rFonts w:ascii="Courier New" w:hAnsi="Courier New" w:cs="Courier New"/>
+        </w:rPr>
+      </w:pPr>
+      <w:r>
+        <w:rPr>
+          <w:rFonts w:ascii="Courier New" w:hAnsi="Courier New" w:cs="Courier New"/>
+        </w:rPr>
+        <w:tab/>
+      </w:r>
+      <w:r>
+        <w:rPr>
+          <w:rFonts w:ascii="Courier New" w:hAnsi="Courier New" w:cs="Courier New"/>
+        </w:rPr>
+        <w:tab/>
+        <w:t xml:space="preserve">for j = </w:t>
+      </w:r>
+      <w:proofErr w:type="gramStart"/>
+      <w:r>
+        <w:rPr>
+          <w:rFonts w:ascii="Courier New" w:hAnsi="Courier New" w:cs="Courier New"/>
+        </w:rPr>
+        <w:t>1,…</w:t>
+      </w:r>
+      <w:proofErr w:type="gramEnd"/>
+      <w:r>
+        <w:rPr>
+          <w:rFonts w:ascii="Courier New" w:hAnsi="Courier New" w:cs="Courier New"/>
+        </w:rPr>
+        <w:t>,i-1 do</w:t>
+      </w:r>
+    </w:p>
+    <w:p>
+      <w:pPr>
+        <w:spacing w:line="240" w:lineRule="auto"/>
+        <w:contextualSpacing/>
+        <w:rPr>
+          <w:rFonts w:ascii="Courier New" w:hAnsi="Courier New" w:cs="Courier New"/>
+          <w:i/>
+          <w:vertAlign w:val="superscript"/>
+        </w:rPr>
+      </w:pPr>
+      <w:r>
+        <w:rPr>
+          <w:rFonts w:ascii="Courier New" w:hAnsi="Courier New" w:cs="Courier New"/>
+        </w:rPr>
+        <w:tab/>
+      </w:r>
+      <w:r>
+        <w:rPr>
+          <w:rFonts w:ascii="Courier New" w:hAnsi="Courier New" w:cs="Courier New"/>
+        </w:rPr>
+        <w:tab/>
+      </w:r>
+      <w:r>
+        <w:rPr>
+          <w:rFonts w:ascii="Courier New" w:hAnsi="Courier New" w:cs="Courier New"/>
+        </w:rPr>
+        <w:tab/>
+      </w:r>
+      <w:r>
+        <w:rPr>
+          <w:rFonts w:ascii="Courier New" w:hAnsi="Courier New" w:cs="Courier New"/>
+          <w:i/>
+        </w:rPr>
+        <w:t xml:space="preserve">σ = σ + </w:t>
+      </w:r>
+      <w:proofErr w:type="spellStart"/>
+      <w:r>
+        <w:rPr>
+          <w:rFonts w:ascii="Courier New" w:hAnsi="Courier New" w:cs="Courier New"/>
+          <w:i/>
+        </w:rPr>
+        <w:t>a</w:t>
+      </w:r>
+      <w:r>
+        <w:rPr>
+          <w:rFonts w:ascii="Courier New" w:hAnsi="Courier New" w:cs="Courier New"/>
+          <w:i/>
+          <w:vertAlign w:val="subscript"/>
+        </w:rPr>
+        <w:t>ij</w:t>
+      </w:r>
+      <w:r>
+        <w:rPr>
+          <w:rFonts w:ascii="Courier New" w:hAnsi="Courier New" w:cs="Courier New"/>
+          <w:i/>
+        </w:rPr>
+        <w:t>x</w:t>
+      </w:r>
+      <w:r>
+        <w:rPr>
+          <w:rFonts w:ascii="Courier New" w:hAnsi="Courier New" w:cs="Courier New"/>
+          <w:i/>
+          <w:vertAlign w:val="subscript"/>
+        </w:rPr>
+        <w:t>j</w:t>
+      </w:r>
+      <w:proofErr w:type="spellEnd"/>
+      <w:r>
+        <w:rPr>
+          <w:rFonts w:ascii="Courier New" w:hAnsi="Courier New" w:cs="Courier New"/>
+          <w:i/>
+          <w:vertAlign w:val="superscript"/>
+        </w:rPr>
+        <w:t>(k)</w:t>
+      </w:r>
+    </w:p>
+    <w:p>
+      <w:pPr>
+        <w:spacing w:line="240" w:lineRule="auto"/>
+        <w:contextualSpacing/>
+        <w:rPr>
+          <w:rFonts w:ascii="Courier New" w:hAnsi="Courier New" w:cs="Courier New"/>
+        </w:rPr>
+      </w:pPr>
+      <w:r>
+        <w:rPr>
+          <w:rFonts w:ascii="Courier New" w:hAnsi="Courier New" w:cs="Courier New"/>
+        </w:rPr>
+        <w:tab/>
+      </w:r>
+      <w:r>
+        <w:rPr>
+          <w:rFonts w:ascii="Courier New" w:hAnsi="Courier New" w:cs="Courier New"/>
+        </w:rPr>
+        <w:tab/>
+      </w:r>
+      <w:bookmarkStart w:id="20" w:name="_GoBack"/>
+      <w:bookmarkEnd w:id="20"/>
+      <w:r>
+        <w:rPr>
+          <w:rFonts w:ascii="Courier New" w:hAnsi="Courier New" w:cs="Courier New"/>
+        </w:rPr>
+        <w:t>for j = i+</w:t>
+      </w:r>
+      <w:proofErr w:type="gramStart"/>
+      <w:r>
+        <w:rPr>
+          <w:rFonts w:ascii="Courier New" w:hAnsi="Courier New" w:cs="Courier New"/>
+        </w:rPr>
+        <w:t>1,…</w:t>
+      </w:r>
+      <w:proofErr w:type="gramEnd"/>
+      <w:r>
+        <w:rPr>
+          <w:rFonts w:ascii="Courier New" w:hAnsi="Courier New" w:cs="Courier New"/>
+        </w:rPr>
+        <w:t>,n do</w:t>
+      </w:r>
+    </w:p>
+    <w:p>
+      <w:pPr>
+        <w:spacing w:line="240" w:lineRule="auto"/>
+        <w:contextualSpacing/>
+        <w:rPr>
+          <w:rFonts w:ascii="Courier New" w:hAnsi="Courier New" w:cs="Courier New"/>
+          <w:i/>
+          <w:vertAlign w:val="superscript"/>
+        </w:rPr>
+      </w:pPr>
+      <w:r>
+        <w:rPr>
+          <w:rFonts w:ascii="Courier New" w:hAnsi="Courier New" w:cs="Courier New"/>
+        </w:rPr>
+        <w:tab/>
+      </w:r>
+      <w:r>
+        <w:rPr>
+          <w:rFonts w:ascii="Courier New" w:hAnsi="Courier New" w:cs="Courier New"/>
+        </w:rPr>
+        <w:tab/>
+      </w:r>
+      <w:r>
+        <w:rPr>
+          <w:rFonts w:ascii="Courier New" w:hAnsi="Courier New" w:cs="Courier New"/>
+        </w:rPr>
+        <w:tab/>
+      </w:r>
+      <w:r>
+        <w:rPr>
+          <w:rFonts w:ascii="Courier New" w:hAnsi="Courier New" w:cs="Courier New"/>
+          <w:i/>
+        </w:rPr>
+        <w:t xml:space="preserve">σ = σ + </w:t>
+      </w:r>
+      <w:proofErr w:type="spellStart"/>
+      <w:r>
+        <w:rPr>
+          <w:rFonts w:ascii="Courier New" w:hAnsi="Courier New" w:cs="Courier New"/>
+          <w:i/>
+        </w:rPr>
+        <w:t>a</w:t>
+      </w:r>
+      <w:r>
+        <w:rPr>
+          <w:rFonts w:ascii="Courier New" w:hAnsi="Courier New" w:cs="Courier New"/>
+          <w:i/>
+          <w:vertAlign w:val="subscript"/>
+        </w:rPr>
+        <w:t>ij</w:t>
+      </w:r>
+      <w:r>
+        <w:rPr>
+          <w:rFonts w:ascii="Courier New" w:hAnsi="Courier New" w:cs="Courier New"/>
+          <w:i/>
+        </w:rPr>
+        <w:t>x</w:t>
+      </w:r>
+      <w:r>
+        <w:rPr>
+          <w:rFonts w:ascii="Courier New" w:hAnsi="Courier New" w:cs="Courier New"/>
+          <w:i/>
+          <w:vertAlign w:val="subscript"/>
+        </w:rPr>
+        <w:t>j</w:t>
+      </w:r>
+      <w:proofErr w:type="spellEnd"/>
+      <w:r>
+        <w:rPr>
+          <w:rFonts w:ascii="Courier New" w:hAnsi="Courier New" w:cs="Courier New"/>
+          <w:i/>
+          <w:vertAlign w:val="superscript"/>
+        </w:rPr>
+        <w:t>(k)</w:t>
+      </w:r>
+    </w:p>
+    <w:p>
+      <w:pPr>
+        <w:spacing w:line="240" w:lineRule="auto"/>
+        <w:contextualSpacing/>
+        <w:rPr>
+          <w:rFonts w:ascii="Courier New" w:hAnsi="Courier New" w:cs="Courier New"/>
+          <w:i/>
+          <w:vertAlign w:val="subscript"/>
+        </w:rPr>
+      </w:pPr>
+      <w:r>
+        <w:rPr>
+          <w:rFonts w:ascii="Courier New" w:hAnsi="Courier New" w:cs="Courier New"/>
+        </w:rPr>
+        <w:tab/>
+      </w:r>
+      <w:r>
+        <w:rPr>
+          <w:rFonts w:ascii="Courier New" w:hAnsi="Courier New" w:cs="Courier New"/>
+        </w:rPr>
+        <w:tab/>
+      </w:r>
+      <w:r>
+        <w:rPr>
+          <w:rFonts w:ascii="Courier New" w:hAnsi="Courier New" w:cs="Courier New"/>
+        </w:rPr>
+        <w:tab/>
+      </w:r>
+      <w:r>
+        <w:rPr>
+          <w:rFonts w:ascii="Courier New" w:hAnsi="Courier New" w:cs="Courier New"/>
+          <w:i/>
+        </w:rPr>
+        <w:t xml:space="preserve">σ = </w:t>
+      </w:r>
+      <w:r>
+        <w:rPr>
+          <w:rFonts w:ascii="Courier New" w:hAnsi="Courier New" w:cs="Courier New"/>
+          <w:i/>
+        </w:rPr>
+        <w:t>(b</w:t>
+      </w:r>
+      <w:r>
+        <w:rPr>
+          <w:rFonts w:ascii="Courier New" w:hAnsi="Courier New" w:cs="Courier New"/>
+          <w:i/>
+          <w:vertAlign w:val="subscript"/>
+        </w:rPr>
+        <w:t>i</w:t>
+      </w:r>
+      <w:r>
+        <w:rPr>
+          <w:rFonts w:ascii="Courier New" w:hAnsi="Courier New" w:cs="Courier New"/>
+          <w:i/>
+          <w:vertAlign w:val="subscript"/>
+        </w:rPr>
+        <w:softHyphen/>
+        <w:t xml:space="preserve"> –</w:t>
+      </w:r>
+      <w:r>
+        <w:rPr>
+          <w:rFonts w:ascii="Courier New" w:hAnsi="Courier New" w:cs="Courier New"/>
+          <w:i/>
+        </w:rPr>
+        <w:t xml:space="preserve"> </w:t>
+      </w:r>
+      <w:r>
+        <w:rPr>
+          <w:rFonts w:ascii="Courier New" w:hAnsi="Courier New" w:cs="Courier New"/>
+          <w:i/>
+        </w:rPr>
+        <w:t>σ</w:t>
+      </w:r>
+      <w:r>
+        <w:rPr>
+          <w:rFonts w:ascii="Courier New" w:hAnsi="Courier New" w:cs="Courier New"/>
+          <w:i/>
+        </w:rPr>
+        <w:t>)</w:t>
+      </w:r>
+      <w:r>
+        <w:rPr>
+          <w:rFonts w:ascii="Courier New" w:hAnsi="Courier New" w:cs="Courier New"/>
+          <w:i/>
+        </w:rPr>
+        <w:t xml:space="preserve"> </w:t>
+      </w:r>
+      <w:r>
+        <w:rPr>
+          <w:rFonts w:ascii="Courier New" w:hAnsi="Courier New" w:cs="Courier New"/>
+          <w:i/>
+        </w:rPr>
+        <w:t>/</w:t>
+      </w:r>
+      <w:r>
+        <w:rPr>
+          <w:rFonts w:ascii="Courier New" w:hAnsi="Courier New" w:cs="Courier New"/>
+          <w:i/>
+        </w:rPr>
+        <w:t xml:space="preserve"> </w:t>
+      </w:r>
+      <w:proofErr w:type="spellStart"/>
+      <w:r>
+        <w:rPr>
+          <w:rFonts w:ascii="Courier New" w:hAnsi="Courier New" w:cs="Courier New"/>
+          <w:i/>
+        </w:rPr>
+        <w:t>a</w:t>
+      </w:r>
+      <w:r>
+        <w:rPr>
+          <w:rFonts w:ascii="Courier New" w:hAnsi="Courier New" w:cs="Courier New"/>
+          <w:i/>
+          <w:vertAlign w:val="subscript"/>
+        </w:rPr>
+        <w:t>i</w:t>
+      </w:r>
+      <w:r>
+        <w:rPr>
+          <w:rFonts w:ascii="Courier New" w:hAnsi="Courier New" w:cs="Courier New"/>
+          <w:i/>
+          <w:vertAlign w:val="subscript"/>
+        </w:rPr>
+        <w:t>i</w:t>
+      </w:r>
+      <w:proofErr w:type="spellEnd"/>
+    </w:p>
+    <w:p>
+      <w:pPr>
+        <w:spacing w:line="240" w:lineRule="auto"/>
+        <w:contextualSpacing/>
+        <w:rPr>
+          <w:rFonts w:ascii="Courier New" w:hAnsi="Courier New" w:cs="Courier New"/>
+        </w:rPr>
+      </w:pPr>
+      <w:r>
+        <w:rPr>
+          <w:rFonts w:ascii="Courier New" w:hAnsi="Courier New" w:cs="Courier New"/>
+        </w:rPr>
+        <w:tab/>
+      </w:r>
+      <w:r>
+        <w:rPr>
+          <w:rFonts w:ascii="Courier New" w:hAnsi="Courier New" w:cs="Courier New"/>
+        </w:rPr>
+        <w:tab/>
+      </w:r>
+      <w:r>
+        <w:rPr>
+          <w:rFonts w:ascii="Courier New" w:hAnsi="Courier New" w:cs="Courier New"/>
+        </w:rPr>
+        <w:tab/>
+        <w:t>x</w:t>
+      </w:r>
+      <w:r>
+        <w:rPr>
+          <w:rFonts w:ascii="Courier New" w:hAnsi="Courier New" w:cs="Courier New"/>
+          <w:vertAlign w:val="subscript"/>
+        </w:rPr>
+        <w:t>i</w:t>
+      </w:r>
+      <w:r>
+        <w:rPr>
+          <w:rFonts w:ascii="Courier New" w:hAnsi="Courier New" w:cs="Courier New"/>
+          <w:vertAlign w:val="superscript"/>
+        </w:rPr>
+        <w:t>(k)</w:t>
+      </w:r>
+      <w:r>
+        <w:rPr>
+          <w:rFonts w:ascii="Courier New" w:hAnsi="Courier New" w:cs="Courier New"/>
+        </w:rPr>
+        <w:t xml:space="preserve"> = x</w:t>
+      </w:r>
+      <w:r>
+        <w:rPr>
+          <w:rFonts w:ascii="Courier New" w:hAnsi="Courier New" w:cs="Courier New"/>
+          <w:vertAlign w:val="subscript"/>
+        </w:rPr>
+        <w:t>i</w:t>
+      </w:r>
+      <w:r>
+        <w:rPr>
+          <w:rFonts w:ascii="Courier New" w:hAnsi="Courier New" w:cs="Courier New"/>
+          <w:vertAlign w:val="superscript"/>
+        </w:rPr>
+        <w:t>(k-1)</w:t>
+      </w:r>
+      <w:r>
+        <w:rPr>
+          <w:rFonts w:ascii="Courier New" w:hAnsi="Courier New" w:cs="Courier New"/>
+        </w:rPr>
+        <w:t xml:space="preserve"> + </w:t>
+      </w:r>
+      <w:proofErr w:type="gramStart"/>
+      <w:r>
+        <w:rPr>
+          <w:rFonts w:ascii="Courier New" w:hAnsi="Courier New" w:cs="Courier New"/>
+        </w:rPr>
+        <w:t>ω(</w:t>
+      </w:r>
+      <w:proofErr w:type="gramEnd"/>
+      <w:r>
+        <w:rPr>
+          <w:rFonts w:ascii="Courier New" w:hAnsi="Courier New" w:cs="Courier New"/>
+        </w:rPr>
+        <w:t>σ -</w:t>
+      </w:r>
+      <w:r>
+        <w:rPr>
+          <w:rFonts w:ascii="Courier New" w:hAnsi="Courier New" w:cs="Courier New"/>
+        </w:rPr>
+        <w:t xml:space="preserve"> </w:t>
+      </w:r>
+      <w:r>
+        <w:rPr>
+          <w:rFonts w:ascii="Courier New" w:hAnsi="Courier New" w:cs="Courier New"/>
+        </w:rPr>
+        <w:t>x</w:t>
+      </w:r>
+      <w:r>
+        <w:rPr>
+          <w:rFonts w:ascii="Courier New" w:hAnsi="Courier New" w:cs="Courier New"/>
+          <w:vertAlign w:val="subscript"/>
+        </w:rPr>
+        <w:t>i</w:t>
+      </w:r>
+      <w:r>
+        <w:rPr>
+          <w:rFonts w:ascii="Courier New" w:hAnsi="Courier New" w:cs="Courier New"/>
+          <w:vertAlign w:val="superscript"/>
+        </w:rPr>
+        <w:t>(k-1)</w:t>
+      </w:r>
+      <w:r>
+        <w:rPr>
+          <w:rFonts w:ascii="Courier New" w:hAnsi="Courier New" w:cs="Courier New"/>
+        </w:rPr>
+        <w:t>)</w:t>
+      </w:r>
+    </w:p>
+    <w:p>
+      <w:pPr>
+        <w:spacing w:line="240" w:lineRule="auto"/>
+        <w:contextualSpacing/>
+        <w:rPr>
+          <w:rFonts w:ascii="Courier New" w:hAnsi="Courier New" w:cs="Courier New"/>
+        </w:rPr>
+      </w:pPr>
+      <w:r>
+        <w:rPr>
+          <w:rFonts w:ascii="Courier New" w:hAnsi="Courier New" w:cs="Courier New"/>
+        </w:rPr>
+        <w:t xml:space="preserve">check residual; continue if necessary  </w:t>
+      </w:r>
+    </w:p>
+    <w:p>
+      <w:pPr>
+        <w:pStyle w:val="Heading1"/>
+        <w:rPr>
+          <w:rFonts w:ascii="Times New Roman" w:hAnsi="Times New Roman" w:cs="Times New Roman"/>
+          <w:b/>
+          <w:color w:val="auto"/>
+          <w:sz w:val="28"/>
+        </w:rPr>
+      </w:pPr>
+      <w:bookmarkStart w:id="21" w:name="_Toc513508633"/>
+      <w:bookmarkStart w:id="22" w:name="_Toc513508647"/>
+      <w:r>
+        <w:rPr>
+          <w:rFonts w:ascii="Times New Roman" w:hAnsi="Times New Roman" w:cs="Times New Roman"/>
+          <w:b/>
+          <w:color w:val="auto"/>
+          <w:sz w:val="28"/>
+        </w:rPr>
+        <w:t>Technical Specifications</w:t>
+      </w:r>
+      <w:bookmarkEnd w:id="21"/>
+      <w:bookmarkEnd w:id="22"/>
+      <w:r>
+        <w:rPr>
+          <w:rFonts w:ascii="Times New Roman" w:hAnsi="Times New Roman" w:cs="Times New Roman"/>
+          <w:b/>
+          <w:color w:val="auto"/>
+          <w:sz w:val="28"/>
+        </w:rPr>
+        <w:br/>
+      </w:r>
+    </w:p>
+    <w:p>
+      <w:pPr>
+        <w:spacing w:line="480" w:lineRule="auto"/>
+        <w:contextualSpacing/>
+        <w:rPr>
           <w:szCs w:val="24"/>
         </w:rPr>
       </w:pPr>
@@ -5880,8 +7844,6 @@
         </w:rPr>
         <w:t xml:space="preserve">used </w:t>
       </w:r>
-      <w:bookmarkStart w:id="16" w:name="_GoBack"/>
-      <w:bookmarkEnd w:id="16"/>
       <w:r>
         <w:rPr>
           <w:szCs w:val="24"/>
@@ -5920,7 +7882,19 @@
         <w:rPr>
           <w:szCs w:val="24"/>
         </w:rPr>
-        <w:t xml:space="preserve">found in the doc folder shows the complete system information for the computer used. </w:t>
+        <w:t xml:space="preserve">found in the </w:t>
+      </w:r>
+      <w:r>
+        <w:rPr>
+          <w:szCs w:val="24"/>
+        </w:rPr>
+        <w:t>Project/</w:t>
+      </w:r>
+      <w:r>
+        <w:rPr>
+          <w:szCs w:val="24"/>
+        </w:rPr>
+        <w:t xml:space="preserve">doc folder shows the complete system information for the computer used. </w:t>
       </w:r>
     </w:p>
     <w:p>
@@ -5983,9 +7957,9 @@
           <w:szCs w:val="24"/>
         </w:rPr>
       </w:pPr>
-      <w:bookmarkStart w:id="17" w:name="_Toc513111623"/>
-      <w:bookmarkStart w:id="18" w:name="_Toc513111731"/>
-      <w:bookmarkStart w:id="19" w:name="_Toc513111741"/>
+      <w:bookmarkStart w:id="23" w:name="_Toc513111623"/>
+      <w:bookmarkStart w:id="24" w:name="_Toc513508634"/>
+      <w:bookmarkStart w:id="25" w:name="_Toc513508648"/>
       <w:r>
         <w:rPr>
           <w:rStyle w:val="Heading1Char"/>
@@ -5995,9 +7969,9 @@
         </w:rPr>
         <w:t>Figure 1. System Summary for computer used</w:t>
       </w:r>
-      <w:bookmarkEnd w:id="17"/>
-      <w:bookmarkEnd w:id="18"/>
-      <w:bookmarkEnd w:id="19"/>
+      <w:bookmarkEnd w:id="23"/>
+      <w:bookmarkEnd w:id="24"/>
+      <w:bookmarkEnd w:id="25"/>
       <w:r>
         <w:rPr>
           <w:sz w:val="16"/>
@@ -6026,8 +8000,8 @@
           <w:sz w:val="28"/>
         </w:rPr>
       </w:pPr>
-      <w:bookmarkStart w:id="20" w:name="_Toc513111732"/>
-      <w:bookmarkStart w:id="21" w:name="_Toc513111742"/>
+      <w:bookmarkStart w:id="26" w:name="_Toc513508635"/>
+      <w:bookmarkStart w:id="27" w:name="_Toc513508649"/>
       <w:r>
         <w:rPr>
           <w:rFonts w:ascii="Times New Roman" w:hAnsi="Times New Roman" w:cs="Times New Roman"/>
@@ -6037,8 +8011,8 @@
         </w:rPr>
         <w:t>Two-dimensional Poisson’s equation</w:t>
       </w:r>
-      <w:bookmarkEnd w:id="20"/>
-      <w:bookmarkEnd w:id="21"/>
+      <w:bookmarkEnd w:id="26"/>
+      <w:bookmarkEnd w:id="27"/>
       <w:r>
         <w:rPr>
           <w:rFonts w:ascii="Times New Roman" w:hAnsi="Times New Roman" w:cs="Times New Roman"/>
@@ -8521,9 +10495,139 @@
         </w:rPr>
       </w:pPr>
     </w:p>
+    <w:p>
+      <w:pPr>
+        <w:rPr>
+          <w:rFonts w:eastAsiaTheme="minorEastAsia"/>
+          <w:szCs w:val="24"/>
+        </w:rPr>
+      </w:pPr>
+    </w:p>
+    <w:p>
+      <w:pPr>
+        <w:rPr>
+          <w:rFonts w:eastAsiaTheme="minorEastAsia"/>
+          <w:szCs w:val="24"/>
+        </w:rPr>
+      </w:pPr>
+    </w:p>
+    <w:p>
+      <w:pPr>
+        <w:ind w:firstLine="720"/>
+        <w:rPr>
+          <w:rFonts w:eastAsiaTheme="minorEastAsia"/>
+          <w:szCs w:val="24"/>
+        </w:rPr>
+      </w:pPr>
+    </w:p>
+    <w:p>
+      <w:pPr>
+        <w:rPr>
+          <w:rFonts w:eastAsiaTheme="minorEastAsia"/>
+          <w:szCs w:val="24"/>
+        </w:rPr>
+      </w:pPr>
+      <w:r>
+        <w:rPr>
+          <w:rFonts w:eastAsiaTheme="minorEastAsia"/>
+          <w:szCs w:val="24"/>
+        </w:rPr>
+        <w:br w:type="page"/>
+      </w:r>
+    </w:p>
+    <w:p>
+      <w:pPr>
+        <w:rPr>
+          <w:rFonts w:eastAsiaTheme="minorEastAsia"/>
+          <w:szCs w:val="24"/>
+        </w:rPr>
+      </w:pPr>
+    </w:p>
+    <w:p>
+      <w:pPr>
+        <w:rPr>
+          <w:rFonts w:eastAsiaTheme="minorEastAsia"/>
+          <w:szCs w:val="24"/>
+        </w:rPr>
+      </w:pPr>
+      <w:r>
+        <w:rPr>
+          <w:rFonts w:eastAsiaTheme="minorEastAsia"/>
+          <w:szCs w:val="24"/>
+        </w:rPr>
+        <w:br w:type="page"/>
+      </w:r>
+    </w:p>
+    <w:p>
+      <w:pPr>
+        <w:pStyle w:val="Heading1"/>
+        <w:rPr>
+          <w:rFonts w:ascii="Times New Roman" w:eastAsiaTheme="minorEastAsia" w:hAnsi="Times New Roman" w:cs="Times New Roman"/>
+          <w:b/>
+          <w:color w:val="auto"/>
+          <w:sz w:val="28"/>
+        </w:rPr>
+      </w:pPr>
+      <w:bookmarkStart w:id="28" w:name="_Toc513508636"/>
+      <w:bookmarkStart w:id="29" w:name="_Toc513508650"/>
+      <w:r>
+        <w:rPr>
+          <w:rFonts w:ascii="Times New Roman" w:eastAsiaTheme="minorEastAsia" w:hAnsi="Times New Roman" w:cs="Times New Roman"/>
+          <w:b/>
+          <w:color w:val="auto"/>
+          <w:sz w:val="28"/>
+        </w:rPr>
+        <w:t>References</w:t>
+      </w:r>
+      <w:bookmarkEnd w:id="28"/>
+      <w:bookmarkEnd w:id="29"/>
+      <w:r>
+        <w:rPr>
+          <w:rFonts w:ascii="Times New Roman" w:eastAsiaTheme="minorEastAsia" w:hAnsi="Times New Roman" w:cs="Times New Roman"/>
+          <w:b/>
+          <w:color w:val="auto"/>
+          <w:sz w:val="28"/>
+        </w:rPr>
+        <w:t xml:space="preserve"> </w:t>
+      </w:r>
+    </w:p>
+    <w:p/>
+    <w:p>
+      <w:pPr>
+        <w:spacing w:line="480" w:lineRule="auto"/>
+        <w:contextualSpacing/>
+      </w:pPr>
+      <w:proofErr w:type="spellStart"/>
+      <w:r>
+        <w:t>Chapra</w:t>
+      </w:r>
+      <w:proofErr w:type="spellEnd"/>
+      <w:r>
+        <w:t xml:space="preserve">, Steven C., and Raymond P. </w:t>
+      </w:r>
+      <w:proofErr w:type="spellStart"/>
+      <w:r>
+        <w:t>Canale</w:t>
+      </w:r>
+      <w:proofErr w:type="spellEnd"/>
+      <w:r>
+        <w:t xml:space="preserve">. </w:t>
+      </w:r>
+      <w:r>
+        <w:rPr>
+          <w:i/>
+        </w:rPr>
+        <w:t>Numerical Methods for Mechanical Engineers</w:t>
+      </w:r>
+      <w:r>
+        <w:t>. McGraw-Hill Higher Education, 2015.</w:t>
+      </w:r>
+    </w:p>
     <w:sectPr>
+      <w:footerReference w:type="default" r:id="rId9"/>
       <w:pgSz w:w="12240" w:h="15840"/>
       <w:pgMar w:top="1440" w:right="1440" w:bottom="1440" w:left="1440" w:header="720" w:footer="720" w:gutter="0"/>
+      <w:pgNumType w:start="1"/>
       <w:cols w:space="720"/>
       <w:docGrid w:linePitch="360"/>
     </w:sectPr>
@@ -8561,6 +10665,59 @@
   <w:sdt>
     <w:sdtPr>
       <w:id w:val="1677226730"/>
+      <w:docPartObj>
+        <w:docPartGallery w:val="Page Numbers (Bottom of Page)"/>
+        <w:docPartUnique/>
+      </w:docPartObj>
+    </w:sdtPr>
+    <w:sdtEndPr>
+      <w:rPr>
+        <w:noProof/>
+      </w:rPr>
+    </w:sdtEndPr>
+    <w:sdtContent>
+      <w:p>
+        <w:pPr>
+          <w:pStyle w:val="Footer"/>
+          <w:jc w:val="center"/>
+        </w:pPr>
+        <w:r>
+          <w:fldChar w:fldCharType="begin"/>
+        </w:r>
+        <w:r>
+          <w:instrText xml:space="preserve"> PAGE   \* MERGEFORMAT </w:instrText>
+        </w:r>
+        <w:r>
+          <w:fldChar w:fldCharType="separate"/>
+        </w:r>
+        <w:r>
+          <w:rPr>
+            <w:noProof/>
+          </w:rPr>
+          <w:t>2</w:t>
+        </w:r>
+        <w:r>
+          <w:rPr>
+            <w:noProof/>
+          </w:rPr>
+          <w:fldChar w:fldCharType="end"/>
+        </w:r>
+      </w:p>
+    </w:sdtContent>
+  </w:sdt>
+  <w:p>
+    <w:pPr>
+      <w:pStyle w:val="Footer"/>
+    </w:pPr>
+  </w:p>
+</w:ftr>
+</file>
+
+<file path=word/footer2.xml><?xml version="1.0" encoding="utf-8"?>
+<w:ftr xmlns:wpc="http://schemas.microsoft.com/office/word/2010/wordprocessingCanvas" xmlns:cx="http://schemas.microsoft.com/office/drawing/2014/chartex" xmlns:cx1="http://schemas.microsoft.com/office/drawing/2015/9/8/chartex" xmlns:cx2="http://schemas.microsoft.com/office/drawing/2015/10/21/chartex" xmlns:cx3="http://schemas.microsoft.com/office/drawing/2016/5/9/chartex" xmlns:cx4="http://schemas.microsoft.com/office/drawing/2016/5/10/chartex" xmlns:cx5="http://schemas.microsoft.com/office/drawing/2016/5/11/chartex" xmlns:cx6="http://schemas.microsoft.com/office/drawing/2016/5/12/chartex" xmlns:cx7="http://schemas.microsoft.com/office/drawing/2016/5/13/chartex" xmlns:cx8="http://schemas.microsoft.com/office/drawing/2016/5/14/chartex" xmlns:mc="http://schemas.openxmlformats.org/markup-compatibility/2006" xmlns:aink="http://schemas.microsoft.com/office/drawing/2016/ink" xmlns:am3d="http://schemas.microsoft.com/office/drawing/2017/model3d" xmlns:o="urn:schemas-microsoft-com:office:office" xmlns:r="http://schemas.openxmlformats.org/officeDocument/2006/relationships" xmlns:m="http://schemas.openxmlformats.org/officeDocument/2006/math" xmlns:v="urn:schemas-microsoft-com:vml" xmlns:wp14="http://schemas.microsoft.com/office/word/2010/wordprocessingDrawing" xmlns:wp="http://schemas.openxmlformats.org/drawingml/2006/wordprocessingDrawing" xmlns:w10="urn:schemas-microsoft-com:office:word" xmlns:w="http://schemas.openxmlformats.org/wordprocessingml/2006/main" xmlns:w14="http://schemas.microsoft.com/office/word/2010/wordml" xmlns:w15="http://schemas.microsoft.com/office/word/2012/wordml" xmlns:w16cid="http://schemas.microsoft.com/office/word/2016/wordml/cid" xmlns:w16se="http://schemas.microsoft.com/office/word/2015/wordml/symex" xmlns:wpg="http://schemas.microsoft.com/office/word/2010/wordprocessingGroup" xmlns:wpi="http://schemas.microsoft.com/office/word/2010/wordprocessingInk" xmlns:wne="http://schemas.microsoft.com/office/word/2006/wordml" xmlns:wps="http://schemas.microsoft.com/office/word/2010/wordprocessingShape" mc:Ignorable="w14 w15 w16se w16cid wp14">
+  <w:sdt>
+    <w:sdtPr>
+      <w:id w:val="-2119819597"/>
       <w:docPartObj>
         <w:docPartGallery w:val="Page Numbers (Bottom of Page)"/>
         <w:docPartUnique/>
@@ -9233,6 +11390,534 @@
 </w:styles>
 </file>
 
+<file path=word/glossary/document.xml><?xml version="1.0" encoding="utf-8"?>
+<w:glossaryDocument xmlns:wpc="http://schemas.microsoft.com/office/word/2010/wordprocessingCanvas" xmlns:cx="http://schemas.microsoft.com/office/drawing/2014/chartex" xmlns:cx1="http://schemas.microsoft.com/office/drawing/2015/9/8/chartex" xmlns:cx2="http://schemas.microsoft.com/office/drawing/2015/10/21/chartex" xmlns:cx3="http://schemas.microsoft.com/office/drawing/2016/5/9/chartex" xmlns:cx4="http://schemas.microsoft.com/office/drawing/2016/5/10/chartex" xmlns:cx5="http://schemas.microsoft.com/office/drawing/2016/5/11/chartex" xmlns:cx6="http://schemas.microsoft.com/office/drawing/2016/5/12/chartex" xmlns:cx7="http://schemas.microsoft.com/office/drawing/2016/5/13/chartex" xmlns:cx8="http://schemas.microsoft.com/office/drawing/2016/5/14/chartex" xmlns:mc="http://schemas.openxmlformats.org/markup-compatibility/2006" xmlns:aink="http://schemas.microsoft.com/office/drawing/2016/ink" xmlns:am3d="http://schemas.microsoft.com/office/drawing/2017/model3d" xmlns:o="urn:schemas-microsoft-com:office:office" xmlns:r="http://schemas.openxmlformats.org/officeDocument/2006/relationships" xmlns:m="http://schemas.openxmlformats.org/officeDocument/2006/math" xmlns:v="urn:schemas-microsoft-com:vml" xmlns:wp14="http://schemas.microsoft.com/office/word/2010/wordprocessingDrawing" xmlns:wp="http://schemas.openxmlformats.org/drawingml/2006/wordprocessingDrawing" xmlns:w10="urn:schemas-microsoft-com:office:word" xmlns:w="http://schemas.openxmlformats.org/wordprocessingml/2006/main" xmlns:w14="http://schemas.microsoft.com/office/word/2010/wordml" xmlns:w15="http://schemas.microsoft.com/office/word/2012/wordml" xmlns:w16cid="http://schemas.microsoft.com/office/word/2016/wordml/cid" xmlns:w16se="http://schemas.microsoft.com/office/word/2015/wordml/symex" xmlns:wpg="http://schemas.microsoft.com/office/word/2010/wordprocessingGroup" xmlns:wpi="http://schemas.microsoft.com/office/word/2010/wordprocessingInk" xmlns:wne="http://schemas.microsoft.com/office/word/2006/wordml" xmlns:wps="http://schemas.microsoft.com/office/word/2010/wordprocessingShape" mc:Ignorable="w14 w15 w16se w16cid wp14"/>
+</file>
+
+<file path=word/glossary/fontTable.xml><?xml version="1.0" encoding="utf-8"?>
+<w:fonts xmlns:mc="http://schemas.openxmlformats.org/markup-compatibility/2006" xmlns:r="http://schemas.openxmlformats.org/officeDocument/2006/relationships" xmlns:w="http://schemas.openxmlformats.org/wordprocessingml/2006/main" xmlns:w14="http://schemas.microsoft.com/office/word/2010/wordml" xmlns:w15="http://schemas.microsoft.com/office/word/2012/wordml" xmlns:w16cid="http://schemas.microsoft.com/office/word/2016/wordml/cid" xmlns:w16se="http://schemas.microsoft.com/office/word/2015/wordml/symex" mc:Ignorable="w14 w15 w16se w16cid">
+  <w:font w:name="Times New Roman">
+    <w:panose1 w:val="02020603050405020304"/>
+    <w:charset w:val="00"/>
+    <w:family w:val="roman"/>
+    <w:pitch w:val="variable"/>
+    <w:sig w:usb0="E0002EFF" w:usb1="C000785B" w:usb2="00000009" w:usb3="00000000" w:csb0="000001FF" w:csb1="00000000"/>
+  </w:font>
+  <w:font w:name="Calibri">
+    <w:panose1 w:val="020F0502020204030204"/>
+    <w:charset w:val="00"/>
+    <w:family w:val="swiss"/>
+    <w:pitch w:val="variable"/>
+    <w:sig w:usb0="E0002AFF" w:usb1="C000247B" w:usb2="00000009" w:usb3="00000000" w:csb0="000001FF" w:csb1="00000000"/>
+  </w:font>
+  <w:font w:name="Calibri Light">
+    <w:panose1 w:val="020F0302020204030204"/>
+    <w:charset w:val="00"/>
+    <w:family w:val="swiss"/>
+    <w:pitch w:val="variable"/>
+    <w:sig w:usb0="E0002AFF" w:usb1="C000247B" w:usb2="00000009" w:usb3="00000000" w:csb0="000001FF" w:csb1="00000000"/>
+  </w:font>
+  <w:font w:name="Cambria Math">
+    <w:panose1 w:val="02040503050406030204"/>
+    <w:charset w:val="00"/>
+    <w:family w:val="roman"/>
+    <w:pitch w:val="variable"/>
+    <w:sig w:usb0="E00006FF" w:usb1="420024FF" w:usb2="02000000" w:usb3="00000000" w:csb0="0000019F" w:csb1="00000000"/>
+  </w:font>
+  <w:font w:name="Courier New">
+    <w:panose1 w:val="02070309020205020404"/>
+    <w:charset w:val="00"/>
+    <w:family w:val="modern"/>
+    <w:pitch w:val="fixed"/>
+    <w:sig w:usb0="E0002EFF" w:usb1="C0007843" w:usb2="00000009" w:usb3="00000000" w:csb0="000001FF" w:csb1="00000000"/>
+  </w:font>
+</w:fonts>
+</file>
+
+<file path=word/glossary/settings.xml><?xml version="1.0" encoding="utf-8"?>
+<w:settings xmlns:mc="http://schemas.openxmlformats.org/markup-compatibility/2006" xmlns:o="urn:schemas-microsoft-com:office:office" xmlns:r="http://schemas.openxmlformats.org/officeDocument/2006/relationships" xmlns:m="http://schemas.openxmlformats.org/officeDocument/2006/math" xmlns:v="urn:schemas-microsoft-com:vml" xmlns:w10="urn:schemas-microsoft-com:office:word" xmlns:w="http://schemas.openxmlformats.org/wordprocessingml/2006/main" xmlns:w14="http://schemas.microsoft.com/office/word/2010/wordml" xmlns:w15="http://schemas.microsoft.com/office/word/2012/wordml" xmlns:w16cid="http://schemas.microsoft.com/office/word/2016/wordml/cid" xmlns:w16se="http://schemas.microsoft.com/office/word/2015/wordml/symex" xmlns:sl="http://schemas.openxmlformats.org/schemaLibrary/2006/main" mc:Ignorable="w14 w15 w16se w16cid">
+  <w:view w:val="normal"/>
+  <w:defaultTabStop w:val="720"/>
+  <w:characterSpacingControl w:val="doNotCompress"/>
+  <w:compat>
+    <w:useFELayout/>
+    <w:compatSetting w:name="compatibilityMode" w:uri="http://schemas.microsoft.com/office/word" w:val="15"/>
+    <w:compatSetting w:name="overrideTableStyleFontSizeAndJustification" w:uri="http://schemas.microsoft.com/office/word" w:val="1"/>
+    <w:compatSetting w:name="enableOpenTypeFeatures" w:uri="http://schemas.microsoft.com/office/word" w:val="1"/>
+    <w:compatSetting w:name="doNotFlipMirrorIndents" w:uri="http://schemas.microsoft.com/office/word" w:val="1"/>
+    <w:compatSetting w:name="differentiateMultirowTableHeaders" w:uri="http://schemas.microsoft.com/office/word" w:val="1"/>
+    <w:compatSetting w:name="useWord2013TrackBottomHyphenation" w:uri="http://schemas.microsoft.com/office/word" w:val="0"/>
+  </w:compat>
+  <w:rsids>
+    <w:rsidRoot w:val="009A1372"/>
+    <w:rsid w:val="009A1372"/>
+  </w:rsids>
+  <m:mathPr>
+    <m:mathFont m:val="Cambria Math"/>
+    <m:brkBin m:val="before"/>
+    <m:brkBinSub m:val="--"/>
+    <m:smallFrac m:val="0"/>
+    <m:dispDef/>
+    <m:lMargin m:val="0"/>
+    <m:rMargin m:val="0"/>
+    <m:defJc m:val="centerGroup"/>
+    <m:wrapIndent m:val="1440"/>
+    <m:intLim m:val="subSup"/>
+    <m:naryLim m:val="undOvr"/>
+  </m:mathPr>
+  <w:themeFontLang w:val="en-US"/>
+  <w:clrSchemeMapping w:bg1="light1" w:t1="dark1" w:bg2="light2" w:t2="dark2" w:accent1="accent1" w:accent2="accent2" w:accent3="accent3" w:accent4="accent4" w:accent5="accent5" w:accent6="accent6" w:hyperlink="hyperlink" w:followedHyperlink="followedHyperlink"/>
+  <w:decimalSymbol w:val="."/>
+  <w:listSeparator w:val=","/>
+  <w15:chartTrackingRefBased/>
+</w:settings>
+</file>
+
+<file path=word/glossary/styles.xml><?xml version="1.0" encoding="utf-8"?>
+<w:styles xmlns:mc="http://schemas.openxmlformats.org/markup-compatibility/2006" xmlns:r="http://schemas.openxmlformats.org/officeDocument/2006/relationships" xmlns:w="http://schemas.openxmlformats.org/wordprocessingml/2006/main" xmlns:w14="http://schemas.microsoft.com/office/word/2010/wordml" xmlns:w15="http://schemas.microsoft.com/office/word/2012/wordml" xmlns:w16cid="http://schemas.microsoft.com/office/word/2016/wordml/cid" xmlns:w16se="http://schemas.microsoft.com/office/word/2015/wordml/symex" mc:Ignorable="w14 w15 w16se w16cid">
+  <w:docDefaults>
+    <w:rPrDefault>
+      <w:rPr>
+        <w:rFonts w:asciiTheme="minorHAnsi" w:eastAsiaTheme="minorEastAsia" w:hAnsiTheme="minorHAnsi" w:cstheme="minorBidi"/>
+        <w:sz w:val="22"/>
+        <w:szCs w:val="22"/>
+        <w:lang w:val="en-US" w:eastAsia="en-US" w:bidi="ar-SA"/>
+      </w:rPr>
+    </w:rPrDefault>
+    <w:pPrDefault>
+      <w:pPr>
+        <w:spacing w:after="160" w:line="259" w:lineRule="auto"/>
+      </w:pPr>
+    </w:pPrDefault>
+  </w:docDefaults>
+  <w:latentStyles w:defLockedState="0" w:defUIPriority="99" w:defSemiHidden="0" w:defUnhideWhenUsed="0" w:defQFormat="0" w:count="375">
+    <w:lsdException w:name="Normal" w:uiPriority="0" w:qFormat="1"/>
+    <w:lsdException w:name="heading 1" w:uiPriority="9" w:qFormat="1"/>
+    <w:lsdException w:name="heading 2" w:semiHidden="1" w:uiPriority="9" w:unhideWhenUsed="1" w:qFormat="1"/>
+    <w:lsdException w:name="heading 3" w:semiHidden="1" w:uiPriority="9" w:unhideWhenUsed="1" w:qFormat="1"/>
+    <w:lsdException w:name="heading 4" w:semiHidden="1" w:uiPriority="9" w:unhideWhenUsed="1" w:qFormat="1"/>
+    <w:lsdException w:name="heading 5" w:semiHidden="1" w:uiPriority="9" w:unhideWhenUsed="1" w:qFormat="1"/>
+    <w:lsdException w:name="heading 6" w:semiHidden="1" w:uiPriority="9" w:unhideWhenUsed="1" w:qFormat="1"/>
+    <w:lsdException w:name="heading 7" w:semiHidden="1" w:uiPriority="9" w:unhideWhenUsed="1" w:qFormat="1"/>
+    <w:lsdException w:name="heading 8" w:semiHidden="1" w:uiPriority="9" w:unhideWhenUsed="1" w:qFormat="1"/>
+    <w:lsdException w:name="heading 9" w:semiHidden="1" w:uiPriority="9" w:unhideWhenUsed="1" w:qFormat="1"/>
+    <w:lsdException w:name="index 1" w:semiHidden="1" w:unhideWhenUsed="1"/>
+    <w:lsdException w:name="index 2" w:semiHidden="1" w:unhideWhenUsed="1"/>
+    <w:lsdException w:name="index 3" w:semiHidden="1" w:unhideWhenUsed="1"/>
+    <w:lsdException w:name="index 4" w:semiHidden="1" w:unhideWhenUsed="1"/>
+    <w:lsdException w:name="index 5" w:semiHidden="1" w:unhideWhenUsed="1"/>
+    <w:lsdException w:name="index 6" w:semiHidden="1" w:unhideWhenUsed="1"/>
+    <w:lsdException w:name="index 7" w:semiHidden="1" w:unhideWhenUsed="1"/>
+    <w:lsdException w:name="index 8" w:semiHidden="1" w:unhideWhenUsed="1"/>
+    <w:lsdException w:name="index 9" w:semiHidden="1" w:unhideWhenUsed="1"/>
+    <w:lsdException w:name="toc 1" w:semiHidden="1" w:uiPriority="39" w:unhideWhenUsed="1"/>
+    <w:lsdException w:name="toc 2" w:semiHidden="1" w:uiPriority="39" w:unhideWhenUsed="1"/>
+    <w:lsdException w:name="toc 3" w:semiHidden="1" w:uiPriority="39" w:unhideWhenUsed="1"/>
+    <w:lsdException w:name="toc 4" w:semiHidden="1" w:uiPriority="39" w:unhideWhenUsed="1"/>
+    <w:lsdException w:name="toc 5" w:semiHidden="1" w:uiPriority="39" w:unhideWhenUsed="1"/>
+    <w:lsdException w:name="toc 6" w:semiHidden="1" w:uiPriority="39" w:unhideWhenUsed="1"/>
+    <w:lsdException w:name="toc 7" w:semiHidden="1" w:uiPriority="39" w:unhideWhenUsed="1"/>
+    <w:lsdException w:name="toc 8" w:semiHidden="1" w:uiPriority="39" w:unhideWhenUsed="1"/>
+    <w:lsdException w:name="toc 9" w:semiHidden="1" w:uiPriority="39" w:unhideWhenUsed="1"/>
+    <w:lsdException w:name="Normal Indent" w:semiHidden="1" w:unhideWhenUsed="1"/>
+    <w:lsdException w:name="footnote text" w:semiHidden="1" w:unhideWhenUsed="1"/>
+    <w:lsdException w:name="annotation text" w:semiHidden="1" w:unhideWhenUsed="1"/>
+    <w:lsdException w:name="header" w:semiHidden="1" w:unhideWhenUsed="1"/>
+    <w:lsdException w:name="footer" w:semiHidden="1" w:unhideWhenUsed="1"/>
+    <w:lsdException w:name="index heading" w:semiHidden="1" w:unhideWhenUsed="1"/>
+    <w:lsdException w:name="caption" w:semiHidden="1" w:uiPriority="35" w:unhideWhenUsed="1" w:qFormat="1"/>
+    <w:lsdException w:name="table of figures" w:semiHidden="1" w:unhideWhenUsed="1"/>
+    <w:lsdException w:name="envelope address" w:semiHidden="1" w:unhideWhenUsed="1"/>
+    <w:lsdException w:name="envelope return" w:semiHidden="1" w:unhideWhenUsed="1"/>
+    <w:lsdException w:name="footnote reference" w:semiHidden="1" w:unhideWhenUsed="1"/>
+    <w:lsdException w:name="annotation reference" w:semiHidden="1" w:unhideWhenUsed="1"/>
+    <w:lsdException w:name="line number" w:semiHidden="1" w:unhideWhenUsed="1"/>
+    <w:lsdException w:name="page number" w:semiHidden="1" w:unhideWhenUsed="1"/>
+    <w:lsdException w:name="endnote reference" w:semiHidden="1" w:unhideWhenUsed="1"/>
+    <w:lsdException w:name="endnote text" w:semiHidden="1" w:unhideWhenUsed="1"/>
+    <w:lsdException w:name="table of authorities" w:semiHidden="1" w:unhideWhenUsed="1"/>
+    <w:lsdException w:name="macro" w:semiHidden="1" w:unhideWhenUsed="1"/>
+    <w:lsdException w:name="toa heading" w:semiHidden="1" w:unhideWhenUsed="1"/>
+    <w:lsdException w:name="List" w:semiHidden="1" w:unhideWhenUsed="1"/>
+    <w:lsdException w:name="List Bullet" w:semiHidden="1" w:unhideWhenUsed="1"/>
+    <w:lsdException w:name="List Number" w:semiHidden="1" w:unhideWhenUsed="1"/>
+    <w:lsdException w:name="List 2" w:semiHidden="1" w:unhideWhenUsed="1"/>
+    <w:lsdException w:name="List 3" w:semiHidden="1" w:unhideWhenUsed="1"/>
+    <w:lsdException w:name="List 4" w:semiHidden="1" w:unhideWhenUsed="1"/>
+    <w:lsdException w:name="List 5" w:semiHidden="1" w:unhideWhenUsed="1"/>
+    <w:lsdException w:name="List Bullet 2" w:semiHidden="1" w:unhideWhenUsed="1"/>
+    <w:lsdException w:name="List Bullet 3" w:semiHidden="1" w:unhideWhenUsed="1"/>
+    <w:lsdException w:name="List Bullet 4" w:semiHidden="1" w:unhideWhenUsed="1"/>
+    <w:lsdException w:name="List Bullet 5" w:semiHidden="1" w:unhideWhenUsed="1"/>
+    <w:lsdException w:name="List Number 2" w:semiHidden="1" w:unhideWhenUsed="1"/>
+    <w:lsdException w:name="List Number 3" w:semiHidden="1" w:unhideWhenUsed="1"/>
+    <w:lsdException w:name="List Number 4" w:semiHidden="1" w:unhideWhenUsed="1"/>
+    <w:lsdException w:name="List Number 5" w:semiHidden="1" w:unhideWhenUsed="1"/>
+    <w:lsdException w:name="Title" w:uiPriority="10" w:qFormat="1"/>
+    <w:lsdException w:name="Closing" w:semiHidden="1" w:unhideWhenUsed="1"/>
+    <w:lsdException w:name="Signature" w:semiHidden="1" w:unhideWhenUsed="1"/>
+    <w:lsdException w:name="Default Paragraph Font" w:semiHidden="1" w:uiPriority="1" w:unhideWhenUsed="1"/>
+    <w:lsdException w:name="Body Text" w:semiHidden="1" w:unhideWhenUsed="1"/>
+    <w:lsdException w:name="Body Text Indent" w:semiHidden="1" w:unhideWhenUsed="1"/>
+    <w:lsdException w:name="List Continue" w:semiHidden="1" w:unhideWhenUsed="1"/>
+    <w:lsdException w:name="List Continue 2" w:semiHidden="1" w:unhideWhenUsed="1"/>
+    <w:lsdException w:name="List Continue 3" w:semiHidden="1" w:unhideWhenUsed="1"/>
+    <w:lsdException w:name="List Continue 4" w:semiHidden="1" w:unhideWhenUsed="1"/>
+    <w:lsdException w:name="List Continue 5" w:semiHidden="1" w:unhideWhenUsed="1"/>
+    <w:lsdException w:name="Message Header" w:semiHidden="1" w:unhideWhenUsed="1"/>
+    <w:lsdException w:name="Subtitle" w:uiPriority="11" w:qFormat="1"/>
+    <w:lsdException w:name="Salutation" w:semiHidden="1" w:unhideWhenUsed="1"/>
+    <w:lsdException w:name="Date" w:semiHidden="1" w:unhideWhenUsed="1"/>
+    <w:lsdException w:name="Body Text First Indent" w:semiHidden="1" w:unhideWhenUsed="1"/>
+    <w:lsdException w:name="Body Text First Indent 2" w:semiHidden="1" w:unhideWhenUsed="1"/>
+    <w:lsdException w:name="Note Heading" w:semiHidden="1" w:unhideWhenUsed="1"/>
+    <w:lsdException w:name="Body Text 2" w:semiHidden="1" w:unhideWhenUsed="1"/>
+    <w:lsdException w:name="Body Text 3" w:semiHidden="1" w:unhideWhenUsed="1"/>
+    <w:lsdException w:name="Body Text Indent 2" w:semiHidden="1" w:unhideWhenUsed="1"/>
+    <w:lsdException w:name="Body Text Indent 3" w:semiHidden="1" w:unhideWhenUsed="1"/>
+    <w:lsdException w:name="Block Text" w:semiHidden="1" w:unhideWhenUsed="1"/>
+    <w:lsdException w:name="Hyperlink" w:semiHidden="1" w:unhideWhenUsed="1"/>
+    <w:lsdException w:name="FollowedHyperlink" w:semiHidden="1" w:unhideWhenUsed="1"/>
+    <w:lsdException w:name="Strong" w:uiPriority="22" w:qFormat="1"/>
+    <w:lsdException w:name="Emphasis" w:uiPriority="20" w:qFormat="1"/>
+    <w:lsdException w:name="Document Map" w:semiHidden="1" w:unhideWhenUsed="1"/>
+    <w:lsdException w:name="Plain Text" w:semiHidden="1" w:unhideWhenUsed="1"/>
+    <w:lsdException w:name="E-mail Signature" w:semiHidden="1" w:unhideWhenUsed="1"/>
+    <w:lsdException w:name="HTML Top of Form" w:semiHidden="1" w:unhideWhenUsed="1"/>
+    <w:lsdException w:name="HTML Bottom of Form" w:semiHidden="1" w:unhideWhenUsed="1"/>
+    <w:lsdException w:name="Normal (Web)" w:semiHidden="1" w:unhideWhenUsed="1"/>
+    <w:lsdException w:name="HTML Acronym" w:semiHidden="1" w:unhideWhenUsed="1"/>
+    <w:lsdException w:name="HTML Address" w:semiHidden="1" w:unhideWhenUsed="1"/>
+    <w:lsdException w:name="HTML Cite" w:semiHidden="1" w:unhideWhenUsed="1"/>
+    <w:lsdException w:name="HTML Code" w:semiHidden="1" w:unhideWhenUsed="1"/>
+    <w:lsdException w:name="HTML Definition" w:semiHidden="1" w:unhideWhenUsed="1"/>
+    <w:lsdException w:name="HTML Keyboard" w:semiHidden="1" w:unhideWhenUsed="1"/>
+    <w:lsdException w:name="HTML Preformatted" w:semiHidden="1" w:unhideWhenUsed="1"/>
+    <w:lsdException w:name="HTML Sample" w:semiHidden="1" w:unhideWhenUsed="1"/>
+    <w:lsdException w:name="HTML Typewriter" w:semiHidden="1" w:unhideWhenUsed="1"/>
+    <w:lsdException w:name="HTML Variable" w:semiHidden="1" w:unhideWhenUsed="1"/>
+    <w:lsdException w:name="Normal Table" w:semiHidden="1" w:unhideWhenUsed="1"/>
+    <w:lsdException w:name="annotation subject" w:semiHidden="1" w:unhideWhenUsed="1"/>
+    <w:lsdException w:name="No List" w:semiHidden="1" w:unhideWhenUsed="1"/>
+    <w:lsdException w:name="Outline List 1" w:semiHidden="1" w:unhideWhenUsed="1"/>
+    <w:lsdException w:name="Outline List 2" w:semiHidden="1" w:unhideWhenUsed="1"/>
+    <w:lsdException w:name="Outline List 3" w:semiHidden="1" w:unhideWhenUsed="1"/>
+    <w:lsdException w:name="Table Simple 1" w:semiHidden="1" w:unhideWhenUsed="1"/>
+    <w:lsdException w:name="Table Simple 2" w:semiHidden="1" w:unhideWhenUsed="1"/>
+    <w:lsdException w:name="Table Simple 3" w:semiHidden="1" w:unhideWhenUsed="1"/>
+    <w:lsdException w:name="Table Classic 1" w:semiHidden="1" w:unhideWhenUsed="1"/>
+    <w:lsdException w:name="Table Classic 2" w:semiHidden="1" w:unhideWhenUsed="1"/>
+    <w:lsdException w:name="Table Classic 3" w:semiHidden="1" w:unhideWhenUsed="1"/>
+    <w:lsdException w:name="Table Classic 4" w:semiHidden="1" w:unhideWhenUsed="1"/>
+    <w:lsdException w:name="Table Colorful 1" w:semiHidden="1" w:unhideWhenUsed="1"/>
+    <w:lsdException w:name="Table Colorful 2" w:semiHidden="1" w:unhideWhenUsed="1"/>
+    <w:lsdException w:name="Table Colorful 3" w:semiHidden="1" w:unhideWhenUsed="1"/>
+    <w:lsdException w:name="Table Columns 1" w:semiHidden="1" w:unhideWhenUsed="1"/>
+    <w:lsdException w:name="Table Columns 2" w:semiHidden="1" w:unhideWhenUsed="1"/>
+    <w:lsdException w:name="Table Columns 3" w:semiHidden="1" w:unhideWhenUsed="1"/>
+    <w:lsdException w:name="Table Columns 4" w:semiHidden="1" w:unhideWhenUsed="1"/>
+    <w:lsdException w:name="Table Columns 5" w:semiHidden="1" w:unhideWhenUsed="1"/>
+    <w:lsdException w:name="Table Grid 1" w:semiHidden="1" w:unhideWhenUsed="1"/>
+    <w:lsdException w:name="Table Grid 2" w:semiHidden="1" w:unhideWhenUsed="1"/>
+    <w:lsdException w:name="Table Grid 3" w:semiHidden="1" w:unhideWhenUsed="1"/>
+    <w:lsdException w:name="Table Grid 4" w:semiHidden="1" w:unhideWhenUsed="1"/>
+    <w:lsdException w:name="Table Grid 5" w:semiHidden="1" w:unhideWhenUsed="1"/>
+    <w:lsdException w:name="Table Grid 6" w:semiHidden="1" w:unhideWhenUsed="1"/>
+    <w:lsdException w:name="Table Grid 7" w:semiHidden="1" w:unhideWhenUsed="1"/>
+    <w:lsdException w:name="Table Grid 8" w:semiHidden="1" w:unhideWhenUsed="1"/>
+    <w:lsdException w:name="Table List 1" w:semiHidden="1" w:unhideWhenUsed="1"/>
+    <w:lsdException w:name="Table List 2" w:semiHidden="1" w:unhideWhenUsed="1"/>
+    <w:lsdException w:name="Table List 3" w:semiHidden="1" w:unhideWhenUsed="1"/>
+    <w:lsdException w:name="Table List 4" w:semiHidden="1" w:unhideWhenUsed="1"/>
+    <w:lsdException w:name="Table List 5" w:semiHidden="1" w:unhideWhenUsed="1"/>
+    <w:lsdException w:name="Table List 6" w:semiHidden="1" w:unhideWhenUsed="1"/>
+    <w:lsdException w:name="Table List 7" w:semiHidden="1" w:unhideWhenUsed="1"/>
+    <w:lsdException w:name="Table List 8" w:semiHidden="1" w:unhideWhenUsed="1"/>
+    <w:lsdException w:name="Table 3D effects 1" w:semiHidden="1" w:unhideWhenUsed="1"/>
+    <w:lsdException w:name="Table 3D effects 2" w:semiHidden="1" w:unhideWhenUsed="1"/>
+    <w:lsdException w:name="Table 3D effects 3" w:semiHidden="1" w:unhideWhenUsed="1"/>
+    <w:lsdException w:name="Table Contemporary" w:semiHidden="1" w:unhideWhenUsed="1"/>
+    <w:lsdException w:name="Table Elegant" w:semiHidden="1" w:unhideWhenUsed="1"/>
+    <w:lsdException w:name="Table Professional" w:semiHidden="1" w:unhideWhenUsed="1"/>
+    <w:lsdException w:name="Table Subtle 1" w:semiHidden="1" w:unhideWhenUsed="1"/>
+    <w:lsdException w:name="Table Subtle 2" w:semiHidden="1" w:unhideWhenUsed="1"/>
+    <w:lsdException w:name="Table Web 1" w:semiHidden="1" w:unhideWhenUsed="1"/>
+    <w:lsdException w:name="Table Web 2" w:semiHidden="1" w:unhideWhenUsed="1"/>
+    <w:lsdException w:name="Table Web 3" w:semiHidden="1" w:unhideWhenUsed="1"/>
+    <w:lsdException w:name="Balloon Text" w:semiHidden="1" w:unhideWhenUsed="1"/>
+    <w:lsdException w:name="Table Grid" w:uiPriority="39"/>
+    <w:lsdException w:name="Table Theme" w:semiHidden="1" w:unhideWhenUsed="1"/>
+    <w:lsdException w:name="Placeholder Text" w:semiHidden="1"/>
+    <w:lsdException w:name="No Spacing" w:uiPriority="1" w:qFormat="1"/>
+    <w:lsdException w:name="Light Shading" w:uiPriority="60"/>
+    <w:lsdException w:name="Light List" w:uiPriority="61"/>
+    <w:lsdException w:name="Light Grid" w:uiPriority="62"/>
+    <w:lsdException w:name="Medium Shading 1" w:uiPriority="63"/>
+    <w:lsdException w:name="Medium Shading 2" w:uiPriority="64"/>
+    <w:lsdException w:name="Medium List 1" w:uiPriority="65"/>
+    <w:lsdException w:name="Medium List 2" w:uiPriority="66"/>
+    <w:lsdException w:name="Medium Grid 1" w:uiPriority="67"/>
+    <w:lsdException w:name="Medium Grid 2" w:uiPriority="68"/>
+    <w:lsdException w:name="Medium Grid 3" w:uiPriority="69"/>
+    <w:lsdException w:name="Dark List" w:uiPriority="70"/>
+    <w:lsdException w:name="Colorful Shading" w:uiPriority="71"/>
+    <w:lsdException w:name="Colorful List" w:uiPriority="72"/>
+    <w:lsdException w:name="Colorful Grid" w:uiPriority="73"/>
+    <w:lsdException w:name="Light Shading Accent 1" w:uiPriority="60"/>
+    <w:lsdException w:name="Light List Accent 1" w:uiPriority="61"/>
+    <w:lsdException w:name="Light Grid Accent 1" w:uiPriority="62"/>
+    <w:lsdException w:name="Medium Shading 1 Accent 1" w:uiPriority="63"/>
+    <w:lsdException w:name="Medium Shading 2 Accent 1" w:uiPriority="64"/>
+    <w:lsdException w:name="Medium List 1 Accent 1" w:uiPriority="65"/>
+    <w:lsdException w:name="Revision" w:semiHidden="1"/>
+    <w:lsdException w:name="List Paragraph" w:uiPriority="34" w:qFormat="1"/>
+    <w:lsdException w:name="Quote" w:uiPriority="29" w:qFormat="1"/>
+    <w:lsdException w:name="Intense Quote" w:uiPriority="30" w:qFormat="1"/>
+    <w:lsdException w:name="Medium List 2 Accent 1" w:uiPriority="66"/>
+    <w:lsdException w:name="Medium Grid 1 Accent 1" w:uiPriority="67"/>
+    <w:lsdException w:name="Medium Grid 2 Accent 1" w:uiPriority="68"/>
+    <w:lsdException w:name="Medium Grid 3 Accent 1" w:uiPriority="69"/>
+    <w:lsdException w:name="Dark List Accent 1" w:uiPriority="70"/>
+    <w:lsdException w:name="Colorful Shading Accent 1" w:uiPriority="71"/>
+    <w:lsdException w:name="Colorful List Accent 1" w:uiPriority="72"/>
+    <w:lsdException w:name="Colorful Grid Accent 1" w:uiPriority="73"/>
+    <w:lsdException w:name="Light Shading Accent 2" w:uiPriority="60"/>
+    <w:lsdException w:name="Light List Accent 2" w:uiPriority="61"/>
+    <w:lsdException w:name="Light Grid Accent 2" w:uiPriority="62"/>
+    <w:lsdException w:name="Medium Shading 1 Accent 2" w:uiPriority="63"/>
+    <w:lsdException w:name="Medium Shading 2 Accent 2" w:uiPriority="64"/>
+    <w:lsdException w:name="Medium List 1 Accent 2" w:uiPriority="65"/>
+    <w:lsdException w:name="Medium List 2 Accent 2" w:uiPriority="66"/>
+    <w:lsdException w:name="Medium Grid 1 Accent 2" w:uiPriority="67"/>
+    <w:lsdException w:name="Medium Grid 2 Accent 2" w:uiPriority="68"/>
+    <w:lsdException w:name="Medium Grid 3 Accent 2" w:uiPriority="69"/>
+    <w:lsdException w:name="Dark List Accent 2" w:uiPriority="70"/>
+    <w:lsdException w:name="Colorful Shading Accent 2" w:uiPriority="71"/>
+    <w:lsdException w:name="Colorful List Accent 2" w:uiPriority="72"/>
+    <w:lsdException w:name="Colorful Grid Accent 2" w:uiPriority="73"/>
+    <w:lsdException w:name="Light Shading Accent 3" w:uiPriority="60"/>
+    <w:lsdException w:name="Light List Accent 3" w:uiPriority="61"/>
+    <w:lsdException w:name="Light Grid Accent 3" w:uiPriority="62"/>
+    <w:lsdException w:name="Medium Shading 1 Accent 3" w:uiPriority="63"/>
+    <w:lsdException w:name="Medium Shading 2 Accent 3" w:uiPriority="64"/>
+    <w:lsdException w:name="Medium List 1 Accent 3" w:uiPriority="65"/>
+    <w:lsdException w:name="Medium List 2 Accent 3" w:uiPriority="66"/>
+    <w:lsdException w:name="Medium Grid 1 Accent 3" w:uiPriority="67"/>
+    <w:lsdException w:name="Medium Grid 2 Accent 3" w:uiPriority="68"/>
+    <w:lsdException w:name="Medium Grid 3 Accent 3" w:uiPriority="69"/>
+    <w:lsdException w:name="Dark List Accent 3" w:uiPriority="70"/>
+    <w:lsdException w:name="Colorful Shading Accent 3" w:uiPriority="71"/>
+    <w:lsdException w:name="Colorful List Accent 3" w:uiPriority="72"/>
+    <w:lsdException w:name="Colorful Grid Accent 3" w:uiPriority="73"/>
+    <w:lsdException w:name="Light Shading Accent 4" w:uiPriority="60"/>
+    <w:lsdException w:name="Light List Accent 4" w:uiPriority="61"/>
+    <w:lsdException w:name="Light Grid Accent 4" w:uiPriority="62"/>
+    <w:lsdException w:name="Medium Shading 1 Accent 4" w:uiPriority="63"/>
+    <w:lsdException w:name="Medium Shading 2 Accent 4" w:uiPriority="64"/>
+    <w:lsdException w:name="Medium List 1 Accent 4" w:uiPriority="65"/>
+    <w:lsdException w:name="Medium List 2 Accent 4" w:uiPriority="66"/>
+    <w:lsdException w:name="Medium Grid 1 Accent 4" w:uiPriority="67"/>
+    <w:lsdException w:name="Medium Grid 2 Accent 4" w:uiPriority="68"/>
+    <w:lsdException w:name="Medium Grid 3 Accent 4" w:uiPriority="69"/>
+    <w:lsdException w:name="Dark List Accent 4" w:uiPriority="70"/>
+    <w:lsdException w:name="Colorful Shading Accent 4" w:uiPriority="71"/>
+    <w:lsdException w:name="Colorful List Accent 4" w:uiPriority="72"/>
+    <w:lsdException w:name="Colorful Grid Accent 4" w:uiPriority="73"/>
+    <w:lsdException w:name="Light Shading Accent 5" w:uiPriority="60"/>
+    <w:lsdException w:name="Light List Accent 5" w:uiPriority="61"/>
+    <w:lsdException w:name="Light Grid Accent 5" w:uiPriority="62"/>
+    <w:lsdException w:name="Medium Shading 1 Accent 5" w:uiPriority="63"/>
+    <w:lsdException w:name="Medium Shading 2 Accent 5" w:uiPriority="64"/>
+    <w:lsdException w:name="Medium List 1 Accent 5" w:uiPriority="65"/>
+    <w:lsdException w:name="Medium List 2 Accent 5" w:uiPriority="66"/>
+    <w:lsdException w:name="Medium Grid 1 Accent 5" w:uiPriority="67"/>
+    <w:lsdException w:name="Medium Grid 2 Accent 5" w:uiPriority="68"/>
+    <w:lsdException w:name="Medium Grid 3 Accent 5" w:uiPriority="69"/>
+    <w:lsdException w:name="Dark List Accent 5" w:uiPriority="70"/>
+    <w:lsdException w:name="Colorful Shading Accent 5" w:uiPriority="71"/>
+    <w:lsdException w:name="Colorful List Accent 5" w:uiPriority="72"/>
+    <w:lsdException w:name="Colorful Grid Accent 5" w:uiPriority="73"/>
+    <w:lsdException w:name="Light Shading Accent 6" w:uiPriority="60"/>
+    <w:lsdException w:name="Light List Accent 6" w:uiPriority="61"/>
+    <w:lsdException w:name="Light Grid Accent 6" w:uiPriority="62"/>
+    <w:lsdException w:name="Medium Shading 1 Accent 6" w:uiPriority="63"/>
+    <w:lsdException w:name="Medium Shading 2 Accent 6" w:uiPriority="64"/>
+    <w:lsdException w:name="Medium List 1 Accent 6" w:uiPriority="65"/>
+    <w:lsdException w:name="Medium List 2 Accent 6" w:uiPriority="66"/>
+    <w:lsdException w:name="Medium Grid 1 Accent 6" w:uiPriority="67"/>
+    <w:lsdException w:name="Medium Grid 2 Accent 6" w:uiPriority="68"/>
+    <w:lsdException w:name="Medium Grid 3 Accent 6" w:uiPriority="69"/>
+    <w:lsdException w:name="Dark List Accent 6" w:uiPriority="70"/>
+    <w:lsdException w:name="Colorful Shading Accent 6" w:uiPriority="71"/>
+    <w:lsdException w:name="Colorful List Accent 6" w:uiPriority="72"/>
+    <w:lsdException w:name="Colorful Grid Accent 6" w:uiPriority="73"/>
+    <w:lsdException w:name="Subtle Emphasis" w:uiPriority="19" w:qFormat="1"/>
+    <w:lsdException w:name="Intense Emphasis" w:uiPriority="21" w:qFormat="1"/>
+    <w:lsdException w:name="Subtle Reference" w:uiPriority="31" w:qFormat="1"/>
+    <w:lsdException w:name="Intense Reference" w:uiPriority="32" w:qFormat="1"/>
+    <w:lsdException w:name="Book Title" w:uiPriority="33" w:qFormat="1"/>
+    <w:lsdException w:name="Bibliography" w:semiHidden="1" w:uiPriority="37" w:unhideWhenUsed="1"/>
+    <w:lsdException w:name="TOC Heading" w:semiHidden="1" w:uiPriority="39" w:unhideWhenUsed="1" w:qFormat="1"/>
+    <w:lsdException w:name="Plain Table 1" w:uiPriority="41"/>
+    <w:lsdException w:name="Plain Table 2" w:uiPriority="42"/>
+    <w:lsdException w:name="Plain Table 3" w:uiPriority="43"/>
+    <w:lsdException w:name="Plain Table 4" w:uiPriority="44"/>
+    <w:lsdException w:name="Plain Table 5" w:uiPriority="45"/>
+    <w:lsdException w:name="Grid Table Light" w:uiPriority="40"/>
+    <w:lsdException w:name="Grid Table 1 Light" w:uiPriority="46"/>
+    <w:lsdException w:name="Grid Table 2" w:uiPriority="47"/>
+    <w:lsdException w:name="Grid Table 3" w:uiPriority="48"/>
+    <w:lsdException w:name="Grid Table 4" w:uiPriority="49"/>
+    <w:lsdException w:name="Grid Table 5 Dark" w:uiPriority="50"/>
+    <w:lsdException w:name="Grid Table 6 Colorful" w:uiPriority="51"/>
+    <w:lsdException w:name="Grid Table 7 Colorful" w:uiPriority="52"/>
+    <w:lsdException w:name="Grid Table 1 Light Accent 1" w:uiPriority="46"/>
+    <w:lsdException w:name="Grid Table 2 Accent 1" w:uiPriority="47"/>
+    <w:lsdException w:name="Grid Table 3 Accent 1" w:uiPriority="48"/>
+    <w:lsdException w:name="Grid Table 4 Accent 1" w:uiPriority="49"/>
+    <w:lsdException w:name="Grid Table 5 Dark Accent 1" w:uiPriority="50"/>
+    <w:lsdException w:name="Grid Table 6 Colorful Accent 1" w:uiPriority="51"/>
+    <w:lsdException w:name="Grid Table 7 Colorful Accent 1" w:uiPriority="52"/>
+    <w:lsdException w:name="Grid Table 1 Light Accent 2" w:uiPriority="46"/>
+    <w:lsdException w:name="Grid Table 2 Accent 2" w:uiPriority="47"/>
+    <w:lsdException w:name="Grid Table 3 Accent 2" w:uiPriority="48"/>
+    <w:lsdException w:name="Grid Table 4 Accent 2" w:uiPriority="49"/>
+    <w:lsdException w:name="Grid Table 5 Dark Accent 2" w:uiPriority="50"/>
+    <w:lsdException w:name="Grid Table 6 Colorful Accent 2" w:uiPriority="51"/>
+    <w:lsdException w:name="Grid Table 7 Colorful Accent 2" w:uiPriority="52"/>
+    <w:lsdException w:name="Grid Table 1 Light Accent 3" w:uiPriority="46"/>
+    <w:lsdException w:name="Grid Table 2 Accent 3" w:uiPriority="47"/>
+    <w:lsdException w:name="Grid Table 3 Accent 3" w:uiPriority="48"/>
+    <w:lsdException w:name="Grid Table 4 Accent 3" w:uiPriority="49"/>
+    <w:lsdException w:name="Grid Table 5 Dark Accent 3" w:uiPriority="50"/>
+    <w:lsdException w:name="Grid Table 6 Colorful Accent 3" w:uiPriority="51"/>
+    <w:lsdException w:name="Grid Table 7 Colorful Accent 3" w:uiPriority="52"/>
+    <w:lsdException w:name="Grid Table 1 Light Accent 4" w:uiPriority="46"/>
+    <w:lsdException w:name="Grid Table 2 Accent 4" w:uiPriority="47"/>
+    <w:lsdException w:name="Grid Table 3 Accent 4" w:uiPriority="48"/>
+    <w:lsdException w:name="Grid Table 4 Accent 4" w:uiPriority="49"/>
+    <w:lsdException w:name="Grid Table 5 Dark Accent 4" w:uiPriority="50"/>
+    <w:lsdException w:name="Grid Table 6 Colorful Accent 4" w:uiPriority="51"/>
+    <w:lsdException w:name="Grid Table 7 Colorful Accent 4" w:uiPriority="52"/>
+    <w:lsdException w:name="Grid Table 1 Light Accent 5" w:uiPriority="46"/>
+    <w:lsdException w:name="Grid Table 2 Accent 5" w:uiPriority="47"/>
+    <w:lsdException w:name="Grid Table 3 Accent 5" w:uiPriority="48"/>
+    <w:lsdException w:name="Grid Table 4 Accent 5" w:uiPriority="49"/>
+    <w:lsdException w:name="Grid Table 5 Dark Accent 5" w:uiPriority="50"/>
+    <w:lsdException w:name="Grid Table 6 Colorful Accent 5" w:uiPriority="51"/>
+    <w:lsdException w:name="Grid Table 7 Colorful Accent 5" w:uiPriority="52"/>
+    <w:lsdException w:name="Grid Table 1 Light Accent 6" w:uiPriority="46"/>
+    <w:lsdException w:name="Grid Table 2 Accent 6" w:uiPriority="47"/>
+    <w:lsdException w:name="Grid Table 3 Accent 6" w:uiPriority="48"/>
+    <w:lsdException w:name="Grid Table 4 Accent 6" w:uiPriority="49"/>
+    <w:lsdException w:name="Grid Table 5 Dark Accent 6" w:uiPriority="50"/>
+    <w:lsdException w:name="Grid Table 6 Colorful Accent 6" w:uiPriority="51"/>
+    <w:lsdException w:name="Grid Table 7 Colorful Accent 6" w:uiPriority="52"/>
+    <w:lsdException w:name="List Table 1 Light" w:uiPriority="46"/>
+    <w:lsdException w:name="List Table 2" w:uiPriority="47"/>
+    <w:lsdException w:name="List Table 3" w:uiPriority="48"/>
+    <w:lsdException w:name="List Table 4" w:uiPriority="49"/>
+    <w:lsdException w:name="List Table 5 Dark" w:uiPriority="50"/>
+    <w:lsdException w:name="List Table 6 Colorful" w:uiPriority="51"/>
+    <w:lsdException w:name="List Table 7 Colorful" w:uiPriority="52"/>
+    <w:lsdException w:name="List Table 1 Light Accent 1" w:uiPriority="46"/>
+    <w:lsdException w:name="List Table 2 Accent 1" w:uiPriority="47"/>
+    <w:lsdException w:name="List Table 3 Accent 1" w:uiPriority="48"/>
+    <w:lsdException w:name="List Table 4 Accent 1" w:uiPriority="49"/>
+    <w:lsdException w:name="List Table 5 Dark Accent 1" w:uiPriority="50"/>
+    <w:lsdException w:name="List Table 6 Colorful Accent 1" w:uiPriority="51"/>
+    <w:lsdException w:name="List Table 7 Colorful Accent 1" w:uiPriority="52"/>
+    <w:lsdException w:name="List Table 1 Light Accent 2" w:uiPriority="46"/>
+    <w:lsdException w:name="List Table 2 Accent 2" w:uiPriority="47"/>
+    <w:lsdException w:name="List Table 3 Accent 2" w:uiPriority="48"/>
+    <w:lsdException w:name="List Table 4 Accent 2" w:uiPriority="49"/>
+    <w:lsdException w:name="List Table 5 Dark Accent 2" w:uiPriority="50"/>
+    <w:lsdException w:name="List Table 6 Colorful Accent 2" w:uiPriority="51"/>
+    <w:lsdException w:name="List Table 7 Colorful Accent 2" w:uiPriority="52"/>
+    <w:lsdException w:name="List Table 1 Light Accent 3" w:uiPriority="46"/>
+    <w:lsdException w:name="List Table 2 Accent 3" w:uiPriority="47"/>
+    <w:lsdException w:name="List Table 3 Accent 3" w:uiPriority="48"/>
+    <w:lsdException w:name="List Table 4 Accent 3" w:uiPriority="49"/>
+    <w:lsdException w:name="List Table 5 Dark Accent 3" w:uiPriority="50"/>
+    <w:lsdException w:name="List Table 6 Colorful Accent 3" w:uiPriority="51"/>
+    <w:lsdException w:name="List Table 7 Colorful Accent 3" w:uiPriority="52"/>
+    <w:lsdException w:name="List Table 1 Light Accent 4" w:uiPriority="46"/>
+    <w:lsdException w:name="List Table 2 Accent 4" w:uiPriority="47"/>
+    <w:lsdException w:name="List Table 3 Accent 4" w:uiPriority="48"/>
+    <w:lsdException w:name="List Table 4 Accent 4" w:uiPriority="49"/>
+    <w:lsdException w:name="List Table 5 Dark Accent 4" w:uiPriority="50"/>
+    <w:lsdException w:name="List Table 6 Colorful Accent 4" w:uiPriority="51"/>
+    <w:lsdException w:name="List Table 7 Colorful Accent 4" w:uiPriority="52"/>
+    <w:lsdException w:name="List Table 1 Light Accent 5" w:uiPriority="46"/>
+    <w:lsdException w:name="List Table 2 Accent 5" w:uiPriority="47"/>
+    <w:lsdException w:name="List Table 3 Accent 5" w:uiPriority="48"/>
+    <w:lsdException w:name="List Table 4 Accent 5" w:uiPriority="49"/>
+    <w:lsdException w:name="List Table 5 Dark Accent 5" w:uiPriority="50"/>
+    <w:lsdException w:name="List Table 6 Colorful Accent 5" w:uiPriority="51"/>
+    <w:lsdException w:name="List Table 7 Colorful Accent 5" w:uiPriority="52"/>
+    <w:lsdException w:name="List Table 1 Light Accent 6" w:uiPriority="46"/>
+    <w:lsdException w:name="List Table 2 Accent 6" w:uiPriority="47"/>
+    <w:lsdException w:name="List Table 3 Accent 6" w:uiPriority="48"/>
+    <w:lsdException w:name="List Table 4 Accent 6" w:uiPriority="49"/>
+    <w:lsdException w:name="List Table 5 Dark Accent 6" w:uiPriority="50"/>
+    <w:lsdException w:name="List Table 6 Colorful Accent 6" w:uiPriority="51"/>
+    <w:lsdException w:name="List Table 7 Colorful Accent 6" w:uiPriority="52"/>
+    <w:lsdException w:name="Mention" w:semiHidden="1" w:unhideWhenUsed="1"/>
+    <w:lsdException w:name="Smart Hyperlink" w:semiHidden="1" w:unhideWhenUsed="1"/>
+    <w:lsdException w:name="Hashtag" w:semiHidden="1" w:unhideWhenUsed="1"/>
+    <w:lsdException w:name="Unresolved Mention" w:semiHidden="1" w:unhideWhenUsed="1"/>
+  </w:latentStyles>
+  <w:style w:type="paragraph" w:default="1" w:styleId="Normal">
+    <w:name w:val="Normal"/>
+    <w:qFormat/>
+  </w:style>
+  <w:style w:type="character" w:default="1" w:styleId="DefaultParagraphFont">
+    <w:name w:val="Default Paragraph Font"/>
+    <w:uiPriority w:val="1"/>
+    <w:semiHidden/>
+    <w:unhideWhenUsed/>
+  </w:style>
+  <w:style w:type="table" w:default="1" w:styleId="TableNormal">
+    <w:name w:val="Normal Table"/>
+    <w:uiPriority w:val="99"/>
+    <w:semiHidden/>
+    <w:unhideWhenUsed/>
+    <w:tblPr>
+      <w:tblInd w:w="0" w:type="dxa"/>
+      <w:tblCellMar>
+        <w:top w:w="0" w:type="dxa"/>
+        <w:left w:w="108" w:type="dxa"/>
+        <w:bottom w:w="0" w:type="dxa"/>
+        <w:right w:w="108" w:type="dxa"/>
+      </w:tblCellMar>
+    </w:tblPr>
+  </w:style>
+  <w:style w:type="numbering" w:default="1" w:styleId="NoList">
+    <w:name w:val="No List"/>
+    <w:uiPriority w:val="99"/>
+    <w:semiHidden/>
+    <w:unhideWhenUsed/>
+  </w:style>
+  <w:style w:type="character" w:styleId="PlaceholderText">
+    <w:name w:val="Placeholder Text"/>
+    <w:basedOn w:val="DefaultParagraphFont"/>
+    <w:uiPriority w:val="99"/>
+    <w:semiHidden/>
+    <w:rsid w:val="009A1372"/>
+    <w:rPr>
+      <w:color w:val="808080"/>
+    </w:rPr>
+  </w:style>
+</w:styles>
+</file>
+
+<file path=word/glossary/webSettings.xml><?xml version="1.0" encoding="utf-8"?>
+<w:webSettings xmlns:mc="http://schemas.openxmlformats.org/markup-compatibility/2006" xmlns:r="http://schemas.openxmlformats.org/officeDocument/2006/relationships" xmlns:w="http://schemas.openxmlformats.org/wordprocessingml/2006/main" xmlns:w14="http://schemas.microsoft.com/office/word/2010/wordml" xmlns:w15="http://schemas.microsoft.com/office/word/2012/wordml" xmlns:w16cid="http://schemas.microsoft.com/office/word/2016/wordml/cid" xmlns:w16se="http://schemas.microsoft.com/office/word/2015/wordml/symex" mc:Ignorable="w14 w15 w16se w16cid">
+  <w:optimizeForBrowser/>
+  <w:allowPNG/>
+</w:webSettings>
+</file>
+
 <file path=word/theme/theme1.xml><?xml version="1.0" encoding="utf-8"?>
 <a:theme xmlns:a="http://schemas.openxmlformats.org/drawingml/2006/main" name="Office Theme">
   <a:themeElements>
@@ -9533,7 +12218,7 @@
 </file>
 
 <file path=customXml/itemProps1.xml><?xml version="1.0" encoding="utf-8"?>
-<ds:datastoreItem xmlns:ds="http://schemas.openxmlformats.org/officeDocument/2006/customXml" ds:itemID="{8185BA3F-E76C-40C5-AFE5-66310A2633C9}">
+<ds:datastoreItem xmlns:ds="http://schemas.openxmlformats.org/officeDocument/2006/customXml" ds:itemID="{931A486C-1453-413C-B94E-0EB9691C2435}">
   <ds:schemaRefs>
     <ds:schemaRef ds:uri="http://schemas.openxmlformats.org/officeDocument/2006/bibliography"/>
   </ds:schemaRefs>

</xml_diff>

<commit_message>
added figures and tables to word doc
</commit_message>
<xml_diff>
--- a/doc/ProjectReport.docx
+++ b/doc/ProjectReport.docx
@@ -11546,7 +11546,7 @@
           </mc:Choice>
           <mc:Fallback>
             <w:pict>
-              <v:line w14:anchorId="263E1AC5" id="Straight Connector 11" o:spid="_x0000_s1026" style="position:absolute;z-index:251674624;visibility:visible;mso-wrap-style:square;mso-wrap-distance-left:9pt;mso-wrap-distance-top:0;mso-wrap-distance-right:9pt;mso-wrap-distance-bottom:0;mso-position-horizontal:absolute;mso-position-horizontal-relative:text;mso-position-vertical:absolute;mso-position-vertical-relative:text" from="25.5pt,20.65pt" to="25.5pt,43.9pt" o:gfxdata="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" strokecolor="black [3200]" strokeweight=".5pt">
+              <v:line w14:anchorId="4E3E05CD" id="Straight Connector 11" o:spid="_x0000_s1026" style="position:absolute;z-index:251674624;visibility:visible;mso-wrap-style:square;mso-wrap-distance-left:9pt;mso-wrap-distance-top:0;mso-wrap-distance-right:9pt;mso-wrap-distance-bottom:0;mso-position-horizontal:absolute;mso-position-horizontal-relative:text;mso-position-vertical:absolute;mso-position-vertical-relative:text" from="25.5pt,20.65pt" to="25.5pt,43.9pt" o:gfxdata="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" strokecolor="black [3200]" strokeweight=".5pt">
                 <v:stroke joinstyle="miter"/>
               </v:line>
             </w:pict>
@@ -12731,6 +12731,1770 @@
     </w:p>
     <w:p/>
     <w:p>
+      <w:r>
+        <w:rPr>
+          <w:noProof/>
+        </w:rPr>
+        <w:drawing>
+          <wp:inline distT="0" distB="0" distL="0" distR="0" wp14:anchorId="6ED78A45" wp14:editId="7FEBFE9D">
+            <wp:extent cx="5210175" cy="3152775"/>
+            <wp:effectExtent l="0" t="0" r="9525" b="9525"/>
+            <wp:docPr id="14" name="Picture 14"/>
+            <wp:cNvGraphicFramePr>
+              <a:graphicFrameLocks xmlns:a="http://schemas.openxmlformats.org/drawingml/2006/main" noChangeAspect="1"/>
+            </wp:cNvGraphicFramePr>
+            <a:graphic xmlns:a="http://schemas.openxmlformats.org/drawingml/2006/main">
+              <a:graphicData uri="http://schemas.openxmlformats.org/drawingml/2006/picture">
+                <pic:pic xmlns:pic="http://schemas.openxmlformats.org/drawingml/2006/picture">
+                  <pic:nvPicPr>
+                    <pic:cNvPr id="14" name="GS-PrescribedF.jpg"/>
+                    <pic:cNvPicPr/>
+                  </pic:nvPicPr>
+                  <pic:blipFill rotWithShape="1">
+                    <a:blip r:embed="rId10" cstate="print">
+                      <a:extLst>
+                        <a:ext uri="{28A0092B-C50C-407E-A947-70E740481C1C}">
+                          <a14:useLocalDpi xmlns:a14="http://schemas.microsoft.com/office/drawing/2010/main" val="0"/>
+                        </a:ext>
+                      </a:extLst>
+                    </a:blip>
+                    <a:srcRect l="6731" r="5609" b="4482"/>
+                    <a:stretch/>
+                  </pic:blipFill>
+                  <pic:spPr bwMode="auto">
+                    <a:xfrm>
+                      <a:off x="0" y="0"/>
+                      <a:ext cx="5210175" cy="3152775"/>
+                    </a:xfrm>
+                    <a:prstGeom prst="rect">
+                      <a:avLst/>
+                    </a:prstGeom>
+                    <a:ln>
+                      <a:noFill/>
+                    </a:ln>
+                    <a:extLst>
+                      <a:ext uri="{53640926-AAD7-44D8-BBD7-CCE9431645EC}">
+                        <a14:shadowObscured xmlns:a14="http://schemas.microsoft.com/office/drawing/2010/main"/>
+                      </a:ext>
+                    </a:extLst>
+                  </pic:spPr>
+                </pic:pic>
+              </a:graphicData>
+            </a:graphic>
+          </wp:inline>
+        </w:drawing>
+      </w:r>
+    </w:p>
+    <w:p>
+      <w:pPr>
+        <w:pStyle w:val="Heading1"/>
+        <w:rPr>
+          <w:rFonts w:ascii="Times New Roman" w:hAnsi="Times New Roman" w:cs="Times New Roman"/>
+          <w:color w:val="auto"/>
+          <w:sz w:val="22"/>
+        </w:rPr>
+      </w:pPr>
+      <w:r>
+        <w:rPr>
+          <w:rFonts w:ascii="Times New Roman" w:hAnsi="Times New Roman" w:cs="Times New Roman"/>
+          <w:color w:val="auto"/>
+          <w:sz w:val="22"/>
+        </w:rPr>
+        <w:t>Figure 3. Solution using Gauss-Seidel Method for prescribed F</w:t>
+      </w:r>
+    </w:p>
+    <w:p>
+      <w:r>
+        <w:rPr>
+          <w:noProof/>
+        </w:rPr>
+        <w:drawing>
+          <wp:inline distT="0" distB="0" distL="0" distR="0" wp14:anchorId="1B4CBFD4" wp14:editId="1648F06E">
+            <wp:extent cx="5257800" cy="3143250"/>
+            <wp:effectExtent l="0" t="0" r="0" b="0"/>
+            <wp:docPr id="15" name="Picture 15"/>
+            <wp:cNvGraphicFramePr>
+              <a:graphicFrameLocks xmlns:a="http://schemas.openxmlformats.org/drawingml/2006/main" noChangeAspect="1"/>
+            </wp:cNvGraphicFramePr>
+            <a:graphic xmlns:a="http://schemas.openxmlformats.org/drawingml/2006/main">
+              <a:graphicData uri="http://schemas.openxmlformats.org/drawingml/2006/picture">
+                <pic:pic xmlns:pic="http://schemas.openxmlformats.org/drawingml/2006/picture">
+                  <pic:nvPicPr>
+                    <pic:cNvPr id="15" name="SOR-PrescribedF.jpg"/>
+                    <pic:cNvPicPr/>
+                  </pic:nvPicPr>
+                  <pic:blipFill rotWithShape="1">
+                    <a:blip r:embed="rId11" cstate="print">
+                      <a:extLst>
+                        <a:ext uri="{28A0092B-C50C-407E-A947-70E740481C1C}">
+                          <a14:useLocalDpi xmlns:a14="http://schemas.microsoft.com/office/drawing/2010/main" val="0"/>
+                        </a:ext>
+                      </a:extLst>
+                    </a:blip>
+                    <a:srcRect l="6410" r="5129" b="4771"/>
+                    <a:stretch/>
+                  </pic:blipFill>
+                  <pic:spPr bwMode="auto">
+                    <a:xfrm>
+                      <a:off x="0" y="0"/>
+                      <a:ext cx="5257800" cy="3143250"/>
+                    </a:xfrm>
+                    <a:prstGeom prst="rect">
+                      <a:avLst/>
+                    </a:prstGeom>
+                    <a:ln>
+                      <a:noFill/>
+                    </a:ln>
+                    <a:extLst>
+                      <a:ext uri="{53640926-AAD7-44D8-BBD7-CCE9431645EC}">
+                        <a14:shadowObscured xmlns:a14="http://schemas.microsoft.com/office/drawing/2010/main"/>
+                      </a:ext>
+                    </a:extLst>
+                  </pic:spPr>
+                </pic:pic>
+              </a:graphicData>
+            </a:graphic>
+          </wp:inline>
+        </w:drawing>
+      </w:r>
+    </w:p>
+    <w:p>
+      <w:pPr>
+        <w:pStyle w:val="Heading1"/>
+        <w:rPr>
+          <w:rFonts w:ascii="Times New Roman" w:hAnsi="Times New Roman" w:cs="Times New Roman"/>
+          <w:color w:val="auto"/>
+          <w:sz w:val="22"/>
+        </w:rPr>
+      </w:pPr>
+      <w:r>
+        <w:rPr>
+          <w:rFonts w:ascii="Times New Roman" w:hAnsi="Times New Roman" w:cs="Times New Roman"/>
+          <w:color w:val="auto"/>
+          <w:sz w:val="22"/>
+        </w:rPr>
+        <w:t xml:space="preserve">Figure </w:t>
+      </w:r>
+      <w:r>
+        <w:rPr>
+          <w:rFonts w:ascii="Times New Roman" w:hAnsi="Times New Roman" w:cs="Times New Roman"/>
+          <w:color w:val="auto"/>
+          <w:sz w:val="22"/>
+        </w:rPr>
+        <w:t>4</w:t>
+      </w:r>
+      <w:r>
+        <w:rPr>
+          <w:rFonts w:ascii="Times New Roman" w:hAnsi="Times New Roman" w:cs="Times New Roman"/>
+          <w:color w:val="auto"/>
+          <w:sz w:val="22"/>
+        </w:rPr>
+        <w:t xml:space="preserve">. Solution using </w:t>
+      </w:r>
+      <w:r>
+        <w:rPr>
+          <w:rFonts w:ascii="Times New Roman" w:hAnsi="Times New Roman" w:cs="Times New Roman"/>
+          <w:color w:val="auto"/>
+          <w:sz w:val="22"/>
+        </w:rPr>
+        <w:t>SOR</w:t>
+      </w:r>
+      <w:r>
+        <w:rPr>
+          <w:rFonts w:ascii="Times New Roman" w:hAnsi="Times New Roman" w:cs="Times New Roman"/>
+          <w:color w:val="auto"/>
+          <w:sz w:val="22"/>
+        </w:rPr>
+        <w:t xml:space="preserve"> Method for prescribed F</w:t>
+      </w:r>
+    </w:p>
+    <w:p/>
+    <w:p/>
+    <w:p>
+      <w:pPr>
+        <w:pStyle w:val="Heading1"/>
+        <w:rPr>
+          <w:rFonts w:ascii="Times New Roman" w:hAnsi="Times New Roman" w:cs="Times New Roman"/>
+          <w:color w:val="auto"/>
+          <w:sz w:val="22"/>
+        </w:rPr>
+      </w:pPr>
+      <w:r>
+        <w:rPr>
+          <w:rFonts w:ascii="Times New Roman" w:hAnsi="Times New Roman" w:cs="Times New Roman"/>
+          <w:color w:val="auto"/>
+          <w:sz w:val="22"/>
+        </w:rPr>
+        <w:t>Table 1. Grid Convergence Study</w:t>
+      </w:r>
+    </w:p>
+    <w:tbl>
+      <w:tblPr>
+        <w:tblW w:w="9350" w:type="dxa"/>
+        <w:tblLook w:val="04A0" w:firstRow="1" w:lastRow="0" w:firstColumn="1" w:lastColumn="0" w:noHBand="0" w:noVBand="1"/>
+      </w:tblPr>
+      <w:tblGrid>
+        <w:gridCol w:w="805"/>
+        <w:gridCol w:w="1890"/>
+        <w:gridCol w:w="2250"/>
+        <w:gridCol w:w="1980"/>
+        <w:gridCol w:w="2425"/>
+      </w:tblGrid>
+      <w:tr>
+        <w:trPr>
+          <w:trHeight w:val="300"/>
+        </w:trPr>
+        <w:tc>
+          <w:tcPr>
+            <w:tcW w:w="9350" w:type="dxa"/>
+            <w:gridSpan w:val="5"/>
+            <w:tcBorders>
+              <w:top w:val="single" w:sz="4" w:space="0" w:color="auto"/>
+              <w:left w:val="single" w:sz="4" w:space="0" w:color="auto"/>
+              <w:bottom w:val="single" w:sz="4" w:space="0" w:color="auto"/>
+              <w:right w:val="single" w:sz="4" w:space="0" w:color="auto"/>
+            </w:tcBorders>
+            <w:shd w:val="clear" w:color="auto" w:fill="auto"/>
+            <w:noWrap/>
+            <w:vAlign w:val="bottom"/>
+            <w:hideMark/>
+          </w:tcPr>
+          <w:p>
+            <w:pPr>
+              <w:spacing w:after="0" w:line="240" w:lineRule="auto"/>
+              <w:jc w:val="center"/>
+              <w:rPr>
+                <w:rFonts w:ascii="Calibri" w:eastAsia="Times New Roman" w:hAnsi="Calibri" w:cs="Calibri"/>
+                <w:color w:val="000000"/>
+                <w:sz w:val="22"/>
+              </w:rPr>
+            </w:pPr>
+            <w:r>
+              <w:rPr>
+                <w:rFonts w:ascii="Calibri" w:eastAsia="Times New Roman" w:hAnsi="Calibri" w:cs="Calibri"/>
+                <w:color w:val="000000"/>
+                <w:sz w:val="22"/>
+              </w:rPr>
+              <w:t>Grid Indepen</w:t>
+            </w:r>
+            <w:r>
+              <w:rPr>
+                <w:rFonts w:ascii="Calibri" w:eastAsia="Times New Roman" w:hAnsi="Calibri" w:cs="Calibri"/>
+                <w:color w:val="000000"/>
+                <w:sz w:val="22"/>
+              </w:rPr>
+              <w:t>denc</w:t>
+            </w:r>
+            <w:r>
+              <w:rPr>
+                <w:rFonts w:ascii="Calibri" w:eastAsia="Times New Roman" w:hAnsi="Calibri" w:cs="Calibri"/>
+                <w:color w:val="000000"/>
+                <w:sz w:val="22"/>
+              </w:rPr>
+              <w:t>e Test for GS and SOR using different number of nodes</w:t>
+            </w:r>
+          </w:p>
+        </w:tc>
+      </w:tr>
+      <w:tr>
+        <w:trPr>
+          <w:trHeight w:val="300"/>
+        </w:trPr>
+        <w:tc>
+          <w:tcPr>
+            <w:tcW w:w="805" w:type="dxa"/>
+            <w:tcBorders>
+              <w:top w:val="single" w:sz="4" w:space="0" w:color="auto"/>
+              <w:left w:val="single" w:sz="4" w:space="0" w:color="auto"/>
+              <w:bottom w:val="single" w:sz="4" w:space="0" w:color="auto"/>
+              <w:right w:val="single" w:sz="4" w:space="0" w:color="auto"/>
+            </w:tcBorders>
+            <w:shd w:val="clear" w:color="auto" w:fill="auto"/>
+            <w:noWrap/>
+            <w:vAlign w:val="bottom"/>
+          </w:tcPr>
+          <w:p>
+            <w:pPr>
+              <w:spacing w:after="0" w:line="240" w:lineRule="auto"/>
+              <w:jc w:val="center"/>
+              <w:rPr>
+                <w:rFonts w:ascii="Calibri" w:eastAsia="Times New Roman" w:hAnsi="Calibri" w:cs="Calibri"/>
+                <w:color w:val="000000"/>
+                <w:sz w:val="22"/>
+              </w:rPr>
+            </w:pPr>
+          </w:p>
+        </w:tc>
+        <w:tc>
+          <w:tcPr>
+            <w:tcW w:w="4140" w:type="dxa"/>
+            <w:gridSpan w:val="2"/>
+            <w:tcBorders>
+              <w:top w:val="single" w:sz="4" w:space="0" w:color="auto"/>
+              <w:left w:val="single" w:sz="4" w:space="0" w:color="auto"/>
+              <w:bottom w:val="single" w:sz="4" w:space="0" w:color="auto"/>
+              <w:right w:val="single" w:sz="4" w:space="0" w:color="auto"/>
+            </w:tcBorders>
+            <w:shd w:val="clear" w:color="auto" w:fill="auto"/>
+            <w:vAlign w:val="bottom"/>
+          </w:tcPr>
+          <w:p>
+            <w:pPr>
+              <w:spacing w:after="0" w:line="240" w:lineRule="auto"/>
+              <w:jc w:val="center"/>
+              <w:rPr>
+                <w:rFonts w:ascii="Calibri" w:eastAsia="Times New Roman" w:hAnsi="Calibri" w:cs="Calibri"/>
+                <w:color w:val="000000"/>
+                <w:sz w:val="22"/>
+              </w:rPr>
+            </w:pPr>
+            <w:r>
+              <w:rPr>
+                <w:rFonts w:ascii="Calibri" w:eastAsia="Times New Roman" w:hAnsi="Calibri" w:cs="Calibri"/>
+                <w:color w:val="000000"/>
+                <w:sz w:val="22"/>
+              </w:rPr>
+              <w:t>Gauss-Seidel</w:t>
+            </w:r>
+          </w:p>
+        </w:tc>
+        <w:tc>
+          <w:tcPr>
+            <w:tcW w:w="4405" w:type="dxa"/>
+            <w:gridSpan w:val="2"/>
+            <w:tcBorders>
+              <w:top w:val="single" w:sz="4" w:space="0" w:color="auto"/>
+              <w:left w:val="single" w:sz="4" w:space="0" w:color="auto"/>
+              <w:bottom w:val="single" w:sz="4" w:space="0" w:color="auto"/>
+              <w:right w:val="single" w:sz="4" w:space="0" w:color="auto"/>
+            </w:tcBorders>
+            <w:shd w:val="clear" w:color="auto" w:fill="auto"/>
+            <w:vAlign w:val="bottom"/>
+          </w:tcPr>
+          <w:p>
+            <w:pPr>
+              <w:spacing w:after="0" w:line="240" w:lineRule="auto"/>
+              <w:jc w:val="center"/>
+              <w:rPr>
+                <w:rFonts w:ascii="Calibri" w:eastAsia="Times New Roman" w:hAnsi="Calibri" w:cs="Calibri"/>
+                <w:color w:val="000000"/>
+                <w:sz w:val="22"/>
+              </w:rPr>
+            </w:pPr>
+            <w:r>
+              <w:rPr>
+                <w:rFonts w:ascii="Calibri" w:eastAsia="Times New Roman" w:hAnsi="Calibri" w:cs="Calibri"/>
+                <w:color w:val="000000"/>
+                <w:sz w:val="22"/>
+              </w:rPr>
+              <w:t>Successive over Relaxation</w:t>
+            </w:r>
+          </w:p>
+        </w:tc>
+      </w:tr>
+      <w:tr>
+        <w:trPr>
+          <w:trHeight w:val="300"/>
+        </w:trPr>
+        <w:tc>
+          <w:tcPr>
+            <w:tcW w:w="805" w:type="dxa"/>
+            <w:tcBorders>
+              <w:top w:val="nil"/>
+              <w:left w:val="single" w:sz="4" w:space="0" w:color="auto"/>
+              <w:bottom w:val="single" w:sz="4" w:space="0" w:color="auto"/>
+              <w:right w:val="single" w:sz="4" w:space="0" w:color="auto"/>
+            </w:tcBorders>
+            <w:shd w:val="clear" w:color="auto" w:fill="auto"/>
+            <w:noWrap/>
+            <w:vAlign w:val="bottom"/>
+            <w:hideMark/>
+          </w:tcPr>
+          <w:p>
+            <w:pPr>
+              <w:spacing w:after="0" w:line="240" w:lineRule="auto"/>
+              <w:jc w:val="center"/>
+              <w:rPr>
+                <w:rFonts w:ascii="Calibri" w:eastAsia="Times New Roman" w:hAnsi="Calibri" w:cs="Calibri"/>
+                <w:color w:val="000000"/>
+                <w:sz w:val="22"/>
+              </w:rPr>
+            </w:pPr>
+            <w:r>
+              <w:rPr>
+                <w:rFonts w:ascii="Calibri" w:eastAsia="Times New Roman" w:hAnsi="Calibri" w:cs="Calibri"/>
+                <w:color w:val="000000"/>
+                <w:sz w:val="22"/>
+              </w:rPr>
+              <w:t>Nodes</w:t>
+            </w:r>
+          </w:p>
+        </w:tc>
+        <w:tc>
+          <w:tcPr>
+            <w:tcW w:w="1890" w:type="dxa"/>
+            <w:tcBorders>
+              <w:top w:val="nil"/>
+              <w:left w:val="nil"/>
+              <w:bottom w:val="single" w:sz="4" w:space="0" w:color="auto"/>
+              <w:right w:val="single" w:sz="4" w:space="0" w:color="auto"/>
+            </w:tcBorders>
+            <w:shd w:val="clear" w:color="auto" w:fill="auto"/>
+            <w:noWrap/>
+            <w:vAlign w:val="bottom"/>
+            <w:hideMark/>
+          </w:tcPr>
+          <w:p>
+            <w:pPr>
+              <w:spacing w:after="0" w:line="240" w:lineRule="auto"/>
+              <w:jc w:val="center"/>
+              <w:rPr>
+                <w:rFonts w:ascii="Calibri" w:eastAsia="Times New Roman" w:hAnsi="Calibri" w:cs="Calibri"/>
+                <w:color w:val="000000"/>
+                <w:sz w:val="22"/>
+              </w:rPr>
+            </w:pPr>
+            <w:r>
+              <w:rPr>
+                <w:rFonts w:ascii="Calibri" w:eastAsia="Times New Roman" w:hAnsi="Calibri" w:cs="Calibri"/>
+                <w:color w:val="000000"/>
+                <w:sz w:val="22"/>
+              </w:rPr>
+              <w:t>Solution of U</w:t>
+            </w:r>
+          </w:p>
+        </w:tc>
+        <w:tc>
+          <w:tcPr>
+            <w:tcW w:w="2250" w:type="dxa"/>
+            <w:tcBorders>
+              <w:top w:val="nil"/>
+              <w:left w:val="nil"/>
+              <w:bottom w:val="single" w:sz="4" w:space="0" w:color="auto"/>
+              <w:right w:val="single" w:sz="4" w:space="0" w:color="auto"/>
+            </w:tcBorders>
+            <w:shd w:val="clear" w:color="auto" w:fill="auto"/>
+            <w:noWrap/>
+            <w:vAlign w:val="bottom"/>
+            <w:hideMark/>
+          </w:tcPr>
+          <w:p>
+            <w:pPr>
+              <w:spacing w:after="0" w:line="240" w:lineRule="auto"/>
+              <w:jc w:val="center"/>
+              <w:rPr>
+                <w:rFonts w:ascii="Calibri" w:eastAsia="Times New Roman" w:hAnsi="Calibri" w:cs="Calibri"/>
+                <w:color w:val="000000"/>
+                <w:sz w:val="22"/>
+              </w:rPr>
+            </w:pPr>
+            <w:r>
+              <w:rPr>
+                <w:rFonts w:ascii="Calibri" w:eastAsia="Times New Roman" w:hAnsi="Calibri" w:cs="Calibri"/>
+                <w:color w:val="000000"/>
+                <w:sz w:val="22"/>
+              </w:rPr>
+              <w:t xml:space="preserve">Iterations to Solve </w:t>
+            </w:r>
+          </w:p>
+        </w:tc>
+        <w:tc>
+          <w:tcPr>
+            <w:tcW w:w="1980" w:type="dxa"/>
+            <w:tcBorders>
+              <w:top w:val="nil"/>
+              <w:left w:val="nil"/>
+              <w:bottom w:val="single" w:sz="4" w:space="0" w:color="auto"/>
+              <w:right w:val="single" w:sz="4" w:space="0" w:color="auto"/>
+            </w:tcBorders>
+            <w:shd w:val="clear" w:color="auto" w:fill="auto"/>
+            <w:noWrap/>
+            <w:vAlign w:val="bottom"/>
+            <w:hideMark/>
+          </w:tcPr>
+          <w:p>
+            <w:pPr>
+              <w:spacing w:after="0" w:line="240" w:lineRule="auto"/>
+              <w:jc w:val="center"/>
+              <w:rPr>
+                <w:rFonts w:ascii="Calibri" w:eastAsia="Times New Roman" w:hAnsi="Calibri" w:cs="Calibri"/>
+                <w:color w:val="000000"/>
+                <w:sz w:val="22"/>
+              </w:rPr>
+            </w:pPr>
+            <w:r>
+              <w:rPr>
+                <w:rFonts w:ascii="Calibri" w:eastAsia="Times New Roman" w:hAnsi="Calibri" w:cs="Calibri"/>
+                <w:color w:val="000000"/>
+                <w:sz w:val="22"/>
+              </w:rPr>
+              <w:t xml:space="preserve">Solution of U </w:t>
+            </w:r>
+          </w:p>
+        </w:tc>
+        <w:tc>
+          <w:tcPr>
+            <w:tcW w:w="2425" w:type="dxa"/>
+            <w:tcBorders>
+              <w:top w:val="nil"/>
+              <w:left w:val="nil"/>
+              <w:bottom w:val="single" w:sz="4" w:space="0" w:color="auto"/>
+              <w:right w:val="single" w:sz="4" w:space="0" w:color="auto"/>
+            </w:tcBorders>
+            <w:shd w:val="clear" w:color="auto" w:fill="auto"/>
+            <w:noWrap/>
+            <w:vAlign w:val="bottom"/>
+            <w:hideMark/>
+          </w:tcPr>
+          <w:p>
+            <w:pPr>
+              <w:spacing w:after="0" w:line="240" w:lineRule="auto"/>
+              <w:jc w:val="center"/>
+              <w:rPr>
+                <w:rFonts w:ascii="Calibri" w:eastAsia="Times New Roman" w:hAnsi="Calibri" w:cs="Calibri"/>
+                <w:color w:val="000000"/>
+                <w:sz w:val="22"/>
+              </w:rPr>
+            </w:pPr>
+            <w:r>
+              <w:rPr>
+                <w:rFonts w:ascii="Calibri" w:eastAsia="Times New Roman" w:hAnsi="Calibri" w:cs="Calibri"/>
+                <w:color w:val="000000"/>
+                <w:sz w:val="22"/>
+              </w:rPr>
+              <w:t xml:space="preserve">Iterations to Solve </w:t>
+            </w:r>
+          </w:p>
+        </w:tc>
+      </w:tr>
+      <w:tr>
+        <w:trPr>
+          <w:trHeight w:val="300"/>
+        </w:trPr>
+        <w:tc>
+          <w:tcPr>
+            <w:tcW w:w="805" w:type="dxa"/>
+            <w:tcBorders>
+              <w:top w:val="nil"/>
+              <w:left w:val="single" w:sz="4" w:space="0" w:color="auto"/>
+              <w:bottom w:val="single" w:sz="4" w:space="0" w:color="auto"/>
+              <w:right w:val="single" w:sz="4" w:space="0" w:color="auto"/>
+            </w:tcBorders>
+            <w:shd w:val="clear" w:color="auto" w:fill="auto"/>
+            <w:noWrap/>
+            <w:vAlign w:val="bottom"/>
+            <w:hideMark/>
+          </w:tcPr>
+          <w:p>
+            <w:pPr>
+              <w:spacing w:after="0" w:line="240" w:lineRule="auto"/>
+              <w:jc w:val="center"/>
+              <w:rPr>
+                <w:rFonts w:ascii="Calibri" w:eastAsia="Times New Roman" w:hAnsi="Calibri" w:cs="Calibri"/>
+                <w:color w:val="000000"/>
+                <w:sz w:val="22"/>
+              </w:rPr>
+            </w:pPr>
+            <w:r>
+              <w:rPr>
+                <w:rFonts w:ascii="Calibri" w:eastAsia="Times New Roman" w:hAnsi="Calibri" w:cs="Calibri"/>
+                <w:color w:val="000000"/>
+                <w:sz w:val="22"/>
+              </w:rPr>
+              <w:t>20</w:t>
+            </w:r>
+          </w:p>
+        </w:tc>
+        <w:tc>
+          <w:tcPr>
+            <w:tcW w:w="1890" w:type="dxa"/>
+            <w:tcBorders>
+              <w:top w:val="nil"/>
+              <w:left w:val="nil"/>
+              <w:bottom w:val="single" w:sz="4" w:space="0" w:color="auto"/>
+              <w:right w:val="single" w:sz="4" w:space="0" w:color="auto"/>
+            </w:tcBorders>
+            <w:shd w:val="clear" w:color="auto" w:fill="auto"/>
+            <w:noWrap/>
+            <w:vAlign w:val="bottom"/>
+            <w:hideMark/>
+          </w:tcPr>
+          <w:p>
+            <w:pPr>
+              <w:spacing w:after="0" w:line="240" w:lineRule="auto"/>
+              <w:jc w:val="center"/>
+              <w:rPr>
+                <w:rFonts w:ascii="Calibri" w:eastAsia="Times New Roman" w:hAnsi="Calibri" w:cs="Calibri"/>
+                <w:color w:val="000000"/>
+                <w:sz w:val="22"/>
+              </w:rPr>
+            </w:pPr>
+            <w:r>
+              <w:rPr>
+                <w:rFonts w:ascii="Calibri" w:eastAsia="Times New Roman" w:hAnsi="Calibri" w:cs="Calibri"/>
+                <w:color w:val="000000"/>
+                <w:sz w:val="22"/>
+              </w:rPr>
+              <w:t> </w:t>
+            </w:r>
+          </w:p>
+        </w:tc>
+        <w:tc>
+          <w:tcPr>
+            <w:tcW w:w="2250" w:type="dxa"/>
+            <w:tcBorders>
+              <w:top w:val="nil"/>
+              <w:left w:val="nil"/>
+              <w:bottom w:val="single" w:sz="4" w:space="0" w:color="auto"/>
+              <w:right w:val="single" w:sz="4" w:space="0" w:color="auto"/>
+            </w:tcBorders>
+            <w:shd w:val="clear" w:color="auto" w:fill="auto"/>
+            <w:noWrap/>
+            <w:vAlign w:val="bottom"/>
+            <w:hideMark/>
+          </w:tcPr>
+          <w:p>
+            <w:pPr>
+              <w:spacing w:after="0" w:line="240" w:lineRule="auto"/>
+              <w:jc w:val="center"/>
+              <w:rPr>
+                <w:rFonts w:ascii="Calibri" w:eastAsia="Times New Roman" w:hAnsi="Calibri" w:cs="Calibri"/>
+                <w:color w:val="000000"/>
+                <w:sz w:val="22"/>
+              </w:rPr>
+            </w:pPr>
+            <w:r>
+              <w:rPr>
+                <w:rFonts w:ascii="Calibri" w:eastAsia="Times New Roman" w:hAnsi="Calibri" w:cs="Calibri"/>
+                <w:color w:val="000000"/>
+                <w:sz w:val="22"/>
+              </w:rPr>
+              <w:t>456</w:t>
+            </w:r>
+          </w:p>
+        </w:tc>
+        <w:tc>
+          <w:tcPr>
+            <w:tcW w:w="1980" w:type="dxa"/>
+            <w:tcBorders>
+              <w:top w:val="nil"/>
+              <w:left w:val="nil"/>
+              <w:bottom w:val="single" w:sz="4" w:space="0" w:color="auto"/>
+              <w:right w:val="single" w:sz="4" w:space="0" w:color="auto"/>
+            </w:tcBorders>
+            <w:shd w:val="clear" w:color="auto" w:fill="auto"/>
+            <w:noWrap/>
+            <w:vAlign w:val="bottom"/>
+            <w:hideMark/>
+          </w:tcPr>
+          <w:p>
+            <w:pPr>
+              <w:spacing w:after="0" w:line="240" w:lineRule="auto"/>
+              <w:jc w:val="center"/>
+              <w:rPr>
+                <w:rFonts w:ascii="Calibri" w:eastAsia="Times New Roman" w:hAnsi="Calibri" w:cs="Calibri"/>
+                <w:color w:val="000000"/>
+                <w:sz w:val="22"/>
+              </w:rPr>
+            </w:pPr>
+            <w:r>
+              <w:rPr>
+                <w:rFonts w:ascii="Calibri" w:eastAsia="Times New Roman" w:hAnsi="Calibri" w:cs="Calibri"/>
+                <w:color w:val="000000"/>
+                <w:sz w:val="22"/>
+              </w:rPr>
+              <w:t> </w:t>
+            </w:r>
+          </w:p>
+        </w:tc>
+        <w:tc>
+          <w:tcPr>
+            <w:tcW w:w="2425" w:type="dxa"/>
+            <w:tcBorders>
+              <w:top w:val="nil"/>
+              <w:left w:val="nil"/>
+              <w:bottom w:val="single" w:sz="4" w:space="0" w:color="auto"/>
+              <w:right w:val="single" w:sz="4" w:space="0" w:color="auto"/>
+            </w:tcBorders>
+            <w:shd w:val="clear" w:color="auto" w:fill="auto"/>
+            <w:noWrap/>
+            <w:vAlign w:val="bottom"/>
+            <w:hideMark/>
+          </w:tcPr>
+          <w:p>
+            <w:pPr>
+              <w:spacing w:after="0" w:line="240" w:lineRule="auto"/>
+              <w:jc w:val="center"/>
+              <w:rPr>
+                <w:rFonts w:ascii="Calibri" w:eastAsia="Times New Roman" w:hAnsi="Calibri" w:cs="Calibri"/>
+                <w:color w:val="000000"/>
+                <w:sz w:val="22"/>
+              </w:rPr>
+            </w:pPr>
+            <w:r>
+              <w:rPr>
+                <w:rFonts w:ascii="Calibri" w:eastAsia="Times New Roman" w:hAnsi="Calibri" w:cs="Calibri"/>
+                <w:color w:val="000000"/>
+                <w:sz w:val="22"/>
+              </w:rPr>
+              <w:t>14</w:t>
+            </w:r>
+          </w:p>
+        </w:tc>
+      </w:tr>
+      <w:tr>
+        <w:trPr>
+          <w:trHeight w:val="300"/>
+        </w:trPr>
+        <w:tc>
+          <w:tcPr>
+            <w:tcW w:w="805" w:type="dxa"/>
+            <w:tcBorders>
+              <w:top w:val="nil"/>
+              <w:left w:val="single" w:sz="4" w:space="0" w:color="auto"/>
+              <w:bottom w:val="single" w:sz="4" w:space="0" w:color="auto"/>
+              <w:right w:val="single" w:sz="4" w:space="0" w:color="auto"/>
+            </w:tcBorders>
+            <w:shd w:val="clear" w:color="auto" w:fill="auto"/>
+            <w:noWrap/>
+            <w:vAlign w:val="bottom"/>
+            <w:hideMark/>
+          </w:tcPr>
+          <w:p>
+            <w:pPr>
+              <w:spacing w:after="0" w:line="240" w:lineRule="auto"/>
+              <w:jc w:val="center"/>
+              <w:rPr>
+                <w:rFonts w:ascii="Calibri" w:eastAsia="Times New Roman" w:hAnsi="Calibri" w:cs="Calibri"/>
+                <w:color w:val="000000"/>
+                <w:sz w:val="22"/>
+              </w:rPr>
+            </w:pPr>
+            <w:r>
+              <w:rPr>
+                <w:rFonts w:ascii="Calibri" w:eastAsia="Times New Roman" w:hAnsi="Calibri" w:cs="Calibri"/>
+                <w:color w:val="000000"/>
+                <w:sz w:val="22"/>
+              </w:rPr>
+              <w:t>50</w:t>
+            </w:r>
+          </w:p>
+        </w:tc>
+        <w:tc>
+          <w:tcPr>
+            <w:tcW w:w="1890" w:type="dxa"/>
+            <w:tcBorders>
+              <w:top w:val="nil"/>
+              <w:left w:val="nil"/>
+              <w:bottom w:val="single" w:sz="4" w:space="0" w:color="auto"/>
+              <w:right w:val="single" w:sz="4" w:space="0" w:color="auto"/>
+            </w:tcBorders>
+            <w:shd w:val="clear" w:color="auto" w:fill="auto"/>
+            <w:noWrap/>
+            <w:vAlign w:val="bottom"/>
+            <w:hideMark/>
+          </w:tcPr>
+          <w:p>
+            <w:pPr>
+              <w:spacing w:after="0" w:line="240" w:lineRule="auto"/>
+              <w:jc w:val="center"/>
+              <w:rPr>
+                <w:rFonts w:ascii="Calibri" w:eastAsia="Times New Roman" w:hAnsi="Calibri" w:cs="Calibri"/>
+                <w:color w:val="000000"/>
+                <w:sz w:val="22"/>
+              </w:rPr>
+            </w:pPr>
+            <w:r>
+              <w:rPr>
+                <w:rFonts w:ascii="Calibri" w:eastAsia="Times New Roman" w:hAnsi="Calibri" w:cs="Calibri"/>
+                <w:color w:val="000000"/>
+                <w:sz w:val="22"/>
+              </w:rPr>
+              <w:t> </w:t>
+            </w:r>
+          </w:p>
+        </w:tc>
+        <w:tc>
+          <w:tcPr>
+            <w:tcW w:w="2250" w:type="dxa"/>
+            <w:tcBorders>
+              <w:top w:val="nil"/>
+              <w:left w:val="nil"/>
+              <w:bottom w:val="single" w:sz="4" w:space="0" w:color="auto"/>
+              <w:right w:val="single" w:sz="4" w:space="0" w:color="auto"/>
+            </w:tcBorders>
+            <w:shd w:val="clear" w:color="auto" w:fill="auto"/>
+            <w:noWrap/>
+            <w:vAlign w:val="bottom"/>
+            <w:hideMark/>
+          </w:tcPr>
+          <w:p>
+            <w:pPr>
+              <w:spacing w:after="0" w:line="240" w:lineRule="auto"/>
+              <w:jc w:val="center"/>
+              <w:rPr>
+                <w:rFonts w:ascii="Calibri" w:eastAsia="Times New Roman" w:hAnsi="Calibri" w:cs="Calibri"/>
+                <w:color w:val="000000"/>
+                <w:sz w:val="22"/>
+              </w:rPr>
+            </w:pPr>
+            <w:r>
+              <w:rPr>
+                <w:rFonts w:ascii="Calibri" w:eastAsia="Times New Roman" w:hAnsi="Calibri" w:cs="Calibri"/>
+                <w:color w:val="000000"/>
+                <w:sz w:val="22"/>
+              </w:rPr>
+              <w:t>2572</w:t>
+            </w:r>
+          </w:p>
+        </w:tc>
+        <w:tc>
+          <w:tcPr>
+            <w:tcW w:w="1980" w:type="dxa"/>
+            <w:tcBorders>
+              <w:top w:val="nil"/>
+              <w:left w:val="nil"/>
+              <w:bottom w:val="single" w:sz="4" w:space="0" w:color="auto"/>
+              <w:right w:val="single" w:sz="4" w:space="0" w:color="auto"/>
+            </w:tcBorders>
+            <w:shd w:val="clear" w:color="auto" w:fill="auto"/>
+            <w:noWrap/>
+            <w:vAlign w:val="bottom"/>
+            <w:hideMark/>
+          </w:tcPr>
+          <w:p>
+            <w:pPr>
+              <w:spacing w:after="0" w:line="240" w:lineRule="auto"/>
+              <w:jc w:val="center"/>
+              <w:rPr>
+                <w:rFonts w:ascii="Calibri" w:eastAsia="Times New Roman" w:hAnsi="Calibri" w:cs="Calibri"/>
+                <w:color w:val="000000"/>
+                <w:sz w:val="22"/>
+              </w:rPr>
+            </w:pPr>
+            <w:r>
+              <w:rPr>
+                <w:rFonts w:ascii="Calibri" w:eastAsia="Times New Roman" w:hAnsi="Calibri" w:cs="Calibri"/>
+                <w:color w:val="000000"/>
+                <w:sz w:val="22"/>
+              </w:rPr>
+              <w:t> </w:t>
+            </w:r>
+          </w:p>
+        </w:tc>
+        <w:tc>
+          <w:tcPr>
+            <w:tcW w:w="2425" w:type="dxa"/>
+            <w:tcBorders>
+              <w:top w:val="nil"/>
+              <w:left w:val="nil"/>
+              <w:bottom w:val="single" w:sz="4" w:space="0" w:color="auto"/>
+              <w:right w:val="single" w:sz="4" w:space="0" w:color="auto"/>
+            </w:tcBorders>
+            <w:shd w:val="clear" w:color="auto" w:fill="auto"/>
+            <w:noWrap/>
+            <w:vAlign w:val="bottom"/>
+            <w:hideMark/>
+          </w:tcPr>
+          <w:p>
+            <w:pPr>
+              <w:spacing w:after="0" w:line="240" w:lineRule="auto"/>
+              <w:jc w:val="center"/>
+              <w:rPr>
+                <w:rFonts w:ascii="Calibri" w:eastAsia="Times New Roman" w:hAnsi="Calibri" w:cs="Calibri"/>
+                <w:color w:val="000000"/>
+                <w:sz w:val="22"/>
+              </w:rPr>
+            </w:pPr>
+            <w:r>
+              <w:rPr>
+                <w:rFonts w:ascii="Calibri" w:eastAsia="Times New Roman" w:hAnsi="Calibri" w:cs="Calibri"/>
+                <w:color w:val="000000"/>
+                <w:sz w:val="22"/>
+              </w:rPr>
+              <w:t>90</w:t>
+            </w:r>
+          </w:p>
+        </w:tc>
+      </w:tr>
+      <w:tr>
+        <w:trPr>
+          <w:trHeight w:val="300"/>
+        </w:trPr>
+        <w:tc>
+          <w:tcPr>
+            <w:tcW w:w="805" w:type="dxa"/>
+            <w:tcBorders>
+              <w:top w:val="nil"/>
+              <w:left w:val="single" w:sz="4" w:space="0" w:color="auto"/>
+              <w:bottom w:val="single" w:sz="4" w:space="0" w:color="auto"/>
+              <w:right w:val="single" w:sz="4" w:space="0" w:color="auto"/>
+            </w:tcBorders>
+            <w:shd w:val="clear" w:color="auto" w:fill="auto"/>
+            <w:noWrap/>
+            <w:vAlign w:val="bottom"/>
+            <w:hideMark/>
+          </w:tcPr>
+          <w:p>
+            <w:pPr>
+              <w:spacing w:after="0" w:line="240" w:lineRule="auto"/>
+              <w:jc w:val="center"/>
+              <w:rPr>
+                <w:rFonts w:ascii="Calibri" w:eastAsia="Times New Roman" w:hAnsi="Calibri" w:cs="Calibri"/>
+                <w:color w:val="000000"/>
+                <w:sz w:val="22"/>
+              </w:rPr>
+            </w:pPr>
+            <w:r>
+              <w:rPr>
+                <w:rFonts w:ascii="Calibri" w:eastAsia="Times New Roman" w:hAnsi="Calibri" w:cs="Calibri"/>
+                <w:color w:val="000000"/>
+                <w:sz w:val="22"/>
+              </w:rPr>
+              <w:t>100</w:t>
+            </w:r>
+          </w:p>
+        </w:tc>
+        <w:tc>
+          <w:tcPr>
+            <w:tcW w:w="1890" w:type="dxa"/>
+            <w:tcBorders>
+              <w:top w:val="nil"/>
+              <w:left w:val="nil"/>
+              <w:bottom w:val="single" w:sz="4" w:space="0" w:color="auto"/>
+              <w:right w:val="single" w:sz="4" w:space="0" w:color="auto"/>
+            </w:tcBorders>
+            <w:shd w:val="clear" w:color="auto" w:fill="auto"/>
+            <w:noWrap/>
+            <w:vAlign w:val="bottom"/>
+            <w:hideMark/>
+          </w:tcPr>
+          <w:p>
+            <w:pPr>
+              <w:spacing w:after="0" w:line="240" w:lineRule="auto"/>
+              <w:jc w:val="center"/>
+              <w:rPr>
+                <w:rFonts w:ascii="Calibri" w:eastAsia="Times New Roman" w:hAnsi="Calibri" w:cs="Calibri"/>
+                <w:color w:val="000000"/>
+                <w:sz w:val="22"/>
+              </w:rPr>
+            </w:pPr>
+            <w:r>
+              <w:rPr>
+                <w:rFonts w:ascii="Calibri" w:eastAsia="Times New Roman" w:hAnsi="Calibri" w:cs="Calibri"/>
+                <w:color w:val="000000"/>
+                <w:sz w:val="22"/>
+              </w:rPr>
+              <w:t> </w:t>
+            </w:r>
+          </w:p>
+        </w:tc>
+        <w:tc>
+          <w:tcPr>
+            <w:tcW w:w="2250" w:type="dxa"/>
+            <w:tcBorders>
+              <w:top w:val="nil"/>
+              <w:left w:val="nil"/>
+              <w:bottom w:val="single" w:sz="4" w:space="0" w:color="auto"/>
+              <w:right w:val="single" w:sz="4" w:space="0" w:color="auto"/>
+            </w:tcBorders>
+            <w:shd w:val="clear" w:color="auto" w:fill="auto"/>
+            <w:noWrap/>
+            <w:vAlign w:val="bottom"/>
+            <w:hideMark/>
+          </w:tcPr>
+          <w:p>
+            <w:pPr>
+              <w:spacing w:after="0" w:line="240" w:lineRule="auto"/>
+              <w:jc w:val="center"/>
+              <w:rPr>
+                <w:rFonts w:ascii="Calibri" w:eastAsia="Times New Roman" w:hAnsi="Calibri" w:cs="Calibri"/>
+                <w:color w:val="000000"/>
+                <w:sz w:val="22"/>
+              </w:rPr>
+            </w:pPr>
+            <w:r>
+              <w:rPr>
+                <w:rFonts w:ascii="Calibri" w:eastAsia="Times New Roman" w:hAnsi="Calibri" w:cs="Calibri"/>
+                <w:color w:val="000000"/>
+                <w:sz w:val="22"/>
+              </w:rPr>
+              <w:t>9093</w:t>
+            </w:r>
+          </w:p>
+        </w:tc>
+        <w:tc>
+          <w:tcPr>
+            <w:tcW w:w="1980" w:type="dxa"/>
+            <w:tcBorders>
+              <w:top w:val="nil"/>
+              <w:left w:val="nil"/>
+              <w:bottom w:val="single" w:sz="4" w:space="0" w:color="auto"/>
+              <w:right w:val="single" w:sz="4" w:space="0" w:color="auto"/>
+            </w:tcBorders>
+            <w:shd w:val="clear" w:color="auto" w:fill="auto"/>
+            <w:noWrap/>
+            <w:vAlign w:val="bottom"/>
+            <w:hideMark/>
+          </w:tcPr>
+          <w:p>
+            <w:pPr>
+              <w:spacing w:after="0" w:line="240" w:lineRule="auto"/>
+              <w:jc w:val="center"/>
+              <w:rPr>
+                <w:rFonts w:ascii="Calibri" w:eastAsia="Times New Roman" w:hAnsi="Calibri" w:cs="Calibri"/>
+                <w:color w:val="000000"/>
+                <w:sz w:val="22"/>
+              </w:rPr>
+            </w:pPr>
+            <w:r>
+              <w:rPr>
+                <w:rFonts w:ascii="Calibri" w:eastAsia="Times New Roman" w:hAnsi="Calibri" w:cs="Calibri"/>
+                <w:color w:val="000000"/>
+                <w:sz w:val="22"/>
+              </w:rPr>
+              <w:t> </w:t>
+            </w:r>
+          </w:p>
+        </w:tc>
+        <w:tc>
+          <w:tcPr>
+            <w:tcW w:w="2425" w:type="dxa"/>
+            <w:tcBorders>
+              <w:top w:val="nil"/>
+              <w:left w:val="nil"/>
+              <w:bottom w:val="single" w:sz="4" w:space="0" w:color="auto"/>
+              <w:right w:val="single" w:sz="4" w:space="0" w:color="auto"/>
+            </w:tcBorders>
+            <w:shd w:val="clear" w:color="auto" w:fill="auto"/>
+            <w:noWrap/>
+            <w:vAlign w:val="bottom"/>
+            <w:hideMark/>
+          </w:tcPr>
+          <w:p>
+            <w:pPr>
+              <w:spacing w:after="0" w:line="240" w:lineRule="auto"/>
+              <w:jc w:val="center"/>
+              <w:rPr>
+                <w:rFonts w:ascii="Calibri" w:eastAsia="Times New Roman" w:hAnsi="Calibri" w:cs="Calibri"/>
+                <w:color w:val="000000"/>
+                <w:sz w:val="22"/>
+              </w:rPr>
+            </w:pPr>
+            <w:r>
+              <w:rPr>
+                <w:rFonts w:ascii="Calibri" w:eastAsia="Times New Roman" w:hAnsi="Calibri" w:cs="Calibri"/>
+                <w:color w:val="000000"/>
+                <w:sz w:val="22"/>
+              </w:rPr>
+              <w:t>365</w:t>
+            </w:r>
+          </w:p>
+        </w:tc>
+      </w:tr>
+      <w:tr>
+        <w:trPr>
+          <w:trHeight w:val="300"/>
+        </w:trPr>
+        <w:tc>
+          <w:tcPr>
+            <w:tcW w:w="805" w:type="dxa"/>
+            <w:tcBorders>
+              <w:top w:val="nil"/>
+              <w:left w:val="single" w:sz="4" w:space="0" w:color="auto"/>
+              <w:bottom w:val="single" w:sz="4" w:space="0" w:color="auto"/>
+              <w:right w:val="single" w:sz="4" w:space="0" w:color="auto"/>
+            </w:tcBorders>
+            <w:shd w:val="clear" w:color="auto" w:fill="auto"/>
+            <w:noWrap/>
+            <w:vAlign w:val="bottom"/>
+            <w:hideMark/>
+          </w:tcPr>
+          <w:p>
+            <w:pPr>
+              <w:spacing w:after="0" w:line="240" w:lineRule="auto"/>
+              <w:jc w:val="center"/>
+              <w:rPr>
+                <w:rFonts w:ascii="Calibri" w:eastAsia="Times New Roman" w:hAnsi="Calibri" w:cs="Calibri"/>
+                <w:color w:val="000000"/>
+                <w:sz w:val="22"/>
+              </w:rPr>
+            </w:pPr>
+            <w:r>
+              <w:rPr>
+                <w:rFonts w:ascii="Calibri" w:eastAsia="Times New Roman" w:hAnsi="Calibri" w:cs="Calibri"/>
+                <w:color w:val="000000"/>
+                <w:sz w:val="22"/>
+              </w:rPr>
+              <w:t>150</w:t>
+            </w:r>
+          </w:p>
+        </w:tc>
+        <w:tc>
+          <w:tcPr>
+            <w:tcW w:w="1890" w:type="dxa"/>
+            <w:tcBorders>
+              <w:top w:val="nil"/>
+              <w:left w:val="nil"/>
+              <w:bottom w:val="single" w:sz="4" w:space="0" w:color="auto"/>
+              <w:right w:val="single" w:sz="4" w:space="0" w:color="auto"/>
+            </w:tcBorders>
+            <w:shd w:val="clear" w:color="auto" w:fill="auto"/>
+            <w:noWrap/>
+            <w:vAlign w:val="bottom"/>
+            <w:hideMark/>
+          </w:tcPr>
+          <w:p>
+            <w:pPr>
+              <w:spacing w:after="0" w:line="240" w:lineRule="auto"/>
+              <w:jc w:val="center"/>
+              <w:rPr>
+                <w:rFonts w:ascii="Calibri" w:eastAsia="Times New Roman" w:hAnsi="Calibri" w:cs="Calibri"/>
+                <w:color w:val="000000"/>
+                <w:sz w:val="22"/>
+              </w:rPr>
+            </w:pPr>
+            <w:r>
+              <w:rPr>
+                <w:rFonts w:ascii="Calibri" w:eastAsia="Times New Roman" w:hAnsi="Calibri" w:cs="Calibri"/>
+                <w:color w:val="000000"/>
+                <w:sz w:val="22"/>
+              </w:rPr>
+              <w:t> </w:t>
+            </w:r>
+          </w:p>
+        </w:tc>
+        <w:tc>
+          <w:tcPr>
+            <w:tcW w:w="2250" w:type="dxa"/>
+            <w:tcBorders>
+              <w:top w:val="nil"/>
+              <w:left w:val="nil"/>
+              <w:bottom w:val="single" w:sz="4" w:space="0" w:color="auto"/>
+              <w:right w:val="single" w:sz="4" w:space="0" w:color="auto"/>
+            </w:tcBorders>
+            <w:shd w:val="clear" w:color="auto" w:fill="auto"/>
+            <w:noWrap/>
+            <w:vAlign w:val="bottom"/>
+            <w:hideMark/>
+          </w:tcPr>
+          <w:p>
+            <w:pPr>
+              <w:spacing w:after="0" w:line="240" w:lineRule="auto"/>
+              <w:jc w:val="center"/>
+              <w:rPr>
+                <w:rFonts w:ascii="Calibri" w:eastAsia="Times New Roman" w:hAnsi="Calibri" w:cs="Calibri"/>
+                <w:color w:val="000000"/>
+                <w:sz w:val="22"/>
+              </w:rPr>
+            </w:pPr>
+            <w:r>
+              <w:rPr>
+                <w:rFonts w:ascii="Calibri" w:eastAsia="Times New Roman" w:hAnsi="Calibri" w:cs="Calibri"/>
+                <w:color w:val="000000"/>
+                <w:sz w:val="22"/>
+              </w:rPr>
+              <w:t>18750</w:t>
+            </w:r>
+          </w:p>
+        </w:tc>
+        <w:tc>
+          <w:tcPr>
+            <w:tcW w:w="1980" w:type="dxa"/>
+            <w:tcBorders>
+              <w:top w:val="nil"/>
+              <w:left w:val="nil"/>
+              <w:bottom w:val="single" w:sz="4" w:space="0" w:color="auto"/>
+              <w:right w:val="single" w:sz="4" w:space="0" w:color="auto"/>
+            </w:tcBorders>
+            <w:shd w:val="clear" w:color="auto" w:fill="auto"/>
+            <w:noWrap/>
+            <w:vAlign w:val="bottom"/>
+            <w:hideMark/>
+          </w:tcPr>
+          <w:p>
+            <w:pPr>
+              <w:spacing w:after="0" w:line="240" w:lineRule="auto"/>
+              <w:jc w:val="center"/>
+              <w:rPr>
+                <w:rFonts w:ascii="Calibri" w:eastAsia="Times New Roman" w:hAnsi="Calibri" w:cs="Calibri"/>
+                <w:color w:val="000000"/>
+                <w:sz w:val="22"/>
+              </w:rPr>
+            </w:pPr>
+            <w:r>
+              <w:rPr>
+                <w:rFonts w:ascii="Calibri" w:eastAsia="Times New Roman" w:hAnsi="Calibri" w:cs="Calibri"/>
+                <w:color w:val="000000"/>
+                <w:sz w:val="22"/>
+              </w:rPr>
+              <w:t> </w:t>
+            </w:r>
+          </w:p>
+        </w:tc>
+        <w:tc>
+          <w:tcPr>
+            <w:tcW w:w="2425" w:type="dxa"/>
+            <w:tcBorders>
+              <w:top w:val="nil"/>
+              <w:left w:val="nil"/>
+              <w:bottom w:val="single" w:sz="4" w:space="0" w:color="auto"/>
+              <w:right w:val="single" w:sz="4" w:space="0" w:color="auto"/>
+            </w:tcBorders>
+            <w:shd w:val="clear" w:color="auto" w:fill="auto"/>
+            <w:noWrap/>
+            <w:vAlign w:val="bottom"/>
+            <w:hideMark/>
+          </w:tcPr>
+          <w:p>
+            <w:pPr>
+              <w:spacing w:after="0" w:line="240" w:lineRule="auto"/>
+              <w:jc w:val="center"/>
+              <w:rPr>
+                <w:rFonts w:ascii="Calibri" w:eastAsia="Times New Roman" w:hAnsi="Calibri" w:cs="Calibri"/>
+                <w:color w:val="000000"/>
+                <w:sz w:val="22"/>
+              </w:rPr>
+            </w:pPr>
+            <w:r>
+              <w:rPr>
+                <w:rFonts w:ascii="Calibri" w:eastAsia="Times New Roman" w:hAnsi="Calibri" w:cs="Calibri"/>
+                <w:color w:val="000000"/>
+                <w:sz w:val="22"/>
+              </w:rPr>
+              <w:t>825</w:t>
+            </w:r>
+          </w:p>
+        </w:tc>
+      </w:tr>
+      <w:tr>
+        <w:trPr>
+          <w:trHeight w:val="300"/>
+        </w:trPr>
+        <w:tc>
+          <w:tcPr>
+            <w:tcW w:w="805" w:type="dxa"/>
+            <w:tcBorders>
+              <w:top w:val="nil"/>
+              <w:left w:val="single" w:sz="4" w:space="0" w:color="auto"/>
+              <w:bottom w:val="single" w:sz="4" w:space="0" w:color="auto"/>
+              <w:right w:val="single" w:sz="4" w:space="0" w:color="auto"/>
+            </w:tcBorders>
+            <w:shd w:val="clear" w:color="auto" w:fill="auto"/>
+            <w:noWrap/>
+            <w:vAlign w:val="bottom"/>
+            <w:hideMark/>
+          </w:tcPr>
+          <w:p>
+            <w:pPr>
+              <w:spacing w:after="0" w:line="240" w:lineRule="auto"/>
+              <w:jc w:val="center"/>
+              <w:rPr>
+                <w:rFonts w:ascii="Calibri" w:eastAsia="Times New Roman" w:hAnsi="Calibri" w:cs="Calibri"/>
+                <w:color w:val="000000"/>
+                <w:sz w:val="22"/>
+              </w:rPr>
+            </w:pPr>
+            <w:r>
+              <w:rPr>
+                <w:rFonts w:ascii="Calibri" w:eastAsia="Times New Roman" w:hAnsi="Calibri" w:cs="Calibri"/>
+                <w:color w:val="000000"/>
+                <w:sz w:val="22"/>
+              </w:rPr>
+              <w:t>200</w:t>
+            </w:r>
+          </w:p>
+        </w:tc>
+        <w:tc>
+          <w:tcPr>
+            <w:tcW w:w="1890" w:type="dxa"/>
+            <w:tcBorders>
+              <w:top w:val="nil"/>
+              <w:left w:val="nil"/>
+              <w:bottom w:val="single" w:sz="4" w:space="0" w:color="auto"/>
+              <w:right w:val="single" w:sz="4" w:space="0" w:color="auto"/>
+            </w:tcBorders>
+            <w:shd w:val="clear" w:color="auto" w:fill="auto"/>
+            <w:noWrap/>
+            <w:vAlign w:val="bottom"/>
+            <w:hideMark/>
+          </w:tcPr>
+          <w:p>
+            <w:pPr>
+              <w:spacing w:after="0" w:line="240" w:lineRule="auto"/>
+              <w:jc w:val="center"/>
+              <w:rPr>
+                <w:rFonts w:ascii="Calibri" w:eastAsia="Times New Roman" w:hAnsi="Calibri" w:cs="Calibri"/>
+                <w:color w:val="000000"/>
+                <w:sz w:val="22"/>
+              </w:rPr>
+            </w:pPr>
+            <w:r>
+              <w:rPr>
+                <w:rFonts w:ascii="Calibri" w:eastAsia="Times New Roman" w:hAnsi="Calibri" w:cs="Calibri"/>
+                <w:color w:val="000000"/>
+                <w:sz w:val="22"/>
+              </w:rPr>
+              <w:t> </w:t>
+            </w:r>
+          </w:p>
+        </w:tc>
+        <w:tc>
+          <w:tcPr>
+            <w:tcW w:w="2250" w:type="dxa"/>
+            <w:tcBorders>
+              <w:top w:val="nil"/>
+              <w:left w:val="nil"/>
+              <w:bottom w:val="single" w:sz="4" w:space="0" w:color="auto"/>
+              <w:right w:val="single" w:sz="4" w:space="0" w:color="auto"/>
+            </w:tcBorders>
+            <w:shd w:val="clear" w:color="auto" w:fill="auto"/>
+            <w:noWrap/>
+            <w:vAlign w:val="bottom"/>
+            <w:hideMark/>
+          </w:tcPr>
+          <w:p>
+            <w:pPr>
+              <w:spacing w:after="0" w:line="240" w:lineRule="auto"/>
+              <w:jc w:val="center"/>
+              <w:rPr>
+                <w:rFonts w:ascii="Calibri" w:eastAsia="Times New Roman" w:hAnsi="Calibri" w:cs="Calibri"/>
+                <w:color w:val="000000"/>
+                <w:sz w:val="22"/>
+              </w:rPr>
+            </w:pPr>
+            <w:r>
+              <w:rPr>
+                <w:rFonts w:ascii="Calibri" w:eastAsia="Times New Roman" w:hAnsi="Calibri" w:cs="Calibri"/>
+                <w:color w:val="000000"/>
+                <w:sz w:val="22"/>
+              </w:rPr>
+              <w:t>31115</w:t>
+            </w:r>
+          </w:p>
+        </w:tc>
+        <w:tc>
+          <w:tcPr>
+            <w:tcW w:w="1980" w:type="dxa"/>
+            <w:tcBorders>
+              <w:top w:val="nil"/>
+              <w:left w:val="nil"/>
+              <w:bottom w:val="single" w:sz="4" w:space="0" w:color="auto"/>
+              <w:right w:val="single" w:sz="4" w:space="0" w:color="auto"/>
+            </w:tcBorders>
+            <w:shd w:val="clear" w:color="auto" w:fill="auto"/>
+            <w:noWrap/>
+            <w:vAlign w:val="bottom"/>
+            <w:hideMark/>
+          </w:tcPr>
+          <w:p>
+            <w:pPr>
+              <w:spacing w:after="0" w:line="240" w:lineRule="auto"/>
+              <w:jc w:val="center"/>
+              <w:rPr>
+                <w:rFonts w:ascii="Calibri" w:eastAsia="Times New Roman" w:hAnsi="Calibri" w:cs="Calibri"/>
+                <w:color w:val="000000"/>
+                <w:sz w:val="22"/>
+              </w:rPr>
+            </w:pPr>
+            <w:r>
+              <w:rPr>
+                <w:rFonts w:ascii="Calibri" w:eastAsia="Times New Roman" w:hAnsi="Calibri" w:cs="Calibri"/>
+                <w:color w:val="000000"/>
+                <w:sz w:val="22"/>
+              </w:rPr>
+              <w:t> </w:t>
+            </w:r>
+          </w:p>
+        </w:tc>
+        <w:tc>
+          <w:tcPr>
+            <w:tcW w:w="2425" w:type="dxa"/>
+            <w:tcBorders>
+              <w:top w:val="nil"/>
+              <w:left w:val="nil"/>
+              <w:bottom w:val="single" w:sz="4" w:space="0" w:color="auto"/>
+              <w:right w:val="single" w:sz="4" w:space="0" w:color="auto"/>
+            </w:tcBorders>
+            <w:shd w:val="clear" w:color="auto" w:fill="auto"/>
+            <w:noWrap/>
+            <w:vAlign w:val="bottom"/>
+            <w:hideMark/>
+          </w:tcPr>
+          <w:p>
+            <w:pPr>
+              <w:spacing w:after="0" w:line="240" w:lineRule="auto"/>
+              <w:jc w:val="center"/>
+              <w:rPr>
+                <w:rFonts w:ascii="Calibri" w:eastAsia="Times New Roman" w:hAnsi="Calibri" w:cs="Calibri"/>
+                <w:color w:val="000000"/>
+                <w:sz w:val="22"/>
+              </w:rPr>
+            </w:pPr>
+            <w:r>
+              <w:rPr>
+                <w:rFonts w:ascii="Calibri" w:eastAsia="Times New Roman" w:hAnsi="Calibri" w:cs="Calibri"/>
+                <w:color w:val="000000"/>
+                <w:sz w:val="22"/>
+              </w:rPr>
+              <w:t>1470</w:t>
+            </w:r>
+          </w:p>
+        </w:tc>
+      </w:tr>
+      <w:tr>
+        <w:trPr>
+          <w:trHeight w:val="300"/>
+        </w:trPr>
+        <w:tc>
+          <w:tcPr>
+            <w:tcW w:w="805" w:type="dxa"/>
+            <w:tcBorders>
+              <w:top w:val="nil"/>
+              <w:left w:val="single" w:sz="4" w:space="0" w:color="auto"/>
+              <w:bottom w:val="single" w:sz="4" w:space="0" w:color="auto"/>
+              <w:right w:val="single" w:sz="4" w:space="0" w:color="auto"/>
+            </w:tcBorders>
+            <w:shd w:val="clear" w:color="auto" w:fill="auto"/>
+            <w:noWrap/>
+            <w:vAlign w:val="bottom"/>
+            <w:hideMark/>
+          </w:tcPr>
+          <w:p>
+            <w:pPr>
+              <w:spacing w:after="0" w:line="240" w:lineRule="auto"/>
+              <w:jc w:val="center"/>
+              <w:rPr>
+                <w:rFonts w:ascii="Calibri" w:eastAsia="Times New Roman" w:hAnsi="Calibri" w:cs="Calibri"/>
+                <w:color w:val="000000"/>
+                <w:sz w:val="22"/>
+              </w:rPr>
+            </w:pPr>
+            <w:r>
+              <w:rPr>
+                <w:rFonts w:ascii="Calibri" w:eastAsia="Times New Roman" w:hAnsi="Calibri" w:cs="Calibri"/>
+                <w:color w:val="000000"/>
+                <w:sz w:val="22"/>
+              </w:rPr>
+              <w:t>250</w:t>
+            </w:r>
+          </w:p>
+        </w:tc>
+        <w:tc>
+          <w:tcPr>
+            <w:tcW w:w="1890" w:type="dxa"/>
+            <w:tcBorders>
+              <w:top w:val="nil"/>
+              <w:left w:val="nil"/>
+              <w:bottom w:val="single" w:sz="4" w:space="0" w:color="auto"/>
+              <w:right w:val="single" w:sz="4" w:space="0" w:color="auto"/>
+            </w:tcBorders>
+            <w:shd w:val="clear" w:color="auto" w:fill="auto"/>
+            <w:noWrap/>
+            <w:vAlign w:val="bottom"/>
+            <w:hideMark/>
+          </w:tcPr>
+          <w:p>
+            <w:pPr>
+              <w:spacing w:after="0" w:line="240" w:lineRule="auto"/>
+              <w:jc w:val="center"/>
+              <w:rPr>
+                <w:rFonts w:ascii="Calibri" w:eastAsia="Times New Roman" w:hAnsi="Calibri" w:cs="Calibri"/>
+                <w:color w:val="000000"/>
+                <w:sz w:val="22"/>
+              </w:rPr>
+            </w:pPr>
+            <w:r>
+              <w:rPr>
+                <w:rFonts w:ascii="Calibri" w:eastAsia="Times New Roman" w:hAnsi="Calibri" w:cs="Calibri"/>
+                <w:color w:val="000000"/>
+                <w:sz w:val="22"/>
+              </w:rPr>
+              <w:t> </w:t>
+            </w:r>
+          </w:p>
+        </w:tc>
+        <w:tc>
+          <w:tcPr>
+            <w:tcW w:w="2250" w:type="dxa"/>
+            <w:tcBorders>
+              <w:top w:val="nil"/>
+              <w:left w:val="nil"/>
+              <w:bottom w:val="single" w:sz="4" w:space="0" w:color="auto"/>
+              <w:right w:val="single" w:sz="4" w:space="0" w:color="auto"/>
+            </w:tcBorders>
+            <w:shd w:val="clear" w:color="auto" w:fill="auto"/>
+            <w:noWrap/>
+            <w:vAlign w:val="bottom"/>
+            <w:hideMark/>
+          </w:tcPr>
+          <w:p>
+            <w:pPr>
+              <w:spacing w:after="0" w:line="240" w:lineRule="auto"/>
+              <w:jc w:val="center"/>
+              <w:rPr>
+                <w:rFonts w:ascii="Calibri" w:eastAsia="Times New Roman" w:hAnsi="Calibri" w:cs="Calibri"/>
+                <w:color w:val="000000"/>
+                <w:sz w:val="22"/>
+              </w:rPr>
+            </w:pPr>
+            <w:r>
+              <w:rPr>
+                <w:rFonts w:ascii="Calibri" w:eastAsia="Times New Roman" w:hAnsi="Calibri" w:cs="Calibri"/>
+                <w:color w:val="000000"/>
+                <w:sz w:val="22"/>
+              </w:rPr>
+              <w:t>45890</w:t>
+            </w:r>
+          </w:p>
+        </w:tc>
+        <w:tc>
+          <w:tcPr>
+            <w:tcW w:w="1980" w:type="dxa"/>
+            <w:tcBorders>
+              <w:top w:val="nil"/>
+              <w:left w:val="nil"/>
+              <w:bottom w:val="single" w:sz="4" w:space="0" w:color="auto"/>
+              <w:right w:val="single" w:sz="4" w:space="0" w:color="auto"/>
+            </w:tcBorders>
+            <w:shd w:val="clear" w:color="auto" w:fill="auto"/>
+            <w:noWrap/>
+            <w:vAlign w:val="bottom"/>
+            <w:hideMark/>
+          </w:tcPr>
+          <w:p>
+            <w:pPr>
+              <w:spacing w:after="0" w:line="240" w:lineRule="auto"/>
+              <w:jc w:val="center"/>
+              <w:rPr>
+                <w:rFonts w:ascii="Calibri" w:eastAsia="Times New Roman" w:hAnsi="Calibri" w:cs="Calibri"/>
+                <w:color w:val="000000"/>
+                <w:sz w:val="22"/>
+              </w:rPr>
+            </w:pPr>
+            <w:r>
+              <w:rPr>
+                <w:rFonts w:ascii="Calibri" w:eastAsia="Times New Roman" w:hAnsi="Calibri" w:cs="Calibri"/>
+                <w:color w:val="000000"/>
+                <w:sz w:val="22"/>
+              </w:rPr>
+              <w:t> </w:t>
+            </w:r>
+          </w:p>
+        </w:tc>
+        <w:tc>
+          <w:tcPr>
+            <w:tcW w:w="2425" w:type="dxa"/>
+            <w:tcBorders>
+              <w:top w:val="nil"/>
+              <w:left w:val="nil"/>
+              <w:bottom w:val="single" w:sz="4" w:space="0" w:color="auto"/>
+              <w:right w:val="single" w:sz="4" w:space="0" w:color="auto"/>
+            </w:tcBorders>
+            <w:shd w:val="clear" w:color="auto" w:fill="auto"/>
+            <w:noWrap/>
+            <w:vAlign w:val="bottom"/>
+            <w:hideMark/>
+          </w:tcPr>
+          <w:p>
+            <w:pPr>
+              <w:spacing w:after="0" w:line="240" w:lineRule="auto"/>
+              <w:jc w:val="center"/>
+              <w:rPr>
+                <w:rFonts w:ascii="Calibri" w:eastAsia="Times New Roman" w:hAnsi="Calibri" w:cs="Calibri"/>
+                <w:color w:val="000000"/>
+                <w:sz w:val="22"/>
+              </w:rPr>
+            </w:pPr>
+            <w:r>
+              <w:rPr>
+                <w:rFonts w:ascii="Calibri" w:eastAsia="Times New Roman" w:hAnsi="Calibri" w:cs="Calibri"/>
+                <w:color w:val="000000"/>
+                <w:sz w:val="22"/>
+              </w:rPr>
+              <w:t>2302</w:t>
+            </w:r>
+          </w:p>
+        </w:tc>
+      </w:tr>
+      <w:tr>
+        <w:trPr>
+          <w:trHeight w:val="300"/>
+        </w:trPr>
+        <w:tc>
+          <w:tcPr>
+            <w:tcW w:w="805" w:type="dxa"/>
+            <w:tcBorders>
+              <w:top w:val="nil"/>
+              <w:left w:val="single" w:sz="4" w:space="0" w:color="auto"/>
+              <w:bottom w:val="single" w:sz="4" w:space="0" w:color="auto"/>
+              <w:right w:val="single" w:sz="4" w:space="0" w:color="auto"/>
+            </w:tcBorders>
+            <w:shd w:val="clear" w:color="auto" w:fill="auto"/>
+            <w:noWrap/>
+            <w:vAlign w:val="bottom"/>
+            <w:hideMark/>
+          </w:tcPr>
+          <w:p>
+            <w:pPr>
+              <w:spacing w:after="0" w:line="240" w:lineRule="auto"/>
+              <w:jc w:val="center"/>
+              <w:rPr>
+                <w:rFonts w:ascii="Calibri" w:eastAsia="Times New Roman" w:hAnsi="Calibri" w:cs="Calibri"/>
+                <w:color w:val="000000"/>
+                <w:sz w:val="22"/>
+              </w:rPr>
+            </w:pPr>
+            <w:r>
+              <w:rPr>
+                <w:rFonts w:ascii="Calibri" w:eastAsia="Times New Roman" w:hAnsi="Calibri" w:cs="Calibri"/>
+                <w:color w:val="000000"/>
+                <w:sz w:val="22"/>
+              </w:rPr>
+              <w:t>300</w:t>
+            </w:r>
+          </w:p>
+        </w:tc>
+        <w:tc>
+          <w:tcPr>
+            <w:tcW w:w="1890" w:type="dxa"/>
+            <w:tcBorders>
+              <w:top w:val="nil"/>
+              <w:left w:val="nil"/>
+              <w:bottom w:val="single" w:sz="4" w:space="0" w:color="auto"/>
+              <w:right w:val="single" w:sz="4" w:space="0" w:color="auto"/>
+            </w:tcBorders>
+            <w:shd w:val="clear" w:color="auto" w:fill="auto"/>
+            <w:noWrap/>
+            <w:vAlign w:val="bottom"/>
+            <w:hideMark/>
+          </w:tcPr>
+          <w:p>
+            <w:pPr>
+              <w:spacing w:after="0" w:line="240" w:lineRule="auto"/>
+              <w:jc w:val="center"/>
+              <w:rPr>
+                <w:rFonts w:ascii="Calibri" w:eastAsia="Times New Roman" w:hAnsi="Calibri" w:cs="Calibri"/>
+                <w:color w:val="000000"/>
+                <w:sz w:val="22"/>
+              </w:rPr>
+            </w:pPr>
+            <w:r>
+              <w:rPr>
+                <w:rFonts w:ascii="Calibri" w:eastAsia="Times New Roman" w:hAnsi="Calibri" w:cs="Calibri"/>
+                <w:color w:val="000000"/>
+                <w:sz w:val="22"/>
+              </w:rPr>
+              <w:t> </w:t>
+            </w:r>
+          </w:p>
+        </w:tc>
+        <w:tc>
+          <w:tcPr>
+            <w:tcW w:w="2250" w:type="dxa"/>
+            <w:tcBorders>
+              <w:top w:val="nil"/>
+              <w:left w:val="nil"/>
+              <w:bottom w:val="single" w:sz="4" w:space="0" w:color="auto"/>
+              <w:right w:val="single" w:sz="4" w:space="0" w:color="auto"/>
+            </w:tcBorders>
+            <w:shd w:val="clear" w:color="auto" w:fill="auto"/>
+            <w:noWrap/>
+            <w:vAlign w:val="bottom"/>
+            <w:hideMark/>
+          </w:tcPr>
+          <w:p>
+            <w:pPr>
+              <w:spacing w:after="0" w:line="240" w:lineRule="auto"/>
+              <w:jc w:val="center"/>
+              <w:rPr>
+                <w:rFonts w:ascii="Calibri" w:eastAsia="Times New Roman" w:hAnsi="Calibri" w:cs="Calibri"/>
+                <w:color w:val="000000"/>
+                <w:sz w:val="22"/>
+              </w:rPr>
+            </w:pPr>
+            <w:r>
+              <w:rPr>
+                <w:rFonts w:ascii="Calibri" w:eastAsia="Times New Roman" w:hAnsi="Calibri" w:cs="Calibri"/>
+                <w:color w:val="000000"/>
+                <w:sz w:val="22"/>
+              </w:rPr>
+              <w:t>62848</w:t>
+            </w:r>
+          </w:p>
+        </w:tc>
+        <w:tc>
+          <w:tcPr>
+            <w:tcW w:w="1980" w:type="dxa"/>
+            <w:tcBorders>
+              <w:top w:val="nil"/>
+              <w:left w:val="nil"/>
+              <w:bottom w:val="single" w:sz="4" w:space="0" w:color="auto"/>
+              <w:right w:val="single" w:sz="4" w:space="0" w:color="auto"/>
+            </w:tcBorders>
+            <w:shd w:val="clear" w:color="auto" w:fill="auto"/>
+            <w:noWrap/>
+            <w:vAlign w:val="bottom"/>
+            <w:hideMark/>
+          </w:tcPr>
+          <w:p>
+            <w:pPr>
+              <w:spacing w:after="0" w:line="240" w:lineRule="auto"/>
+              <w:jc w:val="center"/>
+              <w:rPr>
+                <w:rFonts w:ascii="Calibri" w:eastAsia="Times New Roman" w:hAnsi="Calibri" w:cs="Calibri"/>
+                <w:color w:val="000000"/>
+                <w:sz w:val="22"/>
+              </w:rPr>
+            </w:pPr>
+            <w:r>
+              <w:rPr>
+                <w:rFonts w:ascii="Calibri" w:eastAsia="Times New Roman" w:hAnsi="Calibri" w:cs="Calibri"/>
+                <w:color w:val="000000"/>
+                <w:sz w:val="22"/>
+              </w:rPr>
+              <w:t> </w:t>
+            </w:r>
+          </w:p>
+        </w:tc>
+        <w:tc>
+          <w:tcPr>
+            <w:tcW w:w="2425" w:type="dxa"/>
+            <w:tcBorders>
+              <w:top w:val="nil"/>
+              <w:left w:val="nil"/>
+              <w:bottom w:val="single" w:sz="4" w:space="0" w:color="auto"/>
+              <w:right w:val="single" w:sz="4" w:space="0" w:color="auto"/>
+            </w:tcBorders>
+            <w:shd w:val="clear" w:color="auto" w:fill="auto"/>
+            <w:noWrap/>
+            <w:vAlign w:val="bottom"/>
+            <w:hideMark/>
+          </w:tcPr>
+          <w:p>
+            <w:pPr>
+              <w:spacing w:after="0" w:line="240" w:lineRule="auto"/>
+              <w:jc w:val="center"/>
+              <w:rPr>
+                <w:rFonts w:ascii="Calibri" w:eastAsia="Times New Roman" w:hAnsi="Calibri" w:cs="Calibri"/>
+                <w:color w:val="000000"/>
+                <w:sz w:val="22"/>
+              </w:rPr>
+            </w:pPr>
+            <w:r>
+              <w:rPr>
+                <w:rFonts w:ascii="Calibri" w:eastAsia="Times New Roman" w:hAnsi="Calibri" w:cs="Calibri"/>
+                <w:color w:val="000000"/>
+                <w:sz w:val="22"/>
+              </w:rPr>
+              <w:t>3318</w:t>
+            </w:r>
+          </w:p>
+        </w:tc>
+      </w:tr>
+    </w:tbl>
+    <w:p/>
+    <w:p>
       <w:bookmarkStart w:id="45" w:name="_GoBack"/>
       <w:bookmarkEnd w:id="45"/>
       <w:r>
@@ -12813,7 +14577,7 @@
         <w:spacing w:line="480" w:lineRule="auto"/>
         <w:contextualSpacing/>
       </w:pPr>
-      <w:hyperlink r:id="rId10" w:history="1">
+      <w:hyperlink r:id="rId12" w:history="1">
         <w:r>
           <w:rPr>
             <w:rStyle w:val="Hyperlink"/>
@@ -19584,7 +21348,7 @@
     </w:p>
     <w:p/>
     <w:sectPr>
-      <w:footerReference w:type="default" r:id="rId11"/>
+      <w:footerReference w:type="default" r:id="rId13"/>
       <w:pgSz w:w="12240" w:h="15840"/>
       <w:pgMar w:top="1440" w:right="1440" w:bottom="1440" w:left="1440" w:header="720" w:footer="720" w:gutter="0"/>
       <w:pgNumType w:start="1"/>
@@ -21191,7 +22955,7 @@
 </file>
 
 <file path=customXml/itemProps1.xml><?xml version="1.0" encoding="utf-8"?>
-<ds:datastoreItem xmlns:ds="http://schemas.openxmlformats.org/officeDocument/2006/customXml" ds:itemID="{95B0F874-5DE8-47F1-B413-F1565E631A38}">
+<ds:datastoreItem xmlns:ds="http://schemas.openxmlformats.org/officeDocument/2006/customXml" ds:itemID="{9F4DCE8A-B9E1-4A6E-9702-E2B492D0D5B0}">
   <ds:schemaRefs>
     <ds:schemaRef ds:uri="http://schemas.openxmlformats.org/officeDocument/2006/bibliography"/>
   </ds:schemaRefs>

</xml_diff>

<commit_message>
results section of report
</commit_message>
<xml_diff>
--- a/doc/ProjectReport.docx
+++ b/doc/ProjectReport.docx
@@ -292,8 +292,8 @@
           <w:sz w:val="28"/>
         </w:rPr>
       </w:pPr>
-      <w:bookmarkStart w:id="0" w:name="_Toc513551287"/>
-      <w:bookmarkStart w:id="1" w:name="_Toc513551303"/>
+      <w:bookmarkStart w:id="0" w:name="_Toc513564311"/>
+      <w:bookmarkStart w:id="1" w:name="_Toc513564332"/>
       <w:r>
         <w:rPr>
           <w:rFonts w:ascii="Times New Roman" w:hAnsi="Times New Roman" w:cs="Times New Roman"/>
@@ -584,8 +584,8 @@
         <w:br w:type="page"/>
       </w:r>
     </w:p>
-    <w:bookmarkStart w:id="2" w:name="_Toc513551304" w:displacedByCustomXml="next"/>
-    <w:bookmarkStart w:id="3" w:name="_Toc513551288" w:displacedByCustomXml="next"/>
+    <w:bookmarkStart w:id="2" w:name="_Toc513564333" w:displacedByCustomXml="next"/>
+    <w:bookmarkStart w:id="3" w:name="_Toc513564312" w:displacedByCustomXml="next"/>
     <w:sdt>
       <w:sdtPr>
         <w:rPr>
@@ -661,7 +661,7 @@
           <w:r>
             <w:fldChar w:fldCharType="separate"/>
           </w:r>
-          <w:hyperlink w:anchor="_Toc513551287" w:history="1">
+          <w:hyperlink w:anchor="_Toc513564311" w:history="1">
             <w:r>
               <w:rPr>
                 <w:rStyle w:val="Hyperlink"/>
@@ -690,7 +690,7 @@
                 <w:noProof/>
                 <w:webHidden/>
               </w:rPr>
-              <w:instrText xml:space="preserve"> PAGEREF _Toc513551287 \h </w:instrText>
+              <w:instrText xml:space="preserve"> PAGEREF _Toc513564311 \h </w:instrText>
             </w:r>
             <w:r>
               <w:rPr>
@@ -733,7 +733,7 @@
               <w:sz w:val="22"/>
             </w:rPr>
           </w:pPr>
-          <w:hyperlink w:anchor="_Toc513551288" w:history="1">
+          <w:hyperlink w:anchor="_Toc513564312" w:history="1">
             <w:r>
               <w:rPr>
                 <w:rStyle w:val="Hyperlink"/>
@@ -762,7 +762,7 @@
                 <w:noProof/>
                 <w:webHidden/>
               </w:rPr>
-              <w:instrText xml:space="preserve"> PAGEREF _Toc513551288 \h </w:instrText>
+              <w:instrText xml:space="preserve"> PAGEREF _Toc513564312 \h </w:instrText>
             </w:r>
             <w:r>
               <w:rPr>
@@ -805,7 +805,7 @@
               <w:sz w:val="22"/>
             </w:rPr>
           </w:pPr>
-          <w:hyperlink w:anchor="_Toc513551289" w:history="1">
+          <w:hyperlink w:anchor="_Toc513564313" w:history="1">
             <w:r>
               <w:rPr>
                 <w:rStyle w:val="Hyperlink"/>
@@ -834,7 +834,7 @@
                 <w:noProof/>
                 <w:webHidden/>
               </w:rPr>
-              <w:instrText xml:space="preserve"> PAGEREF _Toc513551289 \h </w:instrText>
+              <w:instrText xml:space="preserve"> PAGEREF _Toc513564313 \h </w:instrText>
             </w:r>
             <w:r>
               <w:rPr>
@@ -877,7 +877,7 @@
               <w:sz w:val="22"/>
             </w:rPr>
           </w:pPr>
-          <w:hyperlink w:anchor="_Toc513551290" w:history="1">
+          <w:hyperlink w:anchor="_Toc513564314" w:history="1">
             <w:r>
               <w:rPr>
                 <w:rStyle w:val="Hyperlink"/>
@@ -906,7 +906,7 @@
                 <w:noProof/>
                 <w:webHidden/>
               </w:rPr>
-              <w:instrText xml:space="preserve"> PAGEREF _Toc513551290 \h </w:instrText>
+              <w:instrText xml:space="preserve"> PAGEREF _Toc513564314 \h </w:instrText>
             </w:r>
             <w:r>
               <w:rPr>
@@ -949,7 +949,7 @@
               <w:sz w:val="22"/>
             </w:rPr>
           </w:pPr>
-          <w:hyperlink w:anchor="_Toc513551291" w:history="1">
+          <w:hyperlink w:anchor="_Toc513564315" w:history="1">
             <w:r>
               <w:rPr>
                 <w:rStyle w:val="Hyperlink"/>
@@ -978,7 +978,7 @@
                 <w:noProof/>
                 <w:webHidden/>
               </w:rPr>
-              <w:instrText xml:space="preserve"> PAGEREF _Toc513551291 \h </w:instrText>
+              <w:instrText xml:space="preserve"> PAGEREF _Toc513564315 \h </w:instrText>
             </w:r>
             <w:r>
               <w:rPr>
@@ -1021,7 +1021,7 @@
               <w:sz w:val="22"/>
             </w:rPr>
           </w:pPr>
-          <w:hyperlink w:anchor="_Toc513551292" w:history="1">
+          <w:hyperlink w:anchor="_Toc513564316" w:history="1">
             <w:r>
               <w:rPr>
                 <w:rStyle w:val="Hyperlink"/>
@@ -1050,7 +1050,7 @@
                 <w:noProof/>
                 <w:webHidden/>
               </w:rPr>
-              <w:instrText xml:space="preserve"> PAGEREF _Toc513551292 \h </w:instrText>
+              <w:instrText xml:space="preserve"> PAGEREF _Toc513564316 \h </w:instrText>
             </w:r>
             <w:r>
               <w:rPr>
@@ -1093,7 +1093,7 @@
               <w:sz w:val="22"/>
             </w:rPr>
           </w:pPr>
-          <w:hyperlink w:anchor="_Toc513551293" w:history="1">
+          <w:hyperlink w:anchor="_Toc513564317" w:history="1">
             <w:r>
               <w:rPr>
                 <w:rStyle w:val="Hyperlink"/>
@@ -1122,7 +1122,7 @@
                 <w:noProof/>
                 <w:webHidden/>
               </w:rPr>
-              <w:instrText xml:space="preserve"> PAGEREF _Toc513551293 \h </w:instrText>
+              <w:instrText xml:space="preserve"> PAGEREF _Toc513564317 \h </w:instrText>
             </w:r>
             <w:r>
               <w:rPr>
@@ -1165,7 +1165,7 @@
               <w:sz w:val="22"/>
             </w:rPr>
           </w:pPr>
-          <w:hyperlink w:anchor="_Toc513551294" w:history="1">
+          <w:hyperlink w:anchor="_Toc513564318" w:history="1">
             <w:r>
               <w:rPr>
                 <w:rStyle w:val="Hyperlink"/>
@@ -1194,7 +1194,7 @@
                 <w:noProof/>
                 <w:webHidden/>
               </w:rPr>
-              <w:instrText xml:space="preserve"> PAGEREF _Toc513551294 \h </w:instrText>
+              <w:instrText xml:space="preserve"> PAGEREF _Toc513564318 \h </w:instrText>
             </w:r>
             <w:r>
               <w:rPr>
@@ -1237,7 +1237,7 @@
               <w:sz w:val="22"/>
             </w:rPr>
           </w:pPr>
-          <w:hyperlink w:anchor="_Toc513551295" w:history="1">
+          <w:hyperlink w:anchor="_Toc513564319" w:history="1">
             <w:r>
               <w:rPr>
                 <w:rStyle w:val="Hyperlink"/>
@@ -1266,7 +1266,7 @@
                 <w:noProof/>
                 <w:webHidden/>
               </w:rPr>
-              <w:instrText xml:space="preserve"> PAGEREF _Toc513551295 \h </w:instrText>
+              <w:instrText xml:space="preserve"> PAGEREF _Toc513564319 \h </w:instrText>
             </w:r>
             <w:r>
               <w:rPr>
@@ -1309,7 +1309,7 @@
               <w:sz w:val="22"/>
             </w:rPr>
           </w:pPr>
-          <w:hyperlink w:anchor="_Toc513551296" w:history="1">
+          <w:hyperlink w:anchor="_Toc513564320" w:history="1">
             <w:r>
               <w:rPr>
                 <w:rStyle w:val="Hyperlink"/>
@@ -1338,7 +1338,7 @@
                 <w:noProof/>
                 <w:webHidden/>
               </w:rPr>
-              <w:instrText xml:space="preserve"> PAGEREF _Toc513551296 \h </w:instrText>
+              <w:instrText xml:space="preserve"> PAGEREF _Toc513564320 \h </w:instrText>
             </w:r>
             <w:r>
               <w:rPr>
@@ -1381,7 +1381,7 @@
               <w:sz w:val="22"/>
             </w:rPr>
           </w:pPr>
-          <w:hyperlink w:anchor="_Toc513551297" w:history="1">
+          <w:hyperlink w:anchor="_Toc513564321" w:history="1">
             <w:r>
               <w:rPr>
                 <w:rStyle w:val="Hyperlink"/>
@@ -1410,7 +1410,7 @@
                 <w:noProof/>
                 <w:webHidden/>
               </w:rPr>
-              <w:instrText xml:space="preserve"> PAGEREF _Toc513551297 \h </w:instrText>
+              <w:instrText xml:space="preserve"> PAGEREF _Toc513564321 \h </w:instrText>
             </w:r>
             <w:r>
               <w:rPr>
@@ -1453,7 +1453,7 @@
               <w:sz w:val="22"/>
             </w:rPr>
           </w:pPr>
-          <w:hyperlink w:anchor="_Toc513551298" w:history="1">
+          <w:hyperlink w:anchor="_Toc513564322" w:history="1">
             <w:r>
               <w:rPr>
                 <w:rStyle w:val="Hyperlink"/>
@@ -1481,7 +1481,7 @@
                 <w:noProof/>
                 <w:webHidden/>
               </w:rPr>
-              <w:instrText xml:space="preserve"> PAGEREF _Toc513551298 \h </w:instrText>
+              <w:instrText xml:space="preserve"> PAGEREF _Toc513564322 \h </w:instrText>
             </w:r>
             <w:r>
               <w:rPr>
@@ -1524,7 +1524,7 @@
               <w:sz w:val="22"/>
             </w:rPr>
           </w:pPr>
-          <w:hyperlink w:anchor="_Toc513551299" w:history="1">
+          <w:hyperlink w:anchor="_Toc513564323" w:history="1">
             <w:r>
               <w:rPr>
                 <w:rStyle w:val="Hyperlink"/>
@@ -1553,7 +1553,7 @@
                 <w:noProof/>
                 <w:webHidden/>
               </w:rPr>
-              <w:instrText xml:space="preserve"> PAGEREF _Toc513551299 \h </w:instrText>
+              <w:instrText xml:space="preserve"> PAGEREF _Toc513564323 \h </w:instrText>
             </w:r>
             <w:r>
               <w:rPr>
@@ -1596,7 +1596,7 @@
               <w:sz w:val="22"/>
             </w:rPr>
           </w:pPr>
-          <w:hyperlink w:anchor="_Toc513551300" w:history="1">
+          <w:hyperlink w:anchor="_Toc513564324" w:history="1">
             <w:r>
               <w:rPr>
                 <w:rStyle w:val="Hyperlink"/>
@@ -1624,7 +1624,7 @@
                 <w:noProof/>
                 <w:webHidden/>
               </w:rPr>
-              <w:instrText xml:space="preserve"> PAGEREF _Toc513551300 \h </w:instrText>
+              <w:instrText xml:space="preserve"> PAGEREF _Toc513564324 \h </w:instrText>
             </w:r>
             <w:r>
               <w:rPr>
@@ -1667,7 +1667,7 @@
               <w:sz w:val="22"/>
             </w:rPr>
           </w:pPr>
-          <w:hyperlink w:anchor="_Toc513551301" w:history="1">
+          <w:hyperlink w:anchor="_Toc513564325" w:history="1">
             <w:r>
               <w:rPr>
                 <w:rStyle w:val="Hyperlink"/>
@@ -1675,7 +1675,7 @@
                 <w:b/>
                 <w:noProof/>
               </w:rPr>
-              <w:t>References</w:t>
+              <w:t>Results</w:t>
             </w:r>
             <w:r>
               <w:rPr>
@@ -1696,7 +1696,7 @@
                 <w:noProof/>
                 <w:webHidden/>
               </w:rPr>
-              <w:instrText xml:space="preserve"> PAGEREF _Toc513551301 \h </w:instrText>
+              <w:instrText xml:space="preserve"> PAGEREF _Toc513564325 \h </w:instrText>
             </w:r>
             <w:r>
               <w:rPr>
@@ -1739,7 +1739,291 @@
               <w:sz w:val="22"/>
             </w:rPr>
           </w:pPr>
-          <w:hyperlink w:anchor="_Toc513551302" w:history="1">
+          <w:hyperlink w:anchor="_Toc513564326" w:history="1">
+            <w:r>
+              <w:rPr>
+                <w:rStyle w:val="Hyperlink"/>
+                <w:rFonts w:cs="Times New Roman"/>
+                <w:noProof/>
+              </w:rPr>
+              <w:t>Figure 3. Solution using Gauss-Seidel Method for Poisson’s Equation</w:t>
+            </w:r>
+            <w:r>
+              <w:rPr>
+                <w:noProof/>
+                <w:webHidden/>
+              </w:rPr>
+              <w:tab/>
+            </w:r>
+            <w:r>
+              <w:rPr>
+                <w:noProof/>
+                <w:webHidden/>
+              </w:rPr>
+              <w:fldChar w:fldCharType="begin"/>
+            </w:r>
+            <w:r>
+              <w:rPr>
+                <w:noProof/>
+                <w:webHidden/>
+              </w:rPr>
+              <w:instrText xml:space="preserve"> PAGEREF _Toc513564326 \h </w:instrText>
+            </w:r>
+            <w:r>
+              <w:rPr>
+                <w:noProof/>
+                <w:webHidden/>
+              </w:rPr>
+            </w:r>
+            <w:r>
+              <w:rPr>
+                <w:noProof/>
+                <w:webHidden/>
+              </w:rPr>
+              <w:fldChar w:fldCharType="separate"/>
+            </w:r>
+            <w:r>
+              <w:rPr>
+                <w:noProof/>
+                <w:webHidden/>
+              </w:rPr>
+              <w:t>9</w:t>
+            </w:r>
+            <w:r>
+              <w:rPr>
+                <w:noProof/>
+                <w:webHidden/>
+              </w:rPr>
+              <w:fldChar w:fldCharType="end"/>
+            </w:r>
+          </w:hyperlink>
+        </w:p>
+        <w:p>
+          <w:pPr>
+            <w:pStyle w:val="TOC1"/>
+            <w:tabs>
+              <w:tab w:val="right" w:leader="dot" w:pos="9350"/>
+            </w:tabs>
+            <w:rPr>
+              <w:rFonts w:asciiTheme="minorHAnsi" w:eastAsiaTheme="minorEastAsia" w:hAnsiTheme="minorHAnsi"/>
+              <w:noProof/>
+              <w:sz w:val="22"/>
+            </w:rPr>
+          </w:pPr>
+          <w:hyperlink w:anchor="_Toc513564327" w:history="1">
+            <w:r>
+              <w:rPr>
+                <w:rStyle w:val="Hyperlink"/>
+                <w:rFonts w:cs="Times New Roman"/>
+                <w:noProof/>
+              </w:rPr>
+              <w:t>Figure 4. Solution using SOR Method for Poisson’s Equation</w:t>
+            </w:r>
+            <w:r>
+              <w:rPr>
+                <w:noProof/>
+                <w:webHidden/>
+              </w:rPr>
+              <w:tab/>
+            </w:r>
+            <w:r>
+              <w:rPr>
+                <w:noProof/>
+                <w:webHidden/>
+              </w:rPr>
+              <w:fldChar w:fldCharType="begin"/>
+            </w:r>
+            <w:r>
+              <w:rPr>
+                <w:noProof/>
+                <w:webHidden/>
+              </w:rPr>
+              <w:instrText xml:space="preserve"> PAGEREF _Toc513564327 \h </w:instrText>
+            </w:r>
+            <w:r>
+              <w:rPr>
+                <w:noProof/>
+                <w:webHidden/>
+              </w:rPr>
+            </w:r>
+            <w:r>
+              <w:rPr>
+                <w:noProof/>
+                <w:webHidden/>
+              </w:rPr>
+              <w:fldChar w:fldCharType="separate"/>
+            </w:r>
+            <w:r>
+              <w:rPr>
+                <w:noProof/>
+                <w:webHidden/>
+              </w:rPr>
+              <w:t>9</w:t>
+            </w:r>
+            <w:r>
+              <w:rPr>
+                <w:noProof/>
+                <w:webHidden/>
+              </w:rPr>
+              <w:fldChar w:fldCharType="end"/>
+            </w:r>
+          </w:hyperlink>
+        </w:p>
+        <w:p>
+          <w:pPr>
+            <w:pStyle w:val="TOC1"/>
+            <w:tabs>
+              <w:tab w:val="right" w:leader="dot" w:pos="9350"/>
+            </w:tabs>
+            <w:rPr>
+              <w:rFonts w:asciiTheme="minorHAnsi" w:eastAsiaTheme="minorEastAsia" w:hAnsiTheme="minorHAnsi"/>
+              <w:noProof/>
+              <w:sz w:val="22"/>
+            </w:rPr>
+          </w:pPr>
+          <w:hyperlink w:anchor="_Toc513564328" w:history="1">
+            <w:r>
+              <w:rPr>
+                <w:rStyle w:val="Hyperlink"/>
+                <w:rFonts w:cs="Times New Roman"/>
+                <w:noProof/>
+              </w:rPr>
+              <w:t>Table 1. Grid Convergence Study</w:t>
+            </w:r>
+            <w:r>
+              <w:rPr>
+                <w:noProof/>
+                <w:webHidden/>
+              </w:rPr>
+              <w:tab/>
+            </w:r>
+            <w:r>
+              <w:rPr>
+                <w:noProof/>
+                <w:webHidden/>
+              </w:rPr>
+              <w:fldChar w:fldCharType="begin"/>
+            </w:r>
+            <w:r>
+              <w:rPr>
+                <w:noProof/>
+                <w:webHidden/>
+              </w:rPr>
+              <w:instrText xml:space="preserve"> PAGEREF _Toc513564328 \h </w:instrText>
+            </w:r>
+            <w:r>
+              <w:rPr>
+                <w:noProof/>
+                <w:webHidden/>
+              </w:rPr>
+            </w:r>
+            <w:r>
+              <w:rPr>
+                <w:noProof/>
+                <w:webHidden/>
+              </w:rPr>
+              <w:fldChar w:fldCharType="separate"/>
+            </w:r>
+            <w:r>
+              <w:rPr>
+                <w:noProof/>
+                <w:webHidden/>
+              </w:rPr>
+              <w:t>9</w:t>
+            </w:r>
+            <w:r>
+              <w:rPr>
+                <w:noProof/>
+                <w:webHidden/>
+              </w:rPr>
+              <w:fldChar w:fldCharType="end"/>
+            </w:r>
+          </w:hyperlink>
+        </w:p>
+        <w:p>
+          <w:pPr>
+            <w:pStyle w:val="TOC1"/>
+            <w:tabs>
+              <w:tab w:val="right" w:leader="dot" w:pos="9350"/>
+            </w:tabs>
+            <w:rPr>
+              <w:rFonts w:asciiTheme="minorHAnsi" w:eastAsiaTheme="minorEastAsia" w:hAnsiTheme="minorHAnsi"/>
+              <w:noProof/>
+              <w:sz w:val="22"/>
+            </w:rPr>
+          </w:pPr>
+          <w:hyperlink w:anchor="_Toc513564329" w:history="1">
+            <w:r>
+              <w:rPr>
+                <w:rStyle w:val="Hyperlink"/>
+                <w:rFonts w:cs="Times New Roman"/>
+                <w:noProof/>
+              </w:rPr>
+              <w:t>Table 2. Relaxation Factor Optimization</w:t>
+            </w:r>
+            <w:r>
+              <w:rPr>
+                <w:noProof/>
+                <w:webHidden/>
+              </w:rPr>
+              <w:tab/>
+            </w:r>
+            <w:r>
+              <w:rPr>
+                <w:noProof/>
+                <w:webHidden/>
+              </w:rPr>
+              <w:fldChar w:fldCharType="begin"/>
+            </w:r>
+            <w:r>
+              <w:rPr>
+                <w:noProof/>
+                <w:webHidden/>
+              </w:rPr>
+              <w:instrText xml:space="preserve"> PAGEREF _Toc513564329 \h </w:instrText>
+            </w:r>
+            <w:r>
+              <w:rPr>
+                <w:noProof/>
+                <w:webHidden/>
+              </w:rPr>
+            </w:r>
+            <w:r>
+              <w:rPr>
+                <w:noProof/>
+                <w:webHidden/>
+              </w:rPr>
+              <w:fldChar w:fldCharType="separate"/>
+            </w:r>
+            <w:r>
+              <w:rPr>
+                <w:noProof/>
+                <w:webHidden/>
+              </w:rPr>
+              <w:t>10</w:t>
+            </w:r>
+            <w:r>
+              <w:rPr>
+                <w:noProof/>
+                <w:webHidden/>
+              </w:rPr>
+              <w:fldChar w:fldCharType="end"/>
+            </w:r>
+          </w:hyperlink>
+        </w:p>
+        <w:p>
+          <w:pPr>
+            <w:pStyle w:val="TOC1"/>
+            <w:tabs>
+              <w:tab w:val="right" w:leader="dot" w:pos="9350"/>
+            </w:tabs>
+            <w:rPr>
+              <w:rFonts w:asciiTheme="minorHAnsi" w:eastAsiaTheme="minorEastAsia" w:hAnsiTheme="minorHAnsi"/>
+              <w:noProof/>
+              <w:sz w:val="22"/>
+            </w:rPr>
+          </w:pPr>
+          <w:hyperlink w:anchor="_Toc513564330" w:history="1">
             <w:r>
               <w:rPr>
                 <w:rStyle w:val="Hyperlink"/>
@@ -1747,6 +2031,78 @@
                 <w:b/>
                 <w:noProof/>
               </w:rPr>
+              <w:t>References</w:t>
+            </w:r>
+            <w:r>
+              <w:rPr>
+                <w:noProof/>
+                <w:webHidden/>
+              </w:rPr>
+              <w:tab/>
+            </w:r>
+            <w:r>
+              <w:rPr>
+                <w:noProof/>
+                <w:webHidden/>
+              </w:rPr>
+              <w:fldChar w:fldCharType="begin"/>
+            </w:r>
+            <w:r>
+              <w:rPr>
+                <w:noProof/>
+                <w:webHidden/>
+              </w:rPr>
+              <w:instrText xml:space="preserve"> PAGEREF _Toc513564330 \h </w:instrText>
+            </w:r>
+            <w:r>
+              <w:rPr>
+                <w:noProof/>
+                <w:webHidden/>
+              </w:rPr>
+            </w:r>
+            <w:r>
+              <w:rPr>
+                <w:noProof/>
+                <w:webHidden/>
+              </w:rPr>
+              <w:fldChar w:fldCharType="separate"/>
+            </w:r>
+            <w:r>
+              <w:rPr>
+                <w:noProof/>
+                <w:webHidden/>
+              </w:rPr>
+              <w:t>11</w:t>
+            </w:r>
+            <w:r>
+              <w:rPr>
+                <w:noProof/>
+                <w:webHidden/>
+              </w:rPr>
+              <w:fldChar w:fldCharType="end"/>
+            </w:r>
+          </w:hyperlink>
+        </w:p>
+        <w:p>
+          <w:pPr>
+            <w:pStyle w:val="TOC1"/>
+            <w:tabs>
+              <w:tab w:val="right" w:leader="dot" w:pos="9350"/>
+            </w:tabs>
+            <w:rPr>
+              <w:rFonts w:asciiTheme="minorHAnsi" w:eastAsiaTheme="minorEastAsia" w:hAnsiTheme="minorHAnsi"/>
+              <w:noProof/>
+              <w:sz w:val="22"/>
+            </w:rPr>
+          </w:pPr>
+          <w:hyperlink w:anchor="_Toc513564331" w:history="1">
+            <w:r>
+              <w:rPr>
+                <w:rStyle w:val="Hyperlink"/>
+                <w:rFonts w:cs="Times New Roman"/>
+                <w:b/>
+                <w:noProof/>
+              </w:rPr>
               <w:t>MATLAB Code</w:t>
             </w:r>
             <w:r>
@@ -1768,7 +2124,7 @@
                 <w:noProof/>
                 <w:webHidden/>
               </w:rPr>
-              <w:instrText xml:space="preserve"> PAGEREF _Toc513551302 \h </w:instrText>
+              <w:instrText xml:space="preserve"> PAGEREF _Toc513564331 \h </w:instrText>
             </w:r>
             <w:r>
               <w:rPr>
@@ -1788,7 +2144,7 @@
                 <w:noProof/>
                 <w:webHidden/>
               </w:rPr>
-              <w:t>9</w:t>
+              <w:t>12</w:t>
             </w:r>
             <w:r>
               <w:rPr>
@@ -1841,8 +2197,8 @@
           <w:sz w:val="28"/>
         </w:rPr>
       </w:pPr>
-      <w:bookmarkStart w:id="4" w:name="_Toc513551289"/>
-      <w:bookmarkStart w:id="5" w:name="_Toc513551305"/>
+      <w:bookmarkStart w:id="4" w:name="_Toc513564313"/>
+      <w:bookmarkStart w:id="5" w:name="_Toc513564334"/>
       <w:r>
         <w:rPr>
           <w:rFonts w:ascii="Times New Roman" w:hAnsi="Times New Roman" w:cs="Times New Roman"/>
@@ -1906,7 +2262,7 @@
           <w:r>
             <w:fldChar w:fldCharType="separate"/>
           </w:r>
-          <w:hyperlink w:anchor="_Toc513551303" w:history="1">
+          <w:hyperlink w:anchor="_Toc513564332" w:history="1">
             <w:r>
               <w:rPr>
                 <w:rStyle w:val="Hyperlink"/>
@@ -1935,7 +2291,7 @@
                 <w:noProof/>
                 <w:webHidden/>
               </w:rPr>
-              <w:instrText xml:space="preserve"> PAGEREF _Toc513551303 \h </w:instrText>
+              <w:instrText xml:space="preserve"> PAGEREF _Toc513564332 \h </w:instrText>
             </w:r>
             <w:r>
               <w:rPr>
@@ -1978,7 +2334,7 @@
               <w:sz w:val="22"/>
             </w:rPr>
           </w:pPr>
-          <w:hyperlink w:anchor="_Toc513551304" w:history="1">
+          <w:hyperlink w:anchor="_Toc513564333" w:history="1">
             <w:r>
               <w:rPr>
                 <w:rStyle w:val="Hyperlink"/>
@@ -2007,7 +2363,7 @@
                 <w:noProof/>
                 <w:webHidden/>
               </w:rPr>
-              <w:instrText xml:space="preserve"> PAGEREF _Toc513551304 \h </w:instrText>
+              <w:instrText xml:space="preserve"> PAGEREF _Toc513564333 \h </w:instrText>
             </w:r>
             <w:r>
               <w:rPr>
@@ -2050,7 +2406,7 @@
               <w:sz w:val="22"/>
             </w:rPr>
           </w:pPr>
-          <w:hyperlink w:anchor="_Toc513551305" w:history="1">
+          <w:hyperlink w:anchor="_Toc513564334" w:history="1">
             <w:r>
               <w:rPr>
                 <w:rStyle w:val="Hyperlink"/>
@@ -2079,7 +2435,7 @@
                 <w:noProof/>
                 <w:webHidden/>
               </w:rPr>
-              <w:instrText xml:space="preserve"> PAGEREF _Toc513551305 \h </w:instrText>
+              <w:instrText xml:space="preserve"> PAGEREF _Toc513564334 \h </w:instrText>
             </w:r>
             <w:r>
               <w:rPr>
@@ -2122,7 +2478,7 @@
               <w:sz w:val="22"/>
             </w:rPr>
           </w:pPr>
-          <w:hyperlink w:anchor="_Toc513551306" w:history="1">
+          <w:hyperlink w:anchor="_Toc513564335" w:history="1">
             <w:r>
               <w:rPr>
                 <w:rStyle w:val="Hyperlink"/>
@@ -2151,7 +2507,7 @@
                 <w:noProof/>
                 <w:webHidden/>
               </w:rPr>
-              <w:instrText xml:space="preserve"> PAGEREF _Toc513551306 \h </w:instrText>
+              <w:instrText xml:space="preserve"> PAGEREF _Toc513564335 \h </w:instrText>
             </w:r>
             <w:r>
               <w:rPr>
@@ -2194,7 +2550,7 @@
               <w:sz w:val="22"/>
             </w:rPr>
           </w:pPr>
-          <w:hyperlink w:anchor="_Toc513551307" w:history="1">
+          <w:hyperlink w:anchor="_Toc513564336" w:history="1">
             <w:r>
               <w:rPr>
                 <w:rStyle w:val="Hyperlink"/>
@@ -2223,7 +2579,7 @@
                 <w:noProof/>
                 <w:webHidden/>
               </w:rPr>
-              <w:instrText xml:space="preserve"> PAGEREF _Toc513551307 \h </w:instrText>
+              <w:instrText xml:space="preserve"> PAGEREF _Toc513564336 \h </w:instrText>
             </w:r>
             <w:r>
               <w:rPr>
@@ -2266,7 +2622,7 @@
               <w:sz w:val="22"/>
             </w:rPr>
           </w:pPr>
-          <w:hyperlink w:anchor="_Toc513551308" w:history="1">
+          <w:hyperlink w:anchor="_Toc513564337" w:history="1">
             <w:r>
               <w:rPr>
                 <w:rStyle w:val="Hyperlink"/>
@@ -2295,7 +2651,7 @@
                 <w:noProof/>
                 <w:webHidden/>
               </w:rPr>
-              <w:instrText xml:space="preserve"> PAGEREF _Toc513551308 \h </w:instrText>
+              <w:instrText xml:space="preserve"> PAGEREF _Toc513564337 \h </w:instrText>
             </w:r>
             <w:r>
               <w:rPr>
@@ -2338,7 +2694,7 @@
               <w:sz w:val="22"/>
             </w:rPr>
           </w:pPr>
-          <w:hyperlink w:anchor="_Toc513551309" w:history="1">
+          <w:hyperlink w:anchor="_Toc513564338" w:history="1">
             <w:r>
               <w:rPr>
                 <w:rStyle w:val="Hyperlink"/>
@@ -2367,7 +2723,7 @@
                 <w:noProof/>
                 <w:webHidden/>
               </w:rPr>
-              <w:instrText xml:space="preserve"> PAGEREF _Toc513551309 \h </w:instrText>
+              <w:instrText xml:space="preserve"> PAGEREF _Toc513564338 \h </w:instrText>
             </w:r>
             <w:r>
               <w:rPr>
@@ -2410,7 +2766,7 @@
               <w:sz w:val="22"/>
             </w:rPr>
           </w:pPr>
-          <w:hyperlink w:anchor="_Toc513551310" w:history="1">
+          <w:hyperlink w:anchor="_Toc513564339" w:history="1">
             <w:r>
               <w:rPr>
                 <w:rStyle w:val="Hyperlink"/>
@@ -2439,7 +2795,7 @@
                 <w:noProof/>
                 <w:webHidden/>
               </w:rPr>
-              <w:instrText xml:space="preserve"> PAGEREF _Toc513551310 \h </w:instrText>
+              <w:instrText xml:space="preserve"> PAGEREF _Toc513564339 \h </w:instrText>
             </w:r>
             <w:r>
               <w:rPr>
@@ -2482,7 +2838,7 @@
               <w:sz w:val="22"/>
             </w:rPr>
           </w:pPr>
-          <w:hyperlink w:anchor="_Toc513551311" w:history="1">
+          <w:hyperlink w:anchor="_Toc513564340" w:history="1">
             <w:r>
               <w:rPr>
                 <w:rStyle w:val="Hyperlink"/>
@@ -2511,7 +2867,7 @@
                 <w:noProof/>
                 <w:webHidden/>
               </w:rPr>
-              <w:instrText xml:space="preserve"> PAGEREF _Toc513551311 \h </w:instrText>
+              <w:instrText xml:space="preserve"> PAGEREF _Toc513564340 \h </w:instrText>
             </w:r>
             <w:r>
               <w:rPr>
@@ -2554,7 +2910,7 @@
               <w:sz w:val="22"/>
             </w:rPr>
           </w:pPr>
-          <w:hyperlink w:anchor="_Toc513551312" w:history="1">
+          <w:hyperlink w:anchor="_Toc513564341" w:history="1">
             <w:r>
               <w:rPr>
                 <w:rStyle w:val="Hyperlink"/>
@@ -2583,7 +2939,7 @@
                 <w:noProof/>
                 <w:webHidden/>
               </w:rPr>
-              <w:instrText xml:space="preserve"> PAGEREF _Toc513551312 \h </w:instrText>
+              <w:instrText xml:space="preserve"> PAGEREF _Toc513564341 \h </w:instrText>
             </w:r>
             <w:r>
               <w:rPr>
@@ -2626,7 +2982,7 @@
               <w:sz w:val="22"/>
             </w:rPr>
           </w:pPr>
-          <w:hyperlink w:anchor="_Toc513551313" w:history="1">
+          <w:hyperlink w:anchor="_Toc513564342" w:history="1">
             <w:r>
               <w:rPr>
                 <w:rStyle w:val="Hyperlink"/>
@@ -2655,7 +3011,7 @@
                 <w:noProof/>
                 <w:webHidden/>
               </w:rPr>
-              <w:instrText xml:space="preserve"> PAGEREF _Toc513551313 \h </w:instrText>
+              <w:instrText xml:space="preserve"> PAGEREF _Toc513564342 \h </w:instrText>
             </w:r>
             <w:r>
               <w:rPr>
@@ -2698,7 +3054,7 @@
               <w:sz w:val="22"/>
             </w:rPr>
           </w:pPr>
-          <w:hyperlink w:anchor="_Toc513551314" w:history="1">
+          <w:hyperlink w:anchor="_Toc513564343" w:history="1">
             <w:r>
               <w:rPr>
                 <w:rStyle w:val="Hyperlink"/>
@@ -2726,7 +3082,7 @@
                 <w:noProof/>
                 <w:webHidden/>
               </w:rPr>
-              <w:instrText xml:space="preserve"> PAGEREF _Toc513551314 \h </w:instrText>
+              <w:instrText xml:space="preserve"> PAGEREF _Toc513564343 \h </w:instrText>
             </w:r>
             <w:r>
               <w:rPr>
@@ -2769,7 +3125,7 @@
               <w:sz w:val="22"/>
             </w:rPr>
           </w:pPr>
-          <w:hyperlink w:anchor="_Toc513551315" w:history="1">
+          <w:hyperlink w:anchor="_Toc513564344" w:history="1">
             <w:r>
               <w:rPr>
                 <w:rStyle w:val="Hyperlink"/>
@@ -2798,7 +3154,7 @@
                 <w:noProof/>
                 <w:webHidden/>
               </w:rPr>
-              <w:instrText xml:space="preserve"> PAGEREF _Toc513551315 \h </w:instrText>
+              <w:instrText xml:space="preserve"> PAGEREF _Toc513564344 \h </w:instrText>
             </w:r>
             <w:r>
               <w:rPr>
@@ -2841,7 +3197,7 @@
               <w:sz w:val="22"/>
             </w:rPr>
           </w:pPr>
-          <w:hyperlink w:anchor="_Toc513551316" w:history="1">
+          <w:hyperlink w:anchor="_Toc513564345" w:history="1">
             <w:r>
               <w:rPr>
                 <w:rStyle w:val="Hyperlink"/>
@@ -2869,7 +3225,7 @@
                 <w:noProof/>
                 <w:webHidden/>
               </w:rPr>
-              <w:instrText xml:space="preserve"> PAGEREF _Toc513551316 \h </w:instrText>
+              <w:instrText xml:space="preserve"> PAGEREF _Toc513564345 \h </w:instrText>
             </w:r>
             <w:r>
               <w:rPr>
@@ -2912,7 +3268,7 @@
               <w:sz w:val="22"/>
             </w:rPr>
           </w:pPr>
-          <w:hyperlink w:anchor="_Toc513551317" w:history="1">
+          <w:hyperlink w:anchor="_Toc513564346" w:history="1">
             <w:r>
               <w:rPr>
                 <w:rStyle w:val="Hyperlink"/>
@@ -2920,7 +3276,7 @@
                 <w:b/>
                 <w:noProof/>
               </w:rPr>
-              <w:t>References</w:t>
+              <w:t>Results</w:t>
             </w:r>
             <w:r>
               <w:rPr>
@@ -2941,7 +3297,7 @@
                 <w:noProof/>
                 <w:webHidden/>
               </w:rPr>
-              <w:instrText xml:space="preserve"> PAGEREF _Toc513551317 \h </w:instrText>
+              <w:instrText xml:space="preserve"> PAGEREF _Toc513564346 \h </w:instrText>
             </w:r>
             <w:r>
               <w:rPr>
@@ -2984,7 +3340,291 @@
               <w:sz w:val="22"/>
             </w:rPr>
           </w:pPr>
-          <w:hyperlink w:anchor="_Toc513551318" w:history="1">
+          <w:hyperlink w:anchor="_Toc513564347" w:history="1">
+            <w:r>
+              <w:rPr>
+                <w:rStyle w:val="Hyperlink"/>
+                <w:rFonts w:cs="Times New Roman"/>
+                <w:noProof/>
+              </w:rPr>
+              <w:t>Figure 3. Solution using Gauss-Seidel Method for Poisson’s Equation</w:t>
+            </w:r>
+            <w:r>
+              <w:rPr>
+                <w:noProof/>
+                <w:webHidden/>
+              </w:rPr>
+              <w:tab/>
+            </w:r>
+            <w:r>
+              <w:rPr>
+                <w:noProof/>
+                <w:webHidden/>
+              </w:rPr>
+              <w:fldChar w:fldCharType="begin"/>
+            </w:r>
+            <w:r>
+              <w:rPr>
+                <w:noProof/>
+                <w:webHidden/>
+              </w:rPr>
+              <w:instrText xml:space="preserve"> PAGEREF _Toc513564347 \h </w:instrText>
+            </w:r>
+            <w:r>
+              <w:rPr>
+                <w:noProof/>
+                <w:webHidden/>
+              </w:rPr>
+            </w:r>
+            <w:r>
+              <w:rPr>
+                <w:noProof/>
+                <w:webHidden/>
+              </w:rPr>
+              <w:fldChar w:fldCharType="separate"/>
+            </w:r>
+            <w:r>
+              <w:rPr>
+                <w:noProof/>
+                <w:webHidden/>
+              </w:rPr>
+              <w:t>9</w:t>
+            </w:r>
+            <w:r>
+              <w:rPr>
+                <w:noProof/>
+                <w:webHidden/>
+              </w:rPr>
+              <w:fldChar w:fldCharType="end"/>
+            </w:r>
+          </w:hyperlink>
+        </w:p>
+        <w:p>
+          <w:pPr>
+            <w:pStyle w:val="TOC1"/>
+            <w:tabs>
+              <w:tab w:val="right" w:leader="dot" w:pos="9350"/>
+            </w:tabs>
+            <w:rPr>
+              <w:rFonts w:asciiTheme="minorHAnsi" w:eastAsiaTheme="minorEastAsia" w:hAnsiTheme="minorHAnsi"/>
+              <w:noProof/>
+              <w:sz w:val="22"/>
+            </w:rPr>
+          </w:pPr>
+          <w:hyperlink w:anchor="_Toc513564348" w:history="1">
+            <w:r>
+              <w:rPr>
+                <w:rStyle w:val="Hyperlink"/>
+                <w:rFonts w:cs="Times New Roman"/>
+                <w:noProof/>
+              </w:rPr>
+              <w:t>Figure 4. Solution using SOR Method for Poisson’s Equation</w:t>
+            </w:r>
+            <w:r>
+              <w:rPr>
+                <w:noProof/>
+                <w:webHidden/>
+              </w:rPr>
+              <w:tab/>
+            </w:r>
+            <w:r>
+              <w:rPr>
+                <w:noProof/>
+                <w:webHidden/>
+              </w:rPr>
+              <w:fldChar w:fldCharType="begin"/>
+            </w:r>
+            <w:r>
+              <w:rPr>
+                <w:noProof/>
+                <w:webHidden/>
+              </w:rPr>
+              <w:instrText xml:space="preserve"> PAGEREF _Toc513564348 \h </w:instrText>
+            </w:r>
+            <w:r>
+              <w:rPr>
+                <w:noProof/>
+                <w:webHidden/>
+              </w:rPr>
+            </w:r>
+            <w:r>
+              <w:rPr>
+                <w:noProof/>
+                <w:webHidden/>
+              </w:rPr>
+              <w:fldChar w:fldCharType="separate"/>
+            </w:r>
+            <w:r>
+              <w:rPr>
+                <w:noProof/>
+                <w:webHidden/>
+              </w:rPr>
+              <w:t>9</w:t>
+            </w:r>
+            <w:r>
+              <w:rPr>
+                <w:noProof/>
+                <w:webHidden/>
+              </w:rPr>
+              <w:fldChar w:fldCharType="end"/>
+            </w:r>
+          </w:hyperlink>
+        </w:p>
+        <w:p>
+          <w:pPr>
+            <w:pStyle w:val="TOC1"/>
+            <w:tabs>
+              <w:tab w:val="right" w:leader="dot" w:pos="9350"/>
+            </w:tabs>
+            <w:rPr>
+              <w:rFonts w:asciiTheme="minorHAnsi" w:eastAsiaTheme="minorEastAsia" w:hAnsiTheme="minorHAnsi"/>
+              <w:noProof/>
+              <w:sz w:val="22"/>
+            </w:rPr>
+          </w:pPr>
+          <w:hyperlink w:anchor="_Toc513564349" w:history="1">
+            <w:r>
+              <w:rPr>
+                <w:rStyle w:val="Hyperlink"/>
+                <w:rFonts w:cs="Times New Roman"/>
+                <w:noProof/>
+              </w:rPr>
+              <w:t>Table 1. Grid Convergence Study</w:t>
+            </w:r>
+            <w:r>
+              <w:rPr>
+                <w:noProof/>
+                <w:webHidden/>
+              </w:rPr>
+              <w:tab/>
+            </w:r>
+            <w:r>
+              <w:rPr>
+                <w:noProof/>
+                <w:webHidden/>
+              </w:rPr>
+              <w:fldChar w:fldCharType="begin"/>
+            </w:r>
+            <w:r>
+              <w:rPr>
+                <w:noProof/>
+                <w:webHidden/>
+              </w:rPr>
+              <w:instrText xml:space="preserve"> PAGEREF _Toc513564349 \h </w:instrText>
+            </w:r>
+            <w:r>
+              <w:rPr>
+                <w:noProof/>
+                <w:webHidden/>
+              </w:rPr>
+            </w:r>
+            <w:r>
+              <w:rPr>
+                <w:noProof/>
+                <w:webHidden/>
+              </w:rPr>
+              <w:fldChar w:fldCharType="separate"/>
+            </w:r>
+            <w:r>
+              <w:rPr>
+                <w:noProof/>
+                <w:webHidden/>
+              </w:rPr>
+              <w:t>9</w:t>
+            </w:r>
+            <w:r>
+              <w:rPr>
+                <w:noProof/>
+                <w:webHidden/>
+              </w:rPr>
+              <w:fldChar w:fldCharType="end"/>
+            </w:r>
+          </w:hyperlink>
+        </w:p>
+        <w:p>
+          <w:pPr>
+            <w:pStyle w:val="TOC1"/>
+            <w:tabs>
+              <w:tab w:val="right" w:leader="dot" w:pos="9350"/>
+            </w:tabs>
+            <w:rPr>
+              <w:rFonts w:asciiTheme="minorHAnsi" w:eastAsiaTheme="minorEastAsia" w:hAnsiTheme="minorHAnsi"/>
+              <w:noProof/>
+              <w:sz w:val="22"/>
+            </w:rPr>
+          </w:pPr>
+          <w:hyperlink w:anchor="_Toc513564350" w:history="1">
+            <w:r>
+              <w:rPr>
+                <w:rStyle w:val="Hyperlink"/>
+                <w:rFonts w:cs="Times New Roman"/>
+                <w:noProof/>
+              </w:rPr>
+              <w:t>Table 2. Relaxation Factor Optimization</w:t>
+            </w:r>
+            <w:r>
+              <w:rPr>
+                <w:noProof/>
+                <w:webHidden/>
+              </w:rPr>
+              <w:tab/>
+            </w:r>
+            <w:r>
+              <w:rPr>
+                <w:noProof/>
+                <w:webHidden/>
+              </w:rPr>
+              <w:fldChar w:fldCharType="begin"/>
+            </w:r>
+            <w:r>
+              <w:rPr>
+                <w:noProof/>
+                <w:webHidden/>
+              </w:rPr>
+              <w:instrText xml:space="preserve"> PAGEREF _Toc513564350 \h </w:instrText>
+            </w:r>
+            <w:r>
+              <w:rPr>
+                <w:noProof/>
+                <w:webHidden/>
+              </w:rPr>
+            </w:r>
+            <w:r>
+              <w:rPr>
+                <w:noProof/>
+                <w:webHidden/>
+              </w:rPr>
+              <w:fldChar w:fldCharType="separate"/>
+            </w:r>
+            <w:r>
+              <w:rPr>
+                <w:noProof/>
+                <w:webHidden/>
+              </w:rPr>
+              <w:t>10</w:t>
+            </w:r>
+            <w:r>
+              <w:rPr>
+                <w:noProof/>
+                <w:webHidden/>
+              </w:rPr>
+              <w:fldChar w:fldCharType="end"/>
+            </w:r>
+          </w:hyperlink>
+        </w:p>
+        <w:p>
+          <w:pPr>
+            <w:pStyle w:val="TOC1"/>
+            <w:tabs>
+              <w:tab w:val="right" w:leader="dot" w:pos="9350"/>
+            </w:tabs>
+            <w:rPr>
+              <w:rFonts w:asciiTheme="minorHAnsi" w:eastAsiaTheme="minorEastAsia" w:hAnsiTheme="minorHAnsi"/>
+              <w:noProof/>
+              <w:sz w:val="22"/>
+            </w:rPr>
+          </w:pPr>
+          <w:hyperlink w:anchor="_Toc513564351" w:history="1">
             <w:r>
               <w:rPr>
                 <w:rStyle w:val="Hyperlink"/>
@@ -2992,6 +3632,78 @@
                 <w:b/>
                 <w:noProof/>
               </w:rPr>
+              <w:t>References</w:t>
+            </w:r>
+            <w:r>
+              <w:rPr>
+                <w:noProof/>
+                <w:webHidden/>
+              </w:rPr>
+              <w:tab/>
+            </w:r>
+            <w:r>
+              <w:rPr>
+                <w:noProof/>
+                <w:webHidden/>
+              </w:rPr>
+              <w:fldChar w:fldCharType="begin"/>
+            </w:r>
+            <w:r>
+              <w:rPr>
+                <w:noProof/>
+                <w:webHidden/>
+              </w:rPr>
+              <w:instrText xml:space="preserve"> PAGEREF _Toc513564351 \h </w:instrText>
+            </w:r>
+            <w:r>
+              <w:rPr>
+                <w:noProof/>
+                <w:webHidden/>
+              </w:rPr>
+            </w:r>
+            <w:r>
+              <w:rPr>
+                <w:noProof/>
+                <w:webHidden/>
+              </w:rPr>
+              <w:fldChar w:fldCharType="separate"/>
+            </w:r>
+            <w:r>
+              <w:rPr>
+                <w:noProof/>
+                <w:webHidden/>
+              </w:rPr>
+              <w:t>11</w:t>
+            </w:r>
+            <w:r>
+              <w:rPr>
+                <w:noProof/>
+                <w:webHidden/>
+              </w:rPr>
+              <w:fldChar w:fldCharType="end"/>
+            </w:r>
+          </w:hyperlink>
+        </w:p>
+        <w:p>
+          <w:pPr>
+            <w:pStyle w:val="TOC1"/>
+            <w:tabs>
+              <w:tab w:val="right" w:leader="dot" w:pos="9350"/>
+            </w:tabs>
+            <w:rPr>
+              <w:rFonts w:asciiTheme="minorHAnsi" w:eastAsiaTheme="minorEastAsia" w:hAnsiTheme="minorHAnsi"/>
+              <w:noProof/>
+              <w:sz w:val="22"/>
+            </w:rPr>
+          </w:pPr>
+          <w:hyperlink w:anchor="_Toc513564352" w:history="1">
+            <w:r>
+              <w:rPr>
+                <w:rStyle w:val="Hyperlink"/>
+                <w:rFonts w:cs="Times New Roman"/>
+                <w:b/>
+                <w:noProof/>
+              </w:rPr>
               <w:t>MATLAB Code</w:t>
             </w:r>
             <w:r>
@@ -3013,7 +3725,7 @@
                 <w:noProof/>
                 <w:webHidden/>
               </w:rPr>
-              <w:instrText xml:space="preserve"> PAGEREF _Toc513551318 \h </w:instrText>
+              <w:instrText xml:space="preserve"> PAGEREF _Toc513564352 \h </w:instrText>
             </w:r>
             <w:r>
               <w:rPr>
@@ -3033,7 +3745,7 @@
                 <w:noProof/>
                 <w:webHidden/>
               </w:rPr>
-              <w:t>9</w:t>
+              <w:t>12</w:t>
             </w:r>
             <w:r>
               <w:rPr>
@@ -3093,13 +3805,6 @@
     </w:p>
     <w:p>
       <w:pPr>
-        <w:rPr>
-          <w:szCs w:val="24"/>
-        </w:rPr>
-      </w:pPr>
-    </w:p>
-    <w:p>
-      <w:pPr>
         <w:pStyle w:val="Heading1"/>
         <w:rPr>
           <w:rFonts w:ascii="Times New Roman" w:hAnsi="Times New Roman" w:cs="Times New Roman"/>
@@ -3108,8 +3813,8 @@
           <w:sz w:val="28"/>
         </w:rPr>
       </w:pPr>
-      <w:bookmarkStart w:id="6" w:name="_Toc513551290"/>
-      <w:bookmarkStart w:id="7" w:name="_Toc513551306"/>
+      <w:bookmarkStart w:id="6" w:name="_Toc513564314"/>
+      <w:bookmarkStart w:id="7" w:name="_Toc513564335"/>
       <w:r>
         <w:rPr>
           <w:rFonts w:ascii="Times New Roman" w:hAnsi="Times New Roman" w:cs="Times New Roman"/>
@@ -4330,8 +5035,8 @@
           <w:sz w:val="28"/>
         </w:rPr>
       </w:pPr>
-      <w:bookmarkStart w:id="8" w:name="_Toc513551291"/>
-      <w:bookmarkStart w:id="9" w:name="_Toc513551307"/>
+      <w:bookmarkStart w:id="8" w:name="_Toc513564315"/>
+      <w:bookmarkStart w:id="9" w:name="_Toc513564336"/>
       <w:r>
         <w:rPr>
           <w:rFonts w:ascii="Times New Roman" w:hAnsi="Times New Roman" w:cs="Times New Roman"/>
@@ -5416,8 +6121,8 @@
           <w:sz w:val="24"/>
         </w:rPr>
       </w:pPr>
-      <w:bookmarkStart w:id="10" w:name="_Toc513551292"/>
-      <w:bookmarkStart w:id="11" w:name="_Toc513551308"/>
+      <w:bookmarkStart w:id="10" w:name="_Toc513564316"/>
+      <w:bookmarkStart w:id="11" w:name="_Toc513564337"/>
       <w:r>
         <w:rPr>
           <w:rFonts w:ascii="Times New Roman" w:hAnsi="Times New Roman" w:cs="Times New Roman"/>
@@ -5996,8 +6701,8 @@
           <w:sz w:val="24"/>
         </w:rPr>
       </w:pPr>
-      <w:bookmarkStart w:id="12" w:name="_Toc513551293"/>
-      <w:bookmarkStart w:id="13" w:name="_Toc513551309"/>
+      <w:bookmarkStart w:id="12" w:name="_Toc513564317"/>
+      <w:bookmarkStart w:id="13" w:name="_Toc513564338"/>
       <w:r>
         <w:rPr>
           <w:rFonts w:ascii="Times New Roman" w:hAnsi="Times New Roman" w:cs="Times New Roman"/>
@@ -6710,8 +7415,8 @@
           <w:sz w:val="28"/>
         </w:rPr>
       </w:pPr>
-      <w:bookmarkStart w:id="14" w:name="_Toc513551294"/>
-      <w:bookmarkStart w:id="15" w:name="_Toc513551310"/>
+      <w:bookmarkStart w:id="14" w:name="_Toc513564318"/>
+      <w:bookmarkStart w:id="15" w:name="_Toc513564339"/>
       <w:r>
         <w:rPr>
           <w:rFonts w:ascii="Times New Roman" w:hAnsi="Times New Roman" w:cs="Times New Roman"/>
@@ -6736,8 +7441,8 @@
           <w:szCs w:val="32"/>
         </w:rPr>
       </w:pPr>
-      <w:bookmarkStart w:id="16" w:name="_Toc513551295"/>
-      <w:bookmarkStart w:id="17" w:name="_Toc513551311"/>
+      <w:bookmarkStart w:id="16" w:name="_Toc513564319"/>
+      <w:bookmarkStart w:id="17" w:name="_Toc513564340"/>
       <w:r>
         <w:rPr>
           <w:rFonts w:ascii="Times New Roman" w:hAnsi="Times New Roman" w:cs="Times New Roman"/>
@@ -7428,8 +8133,8 @@
           <w:sz w:val="24"/>
         </w:rPr>
       </w:pPr>
-      <w:bookmarkStart w:id="18" w:name="_Toc513551296"/>
-      <w:bookmarkStart w:id="19" w:name="_Toc513551312"/>
+      <w:bookmarkStart w:id="18" w:name="_Toc513564320"/>
+      <w:bookmarkStart w:id="19" w:name="_Toc513564341"/>
       <w:r>
         <w:rPr>
           <w:rFonts w:ascii="Times New Roman" w:hAnsi="Times New Roman" w:cs="Times New Roman"/>
@@ -8164,8 +8869,8 @@
           <w:sz w:val="28"/>
         </w:rPr>
       </w:pPr>
-      <w:bookmarkStart w:id="20" w:name="_Toc513551297"/>
-      <w:bookmarkStart w:id="21" w:name="_Toc513551313"/>
+      <w:bookmarkStart w:id="20" w:name="_Toc513564321"/>
+      <w:bookmarkStart w:id="21" w:name="_Toc513564342"/>
       <w:r>
         <w:rPr>
           <w:rFonts w:ascii="Times New Roman" w:hAnsi="Times New Roman" w:cs="Times New Roman"/>
@@ -8400,8 +9105,8 @@
         </w:rPr>
       </w:pPr>
       <w:bookmarkStart w:id="22" w:name="_Toc513111623"/>
-      <w:bookmarkStart w:id="23" w:name="_Toc513551298"/>
-      <w:bookmarkStart w:id="24" w:name="_Toc513551314"/>
+      <w:bookmarkStart w:id="23" w:name="_Toc513564322"/>
+      <w:bookmarkStart w:id="24" w:name="_Toc513564343"/>
       <w:r>
         <w:rPr>
           <w:rStyle w:val="Heading1Char"/>
@@ -8442,8 +9147,8 @@
           <w:sz w:val="28"/>
         </w:rPr>
       </w:pPr>
-      <w:bookmarkStart w:id="25" w:name="_Toc513551299"/>
-      <w:bookmarkStart w:id="26" w:name="_Toc513551315"/>
+      <w:bookmarkStart w:id="25" w:name="_Toc513564323"/>
+      <w:bookmarkStart w:id="26" w:name="_Toc513564344"/>
       <w:r>
         <w:rPr>
           <w:rFonts w:ascii="Times New Roman" w:hAnsi="Times New Roman" w:cs="Times New Roman"/>
@@ -10991,14 +11696,7 @@
             <w:rFonts w:ascii="Cambria Math" w:eastAsiaTheme="minorEastAsia" w:hAnsi="Cambria Math"/>
             <w:szCs w:val="24"/>
           </w:rPr>
-          <m:t>=</m:t>
-        </m:r>
-        <m:r>
-          <w:rPr>
-            <w:rFonts w:ascii="Cambria Math" w:eastAsiaTheme="minorEastAsia" w:hAnsi="Cambria Math"/>
-            <w:szCs w:val="24"/>
-          </w:rPr>
-          <m:t>0</m:t>
+          <m:t>=0</m:t>
         </m:r>
       </m:oMath>
       <w:r>
@@ -12666,8 +13364,8 @@
           <w:sz w:val="22"/>
         </w:rPr>
       </w:pPr>
-      <w:bookmarkStart w:id="43" w:name="_Toc513551300"/>
-      <w:bookmarkStart w:id="44" w:name="_Toc513551316"/>
+      <w:bookmarkStart w:id="43" w:name="_Toc513564324"/>
+      <w:bookmarkStart w:id="44" w:name="_Toc513564345"/>
       <w:r>
         <w:rPr>
           <w:rFonts w:ascii="Times New Roman" w:eastAsiaTheme="minorEastAsia" w:hAnsi="Times New Roman" w:cs="Times New Roman"/>
@@ -12710,6 +13408,8 @@
           <w:b/>
         </w:rPr>
       </w:pPr>
+      <w:bookmarkStart w:id="45" w:name="_Toc513564325"/>
+      <w:bookmarkStart w:id="46" w:name="_Toc513564346"/>
       <w:r>
         <w:rPr>
           <w:rFonts w:ascii="Times New Roman" w:hAnsi="Times New Roman" w:cs="Times New Roman"/>
@@ -12719,6 +13419,8 @@
         </w:rPr>
         <w:t>Results</w:t>
       </w:r>
+      <w:bookmarkEnd w:id="45"/>
+      <w:bookmarkEnd w:id="46"/>
       <w:r>
         <w:rPr>
           <w:rFonts w:ascii="Times New Roman" w:hAnsi="Times New Roman" w:cs="Times New Roman"/>
@@ -12731,14 +13433,213 @@
     </w:p>
     <w:p/>
     <w:p>
+      <w:pPr>
+        <w:spacing w:line="480" w:lineRule="auto"/>
+        <w:contextualSpacing/>
+        <w:rPr>
+          <w:rFonts w:eastAsiaTheme="minorEastAsia"/>
+        </w:rPr>
+      </w:pPr>
+      <w:r>
+        <w:tab/>
+        <w:t xml:space="preserve">This section will </w:t>
+      </w:r>
+      <w:r>
+        <w:t>discuss</w:t>
+      </w:r>
+      <w:r>
+        <w:t xml:space="preserve"> the written code and the simulated results by first analyzing the </w:t>
+      </w:r>
+      <w:r>
+        <w:t xml:space="preserve">solutions obtained for Poisson’s Equation using both iterative methods. It will then analyze the same but for Laplace’s Equation. Finally, it will discuss some of the findings and observations made from this project. As can be seen from Figures 3 and 4, which are the graphical solutions to Poisson’s Equation, both plots are identical. Using the provided information, the code was able to execute it to come up with the matrix solution to the problem. As it was expected, both iterative methods </w:t>
+      </w:r>
+      <w:proofErr w:type="gramStart"/>
+      <w:r>
+        <w:t>are able to</w:t>
+      </w:r>
+      <w:proofErr w:type="gramEnd"/>
+      <w:r>
+        <w:t xml:space="preserve"> come up with the same solution</w:t>
+      </w:r>
+      <w:r>
+        <w:t xml:space="preserve"> even though the SOR method does it in much </w:t>
+      </w:r>
+      <w:r>
+        <w:t>fewer</w:t>
+      </w:r>
+      <w:r>
+        <w:t xml:space="preserve"> iterations. Table 1 shows some of the values used to study the grid convergence of the code</w:t>
+      </w:r>
+      <w:r>
+        <w:t xml:space="preserve"> while Table 2 shows an optimization for the relaxation factor in the SOR method.</w:t>
+      </w:r>
+      <w:r>
+        <w:t xml:space="preserve"> As can be seen from </w:t>
+      </w:r>
+      <w:r>
+        <w:t>T</w:t>
+      </w:r>
+      <w:r>
+        <w:t xml:space="preserve">able </w:t>
+      </w:r>
+      <w:r>
+        <w:t xml:space="preserve">1, </w:t>
+      </w:r>
+      <w:r>
+        <w:t>the SOR method was able to solve the problem</w:t>
+      </w:r>
+      <w:r>
+        <w:t xml:space="preserve"> </w:t>
+      </w:r>
+      <w:r>
+        <w:t xml:space="preserve">nearly </w:t>
+      </w:r>
+      <w:r>
+        <w:t xml:space="preserve">20 times faster than the Gauss-Seidel, considering an </w:t>
+      </w:r>
+      <m:oMath>
+        <m:r>
+          <w:rPr>
+            <w:rFonts w:ascii="Cambria Math" w:hAnsi="Cambria Math" w:cs="Times New Roman"/>
+          </w:rPr>
+          <m:t>ω</m:t>
+        </m:r>
+        <m:r>
+          <w:rPr>
+            <w:rFonts w:ascii="Cambria Math" w:hAnsi="Cambria Math"/>
+          </w:rPr>
+          <m:t>=1</m:t>
+        </m:r>
+        <m:r>
+          <w:rPr>
+            <w:rFonts w:ascii="Cambria Math" w:hAnsi="Cambria Math"/>
+          </w:rPr>
+          <m:t>.5</m:t>
+        </m:r>
+      </m:oMath>
+      <w:r>
+        <w:rPr>
+          <w:rFonts w:eastAsiaTheme="minorEastAsia"/>
+        </w:rPr>
+        <w:t xml:space="preserve">. An optimization was then performed using a standard 200 nodes and the results are given in Table 2. Initially </w:t>
+      </w:r>
+      <m:oMath>
+        <m:r>
+          <w:rPr>
+            <w:rFonts w:ascii="Cambria Math" w:hAnsi="Cambria Math" w:cs="Times New Roman"/>
+          </w:rPr>
+          <m:t>ω</m:t>
+        </m:r>
+      </m:oMath>
+      <w:r>
+        <w:rPr>
+          <w:rFonts w:eastAsiaTheme="minorEastAsia"/>
+        </w:rPr>
+        <w:t xml:space="preserve"> was assumed to be 1.5 but once an optimization was performed, it can be clearly seen</w:t>
+      </w:r>
+      <w:r>
+        <w:rPr>
+          <w:rFonts w:eastAsiaTheme="minorEastAsia"/>
+        </w:rPr>
+        <w:t xml:space="preserve"> from Figure 5</w:t>
+      </w:r>
+      <w:r>
+        <w:rPr>
+          <w:rFonts w:eastAsiaTheme="minorEastAsia"/>
+        </w:rPr>
+        <w:t xml:space="preserve"> that it is the worst </w:t>
+      </w:r>
+      <w:r>
+        <w:rPr>
+          <w:rFonts w:eastAsiaTheme="minorEastAsia"/>
+        </w:rPr>
+        <w:t xml:space="preserve">possible </w:t>
+      </w:r>
+      <w:r>
+        <w:rPr>
+          <w:rFonts w:eastAsiaTheme="minorEastAsia"/>
+        </w:rPr>
+        <w:t xml:space="preserve">value to choose. </w:t>
+      </w:r>
+      <w:r>
+        <w:rPr>
+          <w:rFonts w:eastAsiaTheme="minorEastAsia"/>
+        </w:rPr>
+        <w:t xml:space="preserve">As the graph shows, an </w:t>
+      </w:r>
+      <m:oMath>
+        <m:r>
+          <w:rPr>
+            <w:rFonts w:ascii="Cambria Math" w:hAnsi="Cambria Math" w:cs="Times New Roman"/>
+          </w:rPr>
+          <m:t>ω</m:t>
+        </m:r>
+      </m:oMath>
+      <w:r>
+        <w:rPr>
+          <w:rFonts w:eastAsiaTheme="minorEastAsia"/>
+        </w:rPr>
+        <w:t xml:space="preserve"> near the edges of the limitations (</w:t>
+      </w:r>
+      <m:oMath>
+        <m:r>
+          <w:rPr>
+            <w:rFonts w:ascii="Cambria Math" w:eastAsiaTheme="minorEastAsia" w:hAnsi="Cambria Math"/>
+          </w:rPr>
+          <m:t>1&lt;</m:t>
+        </m:r>
+        <m:r>
+          <w:rPr>
+            <w:rFonts w:ascii="Cambria Math" w:hAnsi="Cambria Math" w:cs="Times New Roman"/>
+          </w:rPr>
+          <m:t>ω</m:t>
+        </m:r>
+        <m:r>
+          <w:rPr>
+            <w:rFonts w:ascii="Cambria Math" w:eastAsiaTheme="minorEastAsia" w:hAnsi="Cambria Math"/>
+          </w:rPr>
+          <m:t>&lt;2</m:t>
+        </m:r>
+      </m:oMath>
+      <w:r>
+        <w:rPr>
+          <w:rFonts w:eastAsiaTheme="minorEastAsia"/>
+        </w:rPr>
+        <w:t xml:space="preserve">) can solve the problem in much fewer iterations. The ideal </w:t>
+      </w:r>
+      <m:oMath>
+        <m:r>
+          <w:rPr>
+            <w:rFonts w:ascii="Cambria Math" w:hAnsi="Cambria Math" w:cs="Times New Roman"/>
+          </w:rPr>
+          <m:t>ω</m:t>
+        </m:r>
+      </m:oMath>
+      <w:r>
+        <w:rPr>
+          <w:rFonts w:eastAsiaTheme="minorEastAsia"/>
+        </w:rPr>
+        <w:t xml:space="preserve"> found in this optimization was 1.9.  </w:t>
+      </w:r>
+    </w:p>
+    <w:p>
+      <w:pPr>
+        <w:spacing w:line="480" w:lineRule="auto"/>
+        <w:contextualSpacing/>
+      </w:pPr>
+      <w:r>
+        <w:tab/>
+      </w:r>
+    </w:p>
+    <w:p>
       <w:r>
         <w:rPr>
           <w:noProof/>
         </w:rPr>
         <w:drawing>
-          <wp:inline distT="0" distB="0" distL="0" distR="0" wp14:anchorId="6ED78A45" wp14:editId="7FEBFE9D">
-            <wp:extent cx="5210175" cy="3152775"/>
-            <wp:effectExtent l="0" t="0" r="9525" b="9525"/>
+          <wp:inline distT="0" distB="0" distL="0" distR="0" wp14:anchorId="6ED78A45" wp14:editId="2802B25A">
+            <wp:extent cx="5086350" cy="3077847"/>
+            <wp:effectExtent l="0" t="0" r="0" b="8255"/>
             <wp:docPr id="14" name="Picture 14"/>
             <wp:cNvGraphicFramePr>
               <a:graphicFrameLocks xmlns:a="http://schemas.openxmlformats.org/drawingml/2006/main" noChangeAspect="1"/>
@@ -12764,7 +13665,7 @@
                   <pic:spPr bwMode="auto">
                     <a:xfrm>
                       <a:off x="0" y="0"/>
-                      <a:ext cx="5210175" cy="3152775"/>
+                      <a:ext cx="5090619" cy="3080430"/>
                     </a:xfrm>
                     <a:prstGeom prst="rect">
                       <a:avLst/>
@@ -12794,14 +13695,26 @@
           <w:sz w:val="22"/>
         </w:rPr>
       </w:pPr>
+      <w:bookmarkStart w:id="47" w:name="_Toc513564326"/>
+      <w:bookmarkStart w:id="48" w:name="_Toc513564347"/>
       <w:r>
         <w:rPr>
           <w:rFonts w:ascii="Times New Roman" w:hAnsi="Times New Roman" w:cs="Times New Roman"/>
           <w:color w:val="auto"/>
           <w:sz w:val="22"/>
         </w:rPr>
-        <w:t>Figure 3. Solution using Gauss-Seidel Method for prescribed F</w:t>
-      </w:r>
+        <w:t xml:space="preserve">Figure 3. Solution using Gauss-Seidel Method for </w:t>
+      </w:r>
+      <w:r>
+        <w:rPr>
+          <w:rFonts w:ascii="Times New Roman" w:hAnsi="Times New Roman" w:cs="Times New Roman"/>
+          <w:color w:val="auto"/>
+          <w:sz w:val="22"/>
+        </w:rPr>
+        <w:t>Poisson’s Equation</w:t>
+      </w:r>
+      <w:bookmarkEnd w:id="47"/>
+      <w:bookmarkEnd w:id="48"/>
     </w:p>
     <w:p>
       <w:r>
@@ -12809,8 +13722,8 @@
           <w:noProof/>
         </w:rPr>
         <w:drawing>
-          <wp:inline distT="0" distB="0" distL="0" distR="0" wp14:anchorId="1B4CBFD4" wp14:editId="1648F06E">
-            <wp:extent cx="5257800" cy="3143250"/>
+          <wp:inline distT="0" distB="0" distL="0" distR="0" wp14:anchorId="1B4CBFD4" wp14:editId="557995A6">
+            <wp:extent cx="5162550" cy="3086307"/>
             <wp:effectExtent l="0" t="0" r="0" b="0"/>
             <wp:docPr id="15" name="Picture 15"/>
             <wp:cNvGraphicFramePr>
@@ -12837,7 +13750,7 @@
                   <pic:spPr bwMode="auto">
                     <a:xfrm>
                       <a:off x="0" y="0"/>
-                      <a:ext cx="5257800" cy="3143250"/>
+                      <a:ext cx="5167724" cy="3089400"/>
                     </a:xfrm>
                     <a:prstGeom prst="rect">
                       <a:avLst/>
@@ -12867,6 +13780,8 @@
           <w:sz w:val="22"/>
         </w:rPr>
       </w:pPr>
+      <w:bookmarkStart w:id="49" w:name="_Toc513564327"/>
+      <w:bookmarkStart w:id="50" w:name="_Toc513564348"/>
       <w:r>
         <w:rPr>
           <w:rFonts w:ascii="Times New Roman" w:hAnsi="Times New Roman" w:cs="Times New Roman"/>
@@ -12905,28 +13820,44 @@
           <w:color w:val="auto"/>
           <w:sz w:val="22"/>
         </w:rPr>
-        <w:t xml:space="preserve"> Method for prescribed F</w:t>
-      </w:r>
-    </w:p>
-    <w:p/>
-    <w:p/>
-    <w:p>
-      <w:pPr>
-        <w:pStyle w:val="Heading1"/>
+        <w:t xml:space="preserve"> Method for </w:t>
+      </w:r>
+      <w:r>
         <w:rPr>
           <w:rFonts w:ascii="Times New Roman" w:hAnsi="Times New Roman" w:cs="Times New Roman"/>
           <w:color w:val="auto"/>
           <w:sz w:val="22"/>
         </w:rPr>
-      </w:pPr>
-      <w:r>
+        <w:t>Poisson’s Equation</w:t>
+      </w:r>
+      <w:bookmarkEnd w:id="49"/>
+      <w:bookmarkEnd w:id="50"/>
+    </w:p>
+    <w:p/>
+    <w:p/>
+    <w:p/>
+    <w:p/>
+    <w:p>
+      <w:pPr>
+        <w:pStyle w:val="Heading1"/>
         <w:rPr>
           <w:rFonts w:ascii="Times New Roman" w:hAnsi="Times New Roman" w:cs="Times New Roman"/>
           <w:color w:val="auto"/>
           <w:sz w:val="22"/>
         </w:rPr>
+      </w:pPr>
+      <w:bookmarkStart w:id="51" w:name="_Toc513564328"/>
+      <w:bookmarkStart w:id="52" w:name="_Toc513564349"/>
+      <w:r>
+        <w:rPr>
+          <w:rFonts w:ascii="Times New Roman" w:hAnsi="Times New Roman" w:cs="Times New Roman"/>
+          <w:color w:val="auto"/>
+          <w:sz w:val="22"/>
+        </w:rPr>
         <w:t>Table 1. Grid Convergence Study</w:t>
       </w:r>
+      <w:bookmarkEnd w:id="51"/>
+      <w:bookmarkEnd w:id="52"/>
     </w:p>
     <w:tbl>
       <w:tblPr>
@@ -13089,6 +14020,14 @@
               </w:rPr>
               <w:t>Successive over Relaxation</w:t>
             </w:r>
+            <w:r>
+              <w:rPr>
+                <w:rFonts w:ascii="Calibri" w:eastAsia="Times New Roman" w:hAnsi="Calibri" w:cs="Calibri"/>
+                <w:color w:val="000000"/>
+                <w:sz w:val="22"/>
+              </w:rPr>
+              <w:t xml:space="preserve"> (ω=1.5)</w:t>
+            </w:r>
           </w:p>
         </w:tc>
       </w:tr>
@@ -14494,9 +15433,1413 @@
       </w:tr>
     </w:tbl>
     <w:p/>
-    <w:p>
-      <w:bookmarkStart w:id="45" w:name="_GoBack"/>
-      <w:bookmarkEnd w:id="45"/>
+    <w:p/>
+    <w:p>
+      <w:pPr>
+        <w:pStyle w:val="Heading1"/>
+        <w:rPr>
+          <w:rFonts w:ascii="Times New Roman" w:hAnsi="Times New Roman" w:cs="Times New Roman"/>
+          <w:color w:val="auto"/>
+          <w:sz w:val="20"/>
+        </w:rPr>
+      </w:pPr>
+      <w:bookmarkStart w:id="53" w:name="_Toc513564329"/>
+      <w:bookmarkStart w:id="54" w:name="_Toc513564350"/>
+      <w:r>
+        <w:rPr>
+          <w:noProof/>
+        </w:rPr>
+        <w:drawing>
+          <wp:anchor distT="0" distB="0" distL="114300" distR="114300" simplePos="0" relativeHeight="251677696" behindDoc="0" locked="0" layoutInCell="1" allowOverlap="1" wp14:anchorId="24091EC2" wp14:editId="6F73073D">
+            <wp:simplePos x="0" y="0"/>
+            <wp:positionH relativeFrom="column">
+              <wp:posOffset>2171700</wp:posOffset>
+            </wp:positionH>
+            <wp:positionV relativeFrom="paragraph">
+              <wp:posOffset>132080</wp:posOffset>
+            </wp:positionV>
+            <wp:extent cx="3781425" cy="2409825"/>
+            <wp:effectExtent l="0" t="0" r="9525" b="9525"/>
+            <wp:wrapNone/>
+            <wp:docPr id="6" name="Chart 6">
+              <a:extLst xmlns:a="http://schemas.openxmlformats.org/drawingml/2006/main">
+                <a:ext uri="{FF2B5EF4-FFF2-40B4-BE49-F238E27FC236}">
+                  <a16:creationId xmlns:a16="http://schemas.microsoft.com/office/drawing/2014/main" id="{2DA523C8-4B85-4A18-BA43-9B37B65E79DE}"/>
+                </a:ext>
+              </a:extLst>
+            </wp:docPr>
+            <wp:cNvGraphicFramePr/>
+            <a:graphic xmlns:a="http://schemas.openxmlformats.org/drawingml/2006/main">
+              <a:graphicData uri="http://schemas.openxmlformats.org/drawingml/2006/chart">
+                <c:chart xmlns:c="http://schemas.openxmlformats.org/drawingml/2006/chart" xmlns:r="http://schemas.openxmlformats.org/officeDocument/2006/relationships" r:id="rId12"/>
+              </a:graphicData>
+            </a:graphic>
+          </wp:anchor>
+        </w:drawing>
+      </w:r>
+      <w:r>
+        <w:rPr>
+          <w:rFonts w:ascii="Times New Roman" w:hAnsi="Times New Roman" w:cs="Times New Roman"/>
+          <w:color w:val="auto"/>
+          <w:sz w:val="20"/>
+        </w:rPr>
+        <w:t>Table 2. Relaxation Factor Optimization</w:t>
+      </w:r>
+      <w:bookmarkEnd w:id="53"/>
+      <w:bookmarkEnd w:id="54"/>
+    </w:p>
+    <w:tbl>
+      <w:tblPr>
+        <w:tblpPr w:leftFromText="180" w:rightFromText="180" w:vertAnchor="text" w:tblpY="1"/>
+        <w:tblOverlap w:val="never"/>
+        <w:tblW w:w="2875" w:type="dxa"/>
+        <w:tblLook w:val="04A0" w:firstRow="1" w:lastRow="0" w:firstColumn="1" w:lastColumn="0" w:noHBand="0" w:noVBand="1"/>
+      </w:tblPr>
+      <w:tblGrid>
+        <w:gridCol w:w="1376"/>
+        <w:gridCol w:w="1499"/>
+      </w:tblGrid>
+      <w:tr>
+        <w:trPr>
+          <w:trHeight w:val="440"/>
+        </w:trPr>
+        <w:tc>
+          <w:tcPr>
+            <w:tcW w:w="2875" w:type="dxa"/>
+            <w:gridSpan w:val="2"/>
+            <w:tcBorders>
+              <w:top w:val="single" w:sz="4" w:space="0" w:color="auto"/>
+              <w:left w:val="single" w:sz="4" w:space="0" w:color="auto"/>
+              <w:bottom w:val="single" w:sz="4" w:space="0" w:color="auto"/>
+              <w:right w:val="single" w:sz="4" w:space="0" w:color="auto"/>
+            </w:tcBorders>
+            <w:shd w:val="clear" w:color="auto" w:fill="auto"/>
+            <w:noWrap/>
+            <w:vAlign w:val="bottom"/>
+            <w:hideMark/>
+          </w:tcPr>
+          <w:p>
+            <w:pPr>
+              <w:spacing w:after="0" w:line="240" w:lineRule="auto"/>
+              <w:jc w:val="center"/>
+              <w:rPr>
+                <w:rFonts w:ascii="Calibri" w:eastAsia="Times New Roman" w:hAnsi="Calibri" w:cs="Calibri"/>
+                <w:color w:val="000000"/>
+                <w:sz w:val="22"/>
+              </w:rPr>
+            </w:pPr>
+            <w:r>
+              <w:rPr>
+                <w:rFonts w:ascii="Calibri" w:eastAsia="Times New Roman" w:hAnsi="Calibri" w:cs="Calibri"/>
+                <w:color w:val="000000"/>
+                <w:sz w:val="22"/>
+              </w:rPr>
+              <w:t xml:space="preserve">Omega Optimization </w:t>
+            </w:r>
+            <w:r>
+              <w:rPr>
+                <w:rFonts w:ascii="Calibri" w:eastAsia="Times New Roman" w:hAnsi="Calibri" w:cs="Calibri"/>
+                <w:color w:val="000000"/>
+                <w:sz w:val="22"/>
+              </w:rPr>
+              <w:t>using</w:t>
+            </w:r>
+            <w:r>
+              <w:rPr>
+                <w:rFonts w:ascii="Calibri" w:eastAsia="Times New Roman" w:hAnsi="Calibri" w:cs="Calibri"/>
+                <w:color w:val="000000"/>
+                <w:sz w:val="22"/>
+              </w:rPr>
+              <w:t xml:space="preserve"> 200 Nodes</w:t>
+            </w:r>
+          </w:p>
+        </w:tc>
+      </w:tr>
+      <w:tr>
+        <w:trPr>
+          <w:trHeight w:val="300"/>
+        </w:trPr>
+        <w:tc>
+          <w:tcPr>
+            <w:tcW w:w="1376" w:type="dxa"/>
+            <w:tcBorders>
+              <w:top w:val="nil"/>
+              <w:left w:val="single" w:sz="4" w:space="0" w:color="auto"/>
+              <w:bottom w:val="single" w:sz="4" w:space="0" w:color="auto"/>
+              <w:right w:val="single" w:sz="4" w:space="0" w:color="auto"/>
+            </w:tcBorders>
+            <w:shd w:val="clear" w:color="auto" w:fill="auto"/>
+            <w:noWrap/>
+            <w:vAlign w:val="bottom"/>
+            <w:hideMark/>
+          </w:tcPr>
+          <w:p>
+            <w:pPr>
+              <w:spacing w:after="0" w:line="240" w:lineRule="auto"/>
+              <w:jc w:val="center"/>
+              <w:rPr>
+                <w:rFonts w:ascii="Calibri" w:eastAsia="Times New Roman" w:hAnsi="Calibri" w:cs="Calibri"/>
+                <w:color w:val="000000"/>
+                <w:sz w:val="22"/>
+              </w:rPr>
+            </w:pPr>
+            <w:r>
+              <w:rPr>
+                <w:rFonts w:ascii="Calibri" w:eastAsia="Times New Roman" w:hAnsi="Calibri" w:cs="Calibri"/>
+                <w:color w:val="000000"/>
+                <w:sz w:val="22"/>
+              </w:rPr>
+              <w:t>Omega</w:t>
+            </w:r>
+            <w:r>
+              <w:rPr>
+                <w:rFonts w:ascii="Calibri" w:eastAsia="Times New Roman" w:hAnsi="Calibri" w:cs="Calibri"/>
+                <w:color w:val="000000"/>
+                <w:sz w:val="22"/>
+              </w:rPr>
+              <w:t xml:space="preserve"> (ω)</w:t>
+            </w:r>
+          </w:p>
+        </w:tc>
+        <w:tc>
+          <w:tcPr>
+            <w:tcW w:w="1499" w:type="dxa"/>
+            <w:tcBorders>
+              <w:top w:val="nil"/>
+              <w:left w:val="nil"/>
+              <w:bottom w:val="single" w:sz="4" w:space="0" w:color="auto"/>
+              <w:right w:val="single" w:sz="4" w:space="0" w:color="auto"/>
+            </w:tcBorders>
+            <w:shd w:val="clear" w:color="auto" w:fill="auto"/>
+            <w:noWrap/>
+            <w:vAlign w:val="bottom"/>
+            <w:hideMark/>
+          </w:tcPr>
+          <w:p>
+            <w:pPr>
+              <w:spacing w:after="0" w:line="240" w:lineRule="auto"/>
+              <w:jc w:val="center"/>
+              <w:rPr>
+                <w:rFonts w:ascii="Calibri" w:eastAsia="Times New Roman" w:hAnsi="Calibri" w:cs="Calibri"/>
+                <w:color w:val="000000"/>
+                <w:sz w:val="22"/>
+              </w:rPr>
+            </w:pPr>
+            <w:r>
+              <w:rPr>
+                <w:rFonts w:ascii="Calibri" w:eastAsia="Times New Roman" w:hAnsi="Calibri" w:cs="Calibri"/>
+                <w:color w:val="000000"/>
+                <w:sz w:val="22"/>
+              </w:rPr>
+              <w:t>Iterations to Solve</w:t>
+            </w:r>
+          </w:p>
+        </w:tc>
+      </w:tr>
+      <w:tr>
+        <w:trPr>
+          <w:trHeight w:val="300"/>
+        </w:trPr>
+        <w:tc>
+          <w:tcPr>
+            <w:tcW w:w="1376" w:type="dxa"/>
+            <w:tcBorders>
+              <w:top w:val="nil"/>
+              <w:left w:val="single" w:sz="4" w:space="0" w:color="auto"/>
+              <w:bottom w:val="single" w:sz="4" w:space="0" w:color="auto"/>
+              <w:right w:val="single" w:sz="4" w:space="0" w:color="auto"/>
+            </w:tcBorders>
+            <w:shd w:val="clear" w:color="auto" w:fill="auto"/>
+            <w:noWrap/>
+            <w:vAlign w:val="bottom"/>
+            <w:hideMark/>
+          </w:tcPr>
+          <w:p>
+            <w:pPr>
+              <w:spacing w:after="0" w:line="240" w:lineRule="auto"/>
+              <w:jc w:val="center"/>
+              <w:rPr>
+                <w:rFonts w:ascii="Calibri" w:eastAsia="Times New Roman" w:hAnsi="Calibri" w:cs="Calibri"/>
+                <w:color w:val="000000"/>
+                <w:sz w:val="22"/>
+              </w:rPr>
+            </w:pPr>
+            <w:r>
+              <w:rPr>
+                <w:rFonts w:ascii="Calibri" w:eastAsia="Times New Roman" w:hAnsi="Calibri" w:cs="Calibri"/>
+                <w:color w:val="000000"/>
+                <w:sz w:val="22"/>
+              </w:rPr>
+              <w:t>1.1</w:t>
+            </w:r>
+          </w:p>
+        </w:tc>
+        <w:tc>
+          <w:tcPr>
+            <w:tcW w:w="1499" w:type="dxa"/>
+            <w:tcBorders>
+              <w:top w:val="nil"/>
+              <w:left w:val="nil"/>
+              <w:bottom w:val="single" w:sz="4" w:space="0" w:color="auto"/>
+              <w:right w:val="single" w:sz="4" w:space="0" w:color="auto"/>
+            </w:tcBorders>
+            <w:shd w:val="clear" w:color="auto" w:fill="auto"/>
+            <w:noWrap/>
+            <w:vAlign w:val="bottom"/>
+            <w:hideMark/>
+          </w:tcPr>
+          <w:p>
+            <w:pPr>
+              <w:spacing w:after="0" w:line="240" w:lineRule="auto"/>
+              <w:jc w:val="center"/>
+              <w:rPr>
+                <w:rFonts w:ascii="Calibri" w:eastAsia="Times New Roman" w:hAnsi="Calibri" w:cs="Calibri"/>
+                <w:color w:val="000000"/>
+                <w:sz w:val="22"/>
+              </w:rPr>
+            </w:pPr>
+            <w:r>
+              <w:rPr>
+                <w:rFonts w:ascii="Calibri" w:eastAsia="Times New Roman" w:hAnsi="Calibri" w:cs="Calibri"/>
+                <w:color w:val="000000"/>
+                <w:sz w:val="22"/>
+              </w:rPr>
+              <w:t>659</w:t>
+            </w:r>
+          </w:p>
+        </w:tc>
+      </w:tr>
+      <w:tr>
+        <w:trPr>
+          <w:trHeight w:val="300"/>
+        </w:trPr>
+        <w:tc>
+          <w:tcPr>
+            <w:tcW w:w="1376" w:type="dxa"/>
+            <w:tcBorders>
+              <w:top w:val="nil"/>
+              <w:left w:val="single" w:sz="4" w:space="0" w:color="auto"/>
+              <w:bottom w:val="single" w:sz="4" w:space="0" w:color="auto"/>
+              <w:right w:val="single" w:sz="4" w:space="0" w:color="auto"/>
+            </w:tcBorders>
+            <w:shd w:val="clear" w:color="auto" w:fill="auto"/>
+            <w:noWrap/>
+            <w:vAlign w:val="bottom"/>
+            <w:hideMark/>
+          </w:tcPr>
+          <w:p>
+            <w:pPr>
+              <w:spacing w:after="0" w:line="240" w:lineRule="auto"/>
+              <w:jc w:val="center"/>
+              <w:rPr>
+                <w:rFonts w:ascii="Calibri" w:eastAsia="Times New Roman" w:hAnsi="Calibri" w:cs="Calibri"/>
+                <w:color w:val="000000"/>
+                <w:sz w:val="22"/>
+              </w:rPr>
+            </w:pPr>
+            <w:r>
+              <w:rPr>
+                <w:rFonts w:ascii="Calibri" w:eastAsia="Times New Roman" w:hAnsi="Calibri" w:cs="Calibri"/>
+                <w:color w:val="000000"/>
+                <w:sz w:val="22"/>
+              </w:rPr>
+              <w:t>1.2</w:t>
+            </w:r>
+          </w:p>
+        </w:tc>
+        <w:tc>
+          <w:tcPr>
+            <w:tcW w:w="1499" w:type="dxa"/>
+            <w:tcBorders>
+              <w:top w:val="nil"/>
+              <w:left w:val="nil"/>
+              <w:bottom w:val="single" w:sz="4" w:space="0" w:color="auto"/>
+              <w:right w:val="single" w:sz="4" w:space="0" w:color="auto"/>
+            </w:tcBorders>
+            <w:shd w:val="clear" w:color="auto" w:fill="auto"/>
+            <w:noWrap/>
+            <w:vAlign w:val="bottom"/>
+            <w:hideMark/>
+          </w:tcPr>
+          <w:p>
+            <w:pPr>
+              <w:spacing w:after="0" w:line="240" w:lineRule="auto"/>
+              <w:jc w:val="center"/>
+              <w:rPr>
+                <w:rFonts w:ascii="Calibri" w:eastAsia="Times New Roman" w:hAnsi="Calibri" w:cs="Calibri"/>
+                <w:color w:val="000000"/>
+                <w:sz w:val="22"/>
+              </w:rPr>
+            </w:pPr>
+            <w:r>
+              <w:rPr>
+                <w:rFonts w:ascii="Calibri" w:eastAsia="Times New Roman" w:hAnsi="Calibri" w:cs="Calibri"/>
+                <w:color w:val="000000"/>
+                <w:sz w:val="22"/>
+              </w:rPr>
+              <w:t>1085</w:t>
+            </w:r>
+          </w:p>
+        </w:tc>
+      </w:tr>
+      <w:tr>
+        <w:trPr>
+          <w:trHeight w:val="300"/>
+        </w:trPr>
+        <w:tc>
+          <w:tcPr>
+            <w:tcW w:w="1376" w:type="dxa"/>
+            <w:tcBorders>
+              <w:top w:val="nil"/>
+              <w:left w:val="single" w:sz="4" w:space="0" w:color="auto"/>
+              <w:bottom w:val="single" w:sz="4" w:space="0" w:color="auto"/>
+              <w:right w:val="single" w:sz="4" w:space="0" w:color="auto"/>
+            </w:tcBorders>
+            <w:shd w:val="clear" w:color="auto" w:fill="auto"/>
+            <w:noWrap/>
+            <w:vAlign w:val="bottom"/>
+            <w:hideMark/>
+          </w:tcPr>
+          <w:p>
+            <w:pPr>
+              <w:spacing w:after="0" w:line="240" w:lineRule="auto"/>
+              <w:jc w:val="center"/>
+              <w:rPr>
+                <w:rFonts w:ascii="Calibri" w:eastAsia="Times New Roman" w:hAnsi="Calibri" w:cs="Calibri"/>
+                <w:color w:val="000000"/>
+                <w:sz w:val="22"/>
+              </w:rPr>
+            </w:pPr>
+            <w:r>
+              <w:rPr>
+                <w:rFonts w:ascii="Calibri" w:eastAsia="Times New Roman" w:hAnsi="Calibri" w:cs="Calibri"/>
+                <w:color w:val="000000"/>
+                <w:sz w:val="22"/>
+              </w:rPr>
+              <w:t>1.3</w:t>
+            </w:r>
+          </w:p>
+        </w:tc>
+        <w:tc>
+          <w:tcPr>
+            <w:tcW w:w="1499" w:type="dxa"/>
+            <w:tcBorders>
+              <w:top w:val="nil"/>
+              <w:left w:val="nil"/>
+              <w:bottom w:val="single" w:sz="4" w:space="0" w:color="auto"/>
+              <w:right w:val="single" w:sz="4" w:space="0" w:color="auto"/>
+            </w:tcBorders>
+            <w:shd w:val="clear" w:color="auto" w:fill="auto"/>
+            <w:noWrap/>
+            <w:vAlign w:val="bottom"/>
+            <w:hideMark/>
+          </w:tcPr>
+          <w:p>
+            <w:pPr>
+              <w:spacing w:after="0" w:line="240" w:lineRule="auto"/>
+              <w:jc w:val="center"/>
+              <w:rPr>
+                <w:rFonts w:ascii="Calibri" w:eastAsia="Times New Roman" w:hAnsi="Calibri" w:cs="Calibri"/>
+                <w:color w:val="000000"/>
+                <w:sz w:val="22"/>
+              </w:rPr>
+            </w:pPr>
+            <w:r>
+              <w:rPr>
+                <w:rFonts w:ascii="Calibri" w:eastAsia="Times New Roman" w:hAnsi="Calibri" w:cs="Calibri"/>
+                <w:color w:val="000000"/>
+                <w:sz w:val="22"/>
+              </w:rPr>
+              <w:t>1338</w:t>
+            </w:r>
+          </w:p>
+        </w:tc>
+      </w:tr>
+      <w:tr>
+        <w:trPr>
+          <w:trHeight w:val="300"/>
+        </w:trPr>
+        <w:tc>
+          <w:tcPr>
+            <w:tcW w:w="1376" w:type="dxa"/>
+            <w:tcBorders>
+              <w:top w:val="nil"/>
+              <w:left w:val="single" w:sz="4" w:space="0" w:color="auto"/>
+              <w:bottom w:val="single" w:sz="4" w:space="0" w:color="auto"/>
+              <w:right w:val="single" w:sz="4" w:space="0" w:color="auto"/>
+            </w:tcBorders>
+            <w:shd w:val="clear" w:color="auto" w:fill="auto"/>
+            <w:noWrap/>
+            <w:vAlign w:val="bottom"/>
+            <w:hideMark/>
+          </w:tcPr>
+          <w:p>
+            <w:pPr>
+              <w:spacing w:after="0" w:line="240" w:lineRule="auto"/>
+              <w:jc w:val="center"/>
+              <w:rPr>
+                <w:rFonts w:ascii="Calibri" w:eastAsia="Times New Roman" w:hAnsi="Calibri" w:cs="Calibri"/>
+                <w:color w:val="000000"/>
+                <w:sz w:val="22"/>
+              </w:rPr>
+            </w:pPr>
+            <w:r>
+              <w:rPr>
+                <w:rFonts w:ascii="Calibri" w:eastAsia="Times New Roman" w:hAnsi="Calibri" w:cs="Calibri"/>
+                <w:color w:val="000000"/>
+                <w:sz w:val="22"/>
+              </w:rPr>
+              <w:t>1.4</w:t>
+            </w:r>
+          </w:p>
+        </w:tc>
+        <w:tc>
+          <w:tcPr>
+            <w:tcW w:w="1499" w:type="dxa"/>
+            <w:tcBorders>
+              <w:top w:val="nil"/>
+              <w:left w:val="nil"/>
+              <w:bottom w:val="single" w:sz="4" w:space="0" w:color="auto"/>
+              <w:right w:val="single" w:sz="4" w:space="0" w:color="auto"/>
+            </w:tcBorders>
+            <w:shd w:val="clear" w:color="auto" w:fill="auto"/>
+            <w:noWrap/>
+            <w:vAlign w:val="bottom"/>
+            <w:hideMark/>
+          </w:tcPr>
+          <w:p>
+            <w:pPr>
+              <w:spacing w:after="0" w:line="240" w:lineRule="auto"/>
+              <w:jc w:val="center"/>
+              <w:rPr>
+                <w:rFonts w:ascii="Calibri" w:eastAsia="Times New Roman" w:hAnsi="Calibri" w:cs="Calibri"/>
+                <w:color w:val="000000"/>
+                <w:sz w:val="22"/>
+              </w:rPr>
+            </w:pPr>
+            <w:r>
+              <w:rPr>
+                <w:rFonts w:ascii="Calibri" w:eastAsia="Times New Roman" w:hAnsi="Calibri" w:cs="Calibri"/>
+                <w:color w:val="000000"/>
+                <w:sz w:val="22"/>
+              </w:rPr>
+              <w:t>1458</w:t>
+            </w:r>
+          </w:p>
+        </w:tc>
+      </w:tr>
+      <w:tr>
+        <w:trPr>
+          <w:trHeight w:val="300"/>
+        </w:trPr>
+        <w:tc>
+          <w:tcPr>
+            <w:tcW w:w="1376" w:type="dxa"/>
+            <w:tcBorders>
+              <w:top w:val="nil"/>
+              <w:left w:val="single" w:sz="4" w:space="0" w:color="auto"/>
+              <w:bottom w:val="single" w:sz="4" w:space="0" w:color="auto"/>
+              <w:right w:val="single" w:sz="4" w:space="0" w:color="auto"/>
+            </w:tcBorders>
+            <w:shd w:val="clear" w:color="auto" w:fill="auto"/>
+            <w:noWrap/>
+            <w:vAlign w:val="bottom"/>
+            <w:hideMark/>
+          </w:tcPr>
+          <w:p>
+            <w:pPr>
+              <w:spacing w:after="0" w:line="240" w:lineRule="auto"/>
+              <w:jc w:val="center"/>
+              <w:rPr>
+                <w:rFonts w:ascii="Calibri" w:eastAsia="Times New Roman" w:hAnsi="Calibri" w:cs="Calibri"/>
+                <w:color w:val="000000"/>
+                <w:sz w:val="22"/>
+              </w:rPr>
+            </w:pPr>
+            <w:r>
+              <w:rPr>
+                <w:rFonts w:ascii="Calibri" w:eastAsia="Times New Roman" w:hAnsi="Calibri" w:cs="Calibri"/>
+                <w:color w:val="000000"/>
+                <w:sz w:val="22"/>
+              </w:rPr>
+              <w:t>1.5</w:t>
+            </w:r>
+          </w:p>
+        </w:tc>
+        <w:tc>
+          <w:tcPr>
+            <w:tcW w:w="1499" w:type="dxa"/>
+            <w:tcBorders>
+              <w:top w:val="nil"/>
+              <w:left w:val="nil"/>
+              <w:bottom w:val="single" w:sz="4" w:space="0" w:color="auto"/>
+              <w:right w:val="single" w:sz="4" w:space="0" w:color="auto"/>
+            </w:tcBorders>
+            <w:shd w:val="clear" w:color="auto" w:fill="auto"/>
+            <w:noWrap/>
+            <w:vAlign w:val="bottom"/>
+            <w:hideMark/>
+          </w:tcPr>
+          <w:p>
+            <w:pPr>
+              <w:spacing w:after="0" w:line="240" w:lineRule="auto"/>
+              <w:jc w:val="center"/>
+              <w:rPr>
+                <w:rFonts w:ascii="Calibri" w:eastAsia="Times New Roman" w:hAnsi="Calibri" w:cs="Calibri"/>
+                <w:color w:val="000000"/>
+                <w:sz w:val="22"/>
+              </w:rPr>
+            </w:pPr>
+            <w:r>
+              <w:rPr>
+                <w:rFonts w:ascii="Calibri" w:eastAsia="Times New Roman" w:hAnsi="Calibri" w:cs="Calibri"/>
+                <w:color w:val="000000"/>
+                <w:sz w:val="22"/>
+              </w:rPr>
+              <w:t>1470</w:t>
+            </w:r>
+          </w:p>
+        </w:tc>
+      </w:tr>
+      <w:tr>
+        <w:trPr>
+          <w:trHeight w:val="300"/>
+        </w:trPr>
+        <w:tc>
+          <w:tcPr>
+            <w:tcW w:w="1376" w:type="dxa"/>
+            <w:tcBorders>
+              <w:top w:val="nil"/>
+              <w:left w:val="single" w:sz="4" w:space="0" w:color="auto"/>
+              <w:bottom w:val="single" w:sz="4" w:space="0" w:color="auto"/>
+              <w:right w:val="single" w:sz="4" w:space="0" w:color="auto"/>
+            </w:tcBorders>
+            <w:shd w:val="clear" w:color="auto" w:fill="auto"/>
+            <w:noWrap/>
+            <w:vAlign w:val="bottom"/>
+            <w:hideMark/>
+          </w:tcPr>
+          <w:p>
+            <w:pPr>
+              <w:spacing w:after="0" w:line="240" w:lineRule="auto"/>
+              <w:jc w:val="center"/>
+              <w:rPr>
+                <w:rFonts w:ascii="Calibri" w:eastAsia="Times New Roman" w:hAnsi="Calibri" w:cs="Calibri"/>
+                <w:color w:val="000000"/>
+                <w:sz w:val="22"/>
+              </w:rPr>
+            </w:pPr>
+            <w:r>
+              <w:rPr>
+                <w:rFonts w:ascii="Calibri" w:eastAsia="Times New Roman" w:hAnsi="Calibri" w:cs="Calibri"/>
+                <w:color w:val="000000"/>
+                <w:sz w:val="22"/>
+              </w:rPr>
+              <w:t>1.6</w:t>
+            </w:r>
+          </w:p>
+        </w:tc>
+        <w:tc>
+          <w:tcPr>
+            <w:tcW w:w="1499" w:type="dxa"/>
+            <w:tcBorders>
+              <w:top w:val="nil"/>
+              <w:left w:val="nil"/>
+              <w:bottom w:val="single" w:sz="4" w:space="0" w:color="auto"/>
+              <w:right w:val="single" w:sz="4" w:space="0" w:color="auto"/>
+            </w:tcBorders>
+            <w:shd w:val="clear" w:color="auto" w:fill="auto"/>
+            <w:noWrap/>
+            <w:vAlign w:val="bottom"/>
+            <w:hideMark/>
+          </w:tcPr>
+          <w:p>
+            <w:pPr>
+              <w:spacing w:after="0" w:line="240" w:lineRule="auto"/>
+              <w:jc w:val="center"/>
+              <w:rPr>
+                <w:rFonts w:ascii="Calibri" w:eastAsia="Times New Roman" w:hAnsi="Calibri" w:cs="Calibri"/>
+                <w:color w:val="000000"/>
+                <w:sz w:val="22"/>
+              </w:rPr>
+            </w:pPr>
+            <w:r>
+              <w:rPr>
+                <w:rFonts w:ascii="Calibri" w:eastAsia="Times New Roman" w:hAnsi="Calibri" w:cs="Calibri"/>
+                <w:color w:val="000000"/>
+                <w:sz w:val="22"/>
+              </w:rPr>
+              <w:t>1392</w:t>
+            </w:r>
+          </w:p>
+        </w:tc>
+      </w:tr>
+      <w:tr>
+        <w:trPr>
+          <w:trHeight w:val="300"/>
+        </w:trPr>
+        <w:tc>
+          <w:tcPr>
+            <w:tcW w:w="1376" w:type="dxa"/>
+            <w:tcBorders>
+              <w:top w:val="nil"/>
+              <w:left w:val="single" w:sz="4" w:space="0" w:color="auto"/>
+              <w:bottom w:val="single" w:sz="4" w:space="0" w:color="auto"/>
+              <w:right w:val="single" w:sz="4" w:space="0" w:color="auto"/>
+            </w:tcBorders>
+            <w:shd w:val="clear" w:color="auto" w:fill="auto"/>
+            <w:noWrap/>
+            <w:vAlign w:val="bottom"/>
+            <w:hideMark/>
+          </w:tcPr>
+          <w:p>
+            <w:pPr>
+              <w:spacing w:after="0" w:line="240" w:lineRule="auto"/>
+              <w:jc w:val="center"/>
+              <w:rPr>
+                <w:rFonts w:ascii="Calibri" w:eastAsia="Times New Roman" w:hAnsi="Calibri" w:cs="Calibri"/>
+                <w:color w:val="000000"/>
+                <w:sz w:val="22"/>
+              </w:rPr>
+            </w:pPr>
+            <w:r>
+              <w:rPr>
+                <w:rFonts w:ascii="Calibri" w:eastAsia="Times New Roman" w:hAnsi="Calibri" w:cs="Calibri"/>
+                <w:color w:val="000000"/>
+                <w:sz w:val="22"/>
+              </w:rPr>
+              <w:t>1.7</w:t>
+            </w:r>
+          </w:p>
+        </w:tc>
+        <w:tc>
+          <w:tcPr>
+            <w:tcW w:w="1499" w:type="dxa"/>
+            <w:tcBorders>
+              <w:top w:val="nil"/>
+              <w:left w:val="nil"/>
+              <w:bottom w:val="single" w:sz="4" w:space="0" w:color="auto"/>
+              <w:right w:val="single" w:sz="4" w:space="0" w:color="auto"/>
+            </w:tcBorders>
+            <w:shd w:val="clear" w:color="auto" w:fill="auto"/>
+            <w:noWrap/>
+            <w:vAlign w:val="bottom"/>
+            <w:hideMark/>
+          </w:tcPr>
+          <w:p>
+            <w:pPr>
+              <w:spacing w:after="0" w:line="240" w:lineRule="auto"/>
+              <w:jc w:val="center"/>
+              <w:rPr>
+                <w:rFonts w:ascii="Calibri" w:eastAsia="Times New Roman" w:hAnsi="Calibri" w:cs="Calibri"/>
+                <w:color w:val="000000"/>
+                <w:sz w:val="22"/>
+              </w:rPr>
+            </w:pPr>
+            <w:r>
+              <w:rPr>
+                <w:rFonts w:ascii="Calibri" w:eastAsia="Times New Roman" w:hAnsi="Calibri" w:cs="Calibri"/>
+                <w:color w:val="000000"/>
+                <w:sz w:val="22"/>
+              </w:rPr>
+              <w:t>1230</w:t>
+            </w:r>
+          </w:p>
+        </w:tc>
+      </w:tr>
+      <w:tr>
+        <w:trPr>
+          <w:trHeight w:val="300"/>
+        </w:trPr>
+        <w:tc>
+          <w:tcPr>
+            <w:tcW w:w="1376" w:type="dxa"/>
+            <w:tcBorders>
+              <w:top w:val="nil"/>
+              <w:left w:val="single" w:sz="4" w:space="0" w:color="auto"/>
+              <w:bottom w:val="single" w:sz="4" w:space="0" w:color="auto"/>
+              <w:right w:val="single" w:sz="4" w:space="0" w:color="auto"/>
+            </w:tcBorders>
+            <w:shd w:val="clear" w:color="auto" w:fill="auto"/>
+            <w:noWrap/>
+            <w:vAlign w:val="bottom"/>
+            <w:hideMark/>
+          </w:tcPr>
+          <w:p>
+            <w:pPr>
+              <w:spacing w:after="0" w:line="240" w:lineRule="auto"/>
+              <w:jc w:val="center"/>
+              <w:rPr>
+                <w:rFonts w:ascii="Calibri" w:eastAsia="Times New Roman" w:hAnsi="Calibri" w:cs="Calibri"/>
+                <w:color w:val="000000"/>
+                <w:sz w:val="22"/>
+              </w:rPr>
+            </w:pPr>
+            <w:r>
+              <w:rPr>
+                <w:rFonts w:ascii="Calibri" w:eastAsia="Times New Roman" w:hAnsi="Calibri" w:cs="Calibri"/>
+                <w:color w:val="000000"/>
+                <w:sz w:val="22"/>
+              </w:rPr>
+              <w:t>1.8</w:t>
+            </w:r>
+          </w:p>
+        </w:tc>
+        <w:tc>
+          <w:tcPr>
+            <w:tcW w:w="1499" w:type="dxa"/>
+            <w:tcBorders>
+              <w:top w:val="nil"/>
+              <w:left w:val="nil"/>
+              <w:bottom w:val="single" w:sz="4" w:space="0" w:color="auto"/>
+              <w:right w:val="single" w:sz="4" w:space="0" w:color="auto"/>
+            </w:tcBorders>
+            <w:shd w:val="clear" w:color="auto" w:fill="auto"/>
+            <w:noWrap/>
+            <w:vAlign w:val="bottom"/>
+            <w:hideMark/>
+          </w:tcPr>
+          <w:p>
+            <w:pPr>
+              <w:spacing w:after="0" w:line="240" w:lineRule="auto"/>
+              <w:jc w:val="center"/>
+              <w:rPr>
+                <w:rFonts w:ascii="Calibri" w:eastAsia="Times New Roman" w:hAnsi="Calibri" w:cs="Calibri"/>
+                <w:color w:val="000000"/>
+                <w:sz w:val="22"/>
+              </w:rPr>
+            </w:pPr>
+            <w:r>
+              <w:rPr>
+                <w:rFonts w:ascii="Calibri" w:eastAsia="Times New Roman" w:hAnsi="Calibri" w:cs="Calibri"/>
+                <w:color w:val="000000"/>
+                <w:sz w:val="22"/>
+              </w:rPr>
+              <w:t>981</w:t>
+            </w:r>
+          </w:p>
+        </w:tc>
+      </w:tr>
+      <w:tr>
+        <w:trPr>
+          <w:trHeight w:val="300"/>
+        </w:trPr>
+        <w:tc>
+          <w:tcPr>
+            <w:tcW w:w="1376" w:type="dxa"/>
+            <w:tcBorders>
+              <w:top w:val="nil"/>
+              <w:left w:val="single" w:sz="4" w:space="0" w:color="auto"/>
+              <w:bottom w:val="single" w:sz="4" w:space="0" w:color="auto"/>
+              <w:right w:val="single" w:sz="4" w:space="0" w:color="auto"/>
+            </w:tcBorders>
+            <w:shd w:val="clear" w:color="auto" w:fill="auto"/>
+            <w:noWrap/>
+            <w:vAlign w:val="bottom"/>
+            <w:hideMark/>
+          </w:tcPr>
+          <w:p>
+            <w:pPr>
+              <w:spacing w:after="0" w:line="240" w:lineRule="auto"/>
+              <w:jc w:val="center"/>
+              <w:rPr>
+                <w:rFonts w:ascii="Calibri" w:eastAsia="Times New Roman" w:hAnsi="Calibri" w:cs="Calibri"/>
+                <w:color w:val="000000"/>
+                <w:sz w:val="22"/>
+              </w:rPr>
+            </w:pPr>
+            <w:r>
+              <w:rPr>
+                <w:rFonts w:ascii="Calibri" w:eastAsia="Times New Roman" w:hAnsi="Calibri" w:cs="Calibri"/>
+                <w:color w:val="000000"/>
+                <w:sz w:val="22"/>
+              </w:rPr>
+              <w:t>1.9</w:t>
+            </w:r>
+          </w:p>
+        </w:tc>
+        <w:tc>
+          <w:tcPr>
+            <w:tcW w:w="1499" w:type="dxa"/>
+            <w:tcBorders>
+              <w:top w:val="nil"/>
+              <w:left w:val="nil"/>
+              <w:bottom w:val="single" w:sz="4" w:space="0" w:color="auto"/>
+              <w:right w:val="single" w:sz="4" w:space="0" w:color="auto"/>
+            </w:tcBorders>
+            <w:shd w:val="clear" w:color="auto" w:fill="auto"/>
+            <w:noWrap/>
+            <w:vAlign w:val="bottom"/>
+            <w:hideMark/>
+          </w:tcPr>
+          <w:p>
+            <w:pPr>
+              <w:spacing w:after="0" w:line="240" w:lineRule="auto"/>
+              <w:jc w:val="center"/>
+              <w:rPr>
+                <w:rFonts w:ascii="Calibri" w:eastAsia="Times New Roman" w:hAnsi="Calibri" w:cs="Calibri"/>
+                <w:color w:val="000000"/>
+                <w:sz w:val="22"/>
+              </w:rPr>
+            </w:pPr>
+            <w:r>
+              <w:rPr>
+                <w:rFonts w:ascii="Calibri" w:eastAsia="Times New Roman" w:hAnsi="Calibri" w:cs="Calibri"/>
+                <w:color w:val="000000"/>
+                <w:sz w:val="22"/>
+              </w:rPr>
+              <w:t>621</w:t>
+            </w:r>
+          </w:p>
+        </w:tc>
+      </w:tr>
+    </w:tbl>
+    <w:p>
+      <w:r>
+        <w:rPr>
+          <w:noProof/>
+        </w:rPr>
+        <mc:AlternateContent>
+          <mc:Choice Requires="wps">
+            <w:drawing>
+              <wp:anchor distT="45720" distB="45720" distL="114300" distR="114300" simplePos="0" relativeHeight="251681792" behindDoc="0" locked="0" layoutInCell="1" allowOverlap="1" wp14:anchorId="339A297A" wp14:editId="451E8B08">
+                <wp:simplePos x="0" y="0"/>
+                <wp:positionH relativeFrom="column">
+                  <wp:posOffset>2233930</wp:posOffset>
+                </wp:positionH>
+                <wp:positionV relativeFrom="paragraph">
+                  <wp:posOffset>246380</wp:posOffset>
+                </wp:positionV>
+                <wp:extent cx="923925" cy="1404620"/>
+                <wp:effectExtent l="953" t="0" r="0" b="0"/>
+                <wp:wrapSquare wrapText="bothSides"/>
+                <wp:docPr id="16" name="Text Box 2"/>
+                <wp:cNvGraphicFramePr>
+                  <a:graphicFrameLocks xmlns:a="http://schemas.openxmlformats.org/drawingml/2006/main"/>
+                </wp:cNvGraphicFramePr>
+                <a:graphic xmlns:a="http://schemas.openxmlformats.org/drawingml/2006/main">
+                  <a:graphicData uri="http://schemas.microsoft.com/office/word/2010/wordprocessingShape">
+                    <wps:wsp>
+                      <wps:cNvSpPr txBox="1">
+                        <a:spLocks noChangeArrowheads="1"/>
+                      </wps:cNvSpPr>
+                      <wps:spPr bwMode="auto">
+                        <a:xfrm rot="16200000">
+                          <a:off x="0" y="0"/>
+                          <a:ext cx="923925" cy="1404620"/>
+                        </a:xfrm>
+                        <a:prstGeom prst="rect">
+                          <a:avLst/>
+                        </a:prstGeom>
+                        <a:noFill/>
+                        <a:ln>
+                          <a:noFill/>
+                        </a:ln>
+                      </wps:spPr>
+                      <wps:style>
+                        <a:lnRef idx="0">
+                          <a:scrgbClr r="0" g="0" b="0"/>
+                        </a:lnRef>
+                        <a:fillRef idx="0">
+                          <a:scrgbClr r="0" g="0" b="0"/>
+                        </a:fillRef>
+                        <a:effectRef idx="0">
+                          <a:scrgbClr r="0" g="0" b="0"/>
+                        </a:effectRef>
+                        <a:fontRef idx="minor">
+                          <a:schemeClr val="dk1"/>
+                        </a:fontRef>
+                      </wps:style>
+                      <wps:txbx>
+                        <w:txbxContent>
+                          <w:p>
+                            <w:pPr>
+                              <w:rPr>
+                                <w:sz w:val="20"/>
+                              </w:rPr>
+                            </w:pPr>
+                            <w:r>
+                              <w:rPr>
+                                <w:sz w:val="20"/>
+                              </w:rPr>
+                              <w:t>Iterations</w:t>
+                            </w:r>
+                          </w:p>
+                        </w:txbxContent>
+                      </wps:txbx>
+                      <wps:bodyPr rot="0" vert="horz" wrap="square" lIns="91440" tIns="45720" rIns="91440" bIns="45720" anchor="t" anchorCtr="0">
+                        <a:spAutoFit/>
+                      </wps:bodyPr>
+                    </wps:wsp>
+                  </a:graphicData>
+                </a:graphic>
+                <wp14:sizeRelH relativeFrom="margin">
+                  <wp14:pctWidth>0</wp14:pctWidth>
+                </wp14:sizeRelH>
+                <wp14:sizeRelV relativeFrom="margin">
+                  <wp14:pctHeight>0</wp14:pctHeight>
+                </wp14:sizeRelV>
+              </wp:anchor>
+            </w:drawing>
+          </mc:Choice>
+          <mc:Fallback>
+            <w:pict>
+              <v:shape w14:anchorId="339A297A" id="_x0000_s1034" type="#_x0000_t202" style="position:absolute;margin-left:175.9pt;margin-top:19.4pt;width:72.75pt;height:110.6pt;rotation:-90;z-index:251681792;visibility:visible;mso-wrap-style:square;mso-width-percent:0;mso-height-percent:0;mso-wrap-distance-left:9pt;mso-wrap-distance-top:3.6pt;mso-wrap-distance-right:9pt;mso-wrap-distance-bottom:3.6pt;mso-position-horizontal:absolute;mso-position-horizontal-relative:text;mso-position-vertical:absolute;mso-position-vertical-relative:text;mso-width-percent:0;mso-height-percent:0;mso-width-relative:margin;mso-height-relative:margin;v-text-anchor:top" o:gfxdata="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" filled="f" stroked="f">
+                <v:textbox style="mso-fit-shape-to-text:t">
+                  <w:txbxContent>
+                    <w:p>
+                      <w:pPr>
+                        <w:rPr>
+                          <w:sz w:val="20"/>
+                        </w:rPr>
+                      </w:pPr>
+                      <w:r>
+                        <w:rPr>
+                          <w:sz w:val="20"/>
+                        </w:rPr>
+                        <w:t>Iterations</w:t>
+                      </w:r>
+                    </w:p>
+                  </w:txbxContent>
+                </v:textbox>
+                <w10:wrap type="square"/>
+              </v:shape>
+            </w:pict>
+          </mc:Fallback>
+        </mc:AlternateContent>
+      </w:r>
+    </w:p>
+    <w:p/>
+    <w:p/>
+    <w:p/>
+    <w:p/>
+    <w:p/>
+    <w:p/>
+    <w:p>
+      <w:r>
+        <w:rPr>
+          <w:noProof/>
+        </w:rPr>
+        <mc:AlternateContent>
+          <mc:Choice Requires="wps">
+            <w:drawing>
+              <wp:anchor distT="45720" distB="45720" distL="114300" distR="114300" simplePos="0" relativeHeight="251679744" behindDoc="0" locked="0" layoutInCell="1" allowOverlap="1" wp14:anchorId="46E94F56" wp14:editId="3704D3C0">
+                <wp:simplePos x="0" y="0"/>
+                <wp:positionH relativeFrom="column">
+                  <wp:posOffset>3895707</wp:posOffset>
+                </wp:positionH>
+                <wp:positionV relativeFrom="paragraph">
+                  <wp:posOffset>105614</wp:posOffset>
+                </wp:positionV>
+                <wp:extent cx="600075" cy="233680"/>
+                <wp:effectExtent l="0" t="0" r="0" b="0"/>
+                <wp:wrapNone/>
+                <wp:docPr id="13" name="Text Box 2"/>
+                <wp:cNvGraphicFramePr>
+                  <a:graphicFrameLocks xmlns:a="http://schemas.openxmlformats.org/drawingml/2006/main"/>
+                </wp:cNvGraphicFramePr>
+                <a:graphic xmlns:a="http://schemas.openxmlformats.org/drawingml/2006/main">
+                  <a:graphicData uri="http://schemas.microsoft.com/office/word/2010/wordprocessingShape">
+                    <wps:wsp>
+                      <wps:cNvSpPr txBox="1">
+                        <a:spLocks noChangeArrowheads="1"/>
+                      </wps:cNvSpPr>
+                      <wps:spPr bwMode="auto">
+                        <a:xfrm>
+                          <a:off x="0" y="0"/>
+                          <a:ext cx="600075" cy="233680"/>
+                        </a:xfrm>
+                        <a:prstGeom prst="rect">
+                          <a:avLst/>
+                        </a:prstGeom>
+                        <a:noFill/>
+                        <a:ln>
+                          <a:noFill/>
+                        </a:ln>
+                      </wps:spPr>
+                      <wps:style>
+                        <a:lnRef idx="0">
+                          <a:scrgbClr r="0" g="0" b="0"/>
+                        </a:lnRef>
+                        <a:fillRef idx="0">
+                          <a:scrgbClr r="0" g="0" b="0"/>
+                        </a:fillRef>
+                        <a:effectRef idx="0">
+                          <a:scrgbClr r="0" g="0" b="0"/>
+                        </a:effectRef>
+                        <a:fontRef idx="minor">
+                          <a:schemeClr val="dk1"/>
+                        </a:fontRef>
+                      </wps:style>
+                      <wps:txbx>
+                        <w:txbxContent>
+                          <w:p>
+                            <w:pPr>
+                              <w:rPr>
+                                <w:sz w:val="20"/>
+                              </w:rPr>
+                            </w:pPr>
+                            <w:r>
+                              <w:rPr>
+                                <w:sz w:val="20"/>
+                              </w:rPr>
+                              <w:t>Omega</w:t>
+                            </w:r>
+                          </w:p>
+                        </w:txbxContent>
+                      </wps:txbx>
+                      <wps:bodyPr rot="0" vert="horz" wrap="square" lIns="91440" tIns="45720" rIns="91440" bIns="45720" anchor="t" anchorCtr="0">
+                        <a:noAutofit/>
+                      </wps:bodyPr>
+                    </wps:wsp>
+                  </a:graphicData>
+                </a:graphic>
+                <wp14:sizeRelH relativeFrom="margin">
+                  <wp14:pctWidth>0</wp14:pctWidth>
+                </wp14:sizeRelH>
+                <wp14:sizeRelV relativeFrom="margin">
+                  <wp14:pctHeight>0</wp14:pctHeight>
+                </wp14:sizeRelV>
+              </wp:anchor>
+            </w:drawing>
+          </mc:Choice>
+          <mc:Fallback>
+            <w:pict>
+              <v:shape w14:anchorId="46E94F56" id="_x0000_s1035" type="#_x0000_t202" style="position:absolute;margin-left:306.75pt;margin-top:8.3pt;width:47.25pt;height:18.4pt;z-index:251679744;visibility:visible;mso-wrap-style:square;mso-width-percent:0;mso-height-percent:0;mso-wrap-distance-left:9pt;mso-wrap-distance-top:3.6pt;mso-wrap-distance-right:9pt;mso-wrap-distance-bottom:3.6pt;mso-position-horizontal:absolute;mso-position-horizontal-relative:text;mso-position-vertical:absolute;mso-position-vertical-relative:text;mso-width-percent:0;mso-height-percent:0;mso-width-relative:margin;mso-height-relative:margin;v-text-anchor:top" o:gfxdata="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" filled="f" stroked="f">
+                <v:textbox>
+                  <w:txbxContent>
+                    <w:p>
+                      <w:pPr>
+                        <w:rPr>
+                          <w:sz w:val="20"/>
+                        </w:rPr>
+                      </w:pPr>
+                      <w:r>
+                        <w:rPr>
+                          <w:sz w:val="20"/>
+                        </w:rPr>
+                        <w:t>Omega</w:t>
+                      </w:r>
+                    </w:p>
+                  </w:txbxContent>
+                </v:textbox>
+              </v:shape>
+            </w:pict>
+          </mc:Fallback>
+        </mc:AlternateContent>
+      </w:r>
+    </w:p>
+    <w:p>
+      <w:pPr>
+        <w:pStyle w:val="Heading1"/>
+        <w:rPr>
+          <w:rFonts w:ascii="Times New Roman" w:hAnsi="Times New Roman" w:cs="Times New Roman"/>
+        </w:rPr>
+      </w:pPr>
+      <w:r>
+        <w:tab/>
+      </w:r>
+      <w:r>
+        <w:rPr>
+          <w:rFonts w:ascii="Times New Roman" w:hAnsi="Times New Roman" w:cs="Times New Roman"/>
+          <w:color w:val="auto"/>
+          <w:sz w:val="22"/>
+        </w:rPr>
+        <w:t>Figure 5. Optimization Graph</w:t>
+      </w:r>
+      <w:r>
+        <w:rPr>
+          <w:rFonts w:ascii="Times New Roman" w:hAnsi="Times New Roman" w:cs="Times New Roman"/>
+        </w:rPr>
+        <w:br w:type="textWrapping" w:clear="all"/>
+      </w:r>
+    </w:p>
+    <w:p>
+      <w:pPr>
+        <w:rPr>
+          <w:rFonts w:eastAsiaTheme="minorEastAsia"/>
+          <w:szCs w:val="24"/>
+        </w:rPr>
+      </w:pPr>
+      <w:r>
+        <w:tab/>
+        <w:t xml:space="preserve">The second analysis in this report deals with the solutions to Laplace’s equation, i.e., </w:t>
+      </w:r>
+      <m:oMath>
+        <m:r>
+          <w:rPr>
+            <w:rFonts w:ascii="Cambria Math" w:eastAsiaTheme="minorEastAsia" w:hAnsi="Cambria Math"/>
+            <w:szCs w:val="24"/>
+          </w:rPr>
+          <m:t>F</m:t>
+        </m:r>
+        <m:d>
+          <m:dPr>
+            <m:ctrlPr>
+              <w:rPr>
+                <w:rFonts w:ascii="Cambria Math" w:eastAsiaTheme="minorEastAsia" w:hAnsi="Cambria Math"/>
+                <w:i/>
+                <w:szCs w:val="24"/>
+              </w:rPr>
+            </m:ctrlPr>
+          </m:dPr>
+          <m:e>
+            <m:r>
+              <w:rPr>
+                <w:rFonts w:ascii="Cambria Math" w:eastAsiaTheme="minorEastAsia" w:hAnsi="Cambria Math"/>
+                <w:szCs w:val="24"/>
+              </w:rPr>
+              <m:t>x,y</m:t>
+            </m:r>
+          </m:e>
+        </m:d>
+        <m:r>
+          <w:rPr>
+            <w:rFonts w:ascii="Cambria Math" w:eastAsiaTheme="minorEastAsia" w:hAnsi="Cambria Math"/>
+            <w:szCs w:val="24"/>
+          </w:rPr>
+          <m:t>=0</m:t>
+        </m:r>
+      </m:oMath>
+      <w:r>
+        <w:rPr>
+          <w:rFonts w:eastAsiaTheme="minorEastAsia"/>
+          <w:szCs w:val="24"/>
+        </w:rPr>
+        <w:t xml:space="preserve">. </w:t>
+      </w:r>
+    </w:p>
+    <w:p/>
+    <w:p>
+      <w:r>
+        <w:rPr>
+          <w:noProof/>
+        </w:rPr>
+        <w:drawing>
+          <wp:inline distT="0" distB="0" distL="0" distR="0" wp14:anchorId="7395A23E" wp14:editId="5D195947">
+            <wp:extent cx="5238750" cy="3143250"/>
+            <wp:effectExtent l="0" t="0" r="0" b="0"/>
+            <wp:docPr id="18" name="Picture 18"/>
+            <wp:cNvGraphicFramePr>
+              <a:graphicFrameLocks xmlns:a="http://schemas.openxmlformats.org/drawingml/2006/main" noChangeAspect="1"/>
+            </wp:cNvGraphicFramePr>
+            <a:graphic xmlns:a="http://schemas.openxmlformats.org/drawingml/2006/main">
+              <a:graphicData uri="http://schemas.openxmlformats.org/drawingml/2006/picture">
+                <pic:pic xmlns:pic="http://schemas.openxmlformats.org/drawingml/2006/picture">
+                  <pic:nvPicPr>
+                    <pic:cNvPr id="18" name="GS-F0.jpg"/>
+                    <pic:cNvPicPr/>
+                  </pic:nvPicPr>
+                  <pic:blipFill rotWithShape="1">
+                    <a:blip r:embed="rId13" cstate="print">
+                      <a:extLst>
+                        <a:ext uri="{28A0092B-C50C-407E-A947-70E740481C1C}">
+                          <a14:useLocalDpi xmlns:a14="http://schemas.microsoft.com/office/drawing/2010/main" val="0"/>
+                        </a:ext>
+                      </a:extLst>
+                    </a:blip>
+                    <a:srcRect l="6730" r="5128" b="4771"/>
+                    <a:stretch/>
+                  </pic:blipFill>
+                  <pic:spPr bwMode="auto">
+                    <a:xfrm>
+                      <a:off x="0" y="0"/>
+                      <a:ext cx="5238750" cy="3143250"/>
+                    </a:xfrm>
+                    <a:prstGeom prst="rect">
+                      <a:avLst/>
+                    </a:prstGeom>
+                    <a:ln>
+                      <a:noFill/>
+                    </a:ln>
+                    <a:extLst>
+                      <a:ext uri="{53640926-AAD7-44D8-BBD7-CCE9431645EC}">
+                        <a14:shadowObscured xmlns:a14="http://schemas.microsoft.com/office/drawing/2010/main"/>
+                      </a:ext>
+                    </a:extLst>
+                  </pic:spPr>
+                </pic:pic>
+              </a:graphicData>
+            </a:graphic>
+          </wp:inline>
+        </w:drawing>
+      </w:r>
+    </w:p>
+    <w:p>
+      <w:pPr>
+        <w:pStyle w:val="Heading1"/>
+        <w:rPr>
+          <w:rFonts w:ascii="Times New Roman" w:hAnsi="Times New Roman" w:cs="Times New Roman"/>
+          <w:color w:val="auto"/>
+          <w:sz w:val="22"/>
+        </w:rPr>
+      </w:pPr>
+      <w:r>
+        <w:rPr>
+          <w:rFonts w:ascii="Times New Roman" w:hAnsi="Times New Roman" w:cs="Times New Roman"/>
+          <w:color w:val="auto"/>
+          <w:sz w:val="22"/>
+        </w:rPr>
+        <w:t xml:space="preserve">Figure </w:t>
+      </w:r>
+      <w:r>
+        <w:rPr>
+          <w:rFonts w:ascii="Times New Roman" w:hAnsi="Times New Roman" w:cs="Times New Roman"/>
+          <w:color w:val="auto"/>
+          <w:sz w:val="22"/>
+        </w:rPr>
+        <w:t>6</w:t>
+      </w:r>
+      <w:r>
+        <w:rPr>
+          <w:rFonts w:ascii="Times New Roman" w:hAnsi="Times New Roman" w:cs="Times New Roman"/>
+          <w:color w:val="auto"/>
+          <w:sz w:val="22"/>
+        </w:rPr>
+        <w:t xml:space="preserve">. Solution using Gauss-Seidel Method for </w:t>
+      </w:r>
+      <w:r>
+        <w:rPr>
+          <w:rFonts w:ascii="Times New Roman" w:hAnsi="Times New Roman" w:cs="Times New Roman"/>
+          <w:color w:val="auto"/>
+          <w:sz w:val="22"/>
+        </w:rPr>
+        <w:t>Laplace’s</w:t>
+      </w:r>
+      <w:r>
+        <w:rPr>
+          <w:rFonts w:ascii="Times New Roman" w:hAnsi="Times New Roman" w:cs="Times New Roman"/>
+          <w:color w:val="auto"/>
+          <w:sz w:val="22"/>
+        </w:rPr>
+        <w:t xml:space="preserve"> Equation</w:t>
+      </w:r>
+    </w:p>
+    <w:p>
+      <w:r>
+        <w:rPr>
+          <w:noProof/>
+        </w:rPr>
+        <w:drawing>
+          <wp:inline distT="0" distB="0" distL="0" distR="0" wp14:anchorId="4D1D9567" wp14:editId="3CEA7557">
+            <wp:extent cx="5219700" cy="3152775"/>
+            <wp:effectExtent l="0" t="0" r="0" b="9525"/>
+            <wp:docPr id="19" name="Picture 19"/>
+            <wp:cNvGraphicFramePr>
+              <a:graphicFrameLocks xmlns:a="http://schemas.openxmlformats.org/drawingml/2006/main" noChangeAspect="1"/>
+            </wp:cNvGraphicFramePr>
+            <a:graphic xmlns:a="http://schemas.openxmlformats.org/drawingml/2006/main">
+              <a:graphicData uri="http://schemas.openxmlformats.org/drawingml/2006/picture">
+                <pic:pic xmlns:pic="http://schemas.openxmlformats.org/drawingml/2006/picture">
+                  <pic:nvPicPr>
+                    <pic:cNvPr id="19" name="SOR-F0.jpg"/>
+                    <pic:cNvPicPr/>
+                  </pic:nvPicPr>
+                  <pic:blipFill rotWithShape="1">
+                    <a:blip r:embed="rId14" cstate="print">
+                      <a:extLst>
+                        <a:ext uri="{28A0092B-C50C-407E-A947-70E740481C1C}">
+                          <a14:useLocalDpi xmlns:a14="http://schemas.microsoft.com/office/drawing/2010/main" val="0"/>
+                        </a:ext>
+                      </a:extLst>
+                    </a:blip>
+                    <a:srcRect l="6891" r="5289" b="4482"/>
+                    <a:stretch/>
+                  </pic:blipFill>
+                  <pic:spPr bwMode="auto">
+                    <a:xfrm>
+                      <a:off x="0" y="0"/>
+                      <a:ext cx="5219700" cy="3152775"/>
+                    </a:xfrm>
+                    <a:prstGeom prst="rect">
+                      <a:avLst/>
+                    </a:prstGeom>
+                    <a:ln>
+                      <a:noFill/>
+                    </a:ln>
+                    <a:extLst>
+                      <a:ext uri="{53640926-AAD7-44D8-BBD7-CCE9431645EC}">
+                        <a14:shadowObscured xmlns:a14="http://schemas.microsoft.com/office/drawing/2010/main"/>
+                      </a:ext>
+                    </a:extLst>
+                  </pic:spPr>
+                </pic:pic>
+              </a:graphicData>
+            </a:graphic>
+          </wp:inline>
+        </w:drawing>
+      </w:r>
+    </w:p>
+    <w:p>
+      <w:pPr>
+        <w:pStyle w:val="Heading1"/>
+        <w:rPr>
+          <w:rFonts w:ascii="Times New Roman" w:hAnsi="Times New Roman" w:cs="Times New Roman"/>
+          <w:color w:val="auto"/>
+          <w:sz w:val="22"/>
+        </w:rPr>
+      </w:pPr>
+      <w:r>
+        <w:rPr>
+          <w:rFonts w:ascii="Times New Roman" w:hAnsi="Times New Roman" w:cs="Times New Roman"/>
+          <w:color w:val="auto"/>
+          <w:sz w:val="22"/>
+        </w:rPr>
+        <w:t xml:space="preserve">Figure </w:t>
+      </w:r>
+      <w:r>
+        <w:rPr>
+          <w:rFonts w:ascii="Times New Roman" w:hAnsi="Times New Roman" w:cs="Times New Roman"/>
+          <w:color w:val="auto"/>
+          <w:sz w:val="22"/>
+        </w:rPr>
+        <w:t>7</w:t>
+      </w:r>
+      <w:r>
+        <w:rPr>
+          <w:rFonts w:ascii="Times New Roman" w:hAnsi="Times New Roman" w:cs="Times New Roman"/>
+          <w:color w:val="auto"/>
+          <w:sz w:val="22"/>
+        </w:rPr>
+        <w:t xml:space="preserve">. Solution using </w:t>
+      </w:r>
+      <w:r>
+        <w:rPr>
+          <w:rFonts w:ascii="Times New Roman" w:hAnsi="Times New Roman" w:cs="Times New Roman"/>
+          <w:color w:val="auto"/>
+          <w:sz w:val="22"/>
+        </w:rPr>
+        <w:t xml:space="preserve">SOR </w:t>
+      </w:r>
+      <w:r>
+        <w:rPr>
+          <w:rFonts w:ascii="Times New Roman" w:hAnsi="Times New Roman" w:cs="Times New Roman"/>
+          <w:color w:val="auto"/>
+          <w:sz w:val="22"/>
+        </w:rPr>
+        <w:t xml:space="preserve">Method for </w:t>
+      </w:r>
+      <w:r>
+        <w:rPr>
+          <w:rFonts w:ascii="Times New Roman" w:hAnsi="Times New Roman" w:cs="Times New Roman"/>
+          <w:color w:val="auto"/>
+          <w:sz w:val="22"/>
+        </w:rPr>
+        <w:t>Laplace’s</w:t>
+      </w:r>
+      <w:bookmarkStart w:id="55" w:name="_GoBack"/>
+      <w:bookmarkEnd w:id="55"/>
+      <w:r>
+        <w:rPr>
+          <w:rFonts w:ascii="Times New Roman" w:hAnsi="Times New Roman" w:cs="Times New Roman"/>
+          <w:color w:val="auto"/>
+          <w:sz w:val="22"/>
+        </w:rPr>
+        <w:t xml:space="preserve"> Equation</w:t>
+      </w:r>
+    </w:p>
+    <w:p/>
+    <w:p>
       <w:r>
         <w:br w:type="page"/>
       </w:r>
@@ -14511,8 +16854,8 @@
           <w:sz w:val="28"/>
         </w:rPr>
       </w:pPr>
-      <w:bookmarkStart w:id="46" w:name="_Toc513551301"/>
-      <w:bookmarkStart w:id="47" w:name="_Toc513551317"/>
+      <w:bookmarkStart w:id="56" w:name="_Toc513564330"/>
+      <w:bookmarkStart w:id="57" w:name="_Toc513564351"/>
       <w:r>
         <w:rPr>
           <w:rFonts w:ascii="Times New Roman" w:eastAsiaTheme="minorEastAsia" w:hAnsi="Times New Roman" w:cs="Times New Roman"/>
@@ -14522,8 +16865,8 @@
         </w:rPr>
         <w:t>References</w:t>
       </w:r>
-      <w:bookmarkEnd w:id="46"/>
-      <w:bookmarkEnd w:id="47"/>
+      <w:bookmarkEnd w:id="56"/>
+      <w:bookmarkEnd w:id="57"/>
       <w:r>
         <w:rPr>
           <w:rFonts w:ascii="Times New Roman" w:eastAsiaTheme="minorEastAsia" w:hAnsi="Times New Roman" w:cs="Times New Roman"/>
@@ -14577,7 +16920,7 @@
         <w:spacing w:line="480" w:lineRule="auto"/>
         <w:contextualSpacing/>
       </w:pPr>
-      <w:hyperlink r:id="rId12" w:history="1">
+      <w:hyperlink r:id="rId15" w:history="1">
         <w:r>
           <w:rPr>
             <w:rStyle w:val="Hyperlink"/>
@@ -14591,6 +16934,34 @@
         <w:spacing w:line="480" w:lineRule="auto"/>
         <w:contextualSpacing/>
       </w:pPr>
+      <w:hyperlink r:id="rId16" w:history="1">
+        <w:r>
+          <w:rPr>
+            <w:rStyle w:val="Hyperlink"/>
+          </w:rPr>
+          <w:t>http://www.netlib.org/linalg/old_html_templates/subsection2.6.2.2.html</w:t>
+        </w:r>
+      </w:hyperlink>
+    </w:p>
+    <w:p>
+      <w:pPr>
+        <w:spacing w:line="480" w:lineRule="auto"/>
+        <w:contextualSpacing/>
+      </w:pPr>
+      <w:hyperlink r:id="rId17" w:history="1">
+        <w:r>
+          <w:rPr>
+            <w:rStyle w:val="Hyperlink"/>
+          </w:rPr>
+          <w:t>https://openi.nlm.nih.gov/detailedresult.php?img=PMC2234413_1743-0003-4-46-16&amp;req=4</w:t>
+        </w:r>
+      </w:hyperlink>
+    </w:p>
+    <w:p>
+      <w:pPr>
+        <w:spacing w:line="480" w:lineRule="auto"/>
+        <w:contextualSpacing/>
+      </w:pPr>
     </w:p>
     <w:p>
       <w:pPr>
@@ -14613,8 +16984,8 @@
           <w:sz w:val="28"/>
         </w:rPr>
       </w:pPr>
-      <w:bookmarkStart w:id="48" w:name="_Toc513551302"/>
-      <w:bookmarkStart w:id="49" w:name="_Toc513551318"/>
+      <w:bookmarkStart w:id="58" w:name="_Toc513564331"/>
+      <w:bookmarkStart w:id="59" w:name="_Toc513564352"/>
       <w:r>
         <w:rPr>
           <w:rFonts w:ascii="Times New Roman" w:hAnsi="Times New Roman" w:cs="Times New Roman"/>
@@ -14624,8 +16995,8 @@
         </w:rPr>
         <w:t>MATLAB Code</w:t>
       </w:r>
-      <w:bookmarkEnd w:id="48"/>
-      <w:bookmarkEnd w:id="49"/>
+      <w:bookmarkEnd w:id="58"/>
+      <w:bookmarkEnd w:id="59"/>
     </w:p>
     <w:p/>
     <w:p>
@@ -21348,7 +23719,7 @@
     </w:p>
     <w:p/>
     <w:sectPr>
-      <w:footerReference w:type="default" r:id="rId13"/>
+      <w:footerReference w:type="default" r:id="rId18"/>
       <w:pgSz w:w="12240" w:h="15840"/>
       <w:pgMar w:top="1440" w:right="1440" w:bottom="1440" w:left="1440" w:header="720" w:footer="720" w:gutter="0"/>
       <w:pgNumType w:start="1"/>
@@ -22126,6 +24497,936 @@
 </w:styles>
 </file>
 
+<file path=word/charts/chart1.xml><?xml version="1.0" encoding="utf-8"?>
+<c:chartSpace xmlns:c="http://schemas.openxmlformats.org/drawingml/2006/chart" xmlns:a="http://schemas.openxmlformats.org/drawingml/2006/main" xmlns:r="http://schemas.openxmlformats.org/officeDocument/2006/relationships" xmlns:c16r2="http://schemas.microsoft.com/office/drawing/2015/06/chart">
+  <c:date1904 val="0"/>
+  <c:lang val="en-US"/>
+  <c:roundedCorners val="0"/>
+  <mc:AlternateContent xmlns:mc="http://schemas.openxmlformats.org/markup-compatibility/2006">
+    <mc:Choice xmlns:c14="http://schemas.microsoft.com/office/drawing/2007/8/2/chart" Requires="c14">
+      <c14:style val="102"/>
+    </mc:Choice>
+    <mc:Fallback>
+      <c:style val="2"/>
+    </mc:Fallback>
+  </mc:AlternateContent>
+  <c:chart>
+    <c:title>
+      <c:tx>
+        <c:rich>
+          <a:bodyPr rot="0" spcFirstLastPara="1" vertOverflow="ellipsis" vert="horz" wrap="square" anchor="ctr" anchorCtr="1"/>
+          <a:lstStyle/>
+          <a:p>
+            <a:pPr>
+              <a:defRPr sz="1400" b="0" i="0" u="none" strike="noStrike" kern="1200" spc="0" baseline="0">
+                <a:solidFill>
+                  <a:schemeClr val="tx1">
+                    <a:lumMod val="65000"/>
+                    <a:lumOff val="35000"/>
+                  </a:schemeClr>
+                </a:solidFill>
+                <a:latin typeface="+mn-lt"/>
+                <a:ea typeface="+mn-ea"/>
+                <a:cs typeface="+mn-cs"/>
+              </a:defRPr>
+            </a:pPr>
+            <a:r>
+              <a:rPr lang="en-US"/>
+              <a:t>Relaxation</a:t>
+            </a:r>
+            <a:r>
+              <a:rPr lang="en-US" baseline="0"/>
+              <a:t> Factor Optimization</a:t>
+            </a:r>
+            <a:endParaRPr lang="en-US"/>
+          </a:p>
+        </c:rich>
+      </c:tx>
+      <c:overlay val="0"/>
+      <c:spPr>
+        <a:noFill/>
+        <a:ln>
+          <a:noFill/>
+        </a:ln>
+        <a:effectLst/>
+      </c:spPr>
+      <c:txPr>
+        <a:bodyPr rot="0" spcFirstLastPara="1" vertOverflow="ellipsis" vert="horz" wrap="square" anchor="ctr" anchorCtr="1"/>
+        <a:lstStyle/>
+        <a:p>
+          <a:pPr>
+            <a:defRPr sz="1400" b="0" i="0" u="none" strike="noStrike" kern="1200" spc="0" baseline="0">
+              <a:solidFill>
+                <a:schemeClr val="tx1">
+                  <a:lumMod val="65000"/>
+                  <a:lumOff val="35000"/>
+                </a:schemeClr>
+              </a:solidFill>
+              <a:latin typeface="+mn-lt"/>
+              <a:ea typeface="+mn-ea"/>
+              <a:cs typeface="+mn-cs"/>
+            </a:defRPr>
+          </a:pPr>
+          <a:endParaRPr lang="en-US"/>
+        </a:p>
+      </c:txPr>
+    </c:title>
+    <c:autoTitleDeleted val="0"/>
+    <c:plotArea>
+      <c:layout/>
+      <c:scatterChart>
+        <c:scatterStyle val="lineMarker"/>
+        <c:varyColors val="0"/>
+        <c:ser>
+          <c:idx val="0"/>
+          <c:order val="0"/>
+          <c:tx>
+            <c:strRef>
+              <c:f>Sheet1!$D$17</c:f>
+              <c:strCache>
+                <c:ptCount val="1"/>
+                <c:pt idx="0">
+                  <c:v>Iterations to Solve</c:v>
+                </c:pt>
+              </c:strCache>
+            </c:strRef>
+          </c:tx>
+          <c:spPr>
+            <a:ln w="19050" cap="rnd">
+              <a:noFill/>
+              <a:round/>
+            </a:ln>
+            <a:effectLst/>
+          </c:spPr>
+          <c:marker>
+            <c:symbol val="circle"/>
+            <c:size val="5"/>
+            <c:spPr>
+              <a:solidFill>
+                <a:schemeClr val="accent1"/>
+              </a:solidFill>
+              <a:ln w="9525">
+                <a:solidFill>
+                  <a:schemeClr val="accent1"/>
+                </a:solidFill>
+              </a:ln>
+              <a:effectLst/>
+            </c:spPr>
+          </c:marker>
+          <c:xVal>
+            <c:numRef>
+              <c:f>Sheet1!$C$18:$C$26</c:f>
+              <c:numCache>
+                <c:formatCode>General</c:formatCode>
+                <c:ptCount val="9"/>
+                <c:pt idx="0">
+                  <c:v>1.1000000000000001</c:v>
+                </c:pt>
+                <c:pt idx="1">
+                  <c:v>1.2</c:v>
+                </c:pt>
+                <c:pt idx="2">
+                  <c:v>1.3</c:v>
+                </c:pt>
+                <c:pt idx="3">
+                  <c:v>1.4</c:v>
+                </c:pt>
+                <c:pt idx="4">
+                  <c:v>1.5</c:v>
+                </c:pt>
+                <c:pt idx="5">
+                  <c:v>1.6</c:v>
+                </c:pt>
+                <c:pt idx="6">
+                  <c:v>1.7</c:v>
+                </c:pt>
+                <c:pt idx="7">
+                  <c:v>1.8</c:v>
+                </c:pt>
+                <c:pt idx="8">
+                  <c:v>1.9</c:v>
+                </c:pt>
+              </c:numCache>
+            </c:numRef>
+          </c:xVal>
+          <c:yVal>
+            <c:numRef>
+              <c:f>Sheet1!$D$18:$D$26</c:f>
+              <c:numCache>
+                <c:formatCode>General</c:formatCode>
+                <c:ptCount val="9"/>
+                <c:pt idx="0">
+                  <c:v>659</c:v>
+                </c:pt>
+                <c:pt idx="1">
+                  <c:v>1085</c:v>
+                </c:pt>
+                <c:pt idx="2">
+                  <c:v>1338</c:v>
+                </c:pt>
+                <c:pt idx="3">
+                  <c:v>1458</c:v>
+                </c:pt>
+                <c:pt idx="4">
+                  <c:v>1470</c:v>
+                </c:pt>
+                <c:pt idx="5">
+                  <c:v>1392</c:v>
+                </c:pt>
+                <c:pt idx="6">
+                  <c:v>1230</c:v>
+                </c:pt>
+                <c:pt idx="7">
+                  <c:v>981</c:v>
+                </c:pt>
+                <c:pt idx="8">
+                  <c:v>621</c:v>
+                </c:pt>
+              </c:numCache>
+            </c:numRef>
+          </c:yVal>
+          <c:smooth val="0"/>
+          <c:extLst>
+            <c:ext xmlns:c16="http://schemas.microsoft.com/office/drawing/2014/chart" uri="{C3380CC4-5D6E-409C-BE32-E72D297353CC}">
+              <c16:uniqueId val="{00000000-A680-43F5-88B8-012718C6A1B2}"/>
+            </c:ext>
+          </c:extLst>
+        </c:ser>
+        <c:dLbls>
+          <c:showLegendKey val="0"/>
+          <c:showVal val="0"/>
+          <c:showCatName val="0"/>
+          <c:showSerName val="0"/>
+          <c:showPercent val="0"/>
+          <c:showBubbleSize val="0"/>
+        </c:dLbls>
+        <c:axId val="596552384"/>
+        <c:axId val="596553040"/>
+      </c:scatterChart>
+      <c:valAx>
+        <c:axId val="596552384"/>
+        <c:scaling>
+          <c:orientation val="minMax"/>
+          <c:min val="1"/>
+        </c:scaling>
+        <c:delete val="0"/>
+        <c:axPos val="b"/>
+        <c:majorGridlines>
+          <c:spPr>
+            <a:ln w="9525" cap="flat" cmpd="sng" algn="ctr">
+              <a:solidFill>
+                <a:schemeClr val="tx1">
+                  <a:lumMod val="15000"/>
+                  <a:lumOff val="85000"/>
+                </a:schemeClr>
+              </a:solidFill>
+              <a:round/>
+            </a:ln>
+            <a:effectLst/>
+          </c:spPr>
+        </c:majorGridlines>
+        <c:numFmt formatCode="General" sourceLinked="1"/>
+        <c:majorTickMark val="none"/>
+        <c:minorTickMark val="none"/>
+        <c:tickLblPos val="nextTo"/>
+        <c:spPr>
+          <a:noFill/>
+          <a:ln w="9525" cap="flat" cmpd="sng" algn="ctr">
+            <a:solidFill>
+              <a:schemeClr val="tx1">
+                <a:lumMod val="25000"/>
+                <a:lumOff val="75000"/>
+              </a:schemeClr>
+            </a:solidFill>
+            <a:round/>
+          </a:ln>
+          <a:effectLst/>
+        </c:spPr>
+        <c:txPr>
+          <a:bodyPr rot="-60000000" spcFirstLastPara="1" vertOverflow="ellipsis" vert="horz" wrap="square" anchor="ctr" anchorCtr="1"/>
+          <a:lstStyle/>
+          <a:p>
+            <a:pPr>
+              <a:defRPr sz="900" b="0" i="0" u="none" strike="noStrike" kern="1200" baseline="0">
+                <a:solidFill>
+                  <a:schemeClr val="tx1">
+                    <a:lumMod val="65000"/>
+                    <a:lumOff val="35000"/>
+                  </a:schemeClr>
+                </a:solidFill>
+                <a:latin typeface="+mn-lt"/>
+                <a:ea typeface="+mn-ea"/>
+                <a:cs typeface="+mn-cs"/>
+              </a:defRPr>
+            </a:pPr>
+            <a:endParaRPr lang="en-US"/>
+          </a:p>
+        </c:txPr>
+        <c:crossAx val="596553040"/>
+        <c:crosses val="autoZero"/>
+        <c:crossBetween val="midCat"/>
+      </c:valAx>
+      <c:valAx>
+        <c:axId val="596553040"/>
+        <c:scaling>
+          <c:orientation val="minMax"/>
+        </c:scaling>
+        <c:delete val="0"/>
+        <c:axPos val="l"/>
+        <c:majorGridlines>
+          <c:spPr>
+            <a:ln w="9525" cap="flat" cmpd="sng" algn="ctr">
+              <a:solidFill>
+                <a:schemeClr val="tx1">
+                  <a:lumMod val="15000"/>
+                  <a:lumOff val="85000"/>
+                </a:schemeClr>
+              </a:solidFill>
+              <a:round/>
+            </a:ln>
+            <a:effectLst/>
+          </c:spPr>
+        </c:majorGridlines>
+        <c:numFmt formatCode="General" sourceLinked="1"/>
+        <c:majorTickMark val="none"/>
+        <c:minorTickMark val="none"/>
+        <c:tickLblPos val="nextTo"/>
+        <c:spPr>
+          <a:noFill/>
+          <a:ln w="9525" cap="flat" cmpd="sng" algn="ctr">
+            <a:solidFill>
+              <a:schemeClr val="tx1">
+                <a:lumMod val="25000"/>
+                <a:lumOff val="75000"/>
+              </a:schemeClr>
+            </a:solidFill>
+            <a:round/>
+          </a:ln>
+          <a:effectLst/>
+        </c:spPr>
+        <c:txPr>
+          <a:bodyPr rot="-60000000" spcFirstLastPara="1" vertOverflow="ellipsis" vert="horz" wrap="square" anchor="ctr" anchorCtr="1"/>
+          <a:lstStyle/>
+          <a:p>
+            <a:pPr>
+              <a:defRPr sz="900" b="0" i="0" u="none" strike="noStrike" kern="1200" baseline="0">
+                <a:solidFill>
+                  <a:schemeClr val="tx1">
+                    <a:lumMod val="65000"/>
+                    <a:lumOff val="35000"/>
+                  </a:schemeClr>
+                </a:solidFill>
+                <a:latin typeface="+mn-lt"/>
+                <a:ea typeface="+mn-ea"/>
+                <a:cs typeface="+mn-cs"/>
+              </a:defRPr>
+            </a:pPr>
+            <a:endParaRPr lang="en-US"/>
+          </a:p>
+        </c:txPr>
+        <c:crossAx val="596552384"/>
+        <c:crosses val="autoZero"/>
+        <c:crossBetween val="midCat"/>
+      </c:valAx>
+      <c:spPr>
+        <a:noFill/>
+        <a:ln>
+          <a:noFill/>
+        </a:ln>
+        <a:effectLst/>
+      </c:spPr>
+    </c:plotArea>
+    <c:plotVisOnly val="1"/>
+    <c:dispBlanksAs val="gap"/>
+    <c:showDLblsOverMax val="0"/>
+  </c:chart>
+  <c:spPr>
+    <a:solidFill>
+      <a:schemeClr val="bg1"/>
+    </a:solidFill>
+    <a:ln w="9525" cap="flat" cmpd="sng" algn="ctr">
+      <a:solidFill>
+        <a:schemeClr val="tx1">
+          <a:lumMod val="15000"/>
+          <a:lumOff val="85000"/>
+        </a:schemeClr>
+      </a:solidFill>
+      <a:round/>
+    </a:ln>
+    <a:effectLst/>
+  </c:spPr>
+  <c:txPr>
+    <a:bodyPr/>
+    <a:lstStyle/>
+    <a:p>
+      <a:pPr>
+        <a:defRPr/>
+      </a:pPr>
+      <a:endParaRPr lang="en-US"/>
+    </a:p>
+  </c:txPr>
+  <c:externalData r:id="rId3">
+    <c:autoUpdate val="0"/>
+  </c:externalData>
+</c:chartSpace>
+</file>
+
+<file path=word/charts/colors1.xml><?xml version="1.0" encoding="utf-8"?>
+<cs:colorStyle xmlns:cs="http://schemas.microsoft.com/office/drawing/2012/chartStyle" xmlns:a="http://schemas.openxmlformats.org/drawingml/2006/main" meth="cycle" id="10">
+  <a:schemeClr val="accent1"/>
+  <a:schemeClr val="accent2"/>
+  <a:schemeClr val="accent3"/>
+  <a:schemeClr val="accent4"/>
+  <a:schemeClr val="accent5"/>
+  <a:schemeClr val="accent6"/>
+  <cs:variation/>
+  <cs:variation>
+    <a:lumMod val="60000"/>
+  </cs:variation>
+  <cs:variation>
+    <a:lumMod val="80000"/>
+    <a:lumOff val="20000"/>
+  </cs:variation>
+  <cs:variation>
+    <a:lumMod val="80000"/>
+  </cs:variation>
+  <cs:variation>
+    <a:lumMod val="60000"/>
+    <a:lumOff val="40000"/>
+  </cs:variation>
+  <cs:variation>
+    <a:lumMod val="50000"/>
+  </cs:variation>
+  <cs:variation>
+    <a:lumMod val="70000"/>
+    <a:lumOff val="30000"/>
+  </cs:variation>
+  <cs:variation>
+    <a:lumMod val="70000"/>
+  </cs:variation>
+  <cs:variation>
+    <a:lumMod val="50000"/>
+    <a:lumOff val="50000"/>
+  </cs:variation>
+</cs:colorStyle>
+</file>
+
+<file path=word/charts/style1.xml><?xml version="1.0" encoding="utf-8"?>
+<cs:chartStyle xmlns:cs="http://schemas.microsoft.com/office/drawing/2012/chartStyle" xmlns:a="http://schemas.openxmlformats.org/drawingml/2006/main" id="240">
+  <cs:axisTitle>
+    <cs:lnRef idx="0"/>
+    <cs:fillRef idx="0"/>
+    <cs:effectRef idx="0"/>
+    <cs:fontRef idx="minor">
+      <a:schemeClr val="tx1">
+        <a:lumMod val="65000"/>
+        <a:lumOff val="35000"/>
+      </a:schemeClr>
+    </cs:fontRef>
+    <cs:defRPr sz="1000" kern="1200"/>
+  </cs:axisTitle>
+  <cs:categoryAxis>
+    <cs:lnRef idx="0"/>
+    <cs:fillRef idx="0"/>
+    <cs:effectRef idx="0"/>
+    <cs:fontRef idx="minor">
+      <a:schemeClr val="tx1">
+        <a:lumMod val="65000"/>
+        <a:lumOff val="35000"/>
+      </a:schemeClr>
+    </cs:fontRef>
+    <cs:spPr>
+      <a:ln w="9525" cap="flat" cmpd="sng" algn="ctr">
+        <a:solidFill>
+          <a:schemeClr val="tx1">
+            <a:lumMod val="25000"/>
+            <a:lumOff val="75000"/>
+          </a:schemeClr>
+        </a:solidFill>
+        <a:round/>
+      </a:ln>
+    </cs:spPr>
+    <cs:defRPr sz="900" kern="1200"/>
+  </cs:categoryAxis>
+  <cs:chartArea mods="allowNoFillOverride allowNoLineOverride">
+    <cs:lnRef idx="0"/>
+    <cs:fillRef idx="0"/>
+    <cs:effectRef idx="0"/>
+    <cs:fontRef idx="minor">
+      <a:schemeClr val="tx1"/>
+    </cs:fontRef>
+    <cs:spPr>
+      <a:solidFill>
+        <a:schemeClr val="bg1"/>
+      </a:solidFill>
+      <a:ln w="9525" cap="flat" cmpd="sng" algn="ctr">
+        <a:solidFill>
+          <a:schemeClr val="tx1">
+            <a:lumMod val="15000"/>
+            <a:lumOff val="85000"/>
+          </a:schemeClr>
+        </a:solidFill>
+        <a:round/>
+      </a:ln>
+    </cs:spPr>
+    <cs:defRPr sz="1000" kern="1200"/>
+  </cs:chartArea>
+  <cs:dataLabel>
+    <cs:lnRef idx="0"/>
+    <cs:fillRef idx="0"/>
+    <cs:effectRef idx="0"/>
+    <cs:fontRef idx="minor">
+      <a:schemeClr val="tx1">
+        <a:lumMod val="75000"/>
+        <a:lumOff val="25000"/>
+      </a:schemeClr>
+    </cs:fontRef>
+    <cs:defRPr sz="900" kern="1200"/>
+  </cs:dataLabel>
+  <cs:dataLabelCallout>
+    <cs:lnRef idx="0"/>
+    <cs:fillRef idx="0"/>
+    <cs:effectRef idx="0"/>
+    <cs:fontRef idx="minor">
+      <a:schemeClr val="dk1">
+        <a:lumMod val="65000"/>
+        <a:lumOff val="35000"/>
+      </a:schemeClr>
+    </cs:fontRef>
+    <cs:spPr>
+      <a:solidFill>
+        <a:schemeClr val="lt1"/>
+      </a:solidFill>
+      <a:ln>
+        <a:solidFill>
+          <a:schemeClr val="dk1">
+            <a:lumMod val="25000"/>
+            <a:lumOff val="75000"/>
+          </a:schemeClr>
+        </a:solidFill>
+      </a:ln>
+    </cs:spPr>
+    <cs:defRPr sz="900" kern="1200"/>
+    <cs:bodyPr rot="0" spcFirstLastPara="1" vertOverflow="clip" horzOverflow="clip" vert="horz" wrap="square" lIns="36576" tIns="18288" rIns="36576" bIns="18288" anchor="ctr" anchorCtr="1">
+      <a:spAutoFit/>
+    </cs:bodyPr>
+  </cs:dataLabelCallout>
+  <cs:dataPoint>
+    <cs:lnRef idx="0"/>
+    <cs:fillRef idx="1">
+      <cs:styleClr val="auto"/>
+    </cs:fillRef>
+    <cs:effectRef idx="0"/>
+    <cs:fontRef idx="minor">
+      <a:schemeClr val="tx1"/>
+    </cs:fontRef>
+  </cs:dataPoint>
+  <cs:dataPoint3D>
+    <cs:lnRef idx="0"/>
+    <cs:fillRef idx="1">
+      <cs:styleClr val="auto"/>
+    </cs:fillRef>
+    <cs:effectRef idx="0"/>
+    <cs:fontRef idx="minor">
+      <a:schemeClr val="tx1"/>
+    </cs:fontRef>
+  </cs:dataPoint3D>
+  <cs:dataPointLine>
+    <cs:lnRef idx="0">
+      <cs:styleClr val="auto"/>
+    </cs:lnRef>
+    <cs:fillRef idx="1"/>
+    <cs:effectRef idx="0"/>
+    <cs:fontRef idx="minor">
+      <a:schemeClr val="tx1"/>
+    </cs:fontRef>
+    <cs:spPr>
+      <a:ln w="19050" cap="rnd">
+        <a:solidFill>
+          <a:schemeClr val="phClr"/>
+        </a:solidFill>
+        <a:round/>
+      </a:ln>
+    </cs:spPr>
+  </cs:dataPointLine>
+  <cs:dataPointMarker>
+    <cs:lnRef idx="0">
+      <cs:styleClr val="auto"/>
+    </cs:lnRef>
+    <cs:fillRef idx="1">
+      <cs:styleClr val="auto"/>
+    </cs:fillRef>
+    <cs:effectRef idx="0"/>
+    <cs:fontRef idx="minor">
+      <a:schemeClr val="tx1"/>
+    </cs:fontRef>
+    <cs:spPr>
+      <a:ln w="9525">
+        <a:solidFill>
+          <a:schemeClr val="phClr"/>
+        </a:solidFill>
+      </a:ln>
+    </cs:spPr>
+  </cs:dataPointMarker>
+  <cs:dataPointMarkerLayout symbol="circle" size="5"/>
+  <cs:dataPointWireframe>
+    <cs:lnRef idx="0">
+      <cs:styleClr val="auto"/>
+    </cs:lnRef>
+    <cs:fillRef idx="0"/>
+    <cs:effectRef idx="0"/>
+    <cs:fontRef idx="minor">
+      <a:schemeClr val="dk1"/>
+    </cs:fontRef>
+    <cs:spPr>
+      <a:ln w="9525" cap="rnd">
+        <a:solidFill>
+          <a:schemeClr val="phClr"/>
+        </a:solidFill>
+        <a:round/>
+      </a:ln>
+    </cs:spPr>
+  </cs:dataPointWireframe>
+  <cs:dataTable>
+    <cs:lnRef idx="0"/>
+    <cs:fillRef idx="0"/>
+    <cs:effectRef idx="0"/>
+    <cs:fontRef idx="minor">
+      <a:schemeClr val="tx1">
+        <a:lumMod val="65000"/>
+        <a:lumOff val="35000"/>
+      </a:schemeClr>
+    </cs:fontRef>
+    <cs:spPr>
+      <a:noFill/>
+      <a:ln w="9525" cap="flat" cmpd="sng" algn="ctr">
+        <a:solidFill>
+          <a:schemeClr val="tx1">
+            <a:lumMod val="15000"/>
+            <a:lumOff val="85000"/>
+          </a:schemeClr>
+        </a:solidFill>
+        <a:round/>
+      </a:ln>
+    </cs:spPr>
+    <cs:defRPr sz="900" kern="1200"/>
+  </cs:dataTable>
+  <cs:downBar>
+    <cs:lnRef idx="0"/>
+    <cs:fillRef idx="0"/>
+    <cs:effectRef idx="0"/>
+    <cs:fontRef idx="minor">
+      <a:schemeClr val="tx1"/>
+    </cs:fontRef>
+    <cs:spPr>
+      <a:solidFill>
+        <a:schemeClr val="dk1">
+          <a:lumMod val="75000"/>
+          <a:lumOff val="25000"/>
+        </a:schemeClr>
+      </a:solidFill>
+      <a:ln w="9525" cap="flat" cmpd="sng" algn="ctr">
+        <a:solidFill>
+          <a:schemeClr val="tx1">
+            <a:lumMod val="65000"/>
+            <a:lumOff val="35000"/>
+          </a:schemeClr>
+        </a:solidFill>
+        <a:round/>
+      </a:ln>
+    </cs:spPr>
+  </cs:downBar>
+  <cs:dropLine>
+    <cs:lnRef idx="0"/>
+    <cs:fillRef idx="0"/>
+    <cs:effectRef idx="0"/>
+    <cs:fontRef idx="minor">
+      <a:schemeClr val="tx1"/>
+    </cs:fontRef>
+    <cs:spPr>
+      <a:ln w="9525" cap="flat" cmpd="sng" algn="ctr">
+        <a:solidFill>
+          <a:schemeClr val="tx1">
+            <a:lumMod val="35000"/>
+            <a:lumOff val="65000"/>
+          </a:schemeClr>
+        </a:solidFill>
+        <a:round/>
+      </a:ln>
+    </cs:spPr>
+  </cs:dropLine>
+  <cs:errorBar>
+    <cs:lnRef idx="0"/>
+    <cs:fillRef idx="0"/>
+    <cs:effectRef idx="0"/>
+    <cs:fontRef idx="minor">
+      <a:schemeClr val="tx1"/>
+    </cs:fontRef>
+    <cs:spPr>
+      <a:ln w="9525" cap="flat" cmpd="sng" algn="ctr">
+        <a:solidFill>
+          <a:schemeClr val="tx1">
+            <a:lumMod val="65000"/>
+            <a:lumOff val="35000"/>
+          </a:schemeClr>
+        </a:solidFill>
+        <a:round/>
+      </a:ln>
+    </cs:spPr>
+  </cs:errorBar>
+  <cs:floor>
+    <cs:lnRef idx="0"/>
+    <cs:fillRef idx="0"/>
+    <cs:effectRef idx="0"/>
+    <cs:fontRef idx="minor">
+      <a:schemeClr val="tx1"/>
+    </cs:fontRef>
+    <cs:spPr>
+      <a:noFill/>
+      <a:ln>
+        <a:noFill/>
+      </a:ln>
+    </cs:spPr>
+  </cs:floor>
+  <cs:gridlineMajor>
+    <cs:lnRef idx="0"/>
+    <cs:fillRef idx="0"/>
+    <cs:effectRef idx="0"/>
+    <cs:fontRef idx="minor">
+      <a:schemeClr val="tx1"/>
+    </cs:fontRef>
+    <cs:spPr>
+      <a:ln w="9525" cap="flat" cmpd="sng" algn="ctr">
+        <a:solidFill>
+          <a:schemeClr val="tx1">
+            <a:lumMod val="15000"/>
+            <a:lumOff val="85000"/>
+          </a:schemeClr>
+        </a:solidFill>
+        <a:round/>
+      </a:ln>
+    </cs:spPr>
+  </cs:gridlineMajor>
+  <cs:gridlineMinor>
+    <cs:lnRef idx="0"/>
+    <cs:fillRef idx="0"/>
+    <cs:effectRef idx="0"/>
+    <cs:fontRef idx="minor">
+      <a:schemeClr val="tx1"/>
+    </cs:fontRef>
+    <cs:spPr>
+      <a:ln w="9525" cap="flat" cmpd="sng" algn="ctr">
+        <a:solidFill>
+          <a:schemeClr val="tx1">
+            <a:lumMod val="5000"/>
+            <a:lumOff val="95000"/>
+          </a:schemeClr>
+        </a:solidFill>
+        <a:round/>
+      </a:ln>
+    </cs:spPr>
+  </cs:gridlineMinor>
+  <cs:hiLoLine>
+    <cs:lnRef idx="0"/>
+    <cs:fillRef idx="0"/>
+    <cs:effectRef idx="0"/>
+    <cs:fontRef idx="minor">
+      <a:schemeClr val="tx1"/>
+    </cs:fontRef>
+    <cs:spPr>
+      <a:ln w="9525" cap="flat" cmpd="sng" algn="ctr">
+        <a:solidFill>
+          <a:schemeClr val="tx1">
+            <a:lumMod val="50000"/>
+            <a:lumOff val="50000"/>
+          </a:schemeClr>
+        </a:solidFill>
+        <a:round/>
+      </a:ln>
+    </cs:spPr>
+  </cs:hiLoLine>
+  <cs:leaderLine>
+    <cs:lnRef idx="0"/>
+    <cs:fillRef idx="0"/>
+    <cs:effectRef idx="0"/>
+    <cs:fontRef idx="minor">
+      <a:schemeClr val="tx1"/>
+    </cs:fontRef>
+    <cs:spPr>
+      <a:ln w="9525" cap="flat" cmpd="sng" algn="ctr">
+        <a:solidFill>
+          <a:schemeClr val="tx1">
+            <a:lumMod val="35000"/>
+            <a:lumOff val="65000"/>
+          </a:schemeClr>
+        </a:solidFill>
+        <a:round/>
+      </a:ln>
+    </cs:spPr>
+  </cs:leaderLine>
+  <cs:legend>
+    <cs:lnRef idx="0"/>
+    <cs:fillRef idx="0"/>
+    <cs:effectRef idx="0"/>
+    <cs:fontRef idx="minor">
+      <a:schemeClr val="tx1">
+        <a:lumMod val="65000"/>
+        <a:lumOff val="35000"/>
+      </a:schemeClr>
+    </cs:fontRef>
+    <cs:defRPr sz="900" kern="1200"/>
+  </cs:legend>
+  <cs:plotArea mods="allowNoFillOverride allowNoLineOverride">
+    <cs:lnRef idx="0"/>
+    <cs:fillRef idx="0"/>
+    <cs:effectRef idx="0"/>
+    <cs:fontRef idx="minor">
+      <a:schemeClr val="tx1"/>
+    </cs:fontRef>
+  </cs:plotArea>
+  <cs:plotArea3D mods="allowNoFillOverride allowNoLineOverride">
+    <cs:lnRef idx="0"/>
+    <cs:fillRef idx="0"/>
+    <cs:effectRef idx="0"/>
+    <cs:fontRef idx="minor">
+      <a:schemeClr val="tx1"/>
+    </cs:fontRef>
+  </cs:plotArea3D>
+  <cs:seriesAxis>
+    <cs:lnRef idx="0"/>
+    <cs:fillRef idx="0"/>
+    <cs:effectRef idx="0"/>
+    <cs:fontRef idx="minor">
+      <a:schemeClr val="tx1">
+        <a:lumMod val="65000"/>
+        <a:lumOff val="35000"/>
+      </a:schemeClr>
+    </cs:fontRef>
+    <cs:defRPr sz="900" kern="1200"/>
+  </cs:seriesAxis>
+  <cs:seriesLine>
+    <cs:lnRef idx="0"/>
+    <cs:fillRef idx="0"/>
+    <cs:effectRef idx="0"/>
+    <cs:fontRef idx="minor">
+      <a:schemeClr val="tx1"/>
+    </cs:fontRef>
+    <cs:spPr>
+      <a:ln w="9525" cap="flat" cmpd="sng" algn="ctr">
+        <a:solidFill>
+          <a:schemeClr val="tx1">
+            <a:lumMod val="35000"/>
+            <a:lumOff val="65000"/>
+          </a:schemeClr>
+        </a:solidFill>
+        <a:round/>
+      </a:ln>
+    </cs:spPr>
+  </cs:seriesLine>
+  <cs:title>
+    <cs:lnRef idx="0"/>
+    <cs:fillRef idx="0"/>
+    <cs:effectRef idx="0"/>
+    <cs:fontRef idx="minor">
+      <a:schemeClr val="tx1">
+        <a:lumMod val="65000"/>
+        <a:lumOff val="35000"/>
+      </a:schemeClr>
+    </cs:fontRef>
+    <cs:defRPr sz="1400" b="0" kern="1200" spc="0" baseline="0"/>
+  </cs:title>
+  <cs:trendline>
+    <cs:lnRef idx="0">
+      <cs:styleClr val="auto"/>
+    </cs:lnRef>
+    <cs:fillRef idx="0"/>
+    <cs:effectRef idx="0"/>
+    <cs:fontRef idx="minor">
+      <a:schemeClr val="tx1"/>
+    </cs:fontRef>
+    <cs:spPr>
+      <a:ln w="19050" cap="rnd">
+        <a:solidFill>
+          <a:schemeClr val="phClr"/>
+        </a:solidFill>
+        <a:prstDash val="sysDot"/>
+      </a:ln>
+    </cs:spPr>
+  </cs:trendline>
+  <cs:trendlineLabel>
+    <cs:lnRef idx="0"/>
+    <cs:fillRef idx="0"/>
+    <cs:effectRef idx="0"/>
+    <cs:fontRef idx="minor">
+      <a:schemeClr val="tx1">
+        <a:lumMod val="65000"/>
+        <a:lumOff val="35000"/>
+      </a:schemeClr>
+    </cs:fontRef>
+    <cs:defRPr sz="900" kern="1200"/>
+  </cs:trendlineLabel>
+  <cs:upBar>
+    <cs:lnRef idx="0"/>
+    <cs:fillRef idx="0"/>
+    <cs:effectRef idx="0"/>
+    <cs:fontRef idx="minor">
+      <a:schemeClr val="tx1"/>
+    </cs:fontRef>
+    <cs:spPr>
+      <a:solidFill>
+        <a:schemeClr val="lt1"/>
+      </a:solidFill>
+      <a:ln w="9525" cap="flat" cmpd="sng" algn="ctr">
+        <a:solidFill>
+          <a:schemeClr val="tx1">
+            <a:lumMod val="65000"/>
+            <a:lumOff val="35000"/>
+          </a:schemeClr>
+        </a:solidFill>
+        <a:round/>
+      </a:ln>
+    </cs:spPr>
+  </cs:upBar>
+  <cs:valueAxis>
+    <cs:lnRef idx="0"/>
+    <cs:fillRef idx="0"/>
+    <cs:effectRef idx="0"/>
+    <cs:fontRef idx="minor">
+      <a:schemeClr val="tx1">
+        <a:lumMod val="65000"/>
+        <a:lumOff val="35000"/>
+      </a:schemeClr>
+    </cs:fontRef>
+    <cs:spPr>
+      <a:ln w="9525" cap="flat" cmpd="sng" algn="ctr">
+        <a:solidFill>
+          <a:schemeClr val="tx1">
+            <a:lumMod val="25000"/>
+            <a:lumOff val="75000"/>
+          </a:schemeClr>
+        </a:solidFill>
+        <a:round/>
+      </a:ln>
+    </cs:spPr>
+    <cs:defRPr sz="900" kern="1200"/>
+  </cs:valueAxis>
+  <cs:wall>
+    <cs:lnRef idx="0"/>
+    <cs:fillRef idx="0"/>
+    <cs:effectRef idx="0"/>
+    <cs:fontRef idx="minor">
+      <a:schemeClr val="tx1"/>
+    </cs:fontRef>
+    <cs:spPr>
+      <a:noFill/>
+      <a:ln>
+        <a:noFill/>
+      </a:ln>
+    </cs:spPr>
+  </cs:wall>
+</cs:chartStyle>
+</file>
+
 <file path=word/glossary/document.xml><?xml version="1.0" encoding="utf-8"?>
 <w:glossaryDocument xmlns:wpc="http://schemas.microsoft.com/office/word/2010/wordprocessingCanvas" xmlns:cx="http://schemas.microsoft.com/office/drawing/2014/chartex" xmlns:cx1="http://schemas.microsoft.com/office/drawing/2015/9/8/chartex" xmlns:cx2="http://schemas.microsoft.com/office/drawing/2015/10/21/chartex" xmlns:cx3="http://schemas.microsoft.com/office/drawing/2016/5/9/chartex" xmlns:cx4="http://schemas.microsoft.com/office/drawing/2016/5/10/chartex" xmlns:cx5="http://schemas.microsoft.com/office/drawing/2016/5/11/chartex" xmlns:cx6="http://schemas.microsoft.com/office/drawing/2016/5/12/chartex" xmlns:cx7="http://schemas.microsoft.com/office/drawing/2016/5/13/chartex" xmlns:cx8="http://schemas.microsoft.com/office/drawing/2016/5/14/chartex" xmlns:mc="http://schemas.openxmlformats.org/markup-compatibility/2006" xmlns:aink="http://schemas.microsoft.com/office/drawing/2016/ink" xmlns:am3d="http://schemas.microsoft.com/office/drawing/2017/model3d" xmlns:o="urn:schemas-microsoft-com:office:office" xmlns:r="http://schemas.openxmlformats.org/officeDocument/2006/relationships" xmlns:m="http://schemas.openxmlformats.org/officeDocument/2006/math" xmlns:v="urn:schemas-microsoft-com:vml" xmlns:wp14="http://schemas.microsoft.com/office/word/2010/wordprocessingDrawing" xmlns:wp="http://schemas.openxmlformats.org/drawingml/2006/wordprocessingDrawing" xmlns:w10="urn:schemas-microsoft-com:office:word" xmlns:w="http://schemas.openxmlformats.org/wordprocessingml/2006/main" xmlns:w14="http://schemas.microsoft.com/office/word/2010/wordml" xmlns:w15="http://schemas.microsoft.com/office/word/2012/wordml" xmlns:w16cid="http://schemas.microsoft.com/office/word/2016/wordml/cid" xmlns:w16se="http://schemas.microsoft.com/office/word/2015/wordml/symex" xmlns:wpg="http://schemas.microsoft.com/office/word/2010/wordprocessingGroup" xmlns:wpi="http://schemas.microsoft.com/office/word/2010/wordprocessingInk" xmlns:wne="http://schemas.microsoft.com/office/word/2006/wordml" xmlns:wps="http://schemas.microsoft.com/office/word/2010/wordprocessingShape" mc:Ignorable="w14 w15 w16se w16cid wp14"/>
 </file>
@@ -22144,21 +25445,21 @@
     <w:charset w:val="00"/>
     <w:family w:val="swiss"/>
     <w:pitch w:val="variable"/>
-    <w:sig w:usb0="E1002AFF" w:usb1="4000ACFF" w:usb2="00000009" w:usb3="00000000" w:csb0="000001FF" w:csb1="00000000"/>
+    <w:sig w:usb0="E0002AFF" w:usb1="C000247B" w:usb2="00000009" w:usb3="00000000" w:csb0="000001FF" w:csb1="00000000"/>
   </w:font>
   <w:font w:name="Calibri Light">
     <w:panose1 w:val="020F0302020204030204"/>
     <w:charset w:val="00"/>
     <w:family w:val="swiss"/>
     <w:pitch w:val="variable"/>
-    <w:sig w:usb0="A0002AEF" w:usb1="4000207B" w:usb2="00000000" w:usb3="00000000" w:csb0="000001FF" w:csb1="00000000"/>
+    <w:sig w:usb0="E0002AFF" w:usb1="C000247B" w:usb2="00000009" w:usb3="00000000" w:csb0="000001FF" w:csb1="00000000"/>
   </w:font>
   <w:font w:name="Cambria Math">
     <w:panose1 w:val="02040503050406030204"/>
     <w:charset w:val="00"/>
     <w:family w:val="roman"/>
     <w:pitch w:val="variable"/>
-    <w:sig w:usb0="E00002FF" w:usb1="420024FF" w:usb2="00000000" w:usb3="00000000" w:csb0="0000019F" w:csb1="00000000"/>
+    <w:sig w:usb0="E00006FF" w:usb1="420024FF" w:usb2="02000000" w:usb3="00000000" w:csb0="0000019F" w:csb1="00000000"/>
   </w:font>
   <w:font w:name="Courier New">
     <w:panose1 w:val="02070309020205020404"/>
@@ -22186,6 +25487,7 @@
   </w:compat>
   <w:rsids>
     <w:rsidRoot w:val="009A1372"/>
+    <w:rsid w:val="002D7D79"/>
     <w:rsid w:val="008E694B"/>
     <w:rsid w:val="009A1372"/>
   </w:rsids>
@@ -22640,7 +25942,7 @@
     <w:basedOn w:val="DefaultParagraphFont"/>
     <w:uiPriority w:val="99"/>
     <w:semiHidden/>
-    <w:rsid w:val="008E694B"/>
+    <w:rsid w:val="002D7D79"/>
     <w:rPr>
       <w:color w:val="808080"/>
     </w:rPr>
@@ -22955,7 +26257,7 @@
 </file>
 
 <file path=customXml/itemProps1.xml><?xml version="1.0" encoding="utf-8"?>
-<ds:datastoreItem xmlns:ds="http://schemas.openxmlformats.org/officeDocument/2006/customXml" ds:itemID="{9F4DCE8A-B9E1-4A6E-9702-E2B492D0D5B0}">
+<ds:datastoreItem xmlns:ds="http://schemas.openxmlformats.org/officeDocument/2006/customXml" ds:itemID="{31127194-6AA7-46CE-BEF2-6E916613F306}">
   <ds:schemaRefs>
     <ds:schemaRef ds:uri="http://schemas.openxmlformats.org/officeDocument/2006/bibliography"/>
   </ds:schemaRefs>

</xml_diff>

<commit_message>
finished the project report
</commit_message>
<xml_diff>
--- a/doc/ProjectReport.docx
+++ b/doc/ProjectReport.docx
@@ -6,6 +6,8 @@
       <w:pPr>
         <w:jc w:val="center"/>
       </w:pPr>
+      <w:bookmarkStart w:id="0" w:name="_GoBack"/>
+      <w:bookmarkEnd w:id="0"/>
     </w:p>
     <w:p>
       <w:pPr>
@@ -292,9 +294,9 @@
           <w:sz w:val="28"/>
         </w:rPr>
       </w:pPr>
-      <w:bookmarkStart w:id="0" w:name="_Toc513575812"/>
-      <w:bookmarkStart w:id="1" w:name="_Toc513670252"/>
-      <w:bookmarkStart w:id="2" w:name="_Toc513670278"/>
+      <w:bookmarkStart w:id="1" w:name="_Toc513575812"/>
+      <w:bookmarkStart w:id="2" w:name="_Toc513670252"/>
+      <w:bookmarkStart w:id="3" w:name="_Toc513670278"/>
       <w:r>
         <w:rPr>
           <w:rFonts w:ascii="Times New Roman" w:hAnsi="Times New Roman" w:cs="Times New Roman"/>
@@ -305,9 +307,9 @@
         <w:lastRenderedPageBreak/>
         <w:t>Abstract</w:t>
       </w:r>
-      <w:bookmarkEnd w:id="0"/>
       <w:bookmarkEnd w:id="1"/>
       <w:bookmarkEnd w:id="2"/>
+      <w:bookmarkEnd w:id="3"/>
     </w:p>
     <w:p>
       <w:pPr>
@@ -642,9 +644,9 @@
         <w:br w:type="page"/>
       </w:r>
     </w:p>
-    <w:bookmarkStart w:id="3" w:name="_Toc513670279" w:displacedByCustomXml="next"/>
-    <w:bookmarkStart w:id="4" w:name="_Toc513670253" w:displacedByCustomXml="next"/>
-    <w:bookmarkStart w:id="5" w:name="_Toc513575813" w:displacedByCustomXml="next"/>
+    <w:bookmarkStart w:id="4" w:name="_Toc513575813" w:displacedByCustomXml="next"/>
+    <w:bookmarkStart w:id="5" w:name="_Toc513670253" w:displacedByCustomXml="next"/>
+    <w:bookmarkStart w:id="6" w:name="_Toc513670279" w:displacedByCustomXml="next"/>
     <w:sdt>
       <w:sdtPr>
         <w:rPr>
@@ -688,9 +690,9 @@
             </w:rPr>
             <w:t>Table of Contents</w:t>
           </w:r>
+          <w:bookmarkEnd w:id="6"/>
           <w:bookmarkEnd w:id="5"/>
           <w:bookmarkEnd w:id="4"/>
-          <w:bookmarkEnd w:id="3"/>
         </w:p>
         <w:p>
           <w:pPr>
@@ -1903,9 +1905,9 @@
           <w:sz w:val="28"/>
         </w:rPr>
       </w:pPr>
-      <w:bookmarkStart w:id="6" w:name="_Toc513575814"/>
-      <w:bookmarkStart w:id="7" w:name="_Toc513670254"/>
-      <w:bookmarkStart w:id="8" w:name="_Toc513670280"/>
+      <w:bookmarkStart w:id="7" w:name="_Toc513575814"/>
+      <w:bookmarkStart w:id="8" w:name="_Toc513670254"/>
+      <w:bookmarkStart w:id="9" w:name="_Toc513670280"/>
       <w:r>
         <w:rPr>
           <w:rFonts w:ascii="Times New Roman" w:hAnsi="Times New Roman" w:cs="Times New Roman"/>
@@ -1915,9 +1917,9 @@
         </w:rPr>
         <w:t>List of Tables and Figures</w:t>
       </w:r>
-      <w:bookmarkEnd w:id="6"/>
       <w:bookmarkEnd w:id="7"/>
       <w:bookmarkEnd w:id="8"/>
+      <w:bookmarkEnd w:id="9"/>
     </w:p>
     <w:sdt>
       <w:sdtPr>
@@ -2728,9 +2730,9 @@
           <w:sz w:val="28"/>
         </w:rPr>
       </w:pPr>
-      <w:bookmarkStart w:id="9" w:name="_Toc513575815"/>
-      <w:bookmarkStart w:id="10" w:name="_Toc513670255"/>
-      <w:bookmarkStart w:id="11" w:name="_Toc513670281"/>
+      <w:bookmarkStart w:id="10" w:name="_Toc513575815"/>
+      <w:bookmarkStart w:id="11" w:name="_Toc513670255"/>
+      <w:bookmarkStart w:id="12" w:name="_Toc513670281"/>
       <w:r>
         <w:rPr>
           <w:rFonts w:ascii="Times New Roman" w:hAnsi="Times New Roman" w:cs="Times New Roman"/>
@@ -2740,9 +2742,9 @@
         </w:rPr>
         <w:t>Introduction</w:t>
       </w:r>
-      <w:bookmarkEnd w:id="9"/>
       <w:bookmarkEnd w:id="10"/>
       <w:bookmarkEnd w:id="11"/>
+      <w:bookmarkEnd w:id="12"/>
       <w:r>
         <w:rPr>
           <w:rFonts w:ascii="Times New Roman" w:hAnsi="Times New Roman" w:cs="Times New Roman"/>
@@ -3952,9 +3954,9 @@
           <w:sz w:val="28"/>
         </w:rPr>
       </w:pPr>
-      <w:bookmarkStart w:id="12" w:name="_Toc513575816"/>
-      <w:bookmarkStart w:id="13" w:name="_Toc513670256"/>
-      <w:bookmarkStart w:id="14" w:name="_Toc513670282"/>
+      <w:bookmarkStart w:id="13" w:name="_Toc513575816"/>
+      <w:bookmarkStart w:id="14" w:name="_Toc513670256"/>
+      <w:bookmarkStart w:id="15" w:name="_Toc513670282"/>
       <w:r>
         <w:rPr>
           <w:rFonts w:ascii="Times New Roman" w:hAnsi="Times New Roman" w:cs="Times New Roman"/>
@@ -3964,9 +3966,9 @@
         </w:rPr>
         <w:t>Discretization</w:t>
       </w:r>
-      <w:bookmarkEnd w:id="12"/>
       <w:bookmarkEnd w:id="13"/>
       <w:bookmarkEnd w:id="14"/>
+      <w:bookmarkEnd w:id="15"/>
       <w:r>
         <w:rPr>
           <w:rFonts w:ascii="Times New Roman" w:hAnsi="Times New Roman" w:cs="Times New Roman"/>
@@ -5058,9 +5060,9 @@
           <w:sz w:val="24"/>
         </w:rPr>
       </w:pPr>
-      <w:bookmarkStart w:id="15" w:name="_Toc513575817"/>
-      <w:bookmarkStart w:id="16" w:name="_Toc513670257"/>
-      <w:bookmarkStart w:id="17" w:name="_Toc513670283"/>
+      <w:bookmarkStart w:id="16" w:name="_Toc513575817"/>
+      <w:bookmarkStart w:id="17" w:name="_Toc513670257"/>
+      <w:bookmarkStart w:id="18" w:name="_Toc513670283"/>
       <w:r>
         <w:rPr>
           <w:rFonts w:ascii="Times New Roman" w:hAnsi="Times New Roman" w:cs="Times New Roman"/>
@@ -5070,9 +5072,9 @@
         </w:rPr>
         <w:t>Gauss-Seidel</w:t>
       </w:r>
-      <w:bookmarkEnd w:id="15"/>
       <w:bookmarkEnd w:id="16"/>
       <w:bookmarkEnd w:id="17"/>
+      <w:bookmarkEnd w:id="18"/>
       <w:r>
         <w:rPr>
           <w:rFonts w:ascii="Times New Roman" w:hAnsi="Times New Roman" w:cs="Times New Roman"/>
@@ -5654,9 +5656,9 @@
           <w:sz w:val="24"/>
         </w:rPr>
       </w:pPr>
-      <w:bookmarkStart w:id="18" w:name="_Toc513575818"/>
-      <w:bookmarkStart w:id="19" w:name="_Toc513670258"/>
-      <w:bookmarkStart w:id="20" w:name="_Toc513670284"/>
+      <w:bookmarkStart w:id="19" w:name="_Toc513575818"/>
+      <w:bookmarkStart w:id="20" w:name="_Toc513670258"/>
+      <w:bookmarkStart w:id="21" w:name="_Toc513670284"/>
       <w:r>
         <w:rPr>
           <w:rFonts w:ascii="Times New Roman" w:hAnsi="Times New Roman" w:cs="Times New Roman"/>
@@ -5684,9 +5686,9 @@
         </w:rPr>
         <w:t>ver Relaxation (SOR)</w:t>
       </w:r>
-      <w:bookmarkEnd w:id="18"/>
       <w:bookmarkEnd w:id="19"/>
       <w:bookmarkEnd w:id="20"/>
+      <w:bookmarkEnd w:id="21"/>
       <w:r>
         <w:rPr>
           <w:rFonts w:ascii="Times New Roman" w:hAnsi="Times New Roman" w:cs="Times New Roman"/>
@@ -6382,9 +6384,9 @@
           <w:sz w:val="28"/>
         </w:rPr>
       </w:pPr>
-      <w:bookmarkStart w:id="21" w:name="_Toc513575819"/>
-      <w:bookmarkStart w:id="22" w:name="_Toc513670259"/>
-      <w:bookmarkStart w:id="23" w:name="_Toc513670285"/>
+      <w:bookmarkStart w:id="22" w:name="_Toc513575819"/>
+      <w:bookmarkStart w:id="23" w:name="_Toc513670259"/>
+      <w:bookmarkStart w:id="24" w:name="_Toc513670285"/>
       <w:r>
         <w:rPr>
           <w:rFonts w:ascii="Times New Roman" w:hAnsi="Times New Roman" w:cs="Times New Roman"/>
@@ -6394,9 +6396,9 @@
         </w:rPr>
         <w:t>Numerical Method Description</w:t>
       </w:r>
-      <w:bookmarkEnd w:id="21"/>
       <w:bookmarkEnd w:id="22"/>
       <w:bookmarkEnd w:id="23"/>
+      <w:bookmarkEnd w:id="24"/>
     </w:p>
     <w:p/>
     <w:p>
@@ -6410,9 +6412,9 @@
           <w:szCs w:val="32"/>
         </w:rPr>
       </w:pPr>
-      <w:bookmarkStart w:id="24" w:name="_Toc513575820"/>
-      <w:bookmarkStart w:id="25" w:name="_Toc513670260"/>
-      <w:bookmarkStart w:id="26" w:name="_Toc513670286"/>
+      <w:bookmarkStart w:id="25" w:name="_Toc513575820"/>
+      <w:bookmarkStart w:id="26" w:name="_Toc513670260"/>
+      <w:bookmarkStart w:id="27" w:name="_Toc513670286"/>
       <w:r>
         <w:rPr>
           <w:rFonts w:ascii="Times New Roman" w:hAnsi="Times New Roman" w:cs="Times New Roman"/>
@@ -6422,9 +6424,9 @@
         </w:rPr>
         <w:t>Gauss-Seidel Method</w:t>
       </w:r>
-      <w:bookmarkEnd w:id="24"/>
       <w:bookmarkEnd w:id="25"/>
       <w:bookmarkEnd w:id="26"/>
+      <w:bookmarkEnd w:id="27"/>
     </w:p>
     <w:p/>
     <w:p>
@@ -7104,9 +7106,9 @@
           <w:sz w:val="24"/>
         </w:rPr>
       </w:pPr>
-      <w:bookmarkStart w:id="27" w:name="_Toc513575821"/>
-      <w:bookmarkStart w:id="28" w:name="_Toc513670261"/>
-      <w:bookmarkStart w:id="29" w:name="_Toc513670287"/>
+      <w:bookmarkStart w:id="28" w:name="_Toc513575821"/>
+      <w:bookmarkStart w:id="29" w:name="_Toc513670261"/>
+      <w:bookmarkStart w:id="30" w:name="_Toc513670287"/>
       <w:r>
         <w:rPr>
           <w:rFonts w:ascii="Times New Roman" w:hAnsi="Times New Roman" w:cs="Times New Roman"/>
@@ -7116,9 +7118,9 @@
         </w:rPr>
         <w:t>SOR Method</w:t>
       </w:r>
-      <w:bookmarkEnd w:id="27"/>
       <w:bookmarkEnd w:id="28"/>
       <w:bookmarkEnd w:id="29"/>
+      <w:bookmarkEnd w:id="30"/>
     </w:p>
     <w:p/>
     <w:p>
@@ -7888,9 +7890,9 @@
           <w:sz w:val="28"/>
         </w:rPr>
       </w:pPr>
-      <w:bookmarkStart w:id="30" w:name="_Toc513575822"/>
-      <w:bookmarkStart w:id="31" w:name="_Toc513670262"/>
-      <w:bookmarkStart w:id="32" w:name="_Toc513670288"/>
+      <w:bookmarkStart w:id="31" w:name="_Toc513575822"/>
+      <w:bookmarkStart w:id="32" w:name="_Toc513670262"/>
+      <w:bookmarkStart w:id="33" w:name="_Toc513670288"/>
       <w:r>
         <w:rPr>
           <w:rFonts w:ascii="Times New Roman" w:hAnsi="Times New Roman" w:cs="Times New Roman"/>
@@ -7900,9 +7902,9 @@
         </w:rPr>
         <w:t>Technical Specifications</w:t>
       </w:r>
-      <w:bookmarkEnd w:id="30"/>
       <w:bookmarkEnd w:id="31"/>
       <w:bookmarkEnd w:id="32"/>
+      <w:bookmarkEnd w:id="33"/>
       <w:r>
         <w:rPr>
           <w:rFonts w:ascii="Times New Roman" w:hAnsi="Times New Roman" w:cs="Times New Roman"/>
@@ -8126,11 +8128,11 @@
           <w:szCs w:val="24"/>
         </w:rPr>
       </w:pPr>
-      <w:bookmarkStart w:id="33" w:name="_Toc513111623"/>
-      <w:bookmarkStart w:id="34" w:name="_Toc513575798"/>
-      <w:bookmarkStart w:id="35" w:name="_Toc513670200"/>
-      <w:bookmarkStart w:id="36" w:name="_Toc513670263"/>
-      <w:bookmarkStart w:id="37" w:name="_Toc513670289"/>
+      <w:bookmarkStart w:id="34" w:name="_Toc513111623"/>
+      <w:bookmarkStart w:id="35" w:name="_Toc513575798"/>
+      <w:bookmarkStart w:id="36" w:name="_Toc513670200"/>
+      <w:bookmarkStart w:id="37" w:name="_Toc513670263"/>
+      <w:bookmarkStart w:id="38" w:name="_Toc513670289"/>
       <w:r>
         <w:rPr>
           <w:rStyle w:val="Heading1Char"/>
@@ -8140,11 +8142,11 @@
         </w:rPr>
         <w:t>Figure 1. System Summary for computer used</w:t>
       </w:r>
-      <w:bookmarkEnd w:id="33"/>
       <w:bookmarkEnd w:id="34"/>
       <w:bookmarkEnd w:id="35"/>
       <w:bookmarkEnd w:id="36"/>
       <w:bookmarkEnd w:id="37"/>
+      <w:bookmarkEnd w:id="38"/>
       <w:r>
         <w:rPr>
           <w:sz w:val="16"/>
@@ -8173,9 +8175,9 @@
           <w:sz w:val="28"/>
         </w:rPr>
       </w:pPr>
-      <w:bookmarkStart w:id="38" w:name="_Toc513575824"/>
-      <w:bookmarkStart w:id="39" w:name="_Toc513670264"/>
-      <w:bookmarkStart w:id="40" w:name="_Toc513670290"/>
+      <w:bookmarkStart w:id="39" w:name="_Toc513575824"/>
+      <w:bookmarkStart w:id="40" w:name="_Toc513670264"/>
+      <w:bookmarkStart w:id="41" w:name="_Toc513670290"/>
       <w:r>
         <w:rPr>
           <w:rFonts w:ascii="Times New Roman" w:hAnsi="Times New Roman" w:cs="Times New Roman"/>
@@ -8185,9 +8187,9 @@
         </w:rPr>
         <w:t>Two-dimensional Poisson’s equation</w:t>
       </w:r>
-      <w:bookmarkEnd w:id="38"/>
       <w:bookmarkEnd w:id="39"/>
       <w:bookmarkEnd w:id="40"/>
+      <w:bookmarkEnd w:id="41"/>
       <w:r>
         <w:rPr>
           <w:rFonts w:ascii="Times New Roman" w:hAnsi="Times New Roman" w:cs="Times New Roman"/>
@@ -10874,26 +10876,19 @@
                                 <w:sz w:val="22"/>
                               </w:rPr>
                             </w:pPr>
-                            <w:bookmarkStart w:id="41" w:name="_Hlk513549154"/>
-                            <w:bookmarkStart w:id="42" w:name="_Hlk513549155"/>
-                            <w:bookmarkStart w:id="43" w:name="_Hlk513549156"/>
-                            <w:bookmarkStart w:id="44" w:name="_Hlk513549157"/>
-                            <w:bookmarkStart w:id="45" w:name="_Hlk513549158"/>
-                            <w:bookmarkStart w:id="46" w:name="_Hlk513549159"/>
-                            <w:bookmarkStart w:id="47" w:name="_Hlk513549160"/>
-                            <w:bookmarkStart w:id="48" w:name="_Hlk513549161"/>
+                            <w:bookmarkStart w:id="42" w:name="_Hlk513549154"/>
+                            <w:bookmarkStart w:id="43" w:name="_Hlk513549155"/>
+                            <w:bookmarkStart w:id="44" w:name="_Hlk513549156"/>
+                            <w:bookmarkStart w:id="45" w:name="_Hlk513549157"/>
+                            <w:bookmarkStart w:id="46" w:name="_Hlk513549158"/>
+                            <w:bookmarkStart w:id="47" w:name="_Hlk513549159"/>
+                            <w:bookmarkStart w:id="48" w:name="_Hlk513549160"/>
+                            <w:bookmarkStart w:id="49" w:name="_Hlk513549161"/>
                             <w:r>
                               <w:rPr>
                                 <w:sz w:val="22"/>
                               </w:rPr>
-                              <w:t>u(</w:t>
-                            </w:r>
-                            <w:proofErr w:type="gramStart"/>
-                            <w:r>
-                              <w:rPr>
-                                <w:sz w:val="22"/>
-                              </w:rPr>
-                              <w:t>x,</w:t>
+                              <w:t>u(x,</w:t>
                             </w:r>
                             <w:r>
                               <w:rPr>
@@ -10902,7 +10897,6 @@
                               </w:rPr>
                               <w:t>π</w:t>
                             </w:r>
-                            <w:proofErr w:type="gramEnd"/>
                             <w:r>
                               <w:rPr>
                                 <w:sz w:val="22"/>
@@ -10922,7 +10916,6 @@
                               </w:rPr>
                               <w:t>(x)</w:t>
                             </w:r>
-                            <w:bookmarkEnd w:id="41"/>
                             <w:bookmarkEnd w:id="42"/>
                             <w:bookmarkEnd w:id="43"/>
                             <w:bookmarkEnd w:id="44"/>
@@ -10930,6 +10923,7 @@
                             <w:bookmarkEnd w:id="46"/>
                             <w:bookmarkEnd w:id="47"/>
                             <w:bookmarkEnd w:id="48"/>
+                            <w:bookmarkEnd w:id="49"/>
                           </w:p>
                         </w:txbxContent>
                       </wps:txbx>
@@ -10963,26 +10957,19 @@
                           <w:sz w:val="22"/>
                         </w:rPr>
                       </w:pPr>
-                      <w:bookmarkStart w:id="49" w:name="_Hlk513549154"/>
-                      <w:bookmarkStart w:id="50" w:name="_Hlk513549155"/>
-                      <w:bookmarkStart w:id="51" w:name="_Hlk513549156"/>
-                      <w:bookmarkStart w:id="52" w:name="_Hlk513549157"/>
-                      <w:bookmarkStart w:id="53" w:name="_Hlk513549158"/>
-                      <w:bookmarkStart w:id="54" w:name="_Hlk513549159"/>
-                      <w:bookmarkStart w:id="55" w:name="_Hlk513549160"/>
-                      <w:bookmarkStart w:id="56" w:name="_Hlk513549161"/>
+                      <w:bookmarkStart w:id="50" w:name="_Hlk513549154"/>
+                      <w:bookmarkStart w:id="51" w:name="_Hlk513549155"/>
+                      <w:bookmarkStart w:id="52" w:name="_Hlk513549156"/>
+                      <w:bookmarkStart w:id="53" w:name="_Hlk513549157"/>
+                      <w:bookmarkStart w:id="54" w:name="_Hlk513549158"/>
+                      <w:bookmarkStart w:id="55" w:name="_Hlk513549159"/>
+                      <w:bookmarkStart w:id="56" w:name="_Hlk513549160"/>
+                      <w:bookmarkStart w:id="57" w:name="_Hlk513549161"/>
                       <w:r>
                         <w:rPr>
                           <w:sz w:val="22"/>
                         </w:rPr>
-                        <w:t>u(</w:t>
-                      </w:r>
-                      <w:proofErr w:type="gramStart"/>
-                      <w:r>
-                        <w:rPr>
-                          <w:sz w:val="22"/>
-                        </w:rPr>
-                        <w:t>x,</w:t>
+                        <w:t>u(x,</w:t>
                       </w:r>
                       <w:r>
                         <w:rPr>
@@ -10991,7 +10978,6 @@
                         </w:rPr>
                         <w:t>π</w:t>
                       </w:r>
-                      <w:proofErr w:type="gramEnd"/>
                       <w:r>
                         <w:rPr>
                           <w:sz w:val="22"/>
@@ -11011,7 +10997,6 @@
                         </w:rPr>
                         <w:t>(x)</w:t>
                       </w:r>
-                      <w:bookmarkEnd w:id="49"/>
                       <w:bookmarkEnd w:id="50"/>
                       <w:bookmarkEnd w:id="51"/>
                       <w:bookmarkEnd w:id="52"/>
@@ -11019,6 +11004,7 @@
                       <w:bookmarkEnd w:id="54"/>
                       <w:bookmarkEnd w:id="55"/>
                       <w:bookmarkEnd w:id="56"/>
+                      <w:bookmarkEnd w:id="57"/>
                     </w:p>
                   </w:txbxContent>
                 </v:textbox>
@@ -11679,7 +11665,6 @@
                               </w:rPr>
                               <w:t>u(</w:t>
                             </w:r>
-                            <w:proofErr w:type="gramStart"/>
                             <w:r>
                               <w:rPr>
                                 <w:rFonts w:cs="Times New Roman"/>
@@ -11694,7 +11679,6 @@
                               </w:rPr>
                               <w:t>,y</w:t>
                             </w:r>
-                            <w:proofErr w:type="gramEnd"/>
                             <w:r>
                               <w:rPr>
                                 <w:sz w:val="22"/>
@@ -11743,7 +11727,6 @@
                         </w:rPr>
                         <w:t>u(</w:t>
                       </w:r>
-                      <w:proofErr w:type="gramStart"/>
                       <w:r>
                         <w:rPr>
                           <w:rFonts w:cs="Times New Roman"/>
@@ -11758,7 +11741,6 @@
                         </w:rPr>
                         <w:t>,y</w:t>
                       </w:r>
-                      <w:proofErr w:type="gramEnd"/>
                       <w:r>
                         <w:rPr>
                           <w:sz w:val="22"/>
@@ -11852,7 +11834,6 @@
                               </w:rPr>
                               <w:t>u(</w:t>
                             </w:r>
-                            <w:proofErr w:type="gramStart"/>
                             <w:r>
                               <w:rPr>
                                 <w:sz w:val="22"/>
@@ -11865,7 +11846,6 @@
                               </w:rPr>
                               <w:t>-</w:t>
                             </w:r>
-                            <w:proofErr w:type="gramEnd"/>
                             <w:r>
                               <w:rPr>
                                 <w:rFonts w:cs="Times New Roman"/>
@@ -11879,7 +11859,6 @@
                               </w:rPr>
                               <w:t xml:space="preserve">) = </w:t>
                             </w:r>
-                            <w:proofErr w:type="spellStart"/>
                             <w:r>
                               <w:rPr>
                                 <w:sz w:val="22"/>
@@ -11893,7 +11872,6 @@
                               </w:rPr>
                               <w:t>a</w:t>
                             </w:r>
-                            <w:proofErr w:type="spellEnd"/>
                             <w:r>
                               <w:rPr>
                                 <w:sz w:val="22"/>
@@ -11936,7 +11914,6 @@
                         </w:rPr>
                         <w:t>u(</w:t>
                       </w:r>
-                      <w:proofErr w:type="gramStart"/>
                       <w:r>
                         <w:rPr>
                           <w:sz w:val="22"/>
@@ -11949,7 +11926,6 @@
                         </w:rPr>
                         <w:t>-</w:t>
                       </w:r>
-                      <w:proofErr w:type="gramEnd"/>
                       <w:r>
                         <w:rPr>
                           <w:rFonts w:cs="Times New Roman"/>
@@ -11963,7 +11939,6 @@
                         </w:rPr>
                         <w:t xml:space="preserve">) = </w:t>
                       </w:r>
-                      <w:proofErr w:type="spellStart"/>
                       <w:r>
                         <w:rPr>
                           <w:sz w:val="22"/>
@@ -11977,7 +11952,6 @@
                         </w:rPr>
                         <w:t>a</w:t>
                       </w:r>
-                      <w:proofErr w:type="spellEnd"/>
                       <w:r>
                         <w:rPr>
                           <w:sz w:val="22"/>
@@ -12410,10 +12384,10 @@
           <w:sz w:val="22"/>
         </w:rPr>
       </w:pPr>
-      <w:bookmarkStart w:id="57" w:name="_Toc513575800"/>
-      <w:bookmarkStart w:id="58" w:name="_Toc513670202"/>
-      <w:bookmarkStart w:id="59" w:name="_Toc513670265"/>
-      <w:bookmarkStart w:id="60" w:name="_Toc513670291"/>
+      <w:bookmarkStart w:id="58" w:name="_Toc513575800"/>
+      <w:bookmarkStart w:id="59" w:name="_Toc513670202"/>
+      <w:bookmarkStart w:id="60" w:name="_Toc513670265"/>
+      <w:bookmarkStart w:id="61" w:name="_Toc513670291"/>
       <w:r>
         <w:rPr>
           <w:rFonts w:ascii="Times New Roman" w:eastAsiaTheme="minorEastAsia" w:hAnsi="Times New Roman" w:cs="Times New Roman"/>
@@ -12422,10 +12396,10 @@
         </w:rPr>
         <w:t>Figure 2. Graphical Representation of 2D Problem</w:t>
       </w:r>
-      <w:bookmarkEnd w:id="57"/>
       <w:bookmarkEnd w:id="58"/>
       <w:bookmarkEnd w:id="59"/>
       <w:bookmarkEnd w:id="60"/>
+      <w:bookmarkEnd w:id="61"/>
     </w:p>
     <w:p/>
     <w:p>
@@ -12488,9 +12462,9 @@
           <w:b/>
         </w:rPr>
       </w:pPr>
-      <w:bookmarkStart w:id="61" w:name="_Toc513575826"/>
-      <w:bookmarkStart w:id="62" w:name="_Toc513670266"/>
-      <w:bookmarkStart w:id="63" w:name="_Toc513670292"/>
+      <w:bookmarkStart w:id="62" w:name="_Toc513575826"/>
+      <w:bookmarkStart w:id="63" w:name="_Toc513670266"/>
+      <w:bookmarkStart w:id="64" w:name="_Toc513670292"/>
       <w:r>
         <w:rPr>
           <w:rFonts w:ascii="Times New Roman" w:hAnsi="Times New Roman" w:cs="Times New Roman"/>
@@ -12498,22 +12472,11 @@
           <w:color w:val="auto"/>
           <w:sz w:val="28"/>
         </w:rPr>
-        <w:t>Resu</w:t>
-      </w:r>
-      <w:bookmarkStart w:id="64" w:name="_GoBack"/>
-      <w:bookmarkEnd w:id="64"/>
-      <w:r>
-        <w:rPr>
-          <w:rFonts w:ascii="Times New Roman" w:hAnsi="Times New Roman" w:cs="Times New Roman"/>
-          <w:b/>
-          <w:color w:val="auto"/>
-          <w:sz w:val="28"/>
-        </w:rPr>
-        <w:t>lts</w:t>
-      </w:r>
-      <w:bookmarkEnd w:id="61"/>
+        <w:t>Results</w:t>
+      </w:r>
       <w:bookmarkEnd w:id="62"/>
       <w:bookmarkEnd w:id="63"/>
+      <w:bookmarkEnd w:id="64"/>
       <w:r>
         <w:rPr>
           <w:rFonts w:ascii="Times New Roman" w:hAnsi="Times New Roman" w:cs="Times New Roman"/>
@@ -25726,7 +25689,7 @@
 </file>
 
 <file path=customXml/itemProps1.xml><?xml version="1.0" encoding="utf-8"?>
-<ds:datastoreItem xmlns:ds="http://schemas.openxmlformats.org/officeDocument/2006/customXml" ds:itemID="{D2746B72-EB64-4FF9-8B03-E154CA8B3312}">
+<ds:datastoreItem xmlns:ds="http://schemas.openxmlformats.org/officeDocument/2006/customXml" ds:itemID="{B1CE5DA9-0F5C-4AFD-8537-30BC99E40267}">
   <ds:schemaRefs>
     <ds:schemaRef ds:uri="http://schemas.openxmlformats.org/officeDocument/2006/bibliography"/>
   </ds:schemaRefs>

</xml_diff>